<commit_message>
Added source with GameTimer and basic DX10 setup Added release build
</commit_message>
<xml_diff>
--- a/documents/Design Document.docx
+++ b/documents/Design Document.docx
@@ -206,7 +206,7 @@
           <w:r>
             <w:fldChar w:fldCharType="separate"/>
           </w:r>
-          <w:hyperlink w:anchor="_Toc267603489" w:history="1">
+          <w:hyperlink w:anchor="_Toc267639941" w:history="1">
             <w:r>
               <w:rPr>
                 <w:rStyle w:val="Hyperlink"/>
@@ -234,7 +234,7 @@
                 <w:noProof/>
                 <w:webHidden/>
               </w:rPr>
-              <w:instrText xml:space="preserve"> PAGEREF _Toc267603489 \h </w:instrText>
+              <w:instrText xml:space="preserve"> PAGEREF _Toc267639941 \h </w:instrText>
             </w:r>
             <w:r>
               <w:rPr>
@@ -254,7 +254,7 @@
                 <w:noProof/>
                 <w:webHidden/>
               </w:rPr>
-              <w:t>3</w:t>
+              <w:t>2</w:t>
             </w:r>
             <w:r>
               <w:rPr>
@@ -276,7 +276,7 @@
               <w:sz w:val="22"/>
             </w:rPr>
           </w:pPr>
-          <w:hyperlink w:anchor="_Toc267603490" w:history="1">
+          <w:hyperlink w:anchor="_Toc267639942" w:history="1">
             <w:r>
               <w:rPr>
                 <w:rStyle w:val="Hyperlink"/>
@@ -304,7 +304,7 @@
                 <w:noProof/>
                 <w:webHidden/>
               </w:rPr>
-              <w:instrText xml:space="preserve"> PAGEREF _Toc267603490 \h </w:instrText>
+              <w:instrText xml:space="preserve"> PAGEREF _Toc267639942 \h </w:instrText>
             </w:r>
             <w:r>
               <w:rPr>
@@ -324,7 +324,7 @@
                 <w:noProof/>
                 <w:webHidden/>
               </w:rPr>
-              <w:t>3</w:t>
+              <w:t>2</w:t>
             </w:r>
             <w:r>
               <w:rPr>
@@ -346,7 +346,7 @@
               <w:sz w:val="22"/>
             </w:rPr>
           </w:pPr>
-          <w:hyperlink w:anchor="_Toc267603491" w:history="1">
+          <w:hyperlink w:anchor="_Toc267639943" w:history="1">
             <w:r>
               <w:rPr>
                 <w:rStyle w:val="Hyperlink"/>
@@ -374,7 +374,7 @@
                 <w:noProof/>
                 <w:webHidden/>
               </w:rPr>
-              <w:instrText xml:space="preserve"> PAGEREF _Toc267603491 \h </w:instrText>
+              <w:instrText xml:space="preserve"> PAGEREF _Toc267639943 \h </w:instrText>
             </w:r>
             <w:r>
               <w:rPr>
@@ -416,7 +416,7 @@
               <w:sz w:val="22"/>
             </w:rPr>
           </w:pPr>
-          <w:hyperlink w:anchor="_Toc267603492" w:history="1">
+          <w:hyperlink w:anchor="_Toc267639944" w:history="1">
             <w:r>
               <w:rPr>
                 <w:rStyle w:val="Hyperlink"/>
@@ -444,7 +444,145 @@
                 <w:noProof/>
                 <w:webHidden/>
               </w:rPr>
-              <w:instrText xml:space="preserve"> PAGEREF _Toc267603492 \h </w:instrText>
+              <w:instrText xml:space="preserve"> PAGEREF _Toc267639944 \h </w:instrText>
+            </w:r>
+            <w:r>
+              <w:rPr>
+                <w:noProof/>
+                <w:webHidden/>
+              </w:rPr>
+            </w:r>
+            <w:r>
+              <w:rPr>
+                <w:noProof/>
+                <w:webHidden/>
+              </w:rPr>
+              <w:fldChar w:fldCharType="separate"/>
+            </w:r>
+            <w:r>
+              <w:rPr>
+                <w:noProof/>
+                <w:webHidden/>
+              </w:rPr>
+              <w:t>3</w:t>
+            </w:r>
+            <w:r>
+              <w:rPr>
+                <w:noProof/>
+                <w:webHidden/>
+              </w:rPr>
+              <w:fldChar w:fldCharType="end"/>
+            </w:r>
+          </w:hyperlink>
+        </w:p>
+        <w:p>
+          <w:pPr>
+            <w:pStyle w:val="TOC3"/>
+            <w:tabs>
+              <w:tab w:val="right" w:leader="dot" w:pos="9062"/>
+            </w:tabs>
+            <w:rPr>
+              <w:noProof/>
+              <w:sz w:val="22"/>
+            </w:rPr>
+          </w:pPr>
+          <w:hyperlink w:anchor="_Toc267639945" w:history="1">
+            <w:r>
+              <w:rPr>
+                <w:rStyle w:val="Hyperlink"/>
+                <w:noProof/>
+              </w:rPr>
+              <w:t>Milestone 2</w:t>
+            </w:r>
+            <w:r>
+              <w:rPr>
+                <w:noProof/>
+                <w:webHidden/>
+              </w:rPr>
+              <w:tab/>
+            </w:r>
+            <w:r>
+              <w:rPr>
+                <w:noProof/>
+                <w:webHidden/>
+              </w:rPr>
+              <w:fldChar w:fldCharType="begin"/>
+            </w:r>
+            <w:r>
+              <w:rPr>
+                <w:noProof/>
+                <w:webHidden/>
+              </w:rPr>
+              <w:instrText xml:space="preserve"> PAGEREF _Toc267639945 \h </w:instrText>
+            </w:r>
+            <w:r>
+              <w:rPr>
+                <w:noProof/>
+                <w:webHidden/>
+              </w:rPr>
+            </w:r>
+            <w:r>
+              <w:rPr>
+                <w:noProof/>
+                <w:webHidden/>
+              </w:rPr>
+              <w:fldChar w:fldCharType="separate"/>
+            </w:r>
+            <w:r>
+              <w:rPr>
+                <w:noProof/>
+                <w:webHidden/>
+              </w:rPr>
+              <w:t>3</w:t>
+            </w:r>
+            <w:r>
+              <w:rPr>
+                <w:noProof/>
+                <w:webHidden/>
+              </w:rPr>
+              <w:fldChar w:fldCharType="end"/>
+            </w:r>
+          </w:hyperlink>
+        </w:p>
+        <w:p>
+          <w:pPr>
+            <w:pStyle w:val="TOC3"/>
+            <w:tabs>
+              <w:tab w:val="right" w:leader="dot" w:pos="9062"/>
+            </w:tabs>
+            <w:rPr>
+              <w:noProof/>
+              <w:sz w:val="22"/>
+            </w:rPr>
+          </w:pPr>
+          <w:hyperlink w:anchor="_Toc267639946" w:history="1">
+            <w:r>
+              <w:rPr>
+                <w:rStyle w:val="Hyperlink"/>
+                <w:noProof/>
+              </w:rPr>
+              <w:t>Milestone 3</w:t>
+            </w:r>
+            <w:r>
+              <w:rPr>
+                <w:noProof/>
+                <w:webHidden/>
+              </w:rPr>
+              <w:tab/>
+            </w:r>
+            <w:r>
+              <w:rPr>
+                <w:noProof/>
+                <w:webHidden/>
+              </w:rPr>
+              <w:fldChar w:fldCharType="begin"/>
+            </w:r>
+            <w:r>
+              <w:rPr>
+                <w:noProof/>
+                <w:webHidden/>
+              </w:rPr>
+              <w:instrText xml:space="preserve"> PAGEREF _Toc267639946 \h </w:instrText>
             </w:r>
             <w:r>
               <w:rPr>
@@ -486,7 +624,7 @@
               <w:sz w:val="22"/>
             </w:rPr>
           </w:pPr>
-          <w:hyperlink w:anchor="_Toc267603493" w:history="1">
+          <w:hyperlink w:anchor="_Toc267639947" w:history="1">
             <w:r>
               <w:rPr>
                 <w:rStyle w:val="Hyperlink"/>
@@ -514,7 +652,7 @@
                 <w:noProof/>
                 <w:webHidden/>
               </w:rPr>
-              <w:instrText xml:space="preserve"> PAGEREF _Toc267603493 \h </w:instrText>
+              <w:instrText xml:space="preserve"> PAGEREF _Toc267639947 \h </w:instrText>
             </w:r>
             <w:r>
               <w:rPr>
@@ -556,7 +694,7 @@
               <w:sz w:val="22"/>
             </w:rPr>
           </w:pPr>
-          <w:hyperlink w:anchor="_Toc267603494" w:history="1">
+          <w:hyperlink w:anchor="_Toc267639948" w:history="1">
             <w:r>
               <w:rPr>
                 <w:rStyle w:val="Hyperlink"/>
@@ -584,7 +722,7 @@
                 <w:noProof/>
                 <w:webHidden/>
               </w:rPr>
-              <w:instrText xml:space="preserve"> PAGEREF _Toc267603494 \h </w:instrText>
+              <w:instrText xml:space="preserve"> PAGEREF _Toc267639948 \h </w:instrText>
             </w:r>
             <w:r>
               <w:rPr>
@@ -626,7 +764,7 @@
               <w:sz w:val="22"/>
             </w:rPr>
           </w:pPr>
-          <w:hyperlink w:anchor="_Toc267603495" w:history="1">
+          <w:hyperlink w:anchor="_Toc267639949" w:history="1">
             <w:r>
               <w:rPr>
                 <w:rStyle w:val="Hyperlink"/>
@@ -654,7 +792,7 @@
                 <w:noProof/>
                 <w:webHidden/>
               </w:rPr>
-              <w:instrText xml:space="preserve"> PAGEREF _Toc267603495 \h </w:instrText>
+              <w:instrText xml:space="preserve"> PAGEREF _Toc267639949 \h </w:instrText>
             </w:r>
             <w:r>
               <w:rPr>
@@ -696,7 +834,7 @@
               <w:sz w:val="22"/>
             </w:rPr>
           </w:pPr>
-          <w:hyperlink w:anchor="_Toc267603496" w:history="1">
+          <w:hyperlink w:anchor="_Toc267639950" w:history="1">
             <w:r>
               <w:rPr>
                 <w:rStyle w:val="Hyperlink"/>
@@ -724,7 +862,7 @@
                 <w:noProof/>
                 <w:webHidden/>
               </w:rPr>
-              <w:instrText xml:space="preserve"> PAGEREF _Toc267603496 \h </w:instrText>
+              <w:instrText xml:space="preserve"> PAGEREF _Toc267639950 \h </w:instrText>
             </w:r>
             <w:r>
               <w:rPr>
@@ -766,7 +904,7 @@
               <w:sz w:val="22"/>
             </w:rPr>
           </w:pPr>
-          <w:hyperlink w:anchor="_Toc267603497" w:history="1">
+          <w:hyperlink w:anchor="_Toc267639951" w:history="1">
             <w:r>
               <w:rPr>
                 <w:rStyle w:val="Hyperlink"/>
@@ -794,7 +932,7 @@
                 <w:noProof/>
                 <w:webHidden/>
               </w:rPr>
-              <w:instrText xml:space="preserve"> PAGEREF _Toc267603497 \h </w:instrText>
+              <w:instrText xml:space="preserve"> PAGEREF _Toc267639951 \h </w:instrText>
             </w:r>
             <w:r>
               <w:rPr>
@@ -836,7 +974,7 @@
               <w:sz w:val="22"/>
             </w:rPr>
           </w:pPr>
-          <w:hyperlink w:anchor="_Toc267603498" w:history="1">
+          <w:hyperlink w:anchor="_Toc267639952" w:history="1">
             <w:r>
               <w:rPr>
                 <w:rStyle w:val="Hyperlink"/>
@@ -864,7 +1002,7 @@
                 <w:noProof/>
                 <w:webHidden/>
               </w:rPr>
-              <w:instrText xml:space="preserve"> PAGEREF _Toc267603498 \h </w:instrText>
+              <w:instrText xml:space="preserve"> PAGEREF _Toc267639952 \h </w:instrText>
             </w:r>
             <w:r>
               <w:rPr>
@@ -885,6 +1023,76 @@
                 <w:webHidden/>
               </w:rPr>
               <w:t>5</w:t>
+            </w:r>
+            <w:r>
+              <w:rPr>
+                <w:noProof/>
+                <w:webHidden/>
+              </w:rPr>
+              <w:fldChar w:fldCharType="end"/>
+            </w:r>
+          </w:hyperlink>
+        </w:p>
+        <w:p>
+          <w:pPr>
+            <w:pStyle w:val="TOC1"/>
+            <w:tabs>
+              <w:tab w:val="right" w:leader="dot" w:pos="9062"/>
+            </w:tabs>
+            <w:rPr>
+              <w:noProof/>
+              <w:sz w:val="22"/>
+            </w:rPr>
+          </w:pPr>
+          <w:hyperlink w:anchor="_Toc267639953" w:history="1">
+            <w:r>
+              <w:rPr>
+                <w:rStyle w:val="Hyperlink"/>
+                <w:noProof/>
+                <w:lang w:val="en-US"/>
+              </w:rPr>
+              <w:t>The Game World</w:t>
+            </w:r>
+            <w:r>
+              <w:rPr>
+                <w:noProof/>
+                <w:webHidden/>
+              </w:rPr>
+              <w:tab/>
+            </w:r>
+            <w:r>
+              <w:rPr>
+                <w:noProof/>
+                <w:webHidden/>
+              </w:rPr>
+              <w:fldChar w:fldCharType="begin"/>
+            </w:r>
+            <w:r>
+              <w:rPr>
+                <w:noProof/>
+                <w:webHidden/>
+              </w:rPr>
+              <w:instrText xml:space="preserve"> PAGEREF _Toc267639953 \h </w:instrText>
+            </w:r>
+            <w:r>
+              <w:rPr>
+                <w:noProof/>
+                <w:webHidden/>
+              </w:rPr>
+            </w:r>
+            <w:r>
+              <w:rPr>
+                <w:noProof/>
+                <w:webHidden/>
+              </w:rPr>
+              <w:fldChar w:fldCharType="separate"/>
+            </w:r>
+            <w:r>
+              <w:rPr>
+                <w:noProof/>
+                <w:webHidden/>
+              </w:rPr>
+              <w:t>6</w:t>
             </w:r>
             <w:r>
               <w:rPr>
@@ -906,14 +1114,14 @@
               <w:sz w:val="22"/>
             </w:rPr>
           </w:pPr>
-          <w:hyperlink w:anchor="_Toc267603499" w:history="1">
+          <w:hyperlink w:anchor="_Toc267639954" w:history="1">
             <w:r>
               <w:rPr>
                 <w:rStyle w:val="Hyperlink"/>
                 <w:noProof/>
                 <w:lang w:val="en-US"/>
               </w:rPr>
-              <w:t>General Features</w:t>
+              <w:t>The Physical World</w:t>
             </w:r>
             <w:r>
               <w:rPr>
@@ -934,7 +1142,7 @@
                 <w:noProof/>
                 <w:webHidden/>
               </w:rPr>
-              <w:instrText xml:space="preserve"> PAGEREF _Toc267603499 \h </w:instrText>
+              <w:instrText xml:space="preserve"> PAGEREF _Toc267639954 \h </w:instrText>
             </w:r>
             <w:r>
               <w:rPr>
@@ -954,7 +1162,217 @@
                 <w:noProof/>
                 <w:webHidden/>
               </w:rPr>
-              <w:t>5</w:t>
+              <w:t>6</w:t>
+            </w:r>
+            <w:r>
+              <w:rPr>
+                <w:noProof/>
+                <w:webHidden/>
+              </w:rPr>
+              <w:fldChar w:fldCharType="end"/>
+            </w:r>
+          </w:hyperlink>
+        </w:p>
+        <w:p>
+          <w:pPr>
+            <w:pStyle w:val="TOC3"/>
+            <w:tabs>
+              <w:tab w:val="right" w:leader="dot" w:pos="9062"/>
+            </w:tabs>
+            <w:rPr>
+              <w:noProof/>
+              <w:sz w:val="22"/>
+            </w:rPr>
+          </w:pPr>
+          <w:hyperlink w:anchor="_Toc267639955" w:history="1">
+            <w:r>
+              <w:rPr>
+                <w:rStyle w:val="Hyperlink"/>
+                <w:noProof/>
+                <w:lang w:val="en-US"/>
+              </w:rPr>
+              <w:t>Scale</w:t>
+            </w:r>
+            <w:r>
+              <w:rPr>
+                <w:noProof/>
+                <w:webHidden/>
+              </w:rPr>
+              <w:tab/>
+            </w:r>
+            <w:r>
+              <w:rPr>
+                <w:noProof/>
+                <w:webHidden/>
+              </w:rPr>
+              <w:fldChar w:fldCharType="begin"/>
+            </w:r>
+            <w:r>
+              <w:rPr>
+                <w:noProof/>
+                <w:webHidden/>
+              </w:rPr>
+              <w:instrText xml:space="preserve"> PAGEREF _Toc267639955 \h </w:instrText>
+            </w:r>
+            <w:r>
+              <w:rPr>
+                <w:noProof/>
+                <w:webHidden/>
+              </w:rPr>
+            </w:r>
+            <w:r>
+              <w:rPr>
+                <w:noProof/>
+                <w:webHidden/>
+              </w:rPr>
+              <w:fldChar w:fldCharType="separate"/>
+            </w:r>
+            <w:r>
+              <w:rPr>
+                <w:noProof/>
+                <w:webHidden/>
+              </w:rPr>
+              <w:t>6</w:t>
+            </w:r>
+            <w:r>
+              <w:rPr>
+                <w:noProof/>
+                <w:webHidden/>
+              </w:rPr>
+              <w:fldChar w:fldCharType="end"/>
+            </w:r>
+          </w:hyperlink>
+        </w:p>
+        <w:p>
+          <w:pPr>
+            <w:pStyle w:val="TOC3"/>
+            <w:tabs>
+              <w:tab w:val="right" w:leader="dot" w:pos="9062"/>
+            </w:tabs>
+            <w:rPr>
+              <w:noProof/>
+              <w:sz w:val="22"/>
+            </w:rPr>
+          </w:pPr>
+          <w:hyperlink w:anchor="_Toc267639956" w:history="1">
+            <w:r>
+              <w:rPr>
+                <w:rStyle w:val="Hyperlink"/>
+                <w:noProof/>
+                <w:lang w:val="en-US"/>
+              </w:rPr>
+              <w:t>Objects</w:t>
+            </w:r>
+            <w:r>
+              <w:rPr>
+                <w:noProof/>
+                <w:webHidden/>
+              </w:rPr>
+              <w:tab/>
+            </w:r>
+            <w:r>
+              <w:rPr>
+                <w:noProof/>
+                <w:webHidden/>
+              </w:rPr>
+              <w:fldChar w:fldCharType="begin"/>
+            </w:r>
+            <w:r>
+              <w:rPr>
+                <w:noProof/>
+                <w:webHidden/>
+              </w:rPr>
+              <w:instrText xml:space="preserve"> PAGEREF _Toc267639956 \h </w:instrText>
+            </w:r>
+            <w:r>
+              <w:rPr>
+                <w:noProof/>
+                <w:webHidden/>
+              </w:rPr>
+            </w:r>
+            <w:r>
+              <w:rPr>
+                <w:noProof/>
+                <w:webHidden/>
+              </w:rPr>
+              <w:fldChar w:fldCharType="separate"/>
+            </w:r>
+            <w:r>
+              <w:rPr>
+                <w:noProof/>
+                <w:webHidden/>
+              </w:rPr>
+              <w:t>6</w:t>
+            </w:r>
+            <w:r>
+              <w:rPr>
+                <w:noProof/>
+                <w:webHidden/>
+              </w:rPr>
+              <w:fldChar w:fldCharType="end"/>
+            </w:r>
+          </w:hyperlink>
+        </w:p>
+        <w:p>
+          <w:pPr>
+            <w:pStyle w:val="TOC3"/>
+            <w:tabs>
+              <w:tab w:val="right" w:leader="dot" w:pos="9062"/>
+            </w:tabs>
+            <w:rPr>
+              <w:noProof/>
+              <w:sz w:val="22"/>
+            </w:rPr>
+          </w:pPr>
+          <w:hyperlink w:anchor="_Toc267639957" w:history="1">
+            <w:r>
+              <w:rPr>
+                <w:rStyle w:val="Hyperlink"/>
+                <w:noProof/>
+                <w:lang w:val="en-US"/>
+              </w:rPr>
+              <w:t>Time</w:t>
+            </w:r>
+            <w:r>
+              <w:rPr>
+                <w:noProof/>
+                <w:webHidden/>
+              </w:rPr>
+              <w:tab/>
+            </w:r>
+            <w:r>
+              <w:rPr>
+                <w:noProof/>
+                <w:webHidden/>
+              </w:rPr>
+              <w:fldChar w:fldCharType="begin"/>
+            </w:r>
+            <w:r>
+              <w:rPr>
+                <w:noProof/>
+                <w:webHidden/>
+              </w:rPr>
+              <w:instrText xml:space="preserve"> PAGEREF _Toc267639957 \h </w:instrText>
+            </w:r>
+            <w:r>
+              <w:rPr>
+                <w:noProof/>
+                <w:webHidden/>
+              </w:rPr>
+            </w:r>
+            <w:r>
+              <w:rPr>
+                <w:noProof/>
+                <w:webHidden/>
+              </w:rPr>
+              <w:fldChar w:fldCharType="separate"/>
+            </w:r>
+            <w:r>
+              <w:rPr>
+                <w:noProof/>
+                <w:webHidden/>
+              </w:rPr>
+              <w:t>6</w:t>
             </w:r>
             <w:r>
               <w:rPr>
@@ -976,14 +1394,14 @@
               <w:sz w:val="22"/>
             </w:rPr>
           </w:pPr>
-          <w:hyperlink w:anchor="_Toc267603500" w:history="1">
+          <w:hyperlink w:anchor="_Toc267639958" w:history="1">
             <w:r>
               <w:rPr>
                 <w:rStyle w:val="Hyperlink"/>
                 <w:noProof/>
                 <w:lang w:val="en-US"/>
               </w:rPr>
-              <w:t>Gameplay Features</w:t>
+              <w:t>Rendering System</w:t>
             </w:r>
             <w:r>
               <w:rPr>
@@ -1004,7 +1422,7 @@
                 <w:noProof/>
                 <w:webHidden/>
               </w:rPr>
-              <w:instrText xml:space="preserve"> PAGEREF _Toc267603500 \h </w:instrText>
+              <w:instrText xml:space="preserve"> PAGEREF _Toc267639958 \h </w:instrText>
             </w:r>
             <w:r>
               <w:rPr>
@@ -1024,7 +1442,287 @@
                 <w:noProof/>
                 <w:webHidden/>
               </w:rPr>
-              <w:t>5</w:t>
+              <w:t>6</w:t>
+            </w:r>
+            <w:r>
+              <w:rPr>
+                <w:noProof/>
+                <w:webHidden/>
+              </w:rPr>
+              <w:fldChar w:fldCharType="end"/>
+            </w:r>
+          </w:hyperlink>
+        </w:p>
+        <w:p>
+          <w:pPr>
+            <w:pStyle w:val="TOC2"/>
+            <w:tabs>
+              <w:tab w:val="right" w:leader="dot" w:pos="9062"/>
+            </w:tabs>
+            <w:rPr>
+              <w:noProof/>
+              <w:sz w:val="22"/>
+            </w:rPr>
+          </w:pPr>
+          <w:hyperlink w:anchor="_Toc267639959" w:history="1">
+            <w:r>
+              <w:rPr>
+                <w:rStyle w:val="Hyperlink"/>
+                <w:noProof/>
+                <w:lang w:val="en-US"/>
+              </w:rPr>
+              <w:t>Camera</w:t>
+            </w:r>
+            <w:r>
+              <w:rPr>
+                <w:noProof/>
+                <w:webHidden/>
+              </w:rPr>
+              <w:tab/>
+            </w:r>
+            <w:r>
+              <w:rPr>
+                <w:noProof/>
+                <w:webHidden/>
+              </w:rPr>
+              <w:fldChar w:fldCharType="begin"/>
+            </w:r>
+            <w:r>
+              <w:rPr>
+                <w:noProof/>
+                <w:webHidden/>
+              </w:rPr>
+              <w:instrText xml:space="preserve"> PAGEREF _Toc267639959 \h </w:instrText>
+            </w:r>
+            <w:r>
+              <w:rPr>
+                <w:noProof/>
+                <w:webHidden/>
+              </w:rPr>
+            </w:r>
+            <w:r>
+              <w:rPr>
+                <w:noProof/>
+                <w:webHidden/>
+              </w:rPr>
+              <w:fldChar w:fldCharType="separate"/>
+            </w:r>
+            <w:r>
+              <w:rPr>
+                <w:noProof/>
+                <w:webHidden/>
+              </w:rPr>
+              <w:t>6</w:t>
+            </w:r>
+            <w:r>
+              <w:rPr>
+                <w:noProof/>
+                <w:webHidden/>
+              </w:rPr>
+              <w:fldChar w:fldCharType="end"/>
+            </w:r>
+          </w:hyperlink>
+        </w:p>
+        <w:p>
+          <w:pPr>
+            <w:pStyle w:val="TOC2"/>
+            <w:tabs>
+              <w:tab w:val="right" w:leader="dot" w:pos="9062"/>
+            </w:tabs>
+            <w:rPr>
+              <w:noProof/>
+              <w:sz w:val="22"/>
+            </w:rPr>
+          </w:pPr>
+          <w:hyperlink w:anchor="_Toc267639960" w:history="1">
+            <w:r>
+              <w:rPr>
+                <w:rStyle w:val="Hyperlink"/>
+                <w:noProof/>
+                <w:lang w:val="en-US"/>
+              </w:rPr>
+              <w:t>Game Engine</w:t>
+            </w:r>
+            <w:r>
+              <w:rPr>
+                <w:noProof/>
+                <w:webHidden/>
+              </w:rPr>
+              <w:tab/>
+            </w:r>
+            <w:r>
+              <w:rPr>
+                <w:noProof/>
+                <w:webHidden/>
+              </w:rPr>
+              <w:fldChar w:fldCharType="begin"/>
+            </w:r>
+            <w:r>
+              <w:rPr>
+                <w:noProof/>
+                <w:webHidden/>
+              </w:rPr>
+              <w:instrText xml:space="preserve"> PAGEREF _Toc267639960 \h </w:instrText>
+            </w:r>
+            <w:r>
+              <w:rPr>
+                <w:noProof/>
+                <w:webHidden/>
+              </w:rPr>
+            </w:r>
+            <w:r>
+              <w:rPr>
+                <w:noProof/>
+                <w:webHidden/>
+              </w:rPr>
+              <w:fldChar w:fldCharType="separate"/>
+            </w:r>
+            <w:r>
+              <w:rPr>
+                <w:noProof/>
+                <w:webHidden/>
+              </w:rPr>
+              <w:t>6</w:t>
+            </w:r>
+            <w:r>
+              <w:rPr>
+                <w:noProof/>
+                <w:webHidden/>
+              </w:rPr>
+              <w:fldChar w:fldCharType="end"/>
+            </w:r>
+          </w:hyperlink>
+        </w:p>
+        <w:p>
+          <w:pPr>
+            <w:pStyle w:val="TOC3"/>
+            <w:tabs>
+              <w:tab w:val="right" w:leader="dot" w:pos="9062"/>
+            </w:tabs>
+            <w:rPr>
+              <w:noProof/>
+              <w:sz w:val="22"/>
+            </w:rPr>
+          </w:pPr>
+          <w:hyperlink w:anchor="_Toc267639961" w:history="1">
+            <w:r>
+              <w:rPr>
+                <w:rStyle w:val="Hyperlink"/>
+                <w:noProof/>
+                <w:lang w:val="en-US"/>
+              </w:rPr>
+              <w:t>Collision Detection</w:t>
+            </w:r>
+            <w:r>
+              <w:rPr>
+                <w:noProof/>
+                <w:webHidden/>
+              </w:rPr>
+              <w:tab/>
+            </w:r>
+            <w:r>
+              <w:rPr>
+                <w:noProof/>
+                <w:webHidden/>
+              </w:rPr>
+              <w:fldChar w:fldCharType="begin"/>
+            </w:r>
+            <w:r>
+              <w:rPr>
+                <w:noProof/>
+                <w:webHidden/>
+              </w:rPr>
+              <w:instrText xml:space="preserve"> PAGEREF _Toc267639961 \h </w:instrText>
+            </w:r>
+            <w:r>
+              <w:rPr>
+                <w:noProof/>
+                <w:webHidden/>
+              </w:rPr>
+            </w:r>
+            <w:r>
+              <w:rPr>
+                <w:noProof/>
+                <w:webHidden/>
+              </w:rPr>
+              <w:fldChar w:fldCharType="separate"/>
+            </w:r>
+            <w:r>
+              <w:rPr>
+                <w:noProof/>
+                <w:webHidden/>
+              </w:rPr>
+              <w:t>6</w:t>
+            </w:r>
+            <w:r>
+              <w:rPr>
+                <w:noProof/>
+                <w:webHidden/>
+              </w:rPr>
+              <w:fldChar w:fldCharType="end"/>
+            </w:r>
+          </w:hyperlink>
+        </w:p>
+        <w:p>
+          <w:pPr>
+            <w:pStyle w:val="TOC2"/>
+            <w:tabs>
+              <w:tab w:val="right" w:leader="dot" w:pos="9062"/>
+            </w:tabs>
+            <w:rPr>
+              <w:noProof/>
+              <w:sz w:val="22"/>
+            </w:rPr>
+          </w:pPr>
+          <w:hyperlink w:anchor="_Toc267639962" w:history="1">
+            <w:r>
+              <w:rPr>
+                <w:rStyle w:val="Hyperlink"/>
+                <w:noProof/>
+                <w:lang w:val="en-US"/>
+              </w:rPr>
+              <w:t>Lighting Model</w:t>
+            </w:r>
+            <w:r>
+              <w:rPr>
+                <w:noProof/>
+                <w:webHidden/>
+              </w:rPr>
+              <w:tab/>
+            </w:r>
+            <w:r>
+              <w:rPr>
+                <w:noProof/>
+                <w:webHidden/>
+              </w:rPr>
+              <w:fldChar w:fldCharType="begin"/>
+            </w:r>
+            <w:r>
+              <w:rPr>
+                <w:noProof/>
+                <w:webHidden/>
+              </w:rPr>
+              <w:instrText xml:space="preserve"> PAGEREF _Toc267639962 \h </w:instrText>
+            </w:r>
+            <w:r>
+              <w:rPr>
+                <w:noProof/>
+                <w:webHidden/>
+              </w:rPr>
+            </w:r>
+            <w:r>
+              <w:rPr>
+                <w:noProof/>
+                <w:webHidden/>
+              </w:rPr>
+              <w:fldChar w:fldCharType="separate"/>
+            </w:r>
+            <w:r>
+              <w:rPr>
+                <w:noProof/>
+                <w:webHidden/>
+              </w:rPr>
+              <w:t>6</w:t>
             </w:r>
             <w:r>
               <w:rPr>
@@ -1046,14 +1744,14 @@
               <w:sz w:val="22"/>
             </w:rPr>
           </w:pPr>
-          <w:hyperlink w:anchor="_Toc267603501" w:history="1">
+          <w:hyperlink w:anchor="_Toc267639963" w:history="1">
             <w:r>
               <w:rPr>
                 <w:rStyle w:val="Hyperlink"/>
                 <w:noProof/>
                 <w:lang w:val="en-US"/>
               </w:rPr>
-              <w:t>The Game World</w:t>
+              <w:t>The World Layout</w:t>
             </w:r>
             <w:r>
               <w:rPr>
@@ -1074,7 +1772,7 @@
                 <w:noProof/>
                 <w:webHidden/>
               </w:rPr>
-              <w:instrText xml:space="preserve"> PAGEREF _Toc267603501 \h </w:instrText>
+              <w:instrText xml:space="preserve"> PAGEREF _Toc267639963 \h </w:instrText>
             </w:r>
             <w:r>
               <w:rPr>
@@ -1094,7 +1792,77 @@
                 <w:noProof/>
                 <w:webHidden/>
               </w:rPr>
-              <w:t>6</w:t>
+              <w:t>7</w:t>
+            </w:r>
+            <w:r>
+              <w:rPr>
+                <w:noProof/>
+                <w:webHidden/>
+              </w:rPr>
+              <w:fldChar w:fldCharType="end"/>
+            </w:r>
+          </w:hyperlink>
+        </w:p>
+        <w:p>
+          <w:pPr>
+            <w:pStyle w:val="TOC1"/>
+            <w:tabs>
+              <w:tab w:val="right" w:leader="dot" w:pos="9062"/>
+            </w:tabs>
+            <w:rPr>
+              <w:noProof/>
+              <w:sz w:val="22"/>
+            </w:rPr>
+          </w:pPr>
+          <w:hyperlink w:anchor="_Toc267639964" w:history="1">
+            <w:r>
+              <w:rPr>
+                <w:rStyle w:val="Hyperlink"/>
+                <w:noProof/>
+                <w:lang w:val="en-US"/>
+              </w:rPr>
+              <w:t>Game Characters</w:t>
+            </w:r>
+            <w:r>
+              <w:rPr>
+                <w:noProof/>
+                <w:webHidden/>
+              </w:rPr>
+              <w:tab/>
+            </w:r>
+            <w:r>
+              <w:rPr>
+                <w:noProof/>
+                <w:webHidden/>
+              </w:rPr>
+              <w:fldChar w:fldCharType="begin"/>
+            </w:r>
+            <w:r>
+              <w:rPr>
+                <w:noProof/>
+                <w:webHidden/>
+              </w:rPr>
+              <w:instrText xml:space="preserve"> PAGEREF _Toc267639964 \h </w:instrText>
+            </w:r>
+            <w:r>
+              <w:rPr>
+                <w:noProof/>
+                <w:webHidden/>
+              </w:rPr>
+            </w:r>
+            <w:r>
+              <w:rPr>
+                <w:noProof/>
+                <w:webHidden/>
+              </w:rPr>
+              <w:fldChar w:fldCharType="separate"/>
+            </w:r>
+            <w:r>
+              <w:rPr>
+                <w:noProof/>
+                <w:webHidden/>
+              </w:rPr>
+              <w:t>8</w:t>
             </w:r>
             <w:r>
               <w:rPr>
@@ -1116,14 +1884,14 @@
               <w:sz w:val="22"/>
             </w:rPr>
           </w:pPr>
-          <w:hyperlink w:anchor="_Toc267603502" w:history="1">
+          <w:hyperlink w:anchor="_Toc267639965" w:history="1">
             <w:r>
               <w:rPr>
                 <w:rStyle w:val="Hyperlink"/>
                 <w:noProof/>
                 <w:lang w:val="en-US"/>
               </w:rPr>
-              <w:t>The Physical World</w:t>
+              <w:t>Player</w:t>
             </w:r>
             <w:r>
               <w:rPr>
@@ -1144,7 +1912,7 @@
                 <w:noProof/>
                 <w:webHidden/>
               </w:rPr>
-              <w:instrText xml:space="preserve"> PAGEREF _Toc267603502 \h </w:instrText>
+              <w:instrText xml:space="preserve"> PAGEREF _Toc267639965 \h </w:instrText>
             </w:r>
             <w:r>
               <w:rPr>
@@ -1164,217 +1932,7 @@
                 <w:noProof/>
                 <w:webHidden/>
               </w:rPr>
-              <w:t>6</w:t>
-            </w:r>
-            <w:r>
-              <w:rPr>
-                <w:noProof/>
-                <w:webHidden/>
-              </w:rPr>
-              <w:fldChar w:fldCharType="end"/>
-            </w:r>
-          </w:hyperlink>
-        </w:p>
-        <w:p>
-          <w:pPr>
-            <w:pStyle w:val="TOC3"/>
-            <w:tabs>
-              <w:tab w:val="right" w:leader="dot" w:pos="9062"/>
-            </w:tabs>
-            <w:rPr>
-              <w:noProof/>
-              <w:sz w:val="22"/>
-            </w:rPr>
-          </w:pPr>
-          <w:hyperlink w:anchor="_Toc267603503" w:history="1">
-            <w:r>
-              <w:rPr>
-                <w:rStyle w:val="Hyperlink"/>
-                <w:noProof/>
-                <w:lang w:val="en-US"/>
-              </w:rPr>
-              <w:t>Scale</w:t>
-            </w:r>
-            <w:r>
-              <w:rPr>
-                <w:noProof/>
-                <w:webHidden/>
-              </w:rPr>
-              <w:tab/>
-            </w:r>
-            <w:r>
-              <w:rPr>
-                <w:noProof/>
-                <w:webHidden/>
-              </w:rPr>
-              <w:fldChar w:fldCharType="begin"/>
-            </w:r>
-            <w:r>
-              <w:rPr>
-                <w:noProof/>
-                <w:webHidden/>
-              </w:rPr>
-              <w:instrText xml:space="preserve"> PAGEREF _Toc267603503 \h </w:instrText>
-            </w:r>
-            <w:r>
-              <w:rPr>
-                <w:noProof/>
-                <w:webHidden/>
-              </w:rPr>
-            </w:r>
-            <w:r>
-              <w:rPr>
-                <w:noProof/>
-                <w:webHidden/>
-              </w:rPr>
-              <w:fldChar w:fldCharType="separate"/>
-            </w:r>
-            <w:r>
-              <w:rPr>
-                <w:noProof/>
-                <w:webHidden/>
-              </w:rPr>
-              <w:t>6</w:t>
-            </w:r>
-            <w:r>
-              <w:rPr>
-                <w:noProof/>
-                <w:webHidden/>
-              </w:rPr>
-              <w:fldChar w:fldCharType="end"/>
-            </w:r>
-          </w:hyperlink>
-        </w:p>
-        <w:p>
-          <w:pPr>
-            <w:pStyle w:val="TOC3"/>
-            <w:tabs>
-              <w:tab w:val="right" w:leader="dot" w:pos="9062"/>
-            </w:tabs>
-            <w:rPr>
-              <w:noProof/>
-              <w:sz w:val="22"/>
-            </w:rPr>
-          </w:pPr>
-          <w:hyperlink w:anchor="_Toc267603504" w:history="1">
-            <w:r>
-              <w:rPr>
-                <w:rStyle w:val="Hyperlink"/>
-                <w:noProof/>
-                <w:lang w:val="en-US"/>
-              </w:rPr>
-              <w:t>Objects</w:t>
-            </w:r>
-            <w:r>
-              <w:rPr>
-                <w:noProof/>
-                <w:webHidden/>
-              </w:rPr>
-              <w:tab/>
-            </w:r>
-            <w:r>
-              <w:rPr>
-                <w:noProof/>
-                <w:webHidden/>
-              </w:rPr>
-              <w:fldChar w:fldCharType="begin"/>
-            </w:r>
-            <w:r>
-              <w:rPr>
-                <w:noProof/>
-                <w:webHidden/>
-              </w:rPr>
-              <w:instrText xml:space="preserve"> PAGEREF _Toc267603504 \h </w:instrText>
-            </w:r>
-            <w:r>
-              <w:rPr>
-                <w:noProof/>
-                <w:webHidden/>
-              </w:rPr>
-            </w:r>
-            <w:r>
-              <w:rPr>
-                <w:noProof/>
-                <w:webHidden/>
-              </w:rPr>
-              <w:fldChar w:fldCharType="separate"/>
-            </w:r>
-            <w:r>
-              <w:rPr>
-                <w:noProof/>
-                <w:webHidden/>
-              </w:rPr>
-              <w:t>6</w:t>
-            </w:r>
-            <w:r>
-              <w:rPr>
-                <w:noProof/>
-                <w:webHidden/>
-              </w:rPr>
-              <w:fldChar w:fldCharType="end"/>
-            </w:r>
-          </w:hyperlink>
-        </w:p>
-        <w:p>
-          <w:pPr>
-            <w:pStyle w:val="TOC3"/>
-            <w:tabs>
-              <w:tab w:val="right" w:leader="dot" w:pos="9062"/>
-            </w:tabs>
-            <w:rPr>
-              <w:noProof/>
-              <w:sz w:val="22"/>
-            </w:rPr>
-          </w:pPr>
-          <w:hyperlink w:anchor="_Toc267603505" w:history="1">
-            <w:r>
-              <w:rPr>
-                <w:rStyle w:val="Hyperlink"/>
-                <w:noProof/>
-                <w:lang w:val="en-US"/>
-              </w:rPr>
-              <w:t>Time</w:t>
-            </w:r>
-            <w:r>
-              <w:rPr>
-                <w:noProof/>
-                <w:webHidden/>
-              </w:rPr>
-              <w:tab/>
-            </w:r>
-            <w:r>
-              <w:rPr>
-                <w:noProof/>
-                <w:webHidden/>
-              </w:rPr>
-              <w:fldChar w:fldCharType="begin"/>
-            </w:r>
-            <w:r>
-              <w:rPr>
-                <w:noProof/>
-                <w:webHidden/>
-              </w:rPr>
-              <w:instrText xml:space="preserve"> PAGEREF _Toc267603505 \h </w:instrText>
-            </w:r>
-            <w:r>
-              <w:rPr>
-                <w:noProof/>
-                <w:webHidden/>
-              </w:rPr>
-            </w:r>
-            <w:r>
-              <w:rPr>
-                <w:noProof/>
-                <w:webHidden/>
-              </w:rPr>
-              <w:fldChar w:fldCharType="separate"/>
-            </w:r>
-            <w:r>
-              <w:rPr>
-                <w:noProof/>
-                <w:webHidden/>
-              </w:rPr>
-              <w:t>6</w:t>
+              <w:t>8</w:t>
             </w:r>
             <w:r>
               <w:rPr>
@@ -1396,14 +1954,14 @@
               <w:sz w:val="22"/>
             </w:rPr>
           </w:pPr>
-          <w:hyperlink w:anchor="_Toc267603506" w:history="1">
+          <w:hyperlink w:anchor="_Toc267639966" w:history="1">
             <w:r>
               <w:rPr>
                 <w:rStyle w:val="Hyperlink"/>
                 <w:noProof/>
                 <w:lang w:val="en-US"/>
               </w:rPr>
-              <w:t>Rendering System</w:t>
+              <w:t>Enemies</w:t>
             </w:r>
             <w:r>
               <w:rPr>
@@ -1424,7 +1982,7 @@
                 <w:noProof/>
                 <w:webHidden/>
               </w:rPr>
-              <w:instrText xml:space="preserve"> PAGEREF _Toc267603506 \h </w:instrText>
+              <w:instrText xml:space="preserve"> PAGEREF _Toc267639966 \h </w:instrText>
             </w:r>
             <w:r>
               <w:rPr>
@@ -1444,7 +2002,147 @@
                 <w:noProof/>
                 <w:webHidden/>
               </w:rPr>
-              <w:t>6</w:t>
+              <w:t>8</w:t>
+            </w:r>
+            <w:r>
+              <w:rPr>
+                <w:noProof/>
+                <w:webHidden/>
+              </w:rPr>
+              <w:fldChar w:fldCharType="end"/>
+            </w:r>
+          </w:hyperlink>
+        </w:p>
+        <w:p>
+          <w:pPr>
+            <w:pStyle w:val="TOC1"/>
+            <w:tabs>
+              <w:tab w:val="right" w:leader="dot" w:pos="9062"/>
+            </w:tabs>
+            <w:rPr>
+              <w:noProof/>
+              <w:sz w:val="22"/>
+            </w:rPr>
+          </w:pPr>
+          <w:hyperlink w:anchor="_Toc267639967" w:history="1">
+            <w:r>
+              <w:rPr>
+                <w:rStyle w:val="Hyperlink"/>
+                <w:noProof/>
+                <w:lang w:val="en-US"/>
+              </w:rPr>
+              <w:t>User Interface</w:t>
+            </w:r>
+            <w:r>
+              <w:rPr>
+                <w:noProof/>
+                <w:webHidden/>
+              </w:rPr>
+              <w:tab/>
+            </w:r>
+            <w:r>
+              <w:rPr>
+                <w:noProof/>
+                <w:webHidden/>
+              </w:rPr>
+              <w:fldChar w:fldCharType="begin"/>
+            </w:r>
+            <w:r>
+              <w:rPr>
+                <w:noProof/>
+                <w:webHidden/>
+              </w:rPr>
+              <w:instrText xml:space="preserve"> PAGEREF _Toc267639967 \h </w:instrText>
+            </w:r>
+            <w:r>
+              <w:rPr>
+                <w:noProof/>
+                <w:webHidden/>
+              </w:rPr>
+            </w:r>
+            <w:r>
+              <w:rPr>
+                <w:noProof/>
+                <w:webHidden/>
+              </w:rPr>
+              <w:fldChar w:fldCharType="separate"/>
+            </w:r>
+            <w:r>
+              <w:rPr>
+                <w:noProof/>
+                <w:webHidden/>
+              </w:rPr>
+              <w:t>9</w:t>
+            </w:r>
+            <w:r>
+              <w:rPr>
+                <w:noProof/>
+                <w:webHidden/>
+              </w:rPr>
+              <w:fldChar w:fldCharType="end"/>
+            </w:r>
+          </w:hyperlink>
+        </w:p>
+        <w:p>
+          <w:pPr>
+            <w:pStyle w:val="TOC1"/>
+            <w:tabs>
+              <w:tab w:val="right" w:leader="dot" w:pos="9062"/>
+            </w:tabs>
+            <w:rPr>
+              <w:noProof/>
+              <w:sz w:val="22"/>
+            </w:rPr>
+          </w:pPr>
+          <w:hyperlink w:anchor="_Toc267639968" w:history="1">
+            <w:r>
+              <w:rPr>
+                <w:rStyle w:val="Hyperlink"/>
+                <w:noProof/>
+                <w:lang w:val="en-US"/>
+              </w:rPr>
+              <w:t>Sound</w:t>
+            </w:r>
+            <w:r>
+              <w:rPr>
+                <w:noProof/>
+                <w:webHidden/>
+              </w:rPr>
+              <w:tab/>
+            </w:r>
+            <w:r>
+              <w:rPr>
+                <w:noProof/>
+                <w:webHidden/>
+              </w:rPr>
+              <w:fldChar w:fldCharType="begin"/>
+            </w:r>
+            <w:r>
+              <w:rPr>
+                <w:noProof/>
+                <w:webHidden/>
+              </w:rPr>
+              <w:instrText xml:space="preserve"> PAGEREF _Toc267639968 \h </w:instrText>
+            </w:r>
+            <w:r>
+              <w:rPr>
+                <w:noProof/>
+                <w:webHidden/>
+              </w:rPr>
+            </w:r>
+            <w:r>
+              <w:rPr>
+                <w:noProof/>
+                <w:webHidden/>
+              </w:rPr>
+              <w:fldChar w:fldCharType="separate"/>
+            </w:r>
+            <w:r>
+              <w:rPr>
+                <w:noProof/>
+                <w:webHidden/>
+              </w:rPr>
+              <w:t>10</w:t>
             </w:r>
             <w:r>
               <w:rPr>
@@ -1466,14 +2164,14 @@
               <w:sz w:val="22"/>
             </w:rPr>
           </w:pPr>
-          <w:hyperlink w:anchor="_Toc267603507" w:history="1">
+          <w:hyperlink w:anchor="_Toc267639969" w:history="1">
             <w:r>
               <w:rPr>
                 <w:rStyle w:val="Hyperlink"/>
                 <w:noProof/>
                 <w:lang w:val="en-US"/>
               </w:rPr>
-              <w:t>Camera</w:t>
+              <w:t>Music</w:t>
             </w:r>
             <w:r>
               <w:rPr>
@@ -1494,7 +2192,7 @@
                 <w:noProof/>
                 <w:webHidden/>
               </w:rPr>
-              <w:instrText xml:space="preserve"> PAGEREF _Toc267603507 \h </w:instrText>
+              <w:instrText xml:space="preserve"> PAGEREF _Toc267639969 \h </w:instrText>
             </w:r>
             <w:r>
               <w:rPr>
@@ -1514,7 +2212,7 @@
                 <w:noProof/>
                 <w:webHidden/>
               </w:rPr>
-              <w:t>6</w:t>
+              <w:t>10</w:t>
             </w:r>
             <w:r>
               <w:rPr>
@@ -1536,14 +2234,14 @@
               <w:sz w:val="22"/>
             </w:rPr>
           </w:pPr>
-          <w:hyperlink w:anchor="_Toc267603508" w:history="1">
+          <w:hyperlink w:anchor="_Toc267639970" w:history="1">
             <w:r>
               <w:rPr>
                 <w:rStyle w:val="Hyperlink"/>
                 <w:noProof/>
                 <w:lang w:val="en-US"/>
               </w:rPr>
-              <w:t>Game Engine</w:t>
+              <w:t>Sound Effects</w:t>
             </w:r>
             <w:r>
               <w:rPr>
@@ -1564,7 +2262,7 @@
                 <w:noProof/>
                 <w:webHidden/>
               </w:rPr>
-              <w:instrText xml:space="preserve"> PAGEREF _Toc267603508 \h </w:instrText>
+              <w:instrText xml:space="preserve"> PAGEREF _Toc267639970 \h </w:instrText>
             </w:r>
             <w:r>
               <w:rPr>
@@ -1584,147 +2282,7 @@
                 <w:noProof/>
                 <w:webHidden/>
               </w:rPr>
-              <w:t>6</w:t>
-            </w:r>
-            <w:r>
-              <w:rPr>
-                <w:noProof/>
-                <w:webHidden/>
-              </w:rPr>
-              <w:fldChar w:fldCharType="end"/>
-            </w:r>
-          </w:hyperlink>
-        </w:p>
-        <w:p>
-          <w:pPr>
-            <w:pStyle w:val="TOC3"/>
-            <w:tabs>
-              <w:tab w:val="right" w:leader="dot" w:pos="9062"/>
-            </w:tabs>
-            <w:rPr>
-              <w:noProof/>
-              <w:sz w:val="22"/>
-            </w:rPr>
-          </w:pPr>
-          <w:hyperlink w:anchor="_Toc267603509" w:history="1">
-            <w:r>
-              <w:rPr>
-                <w:rStyle w:val="Hyperlink"/>
-                <w:noProof/>
-                <w:lang w:val="en-US"/>
-              </w:rPr>
-              <w:t>Collision Detection</w:t>
-            </w:r>
-            <w:r>
-              <w:rPr>
-                <w:noProof/>
-                <w:webHidden/>
-              </w:rPr>
-              <w:tab/>
-            </w:r>
-            <w:r>
-              <w:rPr>
-                <w:noProof/>
-                <w:webHidden/>
-              </w:rPr>
-              <w:fldChar w:fldCharType="begin"/>
-            </w:r>
-            <w:r>
-              <w:rPr>
-                <w:noProof/>
-                <w:webHidden/>
-              </w:rPr>
-              <w:instrText xml:space="preserve"> PAGEREF _Toc267603509 \h </w:instrText>
-            </w:r>
-            <w:r>
-              <w:rPr>
-                <w:noProof/>
-                <w:webHidden/>
-              </w:rPr>
-            </w:r>
-            <w:r>
-              <w:rPr>
-                <w:noProof/>
-                <w:webHidden/>
-              </w:rPr>
-              <w:fldChar w:fldCharType="separate"/>
-            </w:r>
-            <w:r>
-              <w:rPr>
-                <w:noProof/>
-                <w:webHidden/>
-              </w:rPr>
-              <w:t>6</w:t>
-            </w:r>
-            <w:r>
-              <w:rPr>
-                <w:noProof/>
-                <w:webHidden/>
-              </w:rPr>
-              <w:fldChar w:fldCharType="end"/>
-            </w:r>
-          </w:hyperlink>
-        </w:p>
-        <w:p>
-          <w:pPr>
-            <w:pStyle w:val="TOC2"/>
-            <w:tabs>
-              <w:tab w:val="right" w:leader="dot" w:pos="9062"/>
-            </w:tabs>
-            <w:rPr>
-              <w:noProof/>
-              <w:sz w:val="22"/>
-            </w:rPr>
-          </w:pPr>
-          <w:hyperlink w:anchor="_Toc267603510" w:history="1">
-            <w:r>
-              <w:rPr>
-                <w:rStyle w:val="Hyperlink"/>
-                <w:noProof/>
-                <w:lang w:val="en-US"/>
-              </w:rPr>
-              <w:t>Lighting Model</w:t>
-            </w:r>
-            <w:r>
-              <w:rPr>
-                <w:noProof/>
-                <w:webHidden/>
-              </w:rPr>
-              <w:tab/>
-            </w:r>
-            <w:r>
-              <w:rPr>
-                <w:noProof/>
-                <w:webHidden/>
-              </w:rPr>
-              <w:fldChar w:fldCharType="begin"/>
-            </w:r>
-            <w:r>
-              <w:rPr>
-                <w:noProof/>
-                <w:webHidden/>
-              </w:rPr>
-              <w:instrText xml:space="preserve"> PAGEREF _Toc267603510 \h </w:instrText>
-            </w:r>
-            <w:r>
-              <w:rPr>
-                <w:noProof/>
-                <w:webHidden/>
-              </w:rPr>
-            </w:r>
-            <w:r>
-              <w:rPr>
-                <w:noProof/>
-                <w:webHidden/>
-              </w:rPr>
-              <w:fldChar w:fldCharType="separate"/>
-            </w:r>
-            <w:r>
-              <w:rPr>
-                <w:noProof/>
-                <w:webHidden/>
-              </w:rPr>
-              <w:t>6</w:t>
+              <w:t>10</w:t>
             </w:r>
             <w:r>
               <w:rPr>
@@ -1746,14 +2304,14 @@
               <w:sz w:val="22"/>
             </w:rPr>
           </w:pPr>
-          <w:hyperlink w:anchor="_Toc267603511" w:history="1">
+          <w:hyperlink w:anchor="_Toc267639971" w:history="1">
             <w:r>
               <w:rPr>
                 <w:rStyle w:val="Hyperlink"/>
                 <w:noProof/>
                 <w:lang w:val="en-US"/>
               </w:rPr>
-              <w:t>The World Layout</w:t>
+              <w:t>Idea Pool</w:t>
             </w:r>
             <w:r>
               <w:rPr>
@@ -1774,7 +2332,7 @@
                 <w:noProof/>
                 <w:webHidden/>
               </w:rPr>
-              <w:instrText xml:space="preserve"> PAGEREF _Toc267603511 \h </w:instrText>
+              <w:instrText xml:space="preserve"> PAGEREF _Toc267639971 \h </w:instrText>
             </w:r>
             <w:r>
               <w:rPr>
@@ -1794,846 +2352,7 @@
                 <w:noProof/>
                 <w:webHidden/>
               </w:rPr>
-              <w:t>7</w:t>
-            </w:r>
-            <w:r>
-              <w:rPr>
-                <w:noProof/>
-                <w:webHidden/>
-              </w:rPr>
-              <w:fldChar w:fldCharType="end"/>
-            </w:r>
-          </w:hyperlink>
-        </w:p>
-        <w:p>
-          <w:pPr>
-            <w:pStyle w:val="TOC1"/>
-            <w:tabs>
-              <w:tab w:val="right" w:leader="dot" w:pos="9062"/>
-            </w:tabs>
-            <w:rPr>
-              <w:noProof/>
-              <w:sz w:val="22"/>
-            </w:rPr>
-          </w:pPr>
-          <w:hyperlink w:anchor="_Toc267603512" w:history="1">
-            <w:r>
-              <w:rPr>
-                <w:rStyle w:val="Hyperlink"/>
-                <w:noProof/>
-                <w:lang w:val="en-US"/>
-              </w:rPr>
-              <w:t>Game Characters</w:t>
-            </w:r>
-            <w:r>
-              <w:rPr>
-                <w:noProof/>
-                <w:webHidden/>
-              </w:rPr>
-              <w:tab/>
-            </w:r>
-            <w:r>
-              <w:rPr>
-                <w:noProof/>
-                <w:webHidden/>
-              </w:rPr>
-              <w:fldChar w:fldCharType="begin"/>
-            </w:r>
-            <w:r>
-              <w:rPr>
-                <w:noProof/>
-                <w:webHidden/>
-              </w:rPr>
-              <w:instrText xml:space="preserve"> PAGEREF _Toc267603512 \h </w:instrText>
-            </w:r>
-            <w:r>
-              <w:rPr>
-                <w:noProof/>
-                <w:webHidden/>
-              </w:rPr>
-            </w:r>
-            <w:r>
-              <w:rPr>
-                <w:noProof/>
-                <w:webHidden/>
-              </w:rPr>
-              <w:fldChar w:fldCharType="separate"/>
-            </w:r>
-            <w:r>
-              <w:rPr>
-                <w:noProof/>
-                <w:webHidden/>
-              </w:rPr>
-              <w:t>8</w:t>
-            </w:r>
-            <w:r>
-              <w:rPr>
-                <w:noProof/>
-                <w:webHidden/>
-              </w:rPr>
-              <w:fldChar w:fldCharType="end"/>
-            </w:r>
-          </w:hyperlink>
-        </w:p>
-        <w:p>
-          <w:pPr>
-            <w:pStyle w:val="TOC2"/>
-            <w:tabs>
-              <w:tab w:val="right" w:leader="dot" w:pos="9062"/>
-            </w:tabs>
-            <w:rPr>
-              <w:noProof/>
-              <w:sz w:val="22"/>
-            </w:rPr>
-          </w:pPr>
-          <w:hyperlink w:anchor="_Toc267603513" w:history="1">
-            <w:r>
-              <w:rPr>
-                <w:rStyle w:val="Hyperlink"/>
-                <w:noProof/>
-                <w:lang w:val="en-US"/>
-              </w:rPr>
-              <w:t>Player</w:t>
-            </w:r>
-            <w:r>
-              <w:rPr>
-                <w:noProof/>
-                <w:webHidden/>
-              </w:rPr>
-              <w:tab/>
-            </w:r>
-            <w:r>
-              <w:rPr>
-                <w:noProof/>
-                <w:webHidden/>
-              </w:rPr>
-              <w:fldChar w:fldCharType="begin"/>
-            </w:r>
-            <w:r>
-              <w:rPr>
-                <w:noProof/>
-                <w:webHidden/>
-              </w:rPr>
-              <w:instrText xml:space="preserve"> PAGEREF _Toc267603513 \h </w:instrText>
-            </w:r>
-            <w:r>
-              <w:rPr>
-                <w:noProof/>
-                <w:webHidden/>
-              </w:rPr>
-            </w:r>
-            <w:r>
-              <w:rPr>
-                <w:noProof/>
-                <w:webHidden/>
-              </w:rPr>
-              <w:fldChar w:fldCharType="separate"/>
-            </w:r>
-            <w:r>
-              <w:rPr>
-                <w:noProof/>
-                <w:webHidden/>
-              </w:rPr>
-              <w:t>8</w:t>
-            </w:r>
-            <w:r>
-              <w:rPr>
-                <w:noProof/>
-                <w:webHidden/>
-              </w:rPr>
-              <w:fldChar w:fldCharType="end"/>
-            </w:r>
-          </w:hyperlink>
-        </w:p>
-        <w:p>
-          <w:pPr>
-            <w:pStyle w:val="TOC2"/>
-            <w:tabs>
-              <w:tab w:val="right" w:leader="dot" w:pos="9062"/>
-            </w:tabs>
-            <w:rPr>
-              <w:noProof/>
-              <w:sz w:val="22"/>
-            </w:rPr>
-          </w:pPr>
-          <w:hyperlink w:anchor="_Toc267603514" w:history="1">
-            <w:r>
-              <w:rPr>
-                <w:rStyle w:val="Hyperlink"/>
-                <w:noProof/>
-                <w:lang w:val="en-US"/>
-              </w:rPr>
-              <w:t>Enemies</w:t>
-            </w:r>
-            <w:r>
-              <w:rPr>
-                <w:noProof/>
-                <w:webHidden/>
-              </w:rPr>
-              <w:tab/>
-            </w:r>
-            <w:r>
-              <w:rPr>
-                <w:noProof/>
-                <w:webHidden/>
-              </w:rPr>
-              <w:fldChar w:fldCharType="begin"/>
-            </w:r>
-            <w:r>
-              <w:rPr>
-                <w:noProof/>
-                <w:webHidden/>
-              </w:rPr>
-              <w:instrText xml:space="preserve"> PAGEREF _Toc267603514 \h </w:instrText>
-            </w:r>
-            <w:r>
-              <w:rPr>
-                <w:noProof/>
-                <w:webHidden/>
-              </w:rPr>
-            </w:r>
-            <w:r>
-              <w:rPr>
-                <w:noProof/>
-                <w:webHidden/>
-              </w:rPr>
-              <w:fldChar w:fldCharType="separate"/>
-            </w:r>
-            <w:r>
-              <w:rPr>
-                <w:noProof/>
-                <w:webHidden/>
-              </w:rPr>
-              <w:t>8</w:t>
-            </w:r>
-            <w:r>
-              <w:rPr>
-                <w:noProof/>
-                <w:webHidden/>
-              </w:rPr>
-              <w:fldChar w:fldCharType="end"/>
-            </w:r>
-          </w:hyperlink>
-        </w:p>
-        <w:p>
-          <w:pPr>
-            <w:pStyle w:val="TOC1"/>
-            <w:tabs>
-              <w:tab w:val="right" w:leader="dot" w:pos="9062"/>
-            </w:tabs>
-            <w:rPr>
-              <w:noProof/>
-              <w:sz w:val="22"/>
-            </w:rPr>
-          </w:pPr>
-          <w:hyperlink w:anchor="_Toc267603515" w:history="1">
-            <w:r>
-              <w:rPr>
-                <w:rStyle w:val="Hyperlink"/>
-                <w:noProof/>
-                <w:lang w:val="en-US"/>
-              </w:rPr>
-              <w:t>User Interface</w:t>
-            </w:r>
-            <w:r>
-              <w:rPr>
-                <w:noProof/>
-                <w:webHidden/>
-              </w:rPr>
-              <w:tab/>
-            </w:r>
-            <w:r>
-              <w:rPr>
-                <w:noProof/>
-                <w:webHidden/>
-              </w:rPr>
-              <w:fldChar w:fldCharType="begin"/>
-            </w:r>
-            <w:r>
-              <w:rPr>
-                <w:noProof/>
-                <w:webHidden/>
-              </w:rPr>
-              <w:instrText xml:space="preserve"> PAGEREF _Toc267603515 \h </w:instrText>
-            </w:r>
-            <w:r>
-              <w:rPr>
-                <w:noProof/>
-                <w:webHidden/>
-              </w:rPr>
-            </w:r>
-            <w:r>
-              <w:rPr>
-                <w:noProof/>
-                <w:webHidden/>
-              </w:rPr>
-              <w:fldChar w:fldCharType="separate"/>
-            </w:r>
-            <w:r>
-              <w:rPr>
-                <w:noProof/>
-                <w:webHidden/>
-              </w:rPr>
-              <w:t>9</w:t>
-            </w:r>
-            <w:r>
-              <w:rPr>
-                <w:noProof/>
-                <w:webHidden/>
-              </w:rPr>
-              <w:fldChar w:fldCharType="end"/>
-            </w:r>
-          </w:hyperlink>
-        </w:p>
-        <w:p>
-          <w:pPr>
-            <w:pStyle w:val="TOC1"/>
-            <w:tabs>
-              <w:tab w:val="right" w:leader="dot" w:pos="9062"/>
-            </w:tabs>
-            <w:rPr>
-              <w:noProof/>
-              <w:sz w:val="22"/>
-            </w:rPr>
-          </w:pPr>
-          <w:hyperlink w:anchor="_Toc267603516" w:history="1">
-            <w:r>
-              <w:rPr>
-                <w:rStyle w:val="Hyperlink"/>
-                <w:noProof/>
-                <w:lang w:val="en-US"/>
-              </w:rPr>
-              <w:t>Sound</w:t>
-            </w:r>
-            <w:r>
-              <w:rPr>
-                <w:noProof/>
-                <w:webHidden/>
-              </w:rPr>
-              <w:tab/>
-            </w:r>
-            <w:r>
-              <w:rPr>
-                <w:noProof/>
-                <w:webHidden/>
-              </w:rPr>
-              <w:fldChar w:fldCharType="begin"/>
-            </w:r>
-            <w:r>
-              <w:rPr>
-                <w:noProof/>
-                <w:webHidden/>
-              </w:rPr>
-              <w:instrText xml:space="preserve"> PAGEREF _Toc267603516 \h </w:instrText>
-            </w:r>
-            <w:r>
-              <w:rPr>
-                <w:noProof/>
-                <w:webHidden/>
-              </w:rPr>
-            </w:r>
-            <w:r>
-              <w:rPr>
-                <w:noProof/>
-                <w:webHidden/>
-              </w:rPr>
-              <w:fldChar w:fldCharType="separate"/>
-            </w:r>
-            <w:r>
-              <w:rPr>
-                <w:noProof/>
-                <w:webHidden/>
-              </w:rPr>
-              <w:t>10</w:t>
-            </w:r>
-            <w:r>
-              <w:rPr>
-                <w:noProof/>
-                <w:webHidden/>
-              </w:rPr>
-              <w:fldChar w:fldCharType="end"/>
-            </w:r>
-          </w:hyperlink>
-        </w:p>
-        <w:p>
-          <w:pPr>
-            <w:pStyle w:val="TOC2"/>
-            <w:tabs>
-              <w:tab w:val="right" w:leader="dot" w:pos="9062"/>
-            </w:tabs>
-            <w:rPr>
-              <w:noProof/>
-              <w:sz w:val="22"/>
-            </w:rPr>
-          </w:pPr>
-          <w:hyperlink w:anchor="_Toc267603517" w:history="1">
-            <w:r>
-              <w:rPr>
-                <w:rStyle w:val="Hyperlink"/>
-                <w:noProof/>
-                <w:lang w:val="en-US"/>
-              </w:rPr>
-              <w:t>Music</w:t>
-            </w:r>
-            <w:r>
-              <w:rPr>
-                <w:noProof/>
-                <w:webHidden/>
-              </w:rPr>
-              <w:tab/>
-            </w:r>
-            <w:r>
-              <w:rPr>
-                <w:noProof/>
-                <w:webHidden/>
-              </w:rPr>
-              <w:fldChar w:fldCharType="begin"/>
-            </w:r>
-            <w:r>
-              <w:rPr>
-                <w:noProof/>
-                <w:webHidden/>
-              </w:rPr>
-              <w:instrText xml:space="preserve"> PAGEREF _Toc267603517 \h </w:instrText>
-            </w:r>
-            <w:r>
-              <w:rPr>
-                <w:noProof/>
-                <w:webHidden/>
-              </w:rPr>
-            </w:r>
-            <w:r>
-              <w:rPr>
-                <w:noProof/>
-                <w:webHidden/>
-              </w:rPr>
-              <w:fldChar w:fldCharType="separate"/>
-            </w:r>
-            <w:r>
-              <w:rPr>
-                <w:noProof/>
-                <w:webHidden/>
-              </w:rPr>
-              <w:t>10</w:t>
-            </w:r>
-            <w:r>
-              <w:rPr>
-                <w:noProof/>
-                <w:webHidden/>
-              </w:rPr>
-              <w:fldChar w:fldCharType="end"/>
-            </w:r>
-          </w:hyperlink>
-        </w:p>
-        <w:p>
-          <w:pPr>
-            <w:pStyle w:val="TOC2"/>
-            <w:tabs>
-              <w:tab w:val="right" w:leader="dot" w:pos="9062"/>
-            </w:tabs>
-            <w:rPr>
-              <w:noProof/>
-              <w:sz w:val="22"/>
-            </w:rPr>
-          </w:pPr>
-          <w:hyperlink w:anchor="_Toc267603518" w:history="1">
-            <w:r>
-              <w:rPr>
-                <w:rStyle w:val="Hyperlink"/>
-                <w:noProof/>
-                <w:lang w:val="en-US"/>
-              </w:rPr>
-              <w:t>Sound Effects</w:t>
-            </w:r>
-            <w:r>
-              <w:rPr>
-                <w:noProof/>
-                <w:webHidden/>
-              </w:rPr>
-              <w:tab/>
-            </w:r>
-            <w:r>
-              <w:rPr>
-                <w:noProof/>
-                <w:webHidden/>
-              </w:rPr>
-              <w:fldChar w:fldCharType="begin"/>
-            </w:r>
-            <w:r>
-              <w:rPr>
-                <w:noProof/>
-                <w:webHidden/>
-              </w:rPr>
-              <w:instrText xml:space="preserve"> PAGEREF _Toc267603518 \h </w:instrText>
-            </w:r>
-            <w:r>
-              <w:rPr>
-                <w:noProof/>
-                <w:webHidden/>
-              </w:rPr>
-            </w:r>
-            <w:r>
-              <w:rPr>
-                <w:noProof/>
-                <w:webHidden/>
-              </w:rPr>
-              <w:fldChar w:fldCharType="separate"/>
-            </w:r>
-            <w:r>
-              <w:rPr>
-                <w:noProof/>
-                <w:webHidden/>
-              </w:rPr>
-              <w:t>10</w:t>
-            </w:r>
-            <w:r>
-              <w:rPr>
-                <w:noProof/>
-                <w:webHidden/>
-              </w:rPr>
-              <w:fldChar w:fldCharType="end"/>
-            </w:r>
-          </w:hyperlink>
-        </w:p>
-        <w:p>
-          <w:pPr>
-            <w:pStyle w:val="TOC1"/>
-            <w:tabs>
-              <w:tab w:val="right" w:leader="dot" w:pos="9062"/>
-            </w:tabs>
-            <w:rPr>
-              <w:noProof/>
-              <w:sz w:val="22"/>
-            </w:rPr>
-          </w:pPr>
-          <w:hyperlink w:anchor="_Toc267603519" w:history="1">
-            <w:r>
-              <w:rPr>
-                <w:rStyle w:val="Hyperlink"/>
-                <w:noProof/>
-                <w:lang w:val="en-US"/>
-              </w:rPr>
-              <w:t>Single-Player Game</w:t>
-            </w:r>
-            <w:r>
-              <w:rPr>
-                <w:noProof/>
-                <w:webHidden/>
-              </w:rPr>
-              <w:tab/>
-            </w:r>
-            <w:r>
-              <w:rPr>
-                <w:noProof/>
-                <w:webHidden/>
-              </w:rPr>
-              <w:fldChar w:fldCharType="begin"/>
-            </w:r>
-            <w:r>
-              <w:rPr>
-                <w:noProof/>
-                <w:webHidden/>
-              </w:rPr>
-              <w:instrText xml:space="preserve"> PAGEREF _Toc267603519 \h </w:instrText>
-            </w:r>
-            <w:r>
-              <w:rPr>
-                <w:noProof/>
-                <w:webHidden/>
-              </w:rPr>
-            </w:r>
-            <w:r>
-              <w:rPr>
-                <w:noProof/>
-                <w:webHidden/>
-              </w:rPr>
-              <w:fldChar w:fldCharType="separate"/>
-            </w:r>
-            <w:r>
-              <w:rPr>
-                <w:noProof/>
-                <w:webHidden/>
-              </w:rPr>
               <w:t>11</w:t>
-            </w:r>
-            <w:r>
-              <w:rPr>
-                <w:noProof/>
-                <w:webHidden/>
-              </w:rPr>
-              <w:fldChar w:fldCharType="end"/>
-            </w:r>
-          </w:hyperlink>
-        </w:p>
-        <w:p>
-          <w:pPr>
-            <w:pStyle w:val="TOC2"/>
-            <w:tabs>
-              <w:tab w:val="right" w:leader="dot" w:pos="9062"/>
-            </w:tabs>
-            <w:rPr>
-              <w:noProof/>
-              <w:sz w:val="22"/>
-            </w:rPr>
-          </w:pPr>
-          <w:hyperlink w:anchor="_Toc267603520" w:history="1">
-            <w:r>
-              <w:rPr>
-                <w:rStyle w:val="Hyperlink"/>
-                <w:noProof/>
-              </w:rPr>
-              <w:t>Story</w:t>
-            </w:r>
-            <w:r>
-              <w:rPr>
-                <w:noProof/>
-                <w:webHidden/>
-              </w:rPr>
-              <w:tab/>
-            </w:r>
-            <w:r>
-              <w:rPr>
-                <w:noProof/>
-                <w:webHidden/>
-              </w:rPr>
-              <w:fldChar w:fldCharType="begin"/>
-            </w:r>
-            <w:r>
-              <w:rPr>
-                <w:noProof/>
-                <w:webHidden/>
-              </w:rPr>
-              <w:instrText xml:space="preserve"> PAGEREF _Toc267603520 \h </w:instrText>
-            </w:r>
-            <w:r>
-              <w:rPr>
-                <w:noProof/>
-                <w:webHidden/>
-              </w:rPr>
-            </w:r>
-            <w:r>
-              <w:rPr>
-                <w:noProof/>
-                <w:webHidden/>
-              </w:rPr>
-              <w:fldChar w:fldCharType="separate"/>
-            </w:r>
-            <w:r>
-              <w:rPr>
-                <w:noProof/>
-                <w:webHidden/>
-              </w:rPr>
-              <w:t>11</w:t>
-            </w:r>
-            <w:r>
-              <w:rPr>
-                <w:noProof/>
-                <w:webHidden/>
-              </w:rPr>
-              <w:fldChar w:fldCharType="end"/>
-            </w:r>
-          </w:hyperlink>
-        </w:p>
-        <w:p>
-          <w:pPr>
-            <w:pStyle w:val="TOC2"/>
-            <w:tabs>
-              <w:tab w:val="right" w:leader="dot" w:pos="9062"/>
-            </w:tabs>
-            <w:rPr>
-              <w:noProof/>
-              <w:sz w:val="22"/>
-            </w:rPr>
-          </w:pPr>
-          <w:hyperlink w:anchor="_Toc267603521" w:history="1">
-            <w:r>
-              <w:rPr>
-                <w:rStyle w:val="Hyperlink"/>
-                <w:noProof/>
-                <w:lang w:val="en-US"/>
-              </w:rPr>
-              <w:t>Hours of Play</w:t>
-            </w:r>
-            <w:r>
-              <w:rPr>
-                <w:noProof/>
-                <w:webHidden/>
-              </w:rPr>
-              <w:tab/>
-            </w:r>
-            <w:r>
-              <w:rPr>
-                <w:noProof/>
-                <w:webHidden/>
-              </w:rPr>
-              <w:fldChar w:fldCharType="begin"/>
-            </w:r>
-            <w:r>
-              <w:rPr>
-                <w:noProof/>
-                <w:webHidden/>
-              </w:rPr>
-              <w:instrText xml:space="preserve"> PAGEREF _Toc267603521 \h </w:instrText>
-            </w:r>
-            <w:r>
-              <w:rPr>
-                <w:noProof/>
-                <w:webHidden/>
-              </w:rPr>
-            </w:r>
-            <w:r>
-              <w:rPr>
-                <w:noProof/>
-                <w:webHidden/>
-              </w:rPr>
-              <w:fldChar w:fldCharType="separate"/>
-            </w:r>
-            <w:r>
-              <w:rPr>
-                <w:noProof/>
-                <w:webHidden/>
-              </w:rPr>
-              <w:t>11</w:t>
-            </w:r>
-            <w:r>
-              <w:rPr>
-                <w:noProof/>
-                <w:webHidden/>
-              </w:rPr>
-              <w:fldChar w:fldCharType="end"/>
-            </w:r>
-          </w:hyperlink>
-        </w:p>
-        <w:p>
-          <w:pPr>
-            <w:pStyle w:val="TOC2"/>
-            <w:tabs>
-              <w:tab w:val="right" w:leader="dot" w:pos="9062"/>
-            </w:tabs>
-            <w:rPr>
-              <w:noProof/>
-              <w:sz w:val="22"/>
-            </w:rPr>
-          </w:pPr>
-          <w:hyperlink w:anchor="_Toc267603522" w:history="1">
-            <w:r>
-              <w:rPr>
-                <w:rStyle w:val="Hyperlink"/>
-                <w:noProof/>
-                <w:lang w:val="en-US"/>
-              </w:rPr>
-              <w:t>Victory Conditions</w:t>
-            </w:r>
-            <w:r>
-              <w:rPr>
-                <w:noProof/>
-                <w:webHidden/>
-              </w:rPr>
-              <w:tab/>
-            </w:r>
-            <w:r>
-              <w:rPr>
-                <w:noProof/>
-                <w:webHidden/>
-              </w:rPr>
-              <w:fldChar w:fldCharType="begin"/>
-            </w:r>
-            <w:r>
-              <w:rPr>
-                <w:noProof/>
-                <w:webHidden/>
-              </w:rPr>
-              <w:instrText xml:space="preserve"> PAGEREF _Toc267603522 \h </w:instrText>
-            </w:r>
-            <w:r>
-              <w:rPr>
-                <w:noProof/>
-                <w:webHidden/>
-              </w:rPr>
-            </w:r>
-            <w:r>
-              <w:rPr>
-                <w:noProof/>
-                <w:webHidden/>
-              </w:rPr>
-              <w:fldChar w:fldCharType="separate"/>
-            </w:r>
-            <w:r>
-              <w:rPr>
-                <w:noProof/>
-                <w:webHidden/>
-              </w:rPr>
-              <w:t>11</w:t>
-            </w:r>
-            <w:r>
-              <w:rPr>
-                <w:noProof/>
-                <w:webHidden/>
-              </w:rPr>
-              <w:fldChar w:fldCharType="end"/>
-            </w:r>
-          </w:hyperlink>
-        </w:p>
-        <w:p>
-          <w:pPr>
-            <w:pStyle w:val="TOC1"/>
-            <w:tabs>
-              <w:tab w:val="right" w:leader="dot" w:pos="9062"/>
-            </w:tabs>
-            <w:rPr>
-              <w:noProof/>
-              <w:sz w:val="22"/>
-            </w:rPr>
-          </w:pPr>
-          <w:hyperlink w:anchor="_Toc267603523" w:history="1">
-            <w:r>
-              <w:rPr>
-                <w:rStyle w:val="Hyperlink"/>
-                <w:noProof/>
-                <w:lang w:val="en-US"/>
-              </w:rPr>
-              <w:t>Idea Pool</w:t>
-            </w:r>
-            <w:r>
-              <w:rPr>
-                <w:noProof/>
-                <w:webHidden/>
-              </w:rPr>
-              <w:tab/>
-            </w:r>
-            <w:r>
-              <w:rPr>
-                <w:noProof/>
-                <w:webHidden/>
-              </w:rPr>
-              <w:fldChar w:fldCharType="begin"/>
-            </w:r>
-            <w:r>
-              <w:rPr>
-                <w:noProof/>
-                <w:webHidden/>
-              </w:rPr>
-              <w:instrText xml:space="preserve"> PAGEREF _Toc267603523 \h </w:instrText>
-            </w:r>
-            <w:r>
-              <w:rPr>
-                <w:noProof/>
-                <w:webHidden/>
-              </w:rPr>
-            </w:r>
-            <w:r>
-              <w:rPr>
-                <w:noProof/>
-                <w:webHidden/>
-              </w:rPr>
-              <w:fldChar w:fldCharType="separate"/>
-            </w:r>
-            <w:r>
-              <w:rPr>
-                <w:noProof/>
-                <w:webHidden/>
-              </w:rPr>
-              <w:t>12</w:t>
             </w:r>
             <w:r>
               <w:rPr>
@@ -2658,12 +2377,32 @@
     </w:sdt>
     <w:p>
       <w:pPr>
+        <w:spacing w:before="0" w:after="200" w:line="276" w:lineRule="auto"/>
+        <w:rPr>
+          <w:rFonts w:asciiTheme="majorHAnsi" w:eastAsiaTheme="majorEastAsia" w:hAnsiTheme="majorHAnsi" w:cstheme="majorBidi"/>
+          <w:b/>
+          <w:bCs/>
+          <w:color w:val="365F91" w:themeColor="accent1" w:themeShade="BF"/>
+          <w:sz w:val="36"/>
+          <w:szCs w:val="28"/>
+          <w:lang w:val="en-US"/>
+        </w:rPr>
+      </w:pPr>
+      <w:bookmarkStart w:id="0" w:name="_Toc267639941"/>
+      <w:r>
+        <w:rPr>
+          <w:lang w:val="en-US"/>
+        </w:rPr>
+        <w:br w:type="page"/>
+      </w:r>
+    </w:p>
+    <w:p>
+      <w:pPr>
         <w:pStyle w:val="Heading1"/>
         <w:rPr>
           <w:lang w:val="en-US"/>
         </w:rPr>
       </w:pPr>
-      <w:bookmarkStart w:id="0" w:name="_Toc267603489"/>
       <w:r>
         <w:rPr>
           <w:lang w:val="en-US"/>
@@ -2686,7 +2425,7 @@
           <w:lang w:val="en-US"/>
         </w:rPr>
       </w:pPr>
-      <w:bookmarkStart w:id="1" w:name="_Toc267603490"/>
+      <w:bookmarkStart w:id="1" w:name="_Toc267639942"/>
       <w:r>
         <w:rPr>
           <w:lang w:val="en-US"/>
@@ -2721,7 +2460,7 @@
           <w:lang w:val="en-US"/>
         </w:rPr>
       </w:pPr>
-      <w:bookmarkStart w:id="2" w:name="_Toc267603491"/>
+      <w:bookmarkStart w:id="2" w:name="_Toc267639943"/>
       <w:r>
         <w:rPr>
           <w:lang w:val="en-US"/>
@@ -2743,7 +2482,7 @@
           <w:lang w:val="en-US"/>
         </w:rPr>
       </w:pPr>
-      <w:bookmarkStart w:id="3" w:name="_Toc267603492"/>
+      <w:bookmarkStart w:id="3" w:name="_Toc267639944"/>
       <w:r>
         <w:rPr>
           <w:lang w:val="en-US"/>
@@ -2778,7 +2517,123 @@
     </w:p>
     <w:p>
       <w:pPr>
+        <w:pStyle w:val="Heading3"/>
+      </w:pPr>
+      <w:bookmarkStart w:id="4" w:name="_Toc267639945"/>
+      <w:r>
+        <w:t>Milestone 2</w:t>
+      </w:r>
+      <w:bookmarkEnd w:id="4"/>
+    </w:p>
+    <w:p>
+      <w:pPr>
         <w:pStyle w:val="ListParagraph"/>
+        <w:numPr>
+          <w:ilvl w:val="0"/>
+          <w:numId w:val="17"/>
+        </w:numPr>
+      </w:pPr>
+      <w:r>
+        <w:t>Capture player input</w:t>
+      </w:r>
+    </w:p>
+    <w:p>
+      <w:pPr>
+        <w:pStyle w:val="ListParagraph"/>
+        <w:numPr>
+          <w:ilvl w:val="0"/>
+          <w:numId w:val="17"/>
+        </w:numPr>
+      </w:pPr>
+      <w:r>
+        <w:t>Enemies in-game and moving</w:t>
+      </w:r>
+    </w:p>
+    <w:p>
+      <w:pPr>
+        <w:pStyle w:val="ListParagraph"/>
+        <w:numPr>
+          <w:ilvl w:val="0"/>
+          <w:numId w:val="17"/>
+        </w:numPr>
+      </w:pPr>
+      <w:r>
+        <w:t>Shooting including Collision detection</w:t>
+      </w:r>
+    </w:p>
+    <w:p>
+      <w:pPr>
+        <w:pStyle w:val="ListParagraph"/>
+        <w:numPr>
+          <w:ilvl w:val="0"/>
+          <w:numId w:val="17"/>
+        </w:numPr>
+      </w:pPr>
+      <w:r>
+        <w:t>Menus</w:t>
+      </w:r>
+    </w:p>
+    <w:p>
+      <w:pPr>
+        <w:pStyle w:val="Heading3"/>
+      </w:pPr>
+      <w:bookmarkStart w:id="5" w:name="_Toc267639946"/>
+      <w:r>
+        <w:t>Milestone 3</w:t>
+      </w:r>
+      <w:bookmarkEnd w:id="5"/>
+    </w:p>
+    <w:p>
+      <w:pPr>
+        <w:pStyle w:val="ListParagraph"/>
+        <w:numPr>
+          <w:ilvl w:val="0"/>
+          <w:numId w:val="18"/>
+        </w:numPr>
+      </w:pPr>
+      <w:r>
+        <w:t>Gradually increase game speed</w:t>
+      </w:r>
+    </w:p>
+    <w:p>
+      <w:pPr>
+        <w:pStyle w:val="ListParagraph"/>
+        <w:numPr>
+          <w:ilvl w:val="0"/>
+          <w:numId w:val="18"/>
+        </w:numPr>
+      </w:pPr>
+      <w:r>
+        <w:t>Award points for kills</w:t>
+      </w:r>
+    </w:p>
+    <w:p>
+      <w:pPr>
+        <w:pStyle w:val="ListParagraph"/>
+        <w:numPr>
+          <w:ilvl w:val="0"/>
+          <w:numId w:val="18"/>
+        </w:numPr>
+      </w:pPr>
+      <w:r>
+        <w:t>Sounds</w:t>
+      </w:r>
+    </w:p>
+    <w:p>
+      <w:pPr>
+        <w:pStyle w:val="ListParagraph"/>
+        <w:numPr>
+          <w:ilvl w:val="0"/>
+          <w:numId w:val="18"/>
+        </w:numPr>
+      </w:pPr>
+      <w:r>
+        <w:t>High Score</w:t>
+      </w:r>
+    </w:p>
+    <w:p>
+      <w:pPr>
+        <w:pStyle w:val="ListParagraph"/>
       </w:pPr>
       <w:r>
         <w:br w:type="page"/>
@@ -2791,7 +2646,7 @@
           <w:lang w:val="en-US"/>
         </w:rPr>
       </w:pPr>
-      <w:bookmarkStart w:id="4" w:name="_Toc267603493"/>
+      <w:bookmarkStart w:id="6" w:name="_Toc267639947"/>
       <w:r>
         <w:rPr>
           <w:lang w:val="en-US"/>
@@ -2799,7 +2654,7 @@
         <w:lastRenderedPageBreak/>
         <w:t>Game Overview</w:t>
       </w:r>
-      <w:bookmarkEnd w:id="4"/>
+      <w:bookmarkEnd w:id="6"/>
     </w:p>
     <w:p>
       <w:pPr>
@@ -2808,14 +2663,14 @@
           <w:lang w:val="en-US"/>
         </w:rPr>
       </w:pPr>
-      <w:bookmarkStart w:id="5" w:name="_Toc267603494"/>
+      <w:bookmarkStart w:id="7" w:name="_Toc267639948"/>
       <w:r>
         <w:rPr>
           <w:lang w:val="en-US"/>
         </w:rPr>
         <w:t>Philosophy</w:t>
       </w:r>
-      <w:bookmarkEnd w:id="5"/>
+      <w:bookmarkEnd w:id="7"/>
     </w:p>
     <w:p>
       <w:pPr>
@@ -2824,7 +2679,7 @@
           <w:lang w:val="en-US"/>
         </w:rPr>
       </w:pPr>
-      <w:bookmarkStart w:id="6" w:name="_Toc267603495"/>
+      <w:bookmarkStart w:id="8" w:name="_Toc267639949"/>
       <w:r>
         <w:rPr>
           <w:lang w:val="en-US"/>
@@ -2843,7 +2698,7 @@
         </w:rPr>
         <w:t xml:space="preserve"> done!</w:t>
       </w:r>
-      <w:bookmarkEnd w:id="6"/>
+      <w:bookmarkEnd w:id="8"/>
     </w:p>
     <w:p>
       <w:pPr>
@@ -2865,7 +2720,7 @@
           <w:lang w:val="en-US"/>
         </w:rPr>
       </w:pPr>
-      <w:bookmarkStart w:id="7" w:name="_Toc267603496"/>
+      <w:bookmarkStart w:id="9" w:name="_Toc267639950"/>
       <w:r>
         <w:rPr>
           <w:lang w:val="en-US"/>
@@ -2878,7 +2733,7 @@
         </w:rPr>
         <w:t>Questions</w:t>
       </w:r>
-      <w:bookmarkEnd w:id="7"/>
+      <w:bookmarkEnd w:id="9"/>
     </w:p>
     <w:p>
       <w:pPr>
@@ -2904,7 +2759,13 @@
         <w:rPr>
           <w:lang w:val="en-US"/>
         </w:rPr>
-        <w:t>Simple Space Invaders clone. Maybe we’ll add some spice later!</w:t>
+        <w:t>Simple Space Invaders clone. M</w:t>
+      </w:r>
+      <w:r>
+        <w:rPr>
+          <w:lang w:val="en-US"/>
+        </w:rPr>
+        <w:t>aybe we’ll add some spice later, but first let’s focus on the fundamentals.</w:t>
       </w:r>
     </w:p>
     <w:p>
@@ -3090,7 +2951,7 @@
         <w:rPr>
           <w:lang w:val="en-US"/>
         </w:rPr>
-        <w:t>To get it done!</w:t>
+        <w:t>Create a fun game from start to finish.</w:t>
       </w:r>
     </w:p>
     <w:p>
@@ -3117,7 +2978,7 @@
         <w:rPr>
           <w:lang w:val="en-US"/>
         </w:rPr>
-        <w:t>Nothing, HA! Didn’t expect that, did you?</w:t>
+        <w:t>It’s made by US!</w:t>
       </w:r>
     </w:p>
     <w:p>
@@ -3127,14 +2988,14 @@
           <w:lang w:val="en-US"/>
         </w:rPr>
       </w:pPr>
-      <w:bookmarkStart w:id="8" w:name="_Toc267603497"/>
+      <w:bookmarkStart w:id="10" w:name="_Toc267639951"/>
       <w:r>
         <w:rPr>
           <w:lang w:val="en-US"/>
         </w:rPr>
         <w:t>Production cycle</w:t>
       </w:r>
-      <w:bookmarkEnd w:id="8"/>
+      <w:bookmarkEnd w:id="10"/>
     </w:p>
     <w:p>
       <w:pPr>
@@ -3283,7 +3144,7 @@
           <w:lang w:val="en-US"/>
         </w:rPr>
       </w:pPr>
-      <w:bookmarkStart w:id="9" w:name="_Toc267603498"/>
+      <w:bookmarkStart w:id="11" w:name="_Toc267639952"/>
       <w:r>
         <w:rPr>
           <w:lang w:val="en-US"/>
@@ -3297,7 +3158,7 @@
         </w:rPr>
         <w:t xml:space="preserve"> Set</w:t>
       </w:r>
-      <w:bookmarkEnd w:id="9"/>
+      <w:bookmarkEnd w:id="11"/>
       <w:r>
         <w:rPr>
           <w:lang w:val="en-US"/>
@@ -3380,6 +3241,14 @@
     </w:p>
     <w:p>
       <w:pPr>
+        <w:pStyle w:val="ListParagraph"/>
+      </w:pPr>
+      <w:r>
+        <w:t>GUI and Menus</w:t>
+      </w:r>
+    </w:p>
+    <w:p>
+      <w:pPr>
         <w:rPr>
           <w:lang w:val="en-US"/>
         </w:rPr>
@@ -3398,7 +3267,7 @@
           <w:lang w:val="en-US"/>
         </w:rPr>
       </w:pPr>
-      <w:bookmarkStart w:id="10" w:name="_Toc267603501"/>
+      <w:bookmarkStart w:id="12" w:name="_Toc267639953"/>
       <w:r>
         <w:rPr>
           <w:lang w:val="en-US"/>
@@ -3406,7 +3275,7 @@
         <w:lastRenderedPageBreak/>
         <w:t>The Game World</w:t>
       </w:r>
-      <w:bookmarkEnd w:id="10"/>
+      <w:bookmarkEnd w:id="12"/>
     </w:p>
     <w:p>
       <w:pPr>
@@ -3428,14 +3297,14 @@
           <w:lang w:val="en-US"/>
         </w:rPr>
       </w:pPr>
-      <w:bookmarkStart w:id="11" w:name="_Toc267603502"/>
+      <w:bookmarkStart w:id="13" w:name="_Toc267639954"/>
       <w:r>
         <w:rPr>
           <w:lang w:val="en-US"/>
         </w:rPr>
         <w:t>The Physical World</w:t>
       </w:r>
-      <w:bookmarkEnd w:id="11"/>
+      <w:bookmarkEnd w:id="13"/>
     </w:p>
     <w:p>
       <w:pPr>
@@ -3457,14 +3326,14 @@
           <w:lang w:val="en-US"/>
         </w:rPr>
       </w:pPr>
-      <w:bookmarkStart w:id="12" w:name="_Toc267603503"/>
+      <w:bookmarkStart w:id="14" w:name="_Toc267639955"/>
       <w:r>
         <w:rPr>
           <w:lang w:val="en-US"/>
         </w:rPr>
         <w:t>Scale</w:t>
       </w:r>
-      <w:bookmarkEnd w:id="12"/>
+      <w:bookmarkEnd w:id="14"/>
     </w:p>
     <w:p>
       <w:pPr>
@@ -3492,14 +3361,14 @@
           <w:lang w:val="en-US"/>
         </w:rPr>
       </w:pPr>
-      <w:bookmarkStart w:id="13" w:name="_Toc267603504"/>
+      <w:bookmarkStart w:id="15" w:name="_Toc267639956"/>
       <w:r>
         <w:rPr>
           <w:lang w:val="en-US"/>
         </w:rPr>
         <w:t>Objects</w:t>
       </w:r>
-      <w:bookmarkEnd w:id="13"/>
+      <w:bookmarkEnd w:id="15"/>
     </w:p>
     <w:p>
       <w:pPr>
@@ -3508,14 +3377,14 @@
           <w:lang w:val="en-US"/>
         </w:rPr>
       </w:pPr>
-      <w:bookmarkStart w:id="14" w:name="_Toc267603505"/>
+      <w:bookmarkStart w:id="16" w:name="_Toc267639957"/>
       <w:r>
         <w:rPr>
           <w:lang w:val="en-US"/>
         </w:rPr>
         <w:t>Time</w:t>
       </w:r>
-      <w:bookmarkEnd w:id="14"/>
+      <w:bookmarkEnd w:id="16"/>
     </w:p>
     <w:p>
       <w:pPr>
@@ -3537,14 +3406,14 @@
           <w:lang w:val="en-US"/>
         </w:rPr>
       </w:pPr>
-      <w:bookmarkStart w:id="15" w:name="_Toc267603506"/>
+      <w:bookmarkStart w:id="17" w:name="_Toc267639958"/>
       <w:r>
         <w:rPr>
           <w:lang w:val="en-US"/>
         </w:rPr>
         <w:t>Rendering System</w:t>
       </w:r>
-      <w:bookmarkEnd w:id="15"/>
+      <w:bookmarkEnd w:id="17"/>
     </w:p>
     <w:p>
       <w:pPr>
@@ -3566,14 +3435,14 @@
           <w:lang w:val="en-US"/>
         </w:rPr>
       </w:pPr>
-      <w:bookmarkStart w:id="16" w:name="_Toc267603507"/>
+      <w:bookmarkStart w:id="18" w:name="_Toc267639959"/>
       <w:r>
         <w:rPr>
           <w:lang w:val="en-US"/>
         </w:rPr>
         <w:t>Camera</w:t>
       </w:r>
-      <w:bookmarkEnd w:id="16"/>
+      <w:bookmarkEnd w:id="18"/>
     </w:p>
     <w:p>
       <w:pPr>
@@ -3595,14 +3464,14 @@
           <w:lang w:val="en-US"/>
         </w:rPr>
       </w:pPr>
-      <w:bookmarkStart w:id="17" w:name="_Toc267603508"/>
+      <w:bookmarkStart w:id="19" w:name="_Toc267639960"/>
       <w:r>
         <w:rPr>
           <w:lang w:val="en-US"/>
         </w:rPr>
         <w:t>Game Engine</w:t>
       </w:r>
-      <w:bookmarkEnd w:id="17"/>
+      <w:bookmarkEnd w:id="19"/>
     </w:p>
     <w:p>
       <w:pPr>
@@ -3624,14 +3493,14 @@
           <w:lang w:val="en-US"/>
         </w:rPr>
       </w:pPr>
-      <w:bookmarkStart w:id="18" w:name="_Toc267603509"/>
+      <w:bookmarkStart w:id="20" w:name="_Toc267639961"/>
       <w:r>
         <w:rPr>
           <w:lang w:val="en-US"/>
         </w:rPr>
         <w:t>Collision Detection</w:t>
       </w:r>
-      <w:bookmarkEnd w:id="18"/>
+      <w:bookmarkEnd w:id="20"/>
     </w:p>
     <w:p>
       <w:pPr>
@@ -3653,14 +3522,14 @@
           <w:lang w:val="en-US"/>
         </w:rPr>
       </w:pPr>
-      <w:bookmarkStart w:id="19" w:name="_Toc267603510"/>
+      <w:bookmarkStart w:id="21" w:name="_Toc267639962"/>
       <w:r>
         <w:rPr>
           <w:lang w:val="en-US"/>
         </w:rPr>
         <w:t>Lighting Model</w:t>
       </w:r>
-      <w:bookmarkEnd w:id="19"/>
+      <w:bookmarkEnd w:id="21"/>
     </w:p>
     <w:p>
       <w:pPr>
@@ -3695,7 +3564,7 @@
           <w:lang w:val="en-US"/>
         </w:rPr>
       </w:pPr>
-      <w:bookmarkStart w:id="20" w:name="_Toc267603511"/>
+      <w:bookmarkStart w:id="22" w:name="_Toc267639963"/>
       <w:r>
         <w:rPr>
           <w:lang w:val="en-US"/>
@@ -3703,7 +3572,7 @@
         <w:lastRenderedPageBreak/>
         <w:t>The World Layout</w:t>
       </w:r>
-      <w:bookmarkEnd w:id="20"/>
+      <w:bookmarkEnd w:id="22"/>
     </w:p>
     <w:p>
       <w:pPr>
@@ -3747,7 +3616,7 @@
           <w:lang w:val="en-US"/>
         </w:rPr>
       </w:pPr>
-      <w:bookmarkStart w:id="21" w:name="_Toc267603512"/>
+      <w:bookmarkStart w:id="23" w:name="_Toc267639964"/>
       <w:r>
         <w:rPr>
           <w:lang w:val="en-US"/>
@@ -3755,7 +3624,7 @@
         <w:lastRenderedPageBreak/>
         <w:t>Game Characters</w:t>
       </w:r>
-      <w:bookmarkEnd w:id="21"/>
+      <w:bookmarkEnd w:id="23"/>
     </w:p>
     <w:p>
       <w:pPr>
@@ -3771,14 +3640,14 @@
           <w:lang w:val="en-US"/>
         </w:rPr>
       </w:pPr>
-      <w:bookmarkStart w:id="22" w:name="_Toc267603513"/>
+      <w:bookmarkStart w:id="24" w:name="_Toc267639965"/>
       <w:r>
         <w:rPr>
           <w:lang w:val="en-US"/>
         </w:rPr>
         <w:t>Player</w:t>
       </w:r>
-      <w:bookmarkEnd w:id="22"/>
+      <w:bookmarkEnd w:id="24"/>
     </w:p>
     <w:p>
       <w:pPr>
@@ -3794,14 +3663,14 @@
           <w:lang w:val="en-US"/>
         </w:rPr>
       </w:pPr>
-      <w:bookmarkStart w:id="23" w:name="_Toc267603514"/>
+      <w:bookmarkStart w:id="25" w:name="_Toc267639966"/>
       <w:r>
         <w:rPr>
           <w:lang w:val="en-US"/>
         </w:rPr>
         <w:t>Enemies</w:t>
       </w:r>
-      <w:bookmarkEnd w:id="23"/>
+      <w:bookmarkEnd w:id="25"/>
     </w:p>
     <w:p>
       <w:pPr>
@@ -3831,7 +3700,7 @@
           <w:lang w:val="en-US"/>
         </w:rPr>
       </w:pPr>
-      <w:bookmarkStart w:id="24" w:name="_Toc267603515"/>
+      <w:bookmarkStart w:id="26" w:name="_Toc267639967"/>
       <w:r>
         <w:rPr>
           <w:lang w:val="en-US"/>
@@ -3839,7 +3708,7 @@
         <w:lastRenderedPageBreak/>
         <w:t>User Interface</w:t>
       </w:r>
-      <w:bookmarkEnd w:id="24"/>
+      <w:bookmarkEnd w:id="26"/>
     </w:p>
     <w:p>
       <w:pPr>
@@ -3874,7 +3743,7 @@
           <w:lang w:val="en-US"/>
         </w:rPr>
       </w:pPr>
-      <w:bookmarkStart w:id="25" w:name="_Toc267603516"/>
+      <w:bookmarkStart w:id="27" w:name="_Toc267639968"/>
       <w:r>
         <w:rPr>
           <w:lang w:val="en-US"/>
@@ -3882,7 +3751,7 @@
         <w:lastRenderedPageBreak/>
         <w:t>Sound</w:t>
       </w:r>
-      <w:bookmarkEnd w:id="25"/>
+      <w:bookmarkEnd w:id="27"/>
     </w:p>
     <w:p>
       <w:pPr>
@@ -3898,14 +3767,14 @@
           <w:lang w:val="en-US"/>
         </w:rPr>
       </w:pPr>
-      <w:bookmarkStart w:id="26" w:name="_Toc267603517"/>
+      <w:bookmarkStart w:id="28" w:name="_Toc267639969"/>
       <w:r>
         <w:rPr>
           <w:lang w:val="en-US"/>
         </w:rPr>
         <w:t>Music</w:t>
       </w:r>
-      <w:bookmarkEnd w:id="26"/>
+      <w:bookmarkEnd w:id="28"/>
     </w:p>
     <w:p>
       <w:pPr>
@@ -3921,14 +3790,14 @@
           <w:lang w:val="en-US"/>
         </w:rPr>
       </w:pPr>
-      <w:bookmarkStart w:id="27" w:name="_Toc267603518"/>
+      <w:bookmarkStart w:id="29" w:name="_Toc267639970"/>
       <w:r>
         <w:rPr>
           <w:lang w:val="en-US"/>
         </w:rPr>
         <w:t>Sound Effects</w:t>
       </w:r>
-      <w:bookmarkEnd w:id="27"/>
+      <w:bookmarkEnd w:id="29"/>
     </w:p>
     <w:p>
       <w:pPr>
@@ -3957,141 +3826,7 @@
           <w:lang w:val="en-US"/>
         </w:rPr>
       </w:pPr>
-      <w:bookmarkStart w:id="28" w:name="_Toc267603519"/>
-      <w:r>
-        <w:rPr>
-          <w:lang w:val="en-US"/>
-        </w:rPr>
-        <w:lastRenderedPageBreak/>
-        <w:t>Single-Player Game</w:t>
-      </w:r>
-      <w:bookmarkEnd w:id="28"/>
-    </w:p>
-    <w:p>
-      <w:pPr>
-        <w:rPr>
-          <w:lang w:val="en-US"/>
-        </w:rPr>
-      </w:pPr>
-      <w:r>
-        <w:rPr>
-          <w:lang w:val="en-US"/>
-        </w:rPr>
-        <w:t>Describe the single-player game experience in a few sentences.</w:t>
-      </w:r>
-    </w:p>
-    <w:p>
-      <w:pPr>
-        <w:pStyle w:val="Heading2"/>
-      </w:pPr>
-      <w:bookmarkStart w:id="29" w:name="_Toc267603520"/>
-      <w:r>
-        <w:t>Story</w:t>
-      </w:r>
-      <w:bookmarkEnd w:id="29"/>
-    </w:p>
-    <w:p>
-      <w:r>
-        <w:t xml:space="preserve">KILL THEM </w:t>
-      </w:r>
-      <w:r>
-        <w:t>ALIENS</w:t>
-      </w:r>
-      <w:r>
-        <w:t>!</w:t>
-      </w:r>
-    </w:p>
-    <w:p>
-      <w:pPr>
-        <w:pStyle w:val="Heading2"/>
-        <w:rPr>
-          <w:lang w:val="en-US"/>
-        </w:rPr>
-      </w:pPr>
-      <w:bookmarkStart w:id="30" w:name="_Toc267603521"/>
-      <w:r>
-        <w:rPr>
-          <w:lang w:val="en-US"/>
-        </w:rPr>
-        <w:t>Hours of Play</w:t>
-      </w:r>
-      <w:bookmarkEnd w:id="30"/>
-    </w:p>
-    <w:p>
-      <w:pPr>
-        <w:rPr>
-          <w:lang w:val="en-US"/>
-        </w:rPr>
-      </w:pPr>
-      <w:r>
-        <w:rPr>
-          <w:lang w:val="en-US"/>
-        </w:rPr>
-        <w:t>Talk about how long the single-player game experience is supposed to last or what your thoughts are at this point.</w:t>
-      </w:r>
-    </w:p>
-    <w:p>
-      <w:pPr>
-        <w:pStyle w:val="Heading2"/>
-        <w:rPr>
-          <w:lang w:val="en-US"/>
-        </w:rPr>
-      </w:pPr>
-      <w:bookmarkStart w:id="31" w:name="_Toc267603522"/>
-      <w:r>
-        <w:rPr>
-          <w:lang w:val="en-US"/>
-        </w:rPr>
-        <w:t>Victory Conditions</w:t>
-      </w:r>
-      <w:bookmarkEnd w:id="31"/>
-    </w:p>
-    <w:p>
-      <w:pPr>
-        <w:rPr>
-          <w:lang w:val="en-US"/>
-        </w:rPr>
-      </w:pPr>
-      <w:r>
-        <w:rPr>
-          <w:lang w:val="en-US"/>
-        </w:rPr>
-        <w:t>Survive the level</w:t>
-      </w:r>
-      <w:r>
-        <w:rPr>
-          <w:lang w:val="en-US"/>
-        </w:rPr>
-        <w:t xml:space="preserve"> and kill the boss at the end</w:t>
-      </w:r>
-      <w:r>
-        <w:rPr>
-          <w:lang w:val="en-US"/>
-        </w:rPr>
-        <w:t>.</w:t>
-      </w:r>
-    </w:p>
-    <w:p>
-      <w:pPr>
-        <w:rPr>
-          <w:lang w:val="en-US"/>
-        </w:rPr>
-      </w:pPr>
-      <w:r>
-        <w:rPr>
-          <w:lang w:val="en-US"/>
-        </w:rPr>
-        <w:br w:type="page"/>
-      </w:r>
-    </w:p>
-    <w:p>
-      <w:pPr>
-        <w:pStyle w:val="Heading1"/>
-        <w:rPr>
-          <w:lang w:val="en-US"/>
-        </w:rPr>
-      </w:pPr>
-      <w:bookmarkStart w:id="32" w:name="_Toc267603523"/>
+      <w:bookmarkStart w:id="30" w:name="_Toc267639971"/>
       <w:r>
         <w:rPr>
           <w:lang w:val="en-US"/>
@@ -4105,7 +3840,7 @@
         </w:rPr>
         <w:t>l</w:t>
       </w:r>
-      <w:bookmarkEnd w:id="32"/>
+      <w:bookmarkEnd w:id="30"/>
     </w:p>
     <w:p/>
     <w:sectPr>
@@ -5063,6 +4798,119 @@
     </w:lvl>
   </w:abstractNum>
   <w:abstractNum w:abstractNumId="12">
+    <w:nsid w:val="3E3066F3"/>
+    <w:multiLevelType w:val="hybridMultilevel"/>
+    <w:tmpl w:val="74C29A06"/>
+    <w:lvl w:ilvl="0" w:tplc="04070001">
+      <w:start w:val="1"/>
+      <w:numFmt w:val="bullet"/>
+      <w:lvlText w:val=""/>
+      <w:lvlJc w:val="left"/>
+      <w:pPr>
+        <w:ind w:left="720" w:hanging="360"/>
+      </w:pPr>
+      <w:rPr>
+        <w:rFonts w:ascii="Symbol" w:hAnsi="Symbol" w:hint="default"/>
+      </w:rPr>
+    </w:lvl>
+    <w:lvl w:ilvl="1" w:tplc="04070003" w:tentative="1">
+      <w:start w:val="1"/>
+      <w:numFmt w:val="bullet"/>
+      <w:lvlText w:val="o"/>
+      <w:lvlJc w:val="left"/>
+      <w:pPr>
+        <w:ind w:left="1440" w:hanging="360"/>
+      </w:pPr>
+      <w:rPr>
+        <w:rFonts w:ascii="Courier New" w:hAnsi="Courier New" w:cs="Courier New" w:hint="default"/>
+      </w:rPr>
+    </w:lvl>
+    <w:lvl w:ilvl="2" w:tplc="04070005" w:tentative="1">
+      <w:start w:val="1"/>
+      <w:numFmt w:val="bullet"/>
+      <w:lvlText w:val=""/>
+      <w:lvlJc w:val="left"/>
+      <w:pPr>
+        <w:ind w:left="2160" w:hanging="360"/>
+      </w:pPr>
+      <w:rPr>
+        <w:rFonts w:ascii="Wingdings" w:hAnsi="Wingdings" w:hint="default"/>
+      </w:rPr>
+    </w:lvl>
+    <w:lvl w:ilvl="3" w:tplc="04070001" w:tentative="1">
+      <w:start w:val="1"/>
+      <w:numFmt w:val="bullet"/>
+      <w:lvlText w:val=""/>
+      <w:lvlJc w:val="left"/>
+      <w:pPr>
+        <w:ind w:left="2880" w:hanging="360"/>
+      </w:pPr>
+      <w:rPr>
+        <w:rFonts w:ascii="Symbol" w:hAnsi="Symbol" w:hint="default"/>
+      </w:rPr>
+    </w:lvl>
+    <w:lvl w:ilvl="4" w:tplc="04070003" w:tentative="1">
+      <w:start w:val="1"/>
+      <w:numFmt w:val="bullet"/>
+      <w:lvlText w:val="o"/>
+      <w:lvlJc w:val="left"/>
+      <w:pPr>
+        <w:ind w:left="3600" w:hanging="360"/>
+      </w:pPr>
+      <w:rPr>
+        <w:rFonts w:ascii="Courier New" w:hAnsi="Courier New" w:cs="Courier New" w:hint="default"/>
+      </w:rPr>
+    </w:lvl>
+    <w:lvl w:ilvl="5" w:tplc="04070005" w:tentative="1">
+      <w:start w:val="1"/>
+      <w:numFmt w:val="bullet"/>
+      <w:lvlText w:val=""/>
+      <w:lvlJc w:val="left"/>
+      <w:pPr>
+        <w:ind w:left="4320" w:hanging="360"/>
+      </w:pPr>
+      <w:rPr>
+        <w:rFonts w:ascii="Wingdings" w:hAnsi="Wingdings" w:hint="default"/>
+      </w:rPr>
+    </w:lvl>
+    <w:lvl w:ilvl="6" w:tplc="04070001" w:tentative="1">
+      <w:start w:val="1"/>
+      <w:numFmt w:val="bullet"/>
+      <w:lvlText w:val=""/>
+      <w:lvlJc w:val="left"/>
+      <w:pPr>
+        <w:ind w:left="5040" w:hanging="360"/>
+      </w:pPr>
+      <w:rPr>
+        <w:rFonts w:ascii="Symbol" w:hAnsi="Symbol" w:hint="default"/>
+      </w:rPr>
+    </w:lvl>
+    <w:lvl w:ilvl="7" w:tplc="04070003" w:tentative="1">
+      <w:start w:val="1"/>
+      <w:numFmt w:val="bullet"/>
+      <w:lvlText w:val="o"/>
+      <w:lvlJc w:val="left"/>
+      <w:pPr>
+        <w:ind w:left="5760" w:hanging="360"/>
+      </w:pPr>
+      <w:rPr>
+        <w:rFonts w:ascii="Courier New" w:hAnsi="Courier New" w:cs="Courier New" w:hint="default"/>
+      </w:rPr>
+    </w:lvl>
+    <w:lvl w:ilvl="8" w:tplc="04070005" w:tentative="1">
+      <w:start w:val="1"/>
+      <w:numFmt w:val="bullet"/>
+      <w:lvlText w:val=""/>
+      <w:lvlJc w:val="left"/>
+      <w:pPr>
+        <w:ind w:left="6480" w:hanging="360"/>
+      </w:pPr>
+      <w:rPr>
+        <w:rFonts w:ascii="Wingdings" w:hAnsi="Wingdings" w:hint="default"/>
+      </w:rPr>
+    </w:lvl>
+  </w:abstractNum>
+  <w:abstractNum w:abstractNumId="13">
     <w:nsid w:val="41B86460"/>
     <w:multiLevelType w:val="hybridMultilevel"/>
     <w:tmpl w:val="FDA2F9AC"/>
@@ -5175,7 +5023,7 @@
       </w:rPr>
     </w:lvl>
   </w:abstractNum>
-  <w:abstractNum w:abstractNumId="13">
+  <w:abstractNum w:abstractNumId="14">
     <w:nsid w:val="47E90737"/>
     <w:multiLevelType w:val="hybridMultilevel"/>
     <w:tmpl w:val="A3E4E910"/>
@@ -5288,7 +5136,7 @@
       </w:rPr>
     </w:lvl>
   </w:abstractNum>
-  <w:abstractNum w:abstractNumId="14">
+  <w:abstractNum w:abstractNumId="15">
     <w:nsid w:val="5F5C1EB9"/>
     <w:multiLevelType w:val="hybridMultilevel"/>
     <w:tmpl w:val="9BD6F6C6"/>
@@ -5401,7 +5249,120 @@
       </w:rPr>
     </w:lvl>
   </w:abstractNum>
-  <w:abstractNum w:abstractNumId="15">
+  <w:abstractNum w:abstractNumId="16">
+    <w:nsid w:val="6BB96117"/>
+    <w:multiLevelType w:val="hybridMultilevel"/>
+    <w:tmpl w:val="D18685F4"/>
+    <w:lvl w:ilvl="0" w:tplc="04070001">
+      <w:start w:val="1"/>
+      <w:numFmt w:val="bullet"/>
+      <w:lvlText w:val=""/>
+      <w:lvlJc w:val="left"/>
+      <w:pPr>
+        <w:ind w:left="720" w:hanging="360"/>
+      </w:pPr>
+      <w:rPr>
+        <w:rFonts w:ascii="Symbol" w:hAnsi="Symbol" w:hint="default"/>
+      </w:rPr>
+    </w:lvl>
+    <w:lvl w:ilvl="1" w:tplc="04070003" w:tentative="1">
+      <w:start w:val="1"/>
+      <w:numFmt w:val="bullet"/>
+      <w:lvlText w:val="o"/>
+      <w:lvlJc w:val="left"/>
+      <w:pPr>
+        <w:ind w:left="1440" w:hanging="360"/>
+      </w:pPr>
+      <w:rPr>
+        <w:rFonts w:ascii="Courier New" w:hAnsi="Courier New" w:cs="Courier New" w:hint="default"/>
+      </w:rPr>
+    </w:lvl>
+    <w:lvl w:ilvl="2" w:tplc="04070005" w:tentative="1">
+      <w:start w:val="1"/>
+      <w:numFmt w:val="bullet"/>
+      <w:lvlText w:val=""/>
+      <w:lvlJc w:val="left"/>
+      <w:pPr>
+        <w:ind w:left="2160" w:hanging="360"/>
+      </w:pPr>
+      <w:rPr>
+        <w:rFonts w:ascii="Wingdings" w:hAnsi="Wingdings" w:hint="default"/>
+      </w:rPr>
+    </w:lvl>
+    <w:lvl w:ilvl="3" w:tplc="04070001" w:tentative="1">
+      <w:start w:val="1"/>
+      <w:numFmt w:val="bullet"/>
+      <w:lvlText w:val=""/>
+      <w:lvlJc w:val="left"/>
+      <w:pPr>
+        <w:ind w:left="2880" w:hanging="360"/>
+      </w:pPr>
+      <w:rPr>
+        <w:rFonts w:ascii="Symbol" w:hAnsi="Symbol" w:hint="default"/>
+      </w:rPr>
+    </w:lvl>
+    <w:lvl w:ilvl="4" w:tplc="04070003" w:tentative="1">
+      <w:start w:val="1"/>
+      <w:numFmt w:val="bullet"/>
+      <w:lvlText w:val="o"/>
+      <w:lvlJc w:val="left"/>
+      <w:pPr>
+        <w:ind w:left="3600" w:hanging="360"/>
+      </w:pPr>
+      <w:rPr>
+        <w:rFonts w:ascii="Courier New" w:hAnsi="Courier New" w:cs="Courier New" w:hint="default"/>
+      </w:rPr>
+    </w:lvl>
+    <w:lvl w:ilvl="5" w:tplc="04070005" w:tentative="1">
+      <w:start w:val="1"/>
+      <w:numFmt w:val="bullet"/>
+      <w:lvlText w:val=""/>
+      <w:lvlJc w:val="left"/>
+      <w:pPr>
+        <w:ind w:left="4320" w:hanging="360"/>
+      </w:pPr>
+      <w:rPr>
+        <w:rFonts w:ascii="Wingdings" w:hAnsi="Wingdings" w:hint="default"/>
+      </w:rPr>
+    </w:lvl>
+    <w:lvl w:ilvl="6" w:tplc="04070001" w:tentative="1">
+      <w:start w:val="1"/>
+      <w:numFmt w:val="bullet"/>
+      <w:lvlText w:val=""/>
+      <w:lvlJc w:val="left"/>
+      <w:pPr>
+        <w:ind w:left="5040" w:hanging="360"/>
+      </w:pPr>
+      <w:rPr>
+        <w:rFonts w:ascii="Symbol" w:hAnsi="Symbol" w:hint="default"/>
+      </w:rPr>
+    </w:lvl>
+    <w:lvl w:ilvl="7" w:tplc="04070003" w:tentative="1">
+      <w:start w:val="1"/>
+      <w:numFmt w:val="bullet"/>
+      <w:lvlText w:val="o"/>
+      <w:lvlJc w:val="left"/>
+      <w:pPr>
+        <w:ind w:left="5760" w:hanging="360"/>
+      </w:pPr>
+      <w:rPr>
+        <w:rFonts w:ascii="Courier New" w:hAnsi="Courier New" w:cs="Courier New" w:hint="default"/>
+      </w:rPr>
+    </w:lvl>
+    <w:lvl w:ilvl="8" w:tplc="04070005" w:tentative="1">
+      <w:start w:val="1"/>
+      <w:numFmt w:val="bullet"/>
+      <w:lvlText w:val=""/>
+      <w:lvlJc w:val="left"/>
+      <w:pPr>
+        <w:ind w:left="6480" w:hanging="360"/>
+      </w:pPr>
+      <w:rPr>
+        <w:rFonts w:ascii="Wingdings" w:hAnsi="Wingdings" w:hint="default"/>
+      </w:rPr>
+    </w:lvl>
+  </w:abstractNum>
+  <w:abstractNum w:abstractNumId="17">
     <w:nsid w:val="6E283263"/>
     <w:multiLevelType w:val="hybridMultilevel"/>
     <w:tmpl w:val="823CA9C8"/>
@@ -5515,16 +5476,16 @@
     </w:lvl>
   </w:abstractNum>
   <w:num w:numId="1">
-    <w:abstractNumId w:val="12"/>
+    <w:abstractNumId w:val="13"/>
   </w:num>
   <w:num w:numId="2">
     <w:abstractNumId w:val="9"/>
   </w:num>
   <w:num w:numId="3">
-    <w:abstractNumId w:val="13"/>
+    <w:abstractNumId w:val="14"/>
   </w:num>
   <w:num w:numId="4">
-    <w:abstractNumId w:val="15"/>
+    <w:abstractNumId w:val="17"/>
   </w:num>
   <w:num w:numId="5">
     <w:abstractNumId w:val="7"/>
@@ -5536,7 +5497,7 @@
     <w:abstractNumId w:val="6"/>
   </w:num>
   <w:num w:numId="8">
-    <w:abstractNumId w:val="14"/>
+    <w:abstractNumId w:val="15"/>
   </w:num>
   <w:num w:numId="9">
     <w:abstractNumId w:val="11"/>
@@ -5561,6 +5522,12 @@
   </w:num>
   <w:num w:numId="16">
     <w:abstractNumId w:val="0"/>
+  </w:num>
+  <w:num w:numId="17">
+    <w:abstractNumId w:val="16"/>
+  </w:num>
+  <w:num w:numId="18">
+    <w:abstractNumId w:val="12"/>
   </w:num>
 </w:numbering>
 </file>
@@ -7101,7 +7068,7 @@
 </file>
 
 <file path=customXml/itemProps1.xml><?xml version="1.0" encoding="utf-8"?>
-<ds:datastoreItem xmlns:ds="http://schemas.openxmlformats.org/officeDocument/2006/customXml" ds:itemID="{7B5DE06E-786F-4889-9F5F-24C2E7F7A1CD}">
+<ds:datastoreItem xmlns:ds="http://schemas.openxmlformats.org/officeDocument/2006/customXml" ds:itemID="{2518AAFB-09C5-49DF-8838-0E2633861FA9}">
   <ds:schemaRefs>
     <ds:schemaRef ds:uri="http://schemas.openxmlformats.org/officeDocument/2006/bibliography"/>
   </ds:schemaRefs>

</xml_diff>

<commit_message>
First draft of Design Document
</commit_message>
<xml_diff>
--- a/documents/Design Document.docx
+++ b/documents/Design Document.docx
@@ -136,7 +136,7 @@
         <w:t>Version 0.</w:t>
       </w:r>
       <w:r>
-        <w:t>1</w:t>
+        <w:t>2</w:t>
       </w:r>
     </w:p>
     <w:p>
@@ -206,7 +206,7 @@
           <w:r>
             <w:fldChar w:fldCharType="separate"/>
           </w:r>
-          <w:hyperlink w:anchor="_Toc267639941" w:history="1">
+          <w:hyperlink w:anchor="_Toc267902836" w:history="1">
             <w:r>
               <w:rPr>
                 <w:rStyle w:val="Hyperlink"/>
@@ -234,7 +234,7 @@
                 <w:noProof/>
                 <w:webHidden/>
               </w:rPr>
-              <w:instrText xml:space="preserve"> PAGEREF _Toc267639941 \h </w:instrText>
+              <w:instrText xml:space="preserve"> PAGEREF _Toc267902836 \h </w:instrText>
             </w:r>
             <w:r>
               <w:rPr>
@@ -254,7 +254,7 @@
                 <w:noProof/>
                 <w:webHidden/>
               </w:rPr>
-              <w:t>2</w:t>
+              <w:t>3</w:t>
             </w:r>
             <w:r>
               <w:rPr>
@@ -276,7 +276,7 @@
               <w:sz w:val="22"/>
             </w:rPr>
           </w:pPr>
-          <w:hyperlink w:anchor="_Toc267639942" w:history="1">
+          <w:hyperlink w:anchor="_Toc267902837" w:history="1">
             <w:r>
               <w:rPr>
                 <w:rStyle w:val="Hyperlink"/>
@@ -304,7 +304,7 @@
                 <w:noProof/>
                 <w:webHidden/>
               </w:rPr>
-              <w:instrText xml:space="preserve"> PAGEREF _Toc267639942 \h </w:instrText>
+              <w:instrText xml:space="preserve"> PAGEREF _Toc267902837 \h </w:instrText>
             </w:r>
             <w:r>
               <w:rPr>
@@ -324,7 +324,7 @@
                 <w:noProof/>
                 <w:webHidden/>
               </w:rPr>
-              <w:t>2</w:t>
+              <w:t>3</w:t>
             </w:r>
             <w:r>
               <w:rPr>
@@ -346,7 +346,7 @@
               <w:sz w:val="22"/>
             </w:rPr>
           </w:pPr>
-          <w:hyperlink w:anchor="_Toc267639943" w:history="1">
+          <w:hyperlink w:anchor="_Toc267902838" w:history="1">
             <w:r>
               <w:rPr>
                 <w:rStyle w:val="Hyperlink"/>
@@ -374,7 +374,7 @@
                 <w:noProof/>
                 <w:webHidden/>
               </w:rPr>
-              <w:instrText xml:space="preserve"> PAGEREF _Toc267639943 \h </w:instrText>
+              <w:instrText xml:space="preserve"> PAGEREF _Toc267902838 \h </w:instrText>
             </w:r>
             <w:r>
               <w:rPr>
@@ -416,7 +416,7 @@
               <w:sz w:val="22"/>
             </w:rPr>
           </w:pPr>
-          <w:hyperlink w:anchor="_Toc267639944" w:history="1">
+          <w:hyperlink w:anchor="_Toc267902839" w:history="1">
             <w:r>
               <w:rPr>
                 <w:rStyle w:val="Hyperlink"/>
@@ -444,7 +444,7 @@
                 <w:noProof/>
                 <w:webHidden/>
               </w:rPr>
-              <w:instrText xml:space="preserve"> PAGEREF _Toc267639944 \h </w:instrText>
+              <w:instrText xml:space="preserve"> PAGEREF _Toc267902839 \h </w:instrText>
             </w:r>
             <w:r>
               <w:rPr>
@@ -486,7 +486,7 @@
               <w:sz w:val="22"/>
             </w:rPr>
           </w:pPr>
-          <w:hyperlink w:anchor="_Toc267639945" w:history="1">
+          <w:hyperlink w:anchor="_Toc267902840" w:history="1">
             <w:r>
               <w:rPr>
                 <w:rStyle w:val="Hyperlink"/>
@@ -513,7 +513,7 @@
                 <w:noProof/>
                 <w:webHidden/>
               </w:rPr>
-              <w:instrText xml:space="preserve"> PAGEREF _Toc267639945 \h </w:instrText>
+              <w:instrText xml:space="preserve"> PAGEREF _Toc267902840 \h </w:instrText>
             </w:r>
             <w:r>
               <w:rPr>
@@ -555,7 +555,7 @@
               <w:sz w:val="22"/>
             </w:rPr>
           </w:pPr>
-          <w:hyperlink w:anchor="_Toc267639946" w:history="1">
+          <w:hyperlink w:anchor="_Toc267902841" w:history="1">
             <w:r>
               <w:rPr>
                 <w:rStyle w:val="Hyperlink"/>
@@ -582,7 +582,76 @@
                 <w:noProof/>
                 <w:webHidden/>
               </w:rPr>
-              <w:instrText xml:space="preserve"> PAGEREF _Toc267639946 \h </w:instrText>
+              <w:instrText xml:space="preserve"> PAGEREF _Toc267902841 \h </w:instrText>
+            </w:r>
+            <w:r>
+              <w:rPr>
+                <w:noProof/>
+                <w:webHidden/>
+              </w:rPr>
+            </w:r>
+            <w:r>
+              <w:rPr>
+                <w:noProof/>
+                <w:webHidden/>
+              </w:rPr>
+              <w:fldChar w:fldCharType="separate"/>
+            </w:r>
+            <w:r>
+              <w:rPr>
+                <w:noProof/>
+                <w:webHidden/>
+              </w:rPr>
+              <w:t>3</w:t>
+            </w:r>
+            <w:r>
+              <w:rPr>
+                <w:noProof/>
+                <w:webHidden/>
+              </w:rPr>
+              <w:fldChar w:fldCharType="end"/>
+            </w:r>
+          </w:hyperlink>
+        </w:p>
+        <w:p>
+          <w:pPr>
+            <w:pStyle w:val="TOC3"/>
+            <w:tabs>
+              <w:tab w:val="right" w:leader="dot" w:pos="9062"/>
+            </w:tabs>
+            <w:rPr>
+              <w:noProof/>
+              <w:sz w:val="22"/>
+            </w:rPr>
+          </w:pPr>
+          <w:hyperlink w:anchor="_Toc267902842" w:history="1">
+            <w:r>
+              <w:rPr>
+                <w:rStyle w:val="Hyperlink"/>
+                <w:noProof/>
+              </w:rPr>
+              <w:t>Milestone 4</w:t>
+            </w:r>
+            <w:r>
+              <w:rPr>
+                <w:noProof/>
+                <w:webHidden/>
+              </w:rPr>
+              <w:tab/>
+            </w:r>
+            <w:r>
+              <w:rPr>
+                <w:noProof/>
+                <w:webHidden/>
+              </w:rPr>
+              <w:fldChar w:fldCharType="begin"/>
+            </w:r>
+            <w:r>
+              <w:rPr>
+                <w:noProof/>
+                <w:webHidden/>
+              </w:rPr>
+              <w:instrText xml:space="preserve"> PAGEREF _Toc267902842 \h </w:instrText>
             </w:r>
             <w:r>
               <w:rPr>
@@ -624,7 +693,7 @@
               <w:sz w:val="22"/>
             </w:rPr>
           </w:pPr>
-          <w:hyperlink w:anchor="_Toc267639947" w:history="1">
+          <w:hyperlink w:anchor="_Toc267902843" w:history="1">
             <w:r>
               <w:rPr>
                 <w:rStyle w:val="Hyperlink"/>
@@ -652,7 +721,7 @@
                 <w:noProof/>
                 <w:webHidden/>
               </w:rPr>
-              <w:instrText xml:space="preserve"> PAGEREF _Toc267639947 \h </w:instrText>
+              <w:instrText xml:space="preserve"> PAGEREF _Toc267902843 \h </w:instrText>
             </w:r>
             <w:r>
               <w:rPr>
@@ -672,7 +741,7 @@
                 <w:noProof/>
                 <w:webHidden/>
               </w:rPr>
-              <w:t>4</w:t>
+              <w:t>3</w:t>
             </w:r>
             <w:r>
               <w:rPr>
@@ -694,7 +763,7 @@
               <w:sz w:val="22"/>
             </w:rPr>
           </w:pPr>
-          <w:hyperlink w:anchor="_Toc267639948" w:history="1">
+          <w:hyperlink w:anchor="_Toc267902844" w:history="1">
             <w:r>
               <w:rPr>
                 <w:rStyle w:val="Hyperlink"/>
@@ -722,7 +791,7 @@
                 <w:noProof/>
                 <w:webHidden/>
               </w:rPr>
-              <w:instrText xml:space="preserve"> PAGEREF _Toc267639948 \h </w:instrText>
+              <w:instrText xml:space="preserve"> PAGEREF _Toc267902844 \h </w:instrText>
             </w:r>
             <w:r>
               <w:rPr>
@@ -742,7 +811,7 @@
                 <w:noProof/>
                 <w:webHidden/>
               </w:rPr>
-              <w:t>4</w:t>
+              <w:t>3</w:t>
             </w:r>
             <w:r>
               <w:rPr>
@@ -764,7 +833,7 @@
               <w:sz w:val="22"/>
             </w:rPr>
           </w:pPr>
-          <w:hyperlink w:anchor="_Toc267639949" w:history="1">
+          <w:hyperlink w:anchor="_Toc267902845" w:history="1">
             <w:r>
               <w:rPr>
                 <w:rStyle w:val="Hyperlink"/>
@@ -792,7 +861,7 @@
                 <w:noProof/>
                 <w:webHidden/>
               </w:rPr>
-              <w:instrText xml:space="preserve"> PAGEREF _Toc267639949 \h </w:instrText>
+              <w:instrText xml:space="preserve"> PAGEREF _Toc267902845 \h </w:instrText>
             </w:r>
             <w:r>
               <w:rPr>
@@ -812,7 +881,7 @@
                 <w:noProof/>
                 <w:webHidden/>
               </w:rPr>
-              <w:t>4</w:t>
+              <w:t>3</w:t>
             </w:r>
             <w:r>
               <w:rPr>
@@ -834,7 +903,7 @@
               <w:sz w:val="22"/>
             </w:rPr>
           </w:pPr>
-          <w:hyperlink w:anchor="_Toc267639950" w:history="1">
+          <w:hyperlink w:anchor="_Toc267902846" w:history="1">
             <w:r>
               <w:rPr>
                 <w:rStyle w:val="Hyperlink"/>
@@ -862,7 +931,7 @@
                 <w:noProof/>
                 <w:webHidden/>
               </w:rPr>
-              <w:instrText xml:space="preserve"> PAGEREF _Toc267639950 \h </w:instrText>
+              <w:instrText xml:space="preserve"> PAGEREF _Toc267902846 \h </w:instrText>
             </w:r>
             <w:r>
               <w:rPr>
@@ -882,7 +951,7 @@
                 <w:noProof/>
                 <w:webHidden/>
               </w:rPr>
-              <w:t>4</w:t>
+              <w:t>3</w:t>
             </w:r>
             <w:r>
               <w:rPr>
@@ -904,7 +973,7 @@
               <w:sz w:val="22"/>
             </w:rPr>
           </w:pPr>
-          <w:hyperlink w:anchor="_Toc267639951" w:history="1">
+          <w:hyperlink w:anchor="_Toc267902847" w:history="1">
             <w:r>
               <w:rPr>
                 <w:rStyle w:val="Hyperlink"/>
@@ -932,7 +1001,7 @@
                 <w:noProof/>
                 <w:webHidden/>
               </w:rPr>
-              <w:instrText xml:space="preserve"> PAGEREF _Toc267639951 \h </w:instrText>
+              <w:instrText xml:space="preserve"> PAGEREF _Toc267902847 \h </w:instrText>
             </w:r>
             <w:r>
               <w:rPr>
@@ -974,7 +1043,7 @@
               <w:sz w:val="22"/>
             </w:rPr>
           </w:pPr>
-          <w:hyperlink w:anchor="_Toc267639952" w:history="1">
+          <w:hyperlink w:anchor="_Toc267902848" w:history="1">
             <w:r>
               <w:rPr>
                 <w:rStyle w:val="Hyperlink"/>
@@ -1002,7 +1071,7 @@
                 <w:noProof/>
                 <w:webHidden/>
               </w:rPr>
-              <w:instrText xml:space="preserve"> PAGEREF _Toc267639952 \h </w:instrText>
+              <w:instrText xml:space="preserve"> PAGEREF _Toc267902848 \h </w:instrText>
             </w:r>
             <w:r>
               <w:rPr>
@@ -1022,7 +1091,7 @@
                 <w:noProof/>
                 <w:webHidden/>
               </w:rPr>
-              <w:t>5</w:t>
+              <w:t>4</w:t>
             </w:r>
             <w:r>
               <w:rPr>
@@ -1044,7 +1113,7 @@
               <w:sz w:val="22"/>
             </w:rPr>
           </w:pPr>
-          <w:hyperlink w:anchor="_Toc267639953" w:history="1">
+          <w:hyperlink w:anchor="_Toc267902849" w:history="1">
             <w:r>
               <w:rPr>
                 <w:rStyle w:val="Hyperlink"/>
@@ -1072,7 +1141,7 @@
                 <w:noProof/>
                 <w:webHidden/>
               </w:rPr>
-              <w:instrText xml:space="preserve"> PAGEREF _Toc267639953 \h </w:instrText>
+              <w:instrText xml:space="preserve"> PAGEREF _Toc267902849 \h </w:instrText>
             </w:r>
             <w:r>
               <w:rPr>
@@ -1092,7 +1161,7 @@
                 <w:noProof/>
                 <w:webHidden/>
               </w:rPr>
-              <w:t>6</w:t>
+              <w:t>4</w:t>
             </w:r>
             <w:r>
               <w:rPr>
@@ -1114,7 +1183,7 @@
               <w:sz w:val="22"/>
             </w:rPr>
           </w:pPr>
-          <w:hyperlink w:anchor="_Toc267639954" w:history="1">
+          <w:hyperlink w:anchor="_Toc267902850" w:history="1">
             <w:r>
               <w:rPr>
                 <w:rStyle w:val="Hyperlink"/>
@@ -1142,7 +1211,7 @@
                 <w:noProof/>
                 <w:webHidden/>
               </w:rPr>
-              <w:instrText xml:space="preserve"> PAGEREF _Toc267639954 \h </w:instrText>
+              <w:instrText xml:space="preserve"> PAGEREF _Toc267902850 \h </w:instrText>
             </w:r>
             <w:r>
               <w:rPr>
@@ -1162,7 +1231,7 @@
                 <w:noProof/>
                 <w:webHidden/>
               </w:rPr>
-              <w:t>6</w:t>
+              <w:t>4</w:t>
             </w:r>
             <w:r>
               <w:rPr>
@@ -1184,7 +1253,7 @@
               <w:sz w:val="22"/>
             </w:rPr>
           </w:pPr>
-          <w:hyperlink w:anchor="_Toc267639955" w:history="1">
+          <w:hyperlink w:anchor="_Toc267902851" w:history="1">
             <w:r>
               <w:rPr>
                 <w:rStyle w:val="Hyperlink"/>
@@ -1212,7 +1281,7 @@
                 <w:noProof/>
                 <w:webHidden/>
               </w:rPr>
-              <w:instrText xml:space="preserve"> PAGEREF _Toc267639955 \h </w:instrText>
+              <w:instrText xml:space="preserve"> PAGEREF _Toc267902851 \h </w:instrText>
             </w:r>
             <w:r>
               <w:rPr>
@@ -1232,7 +1301,7 @@
                 <w:noProof/>
                 <w:webHidden/>
               </w:rPr>
-              <w:t>6</w:t>
+              <w:t>4</w:t>
             </w:r>
             <w:r>
               <w:rPr>
@@ -1254,7 +1323,7 @@
               <w:sz w:val="22"/>
             </w:rPr>
           </w:pPr>
-          <w:hyperlink w:anchor="_Toc267639956" w:history="1">
+          <w:hyperlink w:anchor="_Toc267902852" w:history="1">
             <w:r>
               <w:rPr>
                 <w:rStyle w:val="Hyperlink"/>
@@ -1282,7 +1351,7 @@
                 <w:noProof/>
                 <w:webHidden/>
               </w:rPr>
-              <w:instrText xml:space="preserve"> PAGEREF _Toc267639956 \h </w:instrText>
+              <w:instrText xml:space="preserve"> PAGEREF _Toc267902852 \h </w:instrText>
             </w:r>
             <w:r>
               <w:rPr>
@@ -1302,7 +1371,7 @@
                 <w:noProof/>
                 <w:webHidden/>
               </w:rPr>
-              <w:t>6</w:t>
+              <w:t>4</w:t>
             </w:r>
             <w:r>
               <w:rPr>
@@ -1324,7 +1393,7 @@
               <w:sz w:val="22"/>
             </w:rPr>
           </w:pPr>
-          <w:hyperlink w:anchor="_Toc267639957" w:history="1">
+          <w:hyperlink w:anchor="_Toc267902853" w:history="1">
             <w:r>
               <w:rPr>
                 <w:rStyle w:val="Hyperlink"/>
@@ -1352,7 +1421,7 @@
                 <w:noProof/>
                 <w:webHidden/>
               </w:rPr>
-              <w:instrText xml:space="preserve"> PAGEREF _Toc267639957 \h </w:instrText>
+              <w:instrText xml:space="preserve"> PAGEREF _Toc267902853 \h </w:instrText>
             </w:r>
             <w:r>
               <w:rPr>
@@ -1372,7 +1441,7 @@
                 <w:noProof/>
                 <w:webHidden/>
               </w:rPr>
-              <w:t>6</w:t>
+              <w:t>4</w:t>
             </w:r>
             <w:r>
               <w:rPr>
@@ -1394,7 +1463,7 @@
               <w:sz w:val="22"/>
             </w:rPr>
           </w:pPr>
-          <w:hyperlink w:anchor="_Toc267639958" w:history="1">
+          <w:hyperlink w:anchor="_Toc267902854" w:history="1">
             <w:r>
               <w:rPr>
                 <w:rStyle w:val="Hyperlink"/>
@@ -1422,7 +1491,7 @@
                 <w:noProof/>
                 <w:webHidden/>
               </w:rPr>
-              <w:instrText xml:space="preserve"> PAGEREF _Toc267639958 \h </w:instrText>
+              <w:instrText xml:space="preserve"> PAGEREF _Toc267902854 \h </w:instrText>
             </w:r>
             <w:r>
               <w:rPr>
@@ -1442,7 +1511,7 @@
                 <w:noProof/>
                 <w:webHidden/>
               </w:rPr>
-              <w:t>6</w:t>
+              <w:t>4</w:t>
             </w:r>
             <w:r>
               <w:rPr>
@@ -1464,7 +1533,7 @@
               <w:sz w:val="22"/>
             </w:rPr>
           </w:pPr>
-          <w:hyperlink w:anchor="_Toc267639959" w:history="1">
+          <w:hyperlink w:anchor="_Toc267902855" w:history="1">
             <w:r>
               <w:rPr>
                 <w:rStyle w:val="Hyperlink"/>
@@ -1492,7 +1561,7 @@
                 <w:noProof/>
                 <w:webHidden/>
               </w:rPr>
-              <w:instrText xml:space="preserve"> PAGEREF _Toc267639959 \h </w:instrText>
+              <w:instrText xml:space="preserve"> PAGEREF _Toc267902855 \h </w:instrText>
             </w:r>
             <w:r>
               <w:rPr>
@@ -1512,7 +1581,7 @@
                 <w:noProof/>
                 <w:webHidden/>
               </w:rPr>
-              <w:t>6</w:t>
+              <w:t>4</w:t>
             </w:r>
             <w:r>
               <w:rPr>
@@ -1534,7 +1603,7 @@
               <w:sz w:val="22"/>
             </w:rPr>
           </w:pPr>
-          <w:hyperlink w:anchor="_Toc267639960" w:history="1">
+          <w:hyperlink w:anchor="_Toc267902856" w:history="1">
             <w:r>
               <w:rPr>
                 <w:rStyle w:val="Hyperlink"/>
@@ -1562,7 +1631,7 @@
                 <w:noProof/>
                 <w:webHidden/>
               </w:rPr>
-              <w:instrText xml:space="preserve"> PAGEREF _Toc267639960 \h </w:instrText>
+              <w:instrText xml:space="preserve"> PAGEREF _Toc267902856 \h </w:instrText>
             </w:r>
             <w:r>
               <w:rPr>
@@ -1582,7 +1651,7 @@
                 <w:noProof/>
                 <w:webHidden/>
               </w:rPr>
-              <w:t>6</w:t>
+              <w:t>4</w:t>
             </w:r>
             <w:r>
               <w:rPr>
@@ -1604,7 +1673,7 @@
               <w:sz w:val="22"/>
             </w:rPr>
           </w:pPr>
-          <w:hyperlink w:anchor="_Toc267639961" w:history="1">
+          <w:hyperlink w:anchor="_Toc267902857" w:history="1">
             <w:r>
               <w:rPr>
                 <w:rStyle w:val="Hyperlink"/>
@@ -1632,7 +1701,7 @@
                 <w:noProof/>
                 <w:webHidden/>
               </w:rPr>
-              <w:instrText xml:space="preserve"> PAGEREF _Toc267639961 \h </w:instrText>
+              <w:instrText xml:space="preserve"> PAGEREF _Toc267902857 \h </w:instrText>
             </w:r>
             <w:r>
               <w:rPr>
@@ -1652,7 +1721,7 @@
                 <w:noProof/>
                 <w:webHidden/>
               </w:rPr>
-              <w:t>6</w:t>
+              <w:t>4</w:t>
             </w:r>
             <w:r>
               <w:rPr>
@@ -1674,7 +1743,7 @@
               <w:sz w:val="22"/>
             </w:rPr>
           </w:pPr>
-          <w:hyperlink w:anchor="_Toc267639962" w:history="1">
+          <w:hyperlink w:anchor="_Toc267902858" w:history="1">
             <w:r>
               <w:rPr>
                 <w:rStyle w:val="Hyperlink"/>
@@ -1702,7 +1771,7 @@
                 <w:noProof/>
                 <w:webHidden/>
               </w:rPr>
-              <w:instrText xml:space="preserve"> PAGEREF _Toc267639962 \h </w:instrText>
+              <w:instrText xml:space="preserve"> PAGEREF _Toc267902858 \h </w:instrText>
             </w:r>
             <w:r>
               <w:rPr>
@@ -1722,7 +1791,7 @@
                 <w:noProof/>
                 <w:webHidden/>
               </w:rPr>
-              <w:t>6</w:t>
+              <w:t>5</w:t>
             </w:r>
             <w:r>
               <w:rPr>
@@ -1744,7 +1813,7 @@
               <w:sz w:val="22"/>
             </w:rPr>
           </w:pPr>
-          <w:hyperlink w:anchor="_Toc267639963" w:history="1">
+          <w:hyperlink w:anchor="_Toc267902859" w:history="1">
             <w:r>
               <w:rPr>
                 <w:rStyle w:val="Hyperlink"/>
@@ -1772,7 +1841,7 @@
                 <w:noProof/>
                 <w:webHidden/>
               </w:rPr>
-              <w:instrText xml:space="preserve"> PAGEREF _Toc267639963 \h </w:instrText>
+              <w:instrText xml:space="preserve"> PAGEREF _Toc267902859 \h </w:instrText>
             </w:r>
             <w:r>
               <w:rPr>
@@ -1792,7 +1861,7 @@
                 <w:noProof/>
                 <w:webHidden/>
               </w:rPr>
-              <w:t>7</w:t>
+              <w:t>5</w:t>
             </w:r>
             <w:r>
               <w:rPr>
@@ -1814,7 +1883,7 @@
               <w:sz w:val="22"/>
             </w:rPr>
           </w:pPr>
-          <w:hyperlink w:anchor="_Toc267639964" w:history="1">
+          <w:hyperlink w:anchor="_Toc267902860" w:history="1">
             <w:r>
               <w:rPr>
                 <w:rStyle w:val="Hyperlink"/>
@@ -1842,7 +1911,7 @@
                 <w:noProof/>
                 <w:webHidden/>
               </w:rPr>
-              <w:instrText xml:space="preserve"> PAGEREF _Toc267639964 \h </w:instrText>
+              <w:instrText xml:space="preserve"> PAGEREF _Toc267902860 \h </w:instrText>
             </w:r>
             <w:r>
               <w:rPr>
@@ -1862,7 +1931,7 @@
                 <w:noProof/>
                 <w:webHidden/>
               </w:rPr>
-              <w:t>8</w:t>
+              <w:t>5</w:t>
             </w:r>
             <w:r>
               <w:rPr>
@@ -1884,7 +1953,7 @@
               <w:sz w:val="22"/>
             </w:rPr>
           </w:pPr>
-          <w:hyperlink w:anchor="_Toc267639965" w:history="1">
+          <w:hyperlink w:anchor="_Toc267902861" w:history="1">
             <w:r>
               <w:rPr>
                 <w:rStyle w:val="Hyperlink"/>
@@ -1912,7 +1981,7 @@
                 <w:noProof/>
                 <w:webHidden/>
               </w:rPr>
-              <w:instrText xml:space="preserve"> PAGEREF _Toc267639965 \h </w:instrText>
+              <w:instrText xml:space="preserve"> PAGEREF _Toc267902861 \h </w:instrText>
             </w:r>
             <w:r>
               <w:rPr>
@@ -1932,7 +2001,7 @@
                 <w:noProof/>
                 <w:webHidden/>
               </w:rPr>
-              <w:t>8</w:t>
+              <w:t>5</w:t>
             </w:r>
             <w:r>
               <w:rPr>
@@ -1954,7 +2023,7 @@
               <w:sz w:val="22"/>
             </w:rPr>
           </w:pPr>
-          <w:hyperlink w:anchor="_Toc267639966" w:history="1">
+          <w:hyperlink w:anchor="_Toc267902862" w:history="1">
             <w:r>
               <w:rPr>
                 <w:rStyle w:val="Hyperlink"/>
@@ -1982,7 +2051,7 @@
                 <w:noProof/>
                 <w:webHidden/>
               </w:rPr>
-              <w:instrText xml:space="preserve"> PAGEREF _Toc267639966 \h </w:instrText>
+              <w:instrText xml:space="preserve"> PAGEREF _Toc267902862 \h </w:instrText>
             </w:r>
             <w:r>
               <w:rPr>
@@ -2002,7 +2071,7 @@
                 <w:noProof/>
                 <w:webHidden/>
               </w:rPr>
-              <w:t>8</w:t>
+              <w:t>5</w:t>
             </w:r>
             <w:r>
               <w:rPr>
@@ -2024,7 +2093,7 @@
               <w:sz w:val="22"/>
             </w:rPr>
           </w:pPr>
-          <w:hyperlink w:anchor="_Toc267639967" w:history="1">
+          <w:hyperlink w:anchor="_Toc267902863" w:history="1">
             <w:r>
               <w:rPr>
                 <w:rStyle w:val="Hyperlink"/>
@@ -2052,7 +2121,7 @@
                 <w:noProof/>
                 <w:webHidden/>
               </w:rPr>
-              <w:instrText xml:space="preserve"> PAGEREF _Toc267639967 \h </w:instrText>
+              <w:instrText xml:space="preserve"> PAGEREF _Toc267902863 \h </w:instrText>
             </w:r>
             <w:r>
               <w:rPr>
@@ -2072,7 +2141,7 @@
                 <w:noProof/>
                 <w:webHidden/>
               </w:rPr>
-              <w:t>9</w:t>
+              <w:t>5</w:t>
             </w:r>
             <w:r>
               <w:rPr>
@@ -2094,14 +2163,13 @@
               <w:sz w:val="22"/>
             </w:rPr>
           </w:pPr>
-          <w:hyperlink w:anchor="_Toc267639968" w:history="1">
+          <w:hyperlink w:anchor="_Toc267902864" w:history="1">
             <w:r>
               <w:rPr>
                 <w:rStyle w:val="Hyperlink"/>
                 <w:noProof/>
-                <w:lang w:val="en-US"/>
-              </w:rPr>
-              <w:t>Sound</w:t>
+              </w:rPr>
+              <w:t>Idea Pool</w:t>
             </w:r>
             <w:r>
               <w:rPr>
@@ -2122,7 +2190,7 @@
                 <w:noProof/>
                 <w:webHidden/>
               </w:rPr>
-              <w:instrText xml:space="preserve"> PAGEREF _Toc267639968 \h </w:instrText>
+              <w:instrText xml:space="preserve"> PAGEREF _Toc267902864 \h </w:instrText>
             </w:r>
             <w:r>
               <w:rPr>
@@ -2142,217 +2210,7 @@
                 <w:noProof/>
                 <w:webHidden/>
               </w:rPr>
-              <w:t>10</w:t>
-            </w:r>
-            <w:r>
-              <w:rPr>
-                <w:noProof/>
-                <w:webHidden/>
-              </w:rPr>
-              <w:fldChar w:fldCharType="end"/>
-            </w:r>
-          </w:hyperlink>
-        </w:p>
-        <w:p>
-          <w:pPr>
-            <w:pStyle w:val="TOC2"/>
-            <w:tabs>
-              <w:tab w:val="right" w:leader="dot" w:pos="9062"/>
-            </w:tabs>
-            <w:rPr>
-              <w:noProof/>
-              <w:sz w:val="22"/>
-            </w:rPr>
-          </w:pPr>
-          <w:hyperlink w:anchor="_Toc267639969" w:history="1">
-            <w:r>
-              <w:rPr>
-                <w:rStyle w:val="Hyperlink"/>
-                <w:noProof/>
-                <w:lang w:val="en-US"/>
-              </w:rPr>
-              <w:t>Music</w:t>
-            </w:r>
-            <w:r>
-              <w:rPr>
-                <w:noProof/>
-                <w:webHidden/>
-              </w:rPr>
-              <w:tab/>
-            </w:r>
-            <w:r>
-              <w:rPr>
-                <w:noProof/>
-                <w:webHidden/>
-              </w:rPr>
-              <w:fldChar w:fldCharType="begin"/>
-            </w:r>
-            <w:r>
-              <w:rPr>
-                <w:noProof/>
-                <w:webHidden/>
-              </w:rPr>
-              <w:instrText xml:space="preserve"> PAGEREF _Toc267639969 \h </w:instrText>
-            </w:r>
-            <w:r>
-              <w:rPr>
-                <w:noProof/>
-                <w:webHidden/>
-              </w:rPr>
-            </w:r>
-            <w:r>
-              <w:rPr>
-                <w:noProof/>
-                <w:webHidden/>
-              </w:rPr>
-              <w:fldChar w:fldCharType="separate"/>
-            </w:r>
-            <w:r>
-              <w:rPr>
-                <w:noProof/>
-                <w:webHidden/>
-              </w:rPr>
-              <w:t>10</w:t>
-            </w:r>
-            <w:r>
-              <w:rPr>
-                <w:noProof/>
-                <w:webHidden/>
-              </w:rPr>
-              <w:fldChar w:fldCharType="end"/>
-            </w:r>
-          </w:hyperlink>
-        </w:p>
-        <w:p>
-          <w:pPr>
-            <w:pStyle w:val="TOC2"/>
-            <w:tabs>
-              <w:tab w:val="right" w:leader="dot" w:pos="9062"/>
-            </w:tabs>
-            <w:rPr>
-              <w:noProof/>
-              <w:sz w:val="22"/>
-            </w:rPr>
-          </w:pPr>
-          <w:hyperlink w:anchor="_Toc267639970" w:history="1">
-            <w:r>
-              <w:rPr>
-                <w:rStyle w:val="Hyperlink"/>
-                <w:noProof/>
-                <w:lang w:val="en-US"/>
-              </w:rPr>
-              <w:t>Sound Effects</w:t>
-            </w:r>
-            <w:r>
-              <w:rPr>
-                <w:noProof/>
-                <w:webHidden/>
-              </w:rPr>
-              <w:tab/>
-            </w:r>
-            <w:r>
-              <w:rPr>
-                <w:noProof/>
-                <w:webHidden/>
-              </w:rPr>
-              <w:fldChar w:fldCharType="begin"/>
-            </w:r>
-            <w:r>
-              <w:rPr>
-                <w:noProof/>
-                <w:webHidden/>
-              </w:rPr>
-              <w:instrText xml:space="preserve"> PAGEREF _Toc267639970 \h </w:instrText>
-            </w:r>
-            <w:r>
-              <w:rPr>
-                <w:noProof/>
-                <w:webHidden/>
-              </w:rPr>
-            </w:r>
-            <w:r>
-              <w:rPr>
-                <w:noProof/>
-                <w:webHidden/>
-              </w:rPr>
-              <w:fldChar w:fldCharType="separate"/>
-            </w:r>
-            <w:r>
-              <w:rPr>
-                <w:noProof/>
-                <w:webHidden/>
-              </w:rPr>
-              <w:t>10</w:t>
-            </w:r>
-            <w:r>
-              <w:rPr>
-                <w:noProof/>
-                <w:webHidden/>
-              </w:rPr>
-              <w:fldChar w:fldCharType="end"/>
-            </w:r>
-          </w:hyperlink>
-        </w:p>
-        <w:p>
-          <w:pPr>
-            <w:pStyle w:val="TOC1"/>
-            <w:tabs>
-              <w:tab w:val="right" w:leader="dot" w:pos="9062"/>
-            </w:tabs>
-            <w:rPr>
-              <w:noProof/>
-              <w:sz w:val="22"/>
-            </w:rPr>
-          </w:pPr>
-          <w:hyperlink w:anchor="_Toc267639971" w:history="1">
-            <w:r>
-              <w:rPr>
-                <w:rStyle w:val="Hyperlink"/>
-                <w:noProof/>
-                <w:lang w:val="en-US"/>
-              </w:rPr>
-              <w:t>Idea Pool</w:t>
-            </w:r>
-            <w:r>
-              <w:rPr>
-                <w:noProof/>
-                <w:webHidden/>
-              </w:rPr>
-              <w:tab/>
-            </w:r>
-            <w:r>
-              <w:rPr>
-                <w:noProof/>
-                <w:webHidden/>
-              </w:rPr>
-              <w:fldChar w:fldCharType="begin"/>
-            </w:r>
-            <w:r>
-              <w:rPr>
-                <w:noProof/>
-                <w:webHidden/>
-              </w:rPr>
-              <w:instrText xml:space="preserve"> PAGEREF _Toc267639971 \h </w:instrText>
-            </w:r>
-            <w:r>
-              <w:rPr>
-                <w:noProof/>
-                <w:webHidden/>
-              </w:rPr>
-            </w:r>
-            <w:r>
-              <w:rPr>
-                <w:noProof/>
-                <w:webHidden/>
-              </w:rPr>
-              <w:fldChar w:fldCharType="separate"/>
-            </w:r>
-            <w:r>
-              <w:rPr>
-                <w:noProof/>
-                <w:webHidden/>
-              </w:rPr>
-              <w:t>11</w:t>
+              <w:t>5</w:t>
             </w:r>
             <w:r>
               <w:rPr>
@@ -2388,7 +2246,6 @@
           <w:lang w:val="en-US"/>
         </w:rPr>
       </w:pPr>
-      <w:bookmarkStart w:id="0" w:name="_Toc267639941"/>
       <w:r>
         <w:rPr>
           <w:lang w:val="en-US"/>
@@ -2403,6 +2260,7 @@
           <w:lang w:val="en-US"/>
         </w:rPr>
       </w:pPr>
+      <w:bookmarkStart w:id="0" w:name="_Toc267902836"/>
       <w:r>
         <w:rPr>
           <w:lang w:val="en-US"/>
@@ -2425,7 +2283,7 @@
           <w:lang w:val="en-US"/>
         </w:rPr>
       </w:pPr>
-      <w:bookmarkStart w:id="1" w:name="_Toc267639942"/>
+      <w:bookmarkStart w:id="1" w:name="_Toc267902837"/>
       <w:r>
         <w:rPr>
           <w:lang w:val="en-US"/>
@@ -2452,6 +2310,12 @@
         </w:rPr>
         <w:t>None</w:t>
       </w:r>
+      <w:r>
+        <w:rPr>
+          <w:lang w:val="en-US"/>
+        </w:rPr>
+        <w:t>, but that will change</w:t>
+      </w:r>
     </w:p>
     <w:p>
       <w:pPr>
@@ -2460,7 +2324,7 @@
           <w:lang w:val="en-US"/>
         </w:rPr>
       </w:pPr>
-      <w:bookmarkStart w:id="2" w:name="_Toc267639943"/>
+      <w:bookmarkStart w:id="2" w:name="_Toc267902838"/>
       <w:r>
         <w:rPr>
           <w:lang w:val="en-US"/>
@@ -2482,7 +2346,7 @@
           <w:lang w:val="en-US"/>
         </w:rPr>
       </w:pPr>
-      <w:bookmarkStart w:id="3" w:name="_Toc267639944"/>
+      <w:bookmarkStart w:id="3" w:name="_Toc267902839"/>
       <w:r>
         <w:rPr>
           <w:lang w:val="en-US"/>
@@ -2517,9 +2381,17 @@
     </w:p>
     <w:p>
       <w:pPr>
+        <w:pStyle w:val="ListParagraph"/>
+      </w:pPr>
+      <w:r>
+        <w:t>Basic game architecture</w:t>
+      </w:r>
+    </w:p>
+    <w:p>
+      <w:pPr>
         <w:pStyle w:val="Heading3"/>
       </w:pPr>
-      <w:bookmarkStart w:id="4" w:name="_Toc267639945"/>
+      <w:bookmarkStart w:id="4" w:name="_Toc267902840"/>
       <w:r>
         <w:t>Milestone 2</w:t>
       </w:r>
@@ -2577,7 +2449,7 @@
       <w:pPr>
         <w:pStyle w:val="Heading3"/>
       </w:pPr>
-      <w:bookmarkStart w:id="5" w:name="_Toc267639946"/>
+      <w:bookmarkStart w:id="5" w:name="_Toc267902841"/>
       <w:r>
         <w:t>Milestone 3</w:t>
       </w:r>
@@ -2633,10 +2505,631 @@
     </w:p>
     <w:p>
       <w:pPr>
+        <w:pStyle w:val="Heading3"/>
+      </w:pPr>
+      <w:bookmarkStart w:id="6" w:name="_Toc267902842"/>
+      <w:r>
+        <w:t>Milestone 4</w:t>
+      </w:r>
+      <w:bookmarkEnd w:id="6"/>
+    </w:p>
+    <w:p>
+      <w:r>
+        <w:t>Fancy stuff?</w:t>
+      </w:r>
+    </w:p>
+    <w:p>
+      <w:pPr>
+        <w:pStyle w:val="Heading1"/>
+        <w:rPr>
+          <w:lang w:val="en-US"/>
+        </w:rPr>
+      </w:pPr>
+      <w:bookmarkStart w:id="7" w:name="_Toc267902843"/>
+      <w:r>
+        <w:rPr>
+          <w:lang w:val="en-US"/>
+        </w:rPr>
+        <w:t>Game Overview</w:t>
+      </w:r>
+      <w:bookmarkEnd w:id="7"/>
+    </w:p>
+    <w:p>
+      <w:pPr>
+        <w:pStyle w:val="Heading2"/>
+        <w:rPr>
+          <w:lang w:val="en-US"/>
+        </w:rPr>
+      </w:pPr>
+      <w:bookmarkStart w:id="8" w:name="_Toc267902844"/>
+      <w:r>
+        <w:rPr>
+          <w:lang w:val="en-US"/>
+        </w:rPr>
+        <w:t>Philosophy</w:t>
+      </w:r>
+      <w:bookmarkEnd w:id="8"/>
+    </w:p>
+    <w:p>
+      <w:pPr>
+        <w:pStyle w:val="Heading3"/>
+        <w:rPr>
+          <w:lang w:val="en-US"/>
+        </w:rPr>
+      </w:pPr>
+      <w:bookmarkStart w:id="9" w:name="_Toc267902845"/>
+      <w:r>
+        <w:rPr>
+          <w:lang w:val="en-US"/>
+        </w:rPr>
+        <w:t xml:space="preserve">Get </w:t>
+      </w:r>
+      <w:r>
+        <w:rPr>
+          <w:lang w:val="en-US"/>
+        </w:rPr>
+        <w:t>it</w:t>
+      </w:r>
+      <w:r>
+        <w:rPr>
+          <w:lang w:val="en-US"/>
+        </w:rPr>
+        <w:t xml:space="preserve"> done!</w:t>
+      </w:r>
+      <w:bookmarkEnd w:id="9"/>
+    </w:p>
+    <w:p>
+      <w:pPr>
+        <w:rPr>
+          <w:lang w:val="en-US"/>
+        </w:rPr>
+      </w:pPr>
+      <w:r>
+        <w:rPr>
+          <w:lang w:val="en-US"/>
+        </w:rPr>
+        <w:t>That’s our philosophy and that is what we will do. This is about a simple, no butterflies-and-rainbows Space Invaders clone to get started, so let’s get started!</w:t>
+      </w:r>
+    </w:p>
+    <w:p>
+      <w:pPr>
+        <w:pStyle w:val="Heading2"/>
+        <w:rPr>
+          <w:lang w:val="en-US"/>
+        </w:rPr>
+      </w:pPr>
+      <w:bookmarkStart w:id="10" w:name="_Toc267902846"/>
+      <w:r>
+        <w:rPr>
+          <w:lang w:val="en-US"/>
+        </w:rPr>
+        <w:t xml:space="preserve">Common </w:t>
+      </w:r>
+      <w:r>
+        <w:rPr>
+          <w:lang w:val="en-US"/>
+        </w:rPr>
+        <w:t>Questions</w:t>
+      </w:r>
+      <w:bookmarkEnd w:id="10"/>
+    </w:p>
+    <w:p>
+      <w:pPr>
+        <w:pStyle w:val="Heading4"/>
+        <w:rPr>
+          <w:lang w:val="en-US"/>
+        </w:rPr>
+      </w:pPr>
+      <w:r>
+        <w:rPr>
+          <w:lang w:val="en-US"/>
+        </w:rPr>
+        <w:t>What is the game?</w:t>
+      </w:r>
+    </w:p>
+    <w:p>
+      <w:pPr>
+        <w:rPr>
+          <w:lang w:val="en-US"/>
+        </w:rPr>
+      </w:pPr>
+      <w:r>
+        <w:rPr>
+          <w:lang w:val="en-US"/>
+        </w:rPr>
+        <w:t>Simple Space Invaders clone. M</w:t>
+      </w:r>
+      <w:r>
+        <w:rPr>
+          <w:lang w:val="en-US"/>
+        </w:rPr>
+        <w:t>aybe we’ll add some spice later, but first let’s focus on the fundamentals.</w:t>
+      </w:r>
+    </w:p>
+    <w:p>
+      <w:pPr>
+        <w:pStyle w:val="Heading4"/>
+        <w:rPr>
+          <w:lang w:val="en-US"/>
+        </w:rPr>
+      </w:pPr>
+      <w:r>
+        <w:rPr>
+          <w:lang w:val="en-US"/>
+        </w:rPr>
+        <w:t>Why create this game?</w:t>
+      </w:r>
+    </w:p>
+    <w:p>
+      <w:pPr>
+        <w:rPr>
+          <w:lang w:val="en-US"/>
+        </w:rPr>
+      </w:pPr>
+      <w:r>
+        <w:rPr>
+          <w:lang w:val="en-US"/>
+        </w:rPr>
+        <w:t>To get started and</w:t>
+      </w:r>
+      <w:r>
+        <w:rPr>
+          <w:lang w:val="en-US"/>
+        </w:rPr>
+        <w:t xml:space="preserve"> </w:t>
+      </w:r>
+      <w:r>
+        <w:rPr>
+          <w:lang w:val="en-US"/>
+        </w:rPr>
+        <w:t>gain</w:t>
+      </w:r>
+      <w:r>
+        <w:rPr>
+          <w:lang w:val="en-US"/>
+        </w:rPr>
+        <w:t xml:space="preserve"> some first-hand experience</w:t>
+      </w:r>
+      <w:r>
+        <w:rPr>
+          <w:lang w:val="en-US"/>
+        </w:rPr>
+        <w:t xml:space="preserve"> in creating games.</w:t>
+      </w:r>
+      <w:r>
+        <w:rPr>
+          <w:lang w:val="en-US"/>
+        </w:rPr>
+        <w:t xml:space="preserve"> </w:t>
+      </w:r>
+      <w:r>
+        <w:rPr>
+          <w:lang w:val="en-US"/>
+        </w:rPr>
+        <w:t>Everybody has to start somewhere</w:t>
+      </w:r>
+      <w:r>
+        <w:rPr>
+          <w:lang w:val="en-US"/>
+        </w:rPr>
+        <w:t xml:space="preserve"> and this is where we will start</w:t>
+      </w:r>
+      <w:r>
+        <w:rPr>
+          <w:lang w:val="en-US"/>
+        </w:rPr>
+        <w:t>!</w:t>
+      </w:r>
+    </w:p>
+    <w:p>
+      <w:pPr>
+        <w:pStyle w:val="Heading4"/>
+        <w:rPr>
+          <w:lang w:val="en-US"/>
+        </w:rPr>
+      </w:pPr>
+      <w:r>
+        <w:rPr>
+          <w:lang w:val="en-US"/>
+        </w:rPr>
+        <w:t>Where does the game take place?</w:t>
+      </w:r>
+    </w:p>
+    <w:p>
+      <w:pPr>
+        <w:rPr>
+          <w:lang w:val="en-US"/>
+        </w:rPr>
+      </w:pPr>
+      <w:r>
+        <w:rPr>
+          <w:lang w:val="en-US"/>
+        </w:rPr>
+        <w:t xml:space="preserve">In the year </w:t>
+      </w:r>
+      <w:r>
+        <w:rPr>
+          <w:lang w:val="en-US"/>
+        </w:rPr>
+        <w:t>2345</w:t>
+      </w:r>
+      <w:r>
+        <w:rPr>
+          <w:lang w:val="en-US"/>
+        </w:rPr>
+        <w:t xml:space="preserve">, far far away from earth </w:t>
+      </w:r>
+      <w:r>
+        <w:rPr>
+          <w:lang w:val="en-US"/>
+        </w:rPr>
+        <w:t>in space</w:t>
+      </w:r>
+      <w:r>
+        <w:rPr>
+          <w:lang w:val="en-US"/>
+        </w:rPr>
+        <w:t xml:space="preserve"> where</w:t>
+      </w:r>
+      <w:r>
+        <w:rPr>
+          <w:lang w:val="en-US"/>
+        </w:rPr>
+        <w:t xml:space="preserve"> there are aliens. Kill them. Simple as that!</w:t>
+      </w:r>
+    </w:p>
+    <w:p>
+      <w:pPr>
+        <w:pStyle w:val="Heading4"/>
+        <w:rPr>
+          <w:lang w:val="en-US"/>
+        </w:rPr>
+      </w:pPr>
+      <w:r>
+        <w:rPr>
+          <w:lang w:val="en-US"/>
+        </w:rPr>
+        <w:t>What do I control?</w:t>
+      </w:r>
+    </w:p>
+    <w:p>
+      <w:pPr>
+        <w:rPr>
+          <w:lang w:val="en-US"/>
+        </w:rPr>
+      </w:pPr>
+      <w:r>
+        <w:rPr>
+          <w:lang w:val="en-US"/>
+        </w:rPr>
+        <w:t>A cool space fighter.</w:t>
+      </w:r>
+    </w:p>
+    <w:p>
+      <w:pPr>
+        <w:pStyle w:val="Heading4"/>
+        <w:rPr>
+          <w:lang w:val="en-US"/>
+        </w:rPr>
+      </w:pPr>
+      <w:r>
+        <w:rPr>
+          <w:lang w:val="en-US"/>
+        </w:rPr>
+        <w:t>What is the main focus?</w:t>
+      </w:r>
+    </w:p>
+    <w:p>
+      <w:pPr>
+        <w:rPr>
+          <w:lang w:val="en-US"/>
+        </w:rPr>
+      </w:pPr>
+      <w:r>
+        <w:rPr>
+          <w:lang w:val="en-US"/>
+        </w:rPr>
+        <w:t xml:space="preserve">Create a fun </w:t>
+      </w:r>
+      <w:r>
+        <w:rPr>
+          <w:lang w:val="en-US"/>
+        </w:rPr>
+        <w:t>space shooter game</w:t>
+      </w:r>
+      <w:r>
+        <w:rPr>
+          <w:lang w:val="en-US"/>
+        </w:rPr>
+        <w:t xml:space="preserve"> from start to finish.</w:t>
+      </w:r>
+    </w:p>
+    <w:p>
+      <w:pPr>
+        <w:pStyle w:val="Heading4"/>
+        <w:rPr>
+          <w:lang w:val="en-US"/>
+        </w:rPr>
+      </w:pPr>
+      <w:r>
+        <w:rPr>
+          <w:lang w:val="en-US"/>
+        </w:rPr>
+        <w:t>What’s different?</w:t>
+      </w:r>
+    </w:p>
+    <w:p>
+      <w:pPr>
+        <w:rPr>
+          <w:lang w:val="en-US"/>
+        </w:rPr>
+      </w:pPr>
+      <w:r>
+        <w:rPr>
+          <w:lang w:val="en-US"/>
+        </w:rPr>
+        <w:t>It’s made by US!</w:t>
+      </w:r>
+    </w:p>
+    <w:p>
+      <w:pPr>
+        <w:pStyle w:val="Heading2"/>
+        <w:rPr>
+          <w:lang w:val="en-US"/>
+        </w:rPr>
+      </w:pPr>
+      <w:bookmarkStart w:id="11" w:name="_Toc267902847"/>
+      <w:r>
+        <w:rPr>
+          <w:lang w:val="en-US"/>
+        </w:rPr>
+        <w:lastRenderedPageBreak/>
+        <w:t>Production cycle</w:t>
+      </w:r>
+      <w:bookmarkEnd w:id="11"/>
+    </w:p>
+    <w:p>
+      <w:pPr>
+        <w:rPr>
+          <w:lang w:val="en-US"/>
+        </w:rPr>
+      </w:pPr>
+      <w:r>
+        <w:rPr>
+          <w:lang w:val="en-US"/>
+        </w:rPr>
+        <w:t xml:space="preserve">We will use a scrum-like approach: short, iterative production cycles called </w:t>
+      </w:r>
+      <w:r>
+        <w:rPr>
+          <w:rStyle w:val="Emphasis"/>
+          <w:lang w:val="en-US"/>
+        </w:rPr>
+        <w:t>sprint</w:t>
+      </w:r>
+      <w:r>
+        <w:rPr>
+          <w:lang w:val="en-US"/>
+        </w:rPr>
+        <w:t xml:space="preserve">. In scrum a single sprint takes 24 hours, but as we don’t work full-time on this project </w:t>
+      </w:r>
+      <w:r>
+        <w:rPr>
+          <w:rStyle w:val="Strong"/>
+          <w:lang w:val="en-US"/>
+        </w:rPr>
+        <w:t xml:space="preserve">our sprint will be </w:t>
+      </w:r>
+      <w:r>
+        <w:rPr>
+          <w:rStyle w:val="Strong"/>
+          <w:lang w:val="en-US"/>
+        </w:rPr>
+        <w:t>4</w:t>
+      </w:r>
+      <w:r>
+        <w:rPr>
+          <w:rStyle w:val="Strong"/>
+          <w:lang w:val="en-US"/>
+        </w:rPr>
+        <w:t xml:space="preserve"> weeks</w:t>
+      </w:r>
+      <w:r>
+        <w:rPr>
+          <w:lang w:val="en-US"/>
+        </w:rPr>
+        <w:t xml:space="preserve">. In this </w:t>
+      </w:r>
+      <w:r>
+        <w:rPr>
+          <w:lang w:val="en-US"/>
+        </w:rPr>
+        <w:t>4</w:t>
+      </w:r>
+      <w:r>
+        <w:rPr>
+          <w:lang w:val="en-US"/>
+        </w:rPr>
+        <w:t xml:space="preserve"> weeks you should be able to dedicate </w:t>
+      </w:r>
+      <w:r>
+        <w:rPr>
+          <w:lang w:val="en-US"/>
+        </w:rPr>
+        <w:t>some time</w:t>
+      </w:r>
+      <w:r>
+        <w:rPr>
+          <w:lang w:val="en-US"/>
+        </w:rPr>
+        <w:t xml:space="preserve"> </w:t>
+      </w:r>
+      <w:r>
+        <w:rPr>
+          <w:lang w:val="en-US"/>
+        </w:rPr>
+        <w:t>to</w:t>
+      </w:r>
+      <w:r>
+        <w:rPr>
+          <w:lang w:val="en-US"/>
+        </w:rPr>
+        <w:t xml:space="preserve"> the project.</w:t>
+      </w:r>
+    </w:p>
+    <w:p>
+      <w:pPr>
+        <w:rPr>
+          <w:lang w:val="en-US"/>
+        </w:rPr>
+      </w:pPr>
+      <w:r>
+        <w:rPr>
+          <w:lang w:val="en-US"/>
+        </w:rPr>
+        <w:t xml:space="preserve">After every sprint there will be a </w:t>
+      </w:r>
+      <w:r>
+        <w:rPr>
+          <w:rStyle w:val="Emphasis"/>
+          <w:lang w:val="en-US"/>
+        </w:rPr>
+        <w:t>sprint meeting</w:t>
+      </w:r>
+      <w:r>
+        <w:rPr>
+          <w:lang w:val="en-US"/>
+        </w:rPr>
+        <w:t xml:space="preserve">. This meetings will be Tuesdays at 20:00 o’clock and will take place in Skype. A sprint meeting should take </w:t>
+      </w:r>
+      <w:r>
+        <w:rPr>
+          <w:lang w:val="en-US"/>
+        </w:rPr>
+        <w:t>around</w:t>
+      </w:r>
+      <w:r>
+        <w:rPr>
+          <w:lang w:val="en-US"/>
+        </w:rPr>
+        <w:t xml:space="preserve"> 30 minutes.</w:t>
+      </w:r>
+    </w:p>
+    <w:p>
+      <w:pPr>
+        <w:pStyle w:val="Heading1"/>
+        <w:rPr>
+          <w:lang w:val="en-US"/>
+        </w:rPr>
+      </w:pPr>
+      <w:bookmarkStart w:id="12" w:name="_Toc267902848"/>
+      <w:r>
+        <w:rPr>
+          <w:lang w:val="en-US"/>
+        </w:rPr>
+        <w:t>Feature</w:t>
+      </w:r>
+      <w:r>
+        <w:rPr>
+          <w:lang w:val="en-US"/>
+        </w:rPr>
+        <w:t xml:space="preserve"> Set</w:t>
+      </w:r>
+      <w:bookmarkEnd w:id="12"/>
+      <w:r>
+        <w:rPr>
+          <w:lang w:val="en-US"/>
+        </w:rPr>
+        <w:t xml:space="preserve"> </w:t>
+      </w:r>
+    </w:p>
+    <w:p>
+      <w:pPr>
+        <w:rPr>
+          <w:lang w:val="en-US"/>
+        </w:rPr>
+      </w:pPr>
+      <w:r>
+        <w:rPr>
+          <w:lang w:val="en-US"/>
+        </w:rPr>
+        <w:t xml:space="preserve">Following is a list of features we plan to implement into the game. This is a complete list </w:t>
+      </w:r>
+      <w:r>
+        <w:rPr>
+          <w:lang w:val="en-US"/>
+        </w:rPr>
+        <w:t>showing</w:t>
+      </w:r>
+      <w:r>
+        <w:rPr>
+          <w:lang w:val="en-US"/>
+        </w:rPr>
+        <w:t xml:space="preserve"> all features that the final version may contain. To get there we will release several intermediary versions with a partial feature set, continuously working on getting the full feature set implemented.</w:t>
+      </w:r>
+    </w:p>
+    <w:p>
+      <w:pPr>
         <w:pStyle w:val="ListParagraph"/>
       </w:pPr>
       <w:r>
-        <w:br w:type="page"/>
+        <w:t>Um, a 2D Sprite ship, rendered with D3D10!</w:t>
+      </w:r>
+    </w:p>
+    <w:p>
+      <w:pPr>
+        <w:pStyle w:val="ListParagraph"/>
+      </w:pPr>
+      <w:r>
+        <w:t>2D Sprite Enemies, hahaa!</w:t>
+      </w:r>
+    </w:p>
+    <w:p>
+      <w:pPr>
+        <w:pStyle w:val="ListParagraph"/>
+      </w:pPr>
+      <w:r>
+        <w:t>Maybe a nice background</w:t>
+      </w:r>
+    </w:p>
+    <w:p>
+      <w:pPr>
+        <w:pStyle w:val="ListParagraph"/>
+      </w:pPr>
+      <w:r>
+        <w:t>And some different types of enemies that award for a different amount of points</w:t>
+      </w:r>
+    </w:p>
+    <w:p>
+      <w:pPr>
+        <w:pStyle w:val="ListParagraph"/>
+      </w:pPr>
+      <w:r>
+        <w:t>Highscore List</w:t>
+      </w:r>
+    </w:p>
+    <w:p>
+      <w:pPr>
+        <w:pStyle w:val="ListParagraph"/>
+      </w:pPr>
+      <w:r>
+        <w:t>Some nice graphical pew pew laser effectz!</w:t>
+      </w:r>
+    </w:p>
+    <w:p>
+      <w:pPr>
+        <w:pStyle w:val="ListParagraph"/>
+      </w:pPr>
+      <w:r>
+        <w:t>GUI and Menus</w:t>
+      </w:r>
+    </w:p>
+    <w:p>
+      <w:pPr>
+        <w:pStyle w:val="ListParagraph"/>
+      </w:pPr>
+      <w:r>
+        <w:t>Sounds</w:t>
       </w:r>
     </w:p>
     <w:p>
@@ -2646,495 +3139,324 @@
           <w:lang w:val="en-US"/>
         </w:rPr>
       </w:pPr>
-      <w:bookmarkStart w:id="6" w:name="_Toc267639947"/>
+      <w:bookmarkStart w:id="13" w:name="_Toc267902849"/>
+      <w:r>
+        <w:rPr>
+          <w:lang w:val="en-US"/>
+        </w:rPr>
+        <w:t>The Game World</w:t>
+      </w:r>
+      <w:bookmarkEnd w:id="13"/>
+    </w:p>
+    <w:p>
+      <w:pPr>
+        <w:rPr>
+          <w:lang w:val="en-US"/>
+        </w:rPr>
+      </w:pPr>
+      <w:r>
+        <w:rPr>
+          <w:lang w:val="en-US"/>
+        </w:rPr>
+        <w:t>Provide an overview to the game world.</w:t>
+      </w:r>
+    </w:p>
+    <w:p>
+      <w:pPr>
+        <w:pStyle w:val="Heading2"/>
+        <w:rPr>
+          <w:lang w:val="en-US"/>
+        </w:rPr>
+      </w:pPr>
+      <w:bookmarkStart w:id="14" w:name="_Toc267902850"/>
+      <w:r>
+        <w:rPr>
+          <w:lang w:val="en-US"/>
+        </w:rPr>
+        <w:t>The Physical World</w:t>
+      </w:r>
+      <w:bookmarkEnd w:id="14"/>
+    </w:p>
+    <w:p>
+      <w:pPr>
+        <w:rPr>
+          <w:lang w:val="en-US"/>
+        </w:rPr>
+      </w:pPr>
+      <w:r>
+        <w:rPr>
+          <w:lang w:val="en-US"/>
+        </w:rPr>
+        <w:t>The physical world is rather simple in that it contains only 4 bunkers and nothing else. ;)</w:t>
+      </w:r>
+    </w:p>
+    <w:p>
+      <w:pPr>
+        <w:pStyle w:val="Heading3"/>
+        <w:rPr>
+          <w:lang w:val="en-US"/>
+        </w:rPr>
+      </w:pPr>
+      <w:bookmarkStart w:id="15" w:name="_Toc267902851"/>
+      <w:r>
+        <w:rPr>
+          <w:lang w:val="en-US"/>
+        </w:rPr>
+        <w:t>Scale</w:t>
+      </w:r>
+      <w:bookmarkEnd w:id="15"/>
+    </w:p>
+    <w:p>
+      <w:pPr>
+        <w:rPr>
+          <w:lang w:val="en-US"/>
+        </w:rPr>
+      </w:pPr>
+      <w:r>
+        <w:rPr>
+          <w:lang w:val="en-US"/>
+        </w:rPr>
+        <w:t>It’s only about a laser canon and alien space ships, so the scale is rather small. I would suggest Sprite</w:t>
+      </w:r>
+      <w:r>
+        <w:rPr>
+          <w:lang w:val="en-US"/>
+        </w:rPr>
+        <w:t xml:space="preserve"> sizes ranging from</w:t>
+      </w:r>
+      <w:r>
+        <w:rPr>
+          <w:lang w:val="en-US"/>
+        </w:rPr>
+        <w:t xml:space="preserve"> something around 50x50 </w:t>
+      </w:r>
+      <w:r>
+        <w:rPr>
+          <w:lang w:val="en-US"/>
+        </w:rPr>
+        <w:t>to</w:t>
+      </w:r>
+      <w:r>
+        <w:rPr>
+          <w:lang w:val="en-US"/>
+        </w:rPr>
+        <w:t xml:space="preserve"> 75x75 pixels.</w:t>
+      </w:r>
+    </w:p>
+    <w:p>
+      <w:pPr>
+        <w:pStyle w:val="Heading3"/>
+        <w:rPr>
+          <w:lang w:val="en-US"/>
+        </w:rPr>
+      </w:pPr>
+      <w:bookmarkStart w:id="16" w:name="_Toc267902852"/>
+      <w:r>
+        <w:rPr>
+          <w:lang w:val="en-US"/>
+        </w:rPr>
+        <w:t>Objects</w:t>
+      </w:r>
+      <w:bookmarkEnd w:id="16"/>
+    </w:p>
+    <w:p>
+      <w:pPr>
+        <w:rPr>
+          <w:lang w:val="en-US"/>
+        </w:rPr>
+      </w:pPr>
+      <w:r>
+        <w:rPr>
+          <w:lang w:val="en-US"/>
+        </w:rPr>
+        <w:t>Four bunkers blocking enemy fire distributed evenly before the laser cannon of the player.</w:t>
+      </w:r>
+    </w:p>
+    <w:p>
+      <w:pPr>
+        <w:pStyle w:val="Heading3"/>
+        <w:rPr>
+          <w:lang w:val="en-US"/>
+        </w:rPr>
+      </w:pPr>
+      <w:bookmarkStart w:id="17" w:name="_Toc267902853"/>
+      <w:r>
+        <w:rPr>
+          <w:lang w:val="en-US"/>
+        </w:rPr>
+        <w:t>Time</w:t>
+      </w:r>
+      <w:bookmarkEnd w:id="17"/>
+    </w:p>
+    <w:p>
+      <w:pPr>
+        <w:rPr>
+          <w:lang w:val="en-US"/>
+        </w:rPr>
+      </w:pPr>
+      <w:r>
+        <w:rPr>
+          <w:lang w:val="en-US"/>
+        </w:rPr>
+        <w:t>The game starts at a slow pace with the invaders moving left and right and will speed up a little bit for each invader ship the player kills.</w:t>
+      </w:r>
+    </w:p>
+    <w:p>
+      <w:pPr>
+        <w:pStyle w:val="Heading2"/>
+        <w:rPr>
+          <w:lang w:val="en-US"/>
+        </w:rPr>
+      </w:pPr>
+      <w:bookmarkStart w:id="18" w:name="_Toc267902854"/>
+      <w:r>
+        <w:rPr>
+          <w:lang w:val="en-US"/>
+        </w:rPr>
+        <w:t>Rendering System</w:t>
+      </w:r>
+      <w:bookmarkEnd w:id="18"/>
+    </w:p>
+    <w:p>
+      <w:pPr>
+        <w:rPr>
+          <w:lang w:val="en-US"/>
+        </w:rPr>
+      </w:pPr>
+      <w:r>
+        <w:rPr>
+          <w:lang w:val="en-US"/>
+        </w:rPr>
+        <w:t>We’ll be using Direct3D 10, planes and textures to simulate a 2D game engine.</w:t>
+      </w:r>
+    </w:p>
+    <w:p>
+      <w:pPr>
+        <w:pStyle w:val="Heading2"/>
+        <w:rPr>
+          <w:lang w:val="en-US"/>
+        </w:rPr>
+      </w:pPr>
+      <w:bookmarkStart w:id="19" w:name="_Toc267902855"/>
+      <w:r>
+        <w:rPr>
+          <w:lang w:val="en-US"/>
+        </w:rPr>
+        <w:t>Camera</w:t>
+      </w:r>
+      <w:bookmarkEnd w:id="19"/>
+    </w:p>
+    <w:p>
+      <w:pPr>
+        <w:rPr>
+          <w:lang w:val="en-US"/>
+        </w:rPr>
+      </w:pPr>
+      <w:r>
+        <w:rPr>
+          <w:lang w:val="en-US"/>
+        </w:rPr>
+        <w:t>Fixed</w:t>
+      </w:r>
+      <w:r>
+        <w:rPr>
+          <w:lang w:val="en-US"/>
+        </w:rPr>
+        <w:t xml:space="preserve"> view from above</w:t>
+      </w:r>
+      <w:r>
+        <w:rPr>
+          <w:lang w:val="en-US"/>
+        </w:rPr>
+        <w:t>.</w:t>
+      </w:r>
+    </w:p>
+    <w:p>
+      <w:pPr>
+        <w:pStyle w:val="Heading2"/>
+        <w:rPr>
+          <w:lang w:val="en-US"/>
+        </w:rPr>
+      </w:pPr>
+      <w:bookmarkStart w:id="20" w:name="_Toc267902856"/>
+      <w:r>
+        <w:rPr>
+          <w:lang w:val="en-US"/>
+        </w:rPr>
+        <w:t>Game Engine</w:t>
+      </w:r>
+      <w:bookmarkEnd w:id="20"/>
+    </w:p>
+    <w:p>
+      <w:pPr>
+        <w:rPr>
+          <w:lang w:val="en-US"/>
+        </w:rPr>
+      </w:pPr>
+      <w:r>
+        <w:rPr>
+          <w:lang w:val="en-US"/>
+        </w:rPr>
+        <w:t>Describe the game engine in general.</w:t>
+      </w:r>
+    </w:p>
+    <w:p>
+      <w:pPr>
+        <w:pStyle w:val="Heading3"/>
+        <w:rPr>
+          <w:lang w:val="en-US"/>
+        </w:rPr>
+      </w:pPr>
+      <w:bookmarkStart w:id="21" w:name="_Toc267902857"/>
+      <w:r>
+        <w:rPr>
+          <w:lang w:val="en-US"/>
+        </w:rPr>
+        <w:t>Collision Detection</w:t>
+      </w:r>
+      <w:bookmarkEnd w:id="21"/>
+    </w:p>
+    <w:p>
+      <w:pPr>
+        <w:rPr>
+          <w:lang w:val="en-US"/>
+        </w:rPr>
+      </w:pPr>
+      <w:r>
+        <w:rPr>
+          <w:lang w:val="en-US"/>
+        </w:rPr>
+        <w:t>Simple bounding boxes, nothing fancy.</w:t>
+      </w:r>
+    </w:p>
+    <w:p>
+      <w:pPr>
+        <w:pStyle w:val="Heading2"/>
+        <w:rPr>
+          <w:lang w:val="en-US"/>
+        </w:rPr>
+      </w:pPr>
+      <w:bookmarkStart w:id="22" w:name="_Toc267902858"/>
       <w:r>
         <w:rPr>
           <w:lang w:val="en-US"/>
         </w:rPr>
         <w:lastRenderedPageBreak/>
-        <w:t>Game Overview</w:t>
-      </w:r>
-      <w:bookmarkEnd w:id="6"/>
-    </w:p>
-    <w:p>
-      <w:pPr>
-        <w:pStyle w:val="Heading2"/>
-        <w:rPr>
-          <w:lang w:val="en-US"/>
-        </w:rPr>
-      </w:pPr>
-      <w:bookmarkStart w:id="7" w:name="_Toc267639948"/>
-      <w:r>
-        <w:rPr>
-          <w:lang w:val="en-US"/>
-        </w:rPr>
-        <w:t>Philosophy</w:t>
-      </w:r>
-      <w:bookmarkEnd w:id="7"/>
-    </w:p>
-    <w:p>
-      <w:pPr>
-        <w:pStyle w:val="Heading3"/>
-        <w:rPr>
-          <w:lang w:val="en-US"/>
-        </w:rPr>
-      </w:pPr>
-      <w:bookmarkStart w:id="8" w:name="_Toc267639949"/>
-      <w:r>
-        <w:rPr>
-          <w:lang w:val="en-US"/>
-        </w:rPr>
-        <w:t xml:space="preserve">Get </w:t>
-      </w:r>
-      <w:r>
-        <w:rPr>
-          <w:lang w:val="en-US"/>
-        </w:rPr>
-        <w:t>it</w:t>
-      </w:r>
-      <w:r>
-        <w:rPr>
-          <w:lang w:val="en-US"/>
-        </w:rPr>
-        <w:t xml:space="preserve"> done!</w:t>
-      </w:r>
-      <w:bookmarkEnd w:id="8"/>
-    </w:p>
-    <w:p>
-      <w:pPr>
-        <w:rPr>
-          <w:lang w:val="en-US"/>
-        </w:rPr>
-      </w:pPr>
-      <w:r>
-        <w:rPr>
-          <w:lang w:val="en-US"/>
-        </w:rPr>
-        <w:t>That’s our philosophy and that is what we will do. This is about a simple, no butterflies-and-rainbows Space Invaders clone to get started, so let’s get started!</w:t>
-      </w:r>
-    </w:p>
-    <w:p>
-      <w:pPr>
-        <w:pStyle w:val="Heading2"/>
-        <w:rPr>
-          <w:lang w:val="en-US"/>
-        </w:rPr>
-      </w:pPr>
-      <w:bookmarkStart w:id="9" w:name="_Toc267639950"/>
-      <w:r>
-        <w:rPr>
-          <w:lang w:val="en-US"/>
-        </w:rPr>
-        <w:t xml:space="preserve">Common </w:t>
-      </w:r>
-      <w:r>
-        <w:rPr>
-          <w:lang w:val="en-US"/>
-        </w:rPr>
-        <w:t>Questions</w:t>
-      </w:r>
-      <w:bookmarkEnd w:id="9"/>
-    </w:p>
-    <w:p>
-      <w:pPr>
-        <w:pStyle w:val="Heading4"/>
-        <w:rPr>
-          <w:lang w:val="en-US"/>
-        </w:rPr>
-      </w:pPr>
-      <w:r>
-        <w:rPr>
-          <w:lang w:val="en-US"/>
-        </w:rPr>
-        <w:t>What is the game?</w:t>
-      </w:r>
-    </w:p>
-    <w:p>
-      <w:pPr>
-        <w:rPr>
-          <w:lang w:val="en-US"/>
-        </w:rPr>
-      </w:pPr>
-      <w:r>
-        <w:rPr>
-          <w:lang w:val="en-US"/>
-        </w:rPr>
-        <w:t>Simple Space Invaders clone. M</w:t>
-      </w:r>
-      <w:r>
-        <w:rPr>
-          <w:lang w:val="en-US"/>
-        </w:rPr>
-        <w:t>aybe we’ll add some spice later, but first let’s focus on the fundamentals.</w:t>
-      </w:r>
-    </w:p>
-    <w:p>
-      <w:pPr>
-        <w:pStyle w:val="Heading4"/>
-        <w:rPr>
-          <w:lang w:val="en-US"/>
-        </w:rPr>
-      </w:pPr>
-      <w:r>
-        <w:rPr>
-          <w:lang w:val="en-US"/>
-        </w:rPr>
-        <w:t>Why create this game?</w:t>
-      </w:r>
-    </w:p>
-    <w:p>
-      <w:pPr>
-        <w:rPr>
-          <w:lang w:val="en-US"/>
-        </w:rPr>
-      </w:pPr>
-      <w:r>
-        <w:rPr>
-          <w:lang w:val="en-US"/>
-        </w:rPr>
-        <w:t>To get started and</w:t>
-      </w:r>
-      <w:r>
-        <w:rPr>
-          <w:lang w:val="en-US"/>
-        </w:rPr>
-        <w:t xml:space="preserve"> </w:t>
-      </w:r>
-      <w:r>
-        <w:rPr>
-          <w:lang w:val="en-US"/>
-        </w:rPr>
-        <w:t>gain</w:t>
-      </w:r>
-      <w:r>
-        <w:rPr>
-          <w:lang w:val="en-US"/>
-        </w:rPr>
-        <w:t xml:space="preserve"> some first-hand experience</w:t>
-      </w:r>
-      <w:r>
-        <w:rPr>
-          <w:lang w:val="en-US"/>
-        </w:rPr>
-        <w:t xml:space="preserve"> in creating games.</w:t>
-      </w:r>
-      <w:r>
-        <w:rPr>
-          <w:lang w:val="en-US"/>
-        </w:rPr>
-        <w:t xml:space="preserve"> </w:t>
-      </w:r>
-      <w:r>
-        <w:rPr>
-          <w:lang w:val="en-US"/>
-        </w:rPr>
-        <w:t>Everybody has to start somewhere</w:t>
-      </w:r>
-      <w:r>
-        <w:rPr>
-          <w:lang w:val="en-US"/>
-        </w:rPr>
-        <w:t xml:space="preserve"> and this is where we will start</w:t>
-      </w:r>
-      <w:r>
-        <w:rPr>
-          <w:lang w:val="en-US"/>
-        </w:rPr>
-        <w:t>!</w:t>
-      </w:r>
-    </w:p>
-    <w:p>
-      <w:pPr>
-        <w:pStyle w:val="Heading4"/>
-        <w:rPr>
-          <w:lang w:val="en-US"/>
-        </w:rPr>
-      </w:pPr>
-      <w:r>
-        <w:rPr>
-          <w:lang w:val="en-US"/>
-        </w:rPr>
-        <w:t>Where does the game take place?</w:t>
-      </w:r>
-    </w:p>
-    <w:p>
-      <w:pPr>
-        <w:rPr>
-          <w:lang w:val="en-US"/>
-        </w:rPr>
-      </w:pPr>
-      <w:r>
-        <w:rPr>
-          <w:lang w:val="en-US"/>
-        </w:rPr>
-        <w:t xml:space="preserve">In the year </w:t>
-      </w:r>
-      <w:r>
-        <w:rPr>
-          <w:lang w:val="en-US"/>
-        </w:rPr>
-        <w:t>2345</w:t>
-      </w:r>
-      <w:r>
-        <w:rPr>
-          <w:lang w:val="en-US"/>
-        </w:rPr>
-        <w:t xml:space="preserve">, far far away from earth </w:t>
-      </w:r>
-      <w:r>
-        <w:rPr>
-          <w:lang w:val="en-US"/>
-        </w:rPr>
-        <w:t>in space</w:t>
-      </w:r>
-      <w:r>
-        <w:rPr>
-          <w:lang w:val="en-US"/>
-        </w:rPr>
-        <w:t xml:space="preserve"> where</w:t>
-      </w:r>
-      <w:r>
-        <w:rPr>
-          <w:lang w:val="en-US"/>
-        </w:rPr>
-        <w:t xml:space="preserve"> there are aliens. Kill them. Simple as that!</w:t>
-      </w:r>
-    </w:p>
-    <w:p>
-      <w:pPr>
-        <w:pStyle w:val="Heading4"/>
-        <w:rPr>
-          <w:lang w:val="en-US"/>
-        </w:rPr>
-      </w:pPr>
-      <w:r>
-        <w:rPr>
-          <w:lang w:val="en-US"/>
-        </w:rPr>
-        <w:t>What do I control?</w:t>
-      </w:r>
-    </w:p>
-    <w:p>
-      <w:pPr>
-        <w:rPr>
-          <w:lang w:val="en-US"/>
-        </w:rPr>
-      </w:pPr>
-      <w:r>
-        <w:rPr>
-          <w:lang w:val="en-US"/>
-        </w:rPr>
-        <w:t>A cool space fighter.</w:t>
-      </w:r>
-    </w:p>
-    <w:p>
-      <w:pPr>
-        <w:pStyle w:val="Heading4"/>
-        <w:rPr>
-          <w:lang w:val="en-US"/>
-        </w:rPr>
-      </w:pPr>
-      <w:r>
-        <w:rPr>
-          <w:lang w:val="en-US"/>
-        </w:rPr>
-        <w:t>What is the main focus?</w:t>
-      </w:r>
-    </w:p>
-    <w:p>
-      <w:pPr>
-        <w:rPr>
-          <w:lang w:val="en-US"/>
-        </w:rPr>
-      </w:pPr>
-      <w:r>
-        <w:rPr>
-          <w:lang w:val="en-US"/>
-        </w:rPr>
-        <w:t>Create a fun game from start to finish.</w:t>
-      </w:r>
-    </w:p>
-    <w:p>
-      <w:pPr>
-        <w:pStyle w:val="Heading4"/>
-        <w:rPr>
-          <w:lang w:val="en-US"/>
-        </w:rPr>
-      </w:pPr>
-      <w:r>
-        <w:rPr>
-          <w:lang w:val="en-US"/>
-        </w:rPr>
-        <w:t>What’s different?</w:t>
-      </w:r>
-    </w:p>
-    <w:p>
-      <w:pPr>
-        <w:rPr>
-          <w:lang w:val="en-US"/>
-        </w:rPr>
-      </w:pPr>
-      <w:r>
-        <w:rPr>
-          <w:lang w:val="en-US"/>
-        </w:rPr>
-        <w:t>It’s made by US!</w:t>
-      </w:r>
-    </w:p>
-    <w:p>
-      <w:pPr>
-        <w:pStyle w:val="Heading2"/>
-        <w:rPr>
-          <w:lang w:val="en-US"/>
-        </w:rPr>
-      </w:pPr>
-      <w:bookmarkStart w:id="10" w:name="_Toc267639951"/>
-      <w:r>
-        <w:rPr>
-          <w:lang w:val="en-US"/>
-        </w:rPr>
-        <w:t>Production cycle</w:t>
-      </w:r>
-      <w:bookmarkEnd w:id="10"/>
-    </w:p>
-    <w:p>
-      <w:pPr>
-        <w:rPr>
-          <w:lang w:val="en-US"/>
-        </w:rPr>
-      </w:pPr>
-      <w:r>
-        <w:rPr>
-          <w:lang w:val="en-US"/>
-        </w:rPr>
-        <w:t xml:space="preserve">We will use a scrum-like approach: short, iterative production cycles called </w:t>
-      </w:r>
-      <w:r>
-        <w:rPr>
-          <w:rStyle w:val="Emphasis"/>
-          <w:lang w:val="en-US"/>
-        </w:rPr>
-        <w:t>sprint</w:t>
-      </w:r>
-      <w:r>
-        <w:rPr>
-          <w:lang w:val="en-US"/>
-        </w:rPr>
-        <w:t xml:space="preserve">. In scrum a single sprint takes 24 hours, but as we don’t work full-time on this project </w:t>
-      </w:r>
-      <w:r>
-        <w:rPr>
-          <w:rStyle w:val="Strong"/>
-          <w:lang w:val="en-US"/>
-        </w:rPr>
-        <w:t xml:space="preserve">our sprint will be </w:t>
-      </w:r>
-      <w:r>
-        <w:rPr>
-          <w:rStyle w:val="Strong"/>
-          <w:lang w:val="en-US"/>
-        </w:rPr>
-        <w:t>4</w:t>
-      </w:r>
-      <w:r>
-        <w:rPr>
-          <w:rStyle w:val="Strong"/>
-          <w:lang w:val="en-US"/>
-        </w:rPr>
-        <w:t xml:space="preserve"> weeks</w:t>
-      </w:r>
-      <w:r>
-        <w:rPr>
-          <w:lang w:val="en-US"/>
-        </w:rPr>
-        <w:t xml:space="preserve">. In this </w:t>
-      </w:r>
-      <w:r>
-        <w:rPr>
-          <w:lang w:val="en-US"/>
-        </w:rPr>
-        <w:t>4</w:t>
-      </w:r>
-      <w:r>
-        <w:rPr>
-          <w:lang w:val="en-US"/>
-        </w:rPr>
-        <w:t xml:space="preserve"> weeks you should be able to dedicate </w:t>
-      </w:r>
-      <w:r>
-        <w:rPr>
-          <w:lang w:val="en-US"/>
-        </w:rPr>
-        <w:t>some time</w:t>
-      </w:r>
-      <w:r>
-        <w:rPr>
-          <w:lang w:val="en-US"/>
-        </w:rPr>
-        <w:t xml:space="preserve"> </w:t>
-      </w:r>
-      <w:r>
-        <w:rPr>
-          <w:lang w:val="en-US"/>
-        </w:rPr>
-        <w:t>to</w:t>
-      </w:r>
-      <w:r>
-        <w:rPr>
-          <w:lang w:val="en-US"/>
-        </w:rPr>
-        <w:t xml:space="preserve"> the project.</w:t>
-      </w:r>
-    </w:p>
-    <w:p>
-      <w:pPr>
-        <w:rPr>
-          <w:lang w:val="en-US"/>
-        </w:rPr>
-      </w:pPr>
-      <w:r>
-        <w:rPr>
-          <w:lang w:val="en-US"/>
-        </w:rPr>
-        <w:t xml:space="preserve">After every sprint there will be a </w:t>
-      </w:r>
-      <w:r>
-        <w:rPr>
-          <w:rStyle w:val="Emphasis"/>
-          <w:lang w:val="en-US"/>
-        </w:rPr>
-        <w:t>sprint meeting</w:t>
-      </w:r>
-      <w:r>
-        <w:rPr>
-          <w:lang w:val="en-US"/>
-        </w:rPr>
-        <w:t xml:space="preserve">. This meetings will be Tuesdays at 20:00 o’clock and will take place in Skype. A sprint meeting should take </w:t>
-      </w:r>
-      <w:r>
-        <w:rPr>
-          <w:lang w:val="en-US"/>
-        </w:rPr>
-        <w:t>around</w:t>
-      </w:r>
-      <w:r>
-        <w:rPr>
-          <w:lang w:val="en-US"/>
-        </w:rPr>
-        <w:t xml:space="preserve"> 30 minutes.</w:t>
-      </w:r>
-    </w:p>
-    <w:p>
-      <w:pPr>
-        <w:rPr>
-          <w:lang w:val="en-US"/>
-        </w:rPr>
-      </w:pPr>
-      <w:r>
-        <w:rPr>
-          <w:lang w:val="en-US"/>
-        </w:rPr>
-        <w:br w:type="page"/>
+        <w:t>Lighting Model</w:t>
+      </w:r>
+      <w:bookmarkEnd w:id="22"/>
+    </w:p>
+    <w:p>
+      <w:pPr>
+        <w:rPr>
+          <w:lang w:val="en-US"/>
+        </w:rPr>
+      </w:pPr>
+      <w:r>
+        <w:rPr>
+          <w:lang w:val="en-US"/>
+        </w:rPr>
+        <w:t>We’re using the default lighting.</w:t>
       </w:r>
     </w:p>
     <w:p>
@@ -3144,466 +3466,26 @@
           <w:lang w:val="en-US"/>
         </w:rPr>
       </w:pPr>
-      <w:bookmarkStart w:id="11" w:name="_Toc267639952"/>
-      <w:r>
-        <w:rPr>
-          <w:lang w:val="en-US"/>
-        </w:rPr>
-        <w:lastRenderedPageBreak/>
-        <w:t>Feature</w:t>
-      </w:r>
-      <w:r>
-        <w:rPr>
-          <w:lang w:val="en-US"/>
-        </w:rPr>
-        <w:t xml:space="preserve"> Set</w:t>
-      </w:r>
-      <w:bookmarkEnd w:id="11"/>
-      <w:r>
-        <w:rPr>
-          <w:lang w:val="en-US"/>
-        </w:rPr>
-        <w:t xml:space="preserve"> </w:t>
-      </w:r>
-    </w:p>
-    <w:p>
-      <w:pPr>
-        <w:rPr>
-          <w:lang w:val="en-US"/>
-        </w:rPr>
-      </w:pPr>
-      <w:r>
-        <w:rPr>
-          <w:lang w:val="en-US"/>
-        </w:rPr>
-        <w:t xml:space="preserve">Following is a list of features we plan to implement into the game. This is a complete list </w:t>
-      </w:r>
-      <w:r>
-        <w:rPr>
-          <w:lang w:val="en-US"/>
-        </w:rPr>
-        <w:t>showing</w:t>
-      </w:r>
-      <w:r>
-        <w:rPr>
-          <w:lang w:val="en-US"/>
-        </w:rPr>
-        <w:t xml:space="preserve"> all features that the final version may contain. To get there we will release several intermediary versions with a partial feature set, continuously working on getting the full feature set implemented.</w:t>
-      </w:r>
-    </w:p>
-    <w:p>
-      <w:pPr>
-        <w:pStyle w:val="ListParagraph"/>
-      </w:pPr>
-      <w:r>
-        <w:t>Um, a 2D Sprite ship, rendered with D3D10!</w:t>
-      </w:r>
-    </w:p>
-    <w:p>
-      <w:pPr>
-        <w:pStyle w:val="ListParagraph"/>
-      </w:pPr>
-      <w:r>
-        <w:t>2D Sprite Enemies, hahaa!</w:t>
-      </w:r>
-    </w:p>
-    <w:p>
-      <w:pPr>
-        <w:pStyle w:val="ListParagraph"/>
-      </w:pPr>
-      <w:r>
-        <w:t>Maybe a nice background</w:t>
-      </w:r>
-    </w:p>
-    <w:p>
-      <w:pPr>
-        <w:pStyle w:val="ListParagraph"/>
-      </w:pPr>
-      <w:r>
-        <w:t>And some different types of enemies that award for a different amount of points</w:t>
-      </w:r>
-    </w:p>
-    <w:p>
-      <w:pPr>
-        <w:pStyle w:val="ListParagraph"/>
-      </w:pPr>
-      <w:r>
-        <w:t>Highscore List</w:t>
-      </w:r>
-    </w:p>
-    <w:p>
-      <w:pPr>
-        <w:pStyle w:val="ListParagraph"/>
-      </w:pPr>
-      <w:r>
-        <w:t>Some nice graphical pew pew laser effectz!</w:t>
-      </w:r>
-    </w:p>
-    <w:p>
-      <w:pPr>
-        <w:pStyle w:val="ListParagraph"/>
-      </w:pPr>
-      <w:r>
-        <w:t>GUI and Menus</w:t>
-      </w:r>
-    </w:p>
-    <w:p>
-      <w:pPr>
-        <w:rPr>
-          <w:lang w:val="en-US"/>
-        </w:rPr>
-      </w:pPr>
-      <w:r>
-        <w:rPr>
-          <w:lang w:val="en-US"/>
-        </w:rPr>
-        <w:br w:type="page"/>
-      </w:r>
-    </w:p>
-    <w:p>
-      <w:pPr>
-        <w:pStyle w:val="Heading1"/>
-        <w:rPr>
-          <w:lang w:val="en-US"/>
-        </w:rPr>
-      </w:pPr>
-      <w:bookmarkStart w:id="12" w:name="_Toc267639953"/>
-      <w:r>
-        <w:rPr>
-          <w:lang w:val="en-US"/>
-        </w:rPr>
-        <w:lastRenderedPageBreak/>
-        <w:t>The Game World</w:t>
-      </w:r>
-      <w:bookmarkEnd w:id="12"/>
-    </w:p>
-    <w:p>
-      <w:pPr>
-        <w:rPr>
-          <w:lang w:val="en-US"/>
-        </w:rPr>
-      </w:pPr>
-      <w:r>
-        <w:rPr>
-          <w:lang w:val="en-US"/>
-        </w:rPr>
-        <w:t>Provide an overview to the game world.</w:t>
-      </w:r>
-    </w:p>
-    <w:p>
-      <w:pPr>
-        <w:pStyle w:val="Heading2"/>
-        <w:rPr>
-          <w:lang w:val="en-US"/>
-        </w:rPr>
-      </w:pPr>
-      <w:bookmarkStart w:id="13" w:name="_Toc267639954"/>
-      <w:r>
-        <w:rPr>
-          <w:lang w:val="en-US"/>
-        </w:rPr>
-        <w:t>The Physical World</w:t>
-      </w:r>
-      <w:bookmarkEnd w:id="13"/>
-    </w:p>
-    <w:p>
-      <w:pPr>
-        <w:rPr>
-          <w:lang w:val="en-US"/>
-        </w:rPr>
-      </w:pPr>
-      <w:r>
-        <w:rPr>
-          <w:lang w:val="en-US"/>
-        </w:rPr>
-        <w:t>Describe an overview of the physical world.  Then start talking about the components of the physical world below in each paragraph.</w:t>
-      </w:r>
-    </w:p>
-    <w:p>
-      <w:pPr>
-        <w:pStyle w:val="Heading3"/>
-        <w:rPr>
-          <w:lang w:val="en-US"/>
-        </w:rPr>
-      </w:pPr>
-      <w:bookmarkStart w:id="14" w:name="_Toc267639955"/>
-      <w:r>
-        <w:rPr>
-          <w:lang w:val="en-US"/>
-        </w:rPr>
-        <w:t>Scale</w:t>
-      </w:r>
-      <w:bookmarkEnd w:id="14"/>
-    </w:p>
-    <w:p>
-      <w:pPr>
-        <w:rPr>
-          <w:lang w:val="en-US"/>
-        </w:rPr>
-      </w:pPr>
-      <w:r>
-        <w:rPr>
-          <w:lang w:val="en-US"/>
-        </w:rPr>
-        <w:t>Describe the scale that you will use to represent the world.  Scale is important!</w:t>
-      </w:r>
-      <w:r>
-        <w:rPr>
-          <w:lang w:val="en-US"/>
-        </w:rPr>
-        <w:tab/>
-      </w:r>
-    </w:p>
-    <w:p>
-      <w:pPr>
-        <w:pStyle w:val="Heading3"/>
-        <w:rPr>
-          <w:lang w:val="en-US"/>
-        </w:rPr>
-      </w:pPr>
-      <w:bookmarkStart w:id="15" w:name="_Toc267639956"/>
-      <w:r>
-        <w:rPr>
-          <w:lang w:val="en-US"/>
-        </w:rPr>
-        <w:t>Objects</w:t>
-      </w:r>
-      <w:bookmarkEnd w:id="15"/>
-    </w:p>
-    <w:p>
-      <w:pPr>
-        <w:pStyle w:val="Heading3"/>
-        <w:rPr>
-          <w:lang w:val="en-US"/>
-        </w:rPr>
-      </w:pPr>
-      <w:bookmarkStart w:id="16" w:name="_Toc267639957"/>
-      <w:r>
-        <w:rPr>
-          <w:lang w:val="en-US"/>
-        </w:rPr>
-        <w:t>Time</w:t>
-      </w:r>
-      <w:bookmarkEnd w:id="16"/>
-    </w:p>
-    <w:p>
-      <w:pPr>
-        <w:rPr>
-          <w:lang w:val="en-US"/>
-        </w:rPr>
-      </w:pPr>
-      <w:r>
-        <w:rPr>
-          <w:lang w:val="en-US"/>
-        </w:rPr>
-        <w:t>Describe the way time will work in your game or whatever will be used.</w:t>
-      </w:r>
-    </w:p>
-    <w:p>
-      <w:pPr>
-        <w:pStyle w:val="Heading2"/>
-        <w:rPr>
-          <w:lang w:val="en-US"/>
-        </w:rPr>
-      </w:pPr>
-      <w:bookmarkStart w:id="17" w:name="_Toc267639958"/>
-      <w:r>
-        <w:rPr>
-          <w:lang w:val="en-US"/>
-        </w:rPr>
-        <w:t>Rendering System</w:t>
-      </w:r>
-      <w:bookmarkEnd w:id="17"/>
-    </w:p>
-    <w:p>
-      <w:pPr>
-        <w:rPr>
-          <w:lang w:val="en-US"/>
-        </w:rPr>
-      </w:pPr>
-      <w:r>
-        <w:rPr>
-          <w:lang w:val="en-US"/>
-        </w:rPr>
-        <w:t>Give an overview of how your game will be rendered and then go into detail in the following paragraphs.</w:t>
-      </w:r>
-    </w:p>
-    <w:p>
-      <w:pPr>
-        <w:pStyle w:val="Heading2"/>
-        <w:rPr>
-          <w:lang w:val="en-US"/>
-        </w:rPr>
-      </w:pPr>
-      <w:bookmarkStart w:id="18" w:name="_Toc267639959"/>
-      <w:r>
-        <w:rPr>
-          <w:lang w:val="en-US"/>
-        </w:rPr>
-        <w:t>Camera</w:t>
-      </w:r>
-      <w:bookmarkEnd w:id="18"/>
-    </w:p>
-    <w:p>
-      <w:pPr>
-        <w:rPr>
-          <w:lang w:val="en-US"/>
-        </w:rPr>
-      </w:pPr>
-      <w:r>
-        <w:rPr>
-          <w:lang w:val="en-US"/>
-        </w:rPr>
-        <w:t>Fixed.</w:t>
-      </w:r>
-    </w:p>
-    <w:p>
-      <w:pPr>
-        <w:pStyle w:val="Heading2"/>
-        <w:rPr>
-          <w:lang w:val="en-US"/>
-        </w:rPr>
-      </w:pPr>
-      <w:bookmarkStart w:id="19" w:name="_Toc267639960"/>
-      <w:r>
-        <w:rPr>
-          <w:lang w:val="en-US"/>
-        </w:rPr>
-        <w:t>Game Engine</w:t>
-      </w:r>
-      <w:bookmarkEnd w:id="19"/>
-    </w:p>
-    <w:p>
-      <w:pPr>
-        <w:rPr>
-          <w:lang w:val="en-US"/>
-        </w:rPr>
-      </w:pPr>
-      <w:r>
-        <w:rPr>
-          <w:lang w:val="en-US"/>
-        </w:rPr>
-        <w:t>Describe the game engine in general.</w:t>
-      </w:r>
-    </w:p>
-    <w:p>
-      <w:pPr>
-        <w:pStyle w:val="Heading3"/>
-        <w:rPr>
-          <w:lang w:val="en-US"/>
-        </w:rPr>
-      </w:pPr>
-      <w:bookmarkStart w:id="20" w:name="_Toc267639961"/>
-      <w:r>
-        <w:rPr>
-          <w:lang w:val="en-US"/>
-        </w:rPr>
-        <w:t>Collision Detection</w:t>
-      </w:r>
-      <w:bookmarkEnd w:id="20"/>
-    </w:p>
-    <w:p>
-      <w:pPr>
-        <w:rPr>
-          <w:lang w:val="en-US"/>
-        </w:rPr>
-      </w:pPr>
-      <w:r>
-        <w:rPr>
-          <w:lang w:val="en-US"/>
-        </w:rPr>
-        <w:t>Our game engine handles collision detection really well.  It uses the such and such technique and will be quite excellent.  Can you see I am having a hard time making up stupid placeholder text here?</w:t>
-      </w:r>
-    </w:p>
-    <w:p>
-      <w:pPr>
-        <w:pStyle w:val="Heading2"/>
-        <w:rPr>
-          <w:lang w:val="en-US"/>
-        </w:rPr>
-      </w:pPr>
-      <w:bookmarkStart w:id="21" w:name="_Toc267639962"/>
-      <w:r>
-        <w:rPr>
-          <w:lang w:val="en-US"/>
-        </w:rPr>
-        <w:t>Lighting Model</w:t>
-      </w:r>
-      <w:bookmarkEnd w:id="21"/>
-    </w:p>
-    <w:p>
-      <w:pPr>
-        <w:rPr>
-          <w:lang w:val="en-US"/>
-        </w:rPr>
-      </w:pPr>
-      <w:r>
-        <w:rPr>
-          <w:lang w:val="en-US"/>
-        </w:rPr>
-        <w:t>Describe the lighting model you are going to use and then go into the different aspects of it below.</w:t>
-      </w:r>
-    </w:p>
-    <w:p>
-      <w:pPr>
-        <w:rPr>
-          <w:lang w:val="en-US"/>
-        </w:rPr>
-      </w:pPr>
-      <w:r>
-        <w:rPr>
-          <w:lang w:val="en-US"/>
-        </w:rPr>
-        <w:br w:type="page"/>
-      </w:r>
-    </w:p>
-    <w:p>
-      <w:pPr>
-        <w:pStyle w:val="Heading1"/>
-        <w:rPr>
-          <w:lang w:val="en-US"/>
-        </w:rPr>
-      </w:pPr>
-      <w:bookmarkStart w:id="22" w:name="_Toc267639963"/>
-      <w:r>
-        <w:rPr>
-          <w:lang w:val="en-US"/>
-        </w:rPr>
-        <w:lastRenderedPageBreak/>
+      <w:bookmarkStart w:id="23" w:name="_Toc267902859"/>
+      <w:r>
+        <w:rPr>
+          <w:lang w:val="en-US"/>
+        </w:rPr>
         <w:t>The World Layout</w:t>
       </w:r>
-      <w:bookmarkEnd w:id="22"/>
-    </w:p>
-    <w:p>
-      <w:pPr>
-        <w:rPr>
-          <w:lang w:val="en-US"/>
-        </w:rPr>
-      </w:pPr>
-      <w:r>
-        <w:rPr>
-          <w:lang w:val="en-US"/>
-        </w:rPr>
-        <w:t xml:space="preserve">Basically there will be </w:t>
-      </w:r>
-      <w:r>
-        <w:rPr>
-          <w:lang w:val="en-US"/>
-        </w:rPr>
-        <w:t>only one kind of environments: Space.</w:t>
-      </w:r>
-    </w:p>
-    <w:p>
-      <w:pPr>
-        <w:rPr>
-          <w:lang w:val="en-US"/>
-        </w:rPr>
-      </w:pPr>
-      <w:r>
-        <w:rPr>
-          <w:lang w:val="en-US"/>
-        </w:rPr>
-        <w:br w:type="page"/>
+      <w:bookmarkEnd w:id="23"/>
+    </w:p>
+    <w:p>
+      <w:pPr>
+        <w:rPr>
+          <w:lang w:val="en-US"/>
+        </w:rPr>
+      </w:pPr>
+      <w:r>
+        <w:rPr>
+          <w:lang w:val="en-US"/>
+        </w:rPr>
+        <w:t>Four bunkers blocking enemy fire distributed evenly before the laser cannon of the player.</w:t>
       </w:r>
     </w:p>
     <w:p>
@@ -3616,22 +3498,14 @@
           <w:lang w:val="en-US"/>
         </w:rPr>
       </w:pPr>
-      <w:bookmarkStart w:id="23" w:name="_Toc267639964"/>
-      <w:r>
-        <w:rPr>
-          <w:lang w:val="en-US"/>
-        </w:rPr>
-        <w:lastRenderedPageBreak/>
+      <w:bookmarkStart w:id="24" w:name="_Toc267902860"/>
+      <w:r>
+        <w:rPr>
+          <w:lang w:val="en-US"/>
+        </w:rPr>
         <w:t>Game Characters</w:t>
       </w:r>
-      <w:bookmarkEnd w:id="23"/>
-    </w:p>
-    <w:p>
-      <w:pPr>
-        <w:rPr>
-          <w:lang w:val="en-US"/>
-        </w:rPr>
-      </w:pPr>
+      <w:bookmarkEnd w:id="24"/>
     </w:p>
     <w:p>
       <w:pPr>
@@ -3640,21 +3514,27 @@
           <w:lang w:val="en-US"/>
         </w:rPr>
       </w:pPr>
-      <w:bookmarkStart w:id="24" w:name="_Toc267639965"/>
+      <w:bookmarkStart w:id="25" w:name="_Toc267902861"/>
       <w:r>
         <w:rPr>
           <w:lang w:val="en-US"/>
         </w:rPr>
         <w:t>Player</w:t>
       </w:r>
-      <w:bookmarkEnd w:id="24"/>
-    </w:p>
-    <w:p>
-      <w:pPr>
-        <w:rPr>
-          <w:lang w:val="en-US"/>
-        </w:rPr>
-      </w:pPr>
+      <w:bookmarkEnd w:id="25"/>
+    </w:p>
+    <w:p>
+      <w:pPr>
+        <w:rPr>
+          <w:lang w:val="en-US"/>
+        </w:rPr>
+      </w:pPr>
+      <w:r>
+        <w:rPr>
+          <w:lang w:val="en-US"/>
+        </w:rPr>
+        <w:t>The players controls a laser cannon, mankinds last hope!</w:t>
+      </w:r>
     </w:p>
     <w:p>
       <w:pPr>
@@ -3663,21 +3543,227 @@
           <w:lang w:val="en-US"/>
         </w:rPr>
       </w:pPr>
-      <w:bookmarkStart w:id="25" w:name="_Toc267639966"/>
+      <w:bookmarkStart w:id="26" w:name="_Toc267902862"/>
       <w:r>
         <w:rPr>
           <w:lang w:val="en-US"/>
         </w:rPr>
         <w:t>Enemies</w:t>
       </w:r>
-      <w:bookmarkEnd w:id="25"/>
-    </w:p>
-    <w:p>
-      <w:pPr>
-        <w:rPr>
-          <w:lang w:val="en-US"/>
-        </w:rPr>
-      </w:pPr>
+      <w:bookmarkEnd w:id="26"/>
+    </w:p>
+    <w:p>
+      <w:pPr>
+        <w:rPr>
+          <w:lang w:val="en-US"/>
+        </w:rPr>
+      </w:pPr>
+      <w:r>
+        <w:rPr>
+          <w:lang w:val="en-US"/>
+        </w:rPr>
+        <w:t>There are four types of enemies, which simply award different points when killed.</w:t>
+      </w:r>
+    </w:p>
+    <w:p>
+      <w:pPr>
+        <w:rPr>
+          <w:lang w:val="en-US"/>
+        </w:rPr>
+      </w:pPr>
+      <w:r>
+        <w:rPr>
+          <w:lang w:val="en-US"/>
+        </w:rPr>
+        <w:t>But we could also implement some specials like different kinds of shots or something like that. But first let’s get the basic idea down.</w:t>
+      </w:r>
+    </w:p>
+    <w:p>
+      <w:pPr>
+        <w:rPr>
+          <w:lang w:val="en-US"/>
+        </w:rPr>
+      </w:pPr>
+      <w:r>
+        <w:rPr>
+          <w:lang w:val="en-US"/>
+        </w:rPr>
+        <w:t>Beginning from the lowest pointing invaders which also start in the lowest row, I’ll list the invaders.</w:t>
+      </w:r>
+    </w:p>
+    <w:p>
+      <w:pPr>
+        <w:pStyle w:val="Heading4"/>
+        <w:rPr>
+          <w:lang w:val="en-US"/>
+        </w:rPr>
+      </w:pPr>
+      <w:r>
+        <w:rPr>
+          <w:lang w:val="en-US"/>
+        </w:rPr>
+        <w:t>Alpha</w:t>
+      </w:r>
+      <w:r>
+        <w:rPr>
+          <w:lang w:val="en-US"/>
+        </w:rPr>
+        <w:t>’</w:t>
+      </w:r>
+      <w:r>
+        <w:rPr>
+          <w:lang w:val="en-US"/>
+        </w:rPr>
+        <w:t>s</w:t>
+      </w:r>
+      <w:r>
+        <w:rPr>
+          <w:lang w:val="en-US"/>
+        </w:rPr>
+        <w:t xml:space="preserve"> (Codename: Chicks)</w:t>
+      </w:r>
+    </w:p>
+    <w:p>
+      <w:pPr>
+        <w:rPr>
+          <w:lang w:val="en-US"/>
+        </w:rPr>
+      </w:pPr>
+      <w:r>
+        <w:rPr>
+          <w:lang w:val="en-US"/>
+        </w:rPr>
+        <w:t>Points: 10</w:t>
+      </w:r>
+    </w:p>
+    <w:p>
+      <w:pPr>
+        <w:pStyle w:val="Heading4"/>
+        <w:rPr>
+          <w:lang w:val="en-US"/>
+        </w:rPr>
+      </w:pPr>
+      <w:r>
+        <w:rPr>
+          <w:lang w:val="en-US"/>
+        </w:rPr>
+        <w:t>Beta</w:t>
+      </w:r>
+      <w:r>
+        <w:rPr>
+          <w:lang w:val="en-US"/>
+        </w:rPr>
+        <w:t>’</w:t>
+      </w:r>
+      <w:r>
+        <w:rPr>
+          <w:lang w:val="en-US"/>
+        </w:rPr>
+        <w:t>s</w:t>
+      </w:r>
+      <w:r>
+        <w:rPr>
+          <w:lang w:val="en-US"/>
+        </w:rPr>
+        <w:t xml:space="preserve"> (Codename: Noms)</w:t>
+      </w:r>
+    </w:p>
+    <w:p>
+      <w:pPr>
+        <w:rPr>
+          <w:lang w:val="en-US"/>
+        </w:rPr>
+      </w:pPr>
+      <w:r>
+        <w:rPr>
+          <w:lang w:val="en-US"/>
+        </w:rPr>
+        <w:t>Points: 50</w:t>
+      </w:r>
+    </w:p>
+    <w:p>
+      <w:pPr>
+        <w:pStyle w:val="Heading4"/>
+        <w:rPr>
+          <w:lang w:val="en-US"/>
+        </w:rPr>
+      </w:pPr>
+      <w:r>
+        <w:rPr>
+          <w:lang w:val="en-US"/>
+        </w:rPr>
+        <w:t>Gamma</w:t>
+      </w:r>
+      <w:r>
+        <w:rPr>
+          <w:lang w:val="en-US"/>
+        </w:rPr>
+        <w:t>’</w:t>
+      </w:r>
+      <w:r>
+        <w:rPr>
+          <w:lang w:val="en-US"/>
+        </w:rPr>
+        <w:t>s</w:t>
+      </w:r>
+      <w:r>
+        <w:rPr>
+          <w:lang w:val="en-US"/>
+        </w:rPr>
+        <w:t xml:space="preserve"> (Codename: Squids)</w:t>
+      </w:r>
+    </w:p>
+    <w:p>
+      <w:pPr>
+        <w:rPr>
+          <w:lang w:val="en-US"/>
+        </w:rPr>
+      </w:pPr>
+      <w:r>
+        <w:rPr>
+          <w:lang w:val="en-US"/>
+        </w:rPr>
+        <w:t>Points: 100</w:t>
+      </w:r>
+    </w:p>
+    <w:p>
+      <w:pPr>
+        <w:pStyle w:val="Heading4"/>
+        <w:rPr>
+          <w:lang w:val="en-US"/>
+        </w:rPr>
+      </w:pPr>
+      <w:r>
+        <w:rPr>
+          <w:lang w:val="en-US"/>
+        </w:rPr>
+        <w:t>Zeta</w:t>
+      </w:r>
+      <w:r>
+        <w:rPr>
+          <w:lang w:val="en-US"/>
+        </w:rPr>
+        <w:t>’s</w:t>
+      </w:r>
+      <w:r>
+        <w:rPr>
+          <w:lang w:val="en-US"/>
+        </w:rPr>
+        <w:t xml:space="preserve"> (Codename: Mystery Ship)</w:t>
+      </w:r>
+    </w:p>
+    <w:p>
+      <w:pPr>
+        <w:rPr>
+          <w:lang w:val="en-US"/>
+        </w:rPr>
+      </w:pPr>
+      <w:r>
+        <w:rPr>
+          <w:lang w:val="en-US"/>
+        </w:rPr>
+        <w:t>Points: 500</w:t>
+      </w:r>
     </w:p>
     <w:p>
       <w:pPr>
@@ -3686,163 +3772,98 @@
           <w:lang w:val="en-US"/>
         </w:rPr>
       </w:pPr>
-      <w:r>
-        <w:rPr>
-          <w:lang w:val="en-US"/>
-        </w:rPr>
-        <w:br w:type="page"/>
+      <w:bookmarkStart w:id="27" w:name="_Toc267902863"/>
+      <w:r>
+        <w:rPr>
+          <w:lang w:val="en-US"/>
+        </w:rPr>
+        <w:t>User Interface</w:t>
+      </w:r>
+      <w:bookmarkEnd w:id="27"/>
+    </w:p>
+    <w:p>
+      <w:pPr>
+        <w:rPr>
+          <w:lang w:val="en-US"/>
+        </w:rPr>
+      </w:pPr>
+      <w:r>
+        <w:rPr>
+          <w:lang w:val="en-US"/>
+        </w:rPr>
+        <w:t>All we need is the following:</w:t>
+      </w:r>
+    </w:p>
+    <w:p>
+      <w:pPr>
+        <w:pStyle w:val="ListParagraph"/>
+        <w:numPr>
+          <w:ilvl w:val="0"/>
+          <w:numId w:val="19"/>
+        </w:numPr>
+      </w:pPr>
+      <w:r>
+        <w:t>Score</w:t>
+      </w:r>
+    </w:p>
+    <w:p>
+      <w:pPr>
+        <w:pStyle w:val="ListParagraph"/>
+        <w:numPr>
+          <w:ilvl w:val="0"/>
+          <w:numId w:val="19"/>
+        </w:numPr>
+      </w:pPr>
+      <w:r>
+        <w:t>High Score</w:t>
+      </w:r>
+    </w:p>
+    <w:p>
+      <w:pPr>
+        <w:pStyle w:val="ListParagraph"/>
+        <w:numPr>
+          <w:ilvl w:val="0"/>
+          <w:numId w:val="19"/>
+        </w:numPr>
+      </w:pPr>
+      <w:r>
+        <w:t>Lives</w:t>
       </w:r>
     </w:p>
     <w:p>
       <w:pPr>
         <w:pStyle w:val="Heading1"/>
-        <w:rPr>
-          <w:lang w:val="en-US"/>
-        </w:rPr>
-      </w:pPr>
-      <w:bookmarkStart w:id="26" w:name="_Toc267639967"/>
-      <w:r>
-        <w:rPr>
-          <w:lang w:val="en-US"/>
-        </w:rPr>
-        <w:lastRenderedPageBreak/>
-        <w:t>User Interface</w:t>
-      </w:r>
-      <w:bookmarkEnd w:id="26"/>
-    </w:p>
-    <w:p>
-      <w:pPr>
-        <w:rPr>
-          <w:lang w:val="en-US"/>
-        </w:rPr>
-      </w:pPr>
-      <w:r>
-        <w:rPr>
-          <w:lang w:val="en-US"/>
-        </w:rPr>
-        <w:t>Provide some sort of an overview to your interface and same as all the previous sections, break down the components of the UI below.</w:t>
-      </w:r>
-    </w:p>
-    <w:p>
-      <w:pPr>
-        <w:rPr>
-          <w:lang w:val="en-US"/>
-        </w:rPr>
-      </w:pPr>
-      <w:r>
-        <w:rPr>
-          <w:lang w:val="en-US"/>
-        </w:rPr>
-        <w:br w:type="page"/>
-      </w:r>
-    </w:p>
-    <w:p>
-      <w:pPr>
-        <w:pStyle w:val="Heading1"/>
-        <w:rPr>
-          <w:lang w:val="en-US"/>
-        </w:rPr>
-      </w:pPr>
-      <w:bookmarkStart w:id="27" w:name="_Toc267639968"/>
-      <w:r>
-        <w:rPr>
-          <w:lang w:val="en-US"/>
-        </w:rPr>
-        <w:lastRenderedPageBreak/>
-        <w:t>Sound</w:t>
-      </w:r>
-      <w:bookmarkEnd w:id="27"/>
-    </w:p>
-    <w:p>
-      <w:pPr>
-        <w:rPr>
-          <w:lang w:val="en-US"/>
-        </w:rPr>
-      </w:pPr>
-    </w:p>
-    <w:p>
-      <w:pPr>
-        <w:pStyle w:val="Heading2"/>
-        <w:rPr>
-          <w:lang w:val="en-US"/>
-        </w:rPr>
-      </w:pPr>
-      <w:bookmarkStart w:id="28" w:name="_Toc267639969"/>
-      <w:r>
-        <w:rPr>
-          <w:lang w:val="en-US"/>
-        </w:rPr>
-        <w:t>Music</w:t>
+      </w:pPr>
+      <w:bookmarkStart w:id="28" w:name="_Toc267902864"/>
+      <w:r>
+        <w:t>Idea Pool</w:t>
       </w:r>
       <w:bookmarkEnd w:id="28"/>
     </w:p>
     <w:p>
       <w:pPr>
-        <w:rPr>
-          <w:lang w:val="en-US"/>
-        </w:rPr>
-      </w:pPr>
-    </w:p>
-    <w:p>
-      <w:pPr>
-        <w:pStyle w:val="Heading2"/>
-        <w:rPr>
-          <w:lang w:val="en-US"/>
-        </w:rPr>
-      </w:pPr>
-      <w:bookmarkStart w:id="29" w:name="_Toc267639970"/>
-      <w:r>
-        <w:rPr>
-          <w:lang w:val="en-US"/>
-        </w:rPr>
-        <w:t>Sound Effects</w:t>
-      </w:r>
-      <w:bookmarkEnd w:id="29"/>
-    </w:p>
-    <w:p>
-      <w:pPr>
-        <w:rPr>
-          <w:lang w:val="en-US"/>
-        </w:rPr>
-      </w:pPr>
-    </w:p>
-    <w:p>
-      <w:pPr>
-        <w:rPr>
-          <w:lang w:val="en-US"/>
-        </w:rPr>
-      </w:pPr>
-      <w:r>
-        <w:rPr>
-          <w:lang w:val="en-US"/>
-        </w:rPr>
-        <w:br w:type="page"/>
-      </w:r>
-    </w:p>
-    <w:p>
-      <w:pPr>
-        <w:pStyle w:val="Heading1"/>
-        <w:rPr>
-          <w:lang w:val="en-US"/>
-        </w:rPr>
-      </w:pPr>
-      <w:bookmarkStart w:id="30" w:name="_Toc267639971"/>
-      <w:r>
-        <w:rPr>
-          <w:lang w:val="en-US"/>
-        </w:rPr>
-        <w:lastRenderedPageBreak/>
-        <w:t>Idea Poo</w:t>
-      </w:r>
-      <w:r>
-        <w:rPr>
-          <w:lang w:val="en-US"/>
-        </w:rPr>
-        <w:t>l</w:t>
-      </w:r>
-      <w:bookmarkEnd w:id="30"/>
-    </w:p>
-    <w:p/>
+        <w:pStyle w:val="ListParagraph"/>
+        <w:numPr>
+          <w:ilvl w:val="0"/>
+          <w:numId w:val="20"/>
+        </w:numPr>
+      </w:pPr>
+      <w:r>
+        <w:t>Different weapons that can be picked up</w:t>
+      </w:r>
+    </w:p>
+    <w:p>
+      <w:pPr>
+        <w:pStyle w:val="ListParagraph"/>
+        <w:numPr>
+          <w:ilvl w:val="0"/>
+          <w:numId w:val="20"/>
+        </w:numPr>
+      </w:pPr>
+      <w:r>
+        <w:t>Aliens with different weapons</w:t>
+      </w:r>
+    </w:p>
     <w:sectPr>
       <w:pgSz w:w="11906" w:h="16838"/>
       <w:pgMar w:top="1417" w:right="1417" w:bottom="1134" w:left="1417" w:header="708" w:footer="708" w:gutter="0"/>
@@ -4798,6 +4819,119 @@
     </w:lvl>
   </w:abstractNum>
   <w:abstractNum w:abstractNumId="12">
+    <w:nsid w:val="3A56369B"/>
+    <w:multiLevelType w:val="hybridMultilevel"/>
+    <w:tmpl w:val="0E06656A"/>
+    <w:lvl w:ilvl="0" w:tplc="04070001">
+      <w:start w:val="1"/>
+      <w:numFmt w:val="bullet"/>
+      <w:lvlText w:val=""/>
+      <w:lvlJc w:val="left"/>
+      <w:pPr>
+        <w:ind w:left="720" w:hanging="360"/>
+      </w:pPr>
+      <w:rPr>
+        <w:rFonts w:ascii="Symbol" w:hAnsi="Symbol" w:hint="default"/>
+      </w:rPr>
+    </w:lvl>
+    <w:lvl w:ilvl="1" w:tplc="04070003" w:tentative="1">
+      <w:start w:val="1"/>
+      <w:numFmt w:val="bullet"/>
+      <w:lvlText w:val="o"/>
+      <w:lvlJc w:val="left"/>
+      <w:pPr>
+        <w:ind w:left="1440" w:hanging="360"/>
+      </w:pPr>
+      <w:rPr>
+        <w:rFonts w:ascii="Courier New" w:hAnsi="Courier New" w:cs="Courier New" w:hint="default"/>
+      </w:rPr>
+    </w:lvl>
+    <w:lvl w:ilvl="2" w:tplc="04070005" w:tentative="1">
+      <w:start w:val="1"/>
+      <w:numFmt w:val="bullet"/>
+      <w:lvlText w:val=""/>
+      <w:lvlJc w:val="left"/>
+      <w:pPr>
+        <w:ind w:left="2160" w:hanging="360"/>
+      </w:pPr>
+      <w:rPr>
+        <w:rFonts w:ascii="Wingdings" w:hAnsi="Wingdings" w:hint="default"/>
+      </w:rPr>
+    </w:lvl>
+    <w:lvl w:ilvl="3" w:tplc="04070001" w:tentative="1">
+      <w:start w:val="1"/>
+      <w:numFmt w:val="bullet"/>
+      <w:lvlText w:val=""/>
+      <w:lvlJc w:val="left"/>
+      <w:pPr>
+        <w:ind w:left="2880" w:hanging="360"/>
+      </w:pPr>
+      <w:rPr>
+        <w:rFonts w:ascii="Symbol" w:hAnsi="Symbol" w:hint="default"/>
+      </w:rPr>
+    </w:lvl>
+    <w:lvl w:ilvl="4" w:tplc="04070003" w:tentative="1">
+      <w:start w:val="1"/>
+      <w:numFmt w:val="bullet"/>
+      <w:lvlText w:val="o"/>
+      <w:lvlJc w:val="left"/>
+      <w:pPr>
+        <w:ind w:left="3600" w:hanging="360"/>
+      </w:pPr>
+      <w:rPr>
+        <w:rFonts w:ascii="Courier New" w:hAnsi="Courier New" w:cs="Courier New" w:hint="default"/>
+      </w:rPr>
+    </w:lvl>
+    <w:lvl w:ilvl="5" w:tplc="04070005" w:tentative="1">
+      <w:start w:val="1"/>
+      <w:numFmt w:val="bullet"/>
+      <w:lvlText w:val=""/>
+      <w:lvlJc w:val="left"/>
+      <w:pPr>
+        <w:ind w:left="4320" w:hanging="360"/>
+      </w:pPr>
+      <w:rPr>
+        <w:rFonts w:ascii="Wingdings" w:hAnsi="Wingdings" w:hint="default"/>
+      </w:rPr>
+    </w:lvl>
+    <w:lvl w:ilvl="6" w:tplc="04070001" w:tentative="1">
+      <w:start w:val="1"/>
+      <w:numFmt w:val="bullet"/>
+      <w:lvlText w:val=""/>
+      <w:lvlJc w:val="left"/>
+      <w:pPr>
+        <w:ind w:left="5040" w:hanging="360"/>
+      </w:pPr>
+      <w:rPr>
+        <w:rFonts w:ascii="Symbol" w:hAnsi="Symbol" w:hint="default"/>
+      </w:rPr>
+    </w:lvl>
+    <w:lvl w:ilvl="7" w:tplc="04070003" w:tentative="1">
+      <w:start w:val="1"/>
+      <w:numFmt w:val="bullet"/>
+      <w:lvlText w:val="o"/>
+      <w:lvlJc w:val="left"/>
+      <w:pPr>
+        <w:ind w:left="5760" w:hanging="360"/>
+      </w:pPr>
+      <w:rPr>
+        <w:rFonts w:ascii="Courier New" w:hAnsi="Courier New" w:cs="Courier New" w:hint="default"/>
+      </w:rPr>
+    </w:lvl>
+    <w:lvl w:ilvl="8" w:tplc="04070005" w:tentative="1">
+      <w:start w:val="1"/>
+      <w:numFmt w:val="bullet"/>
+      <w:lvlText w:val=""/>
+      <w:lvlJc w:val="left"/>
+      <w:pPr>
+        <w:ind w:left="6480" w:hanging="360"/>
+      </w:pPr>
+      <w:rPr>
+        <w:rFonts w:ascii="Wingdings" w:hAnsi="Wingdings" w:hint="default"/>
+      </w:rPr>
+    </w:lvl>
+  </w:abstractNum>
+  <w:abstractNum w:abstractNumId="13">
     <w:nsid w:val="3E3066F3"/>
     <w:multiLevelType w:val="hybridMultilevel"/>
     <w:tmpl w:val="74C29A06"/>
@@ -4910,7 +5044,7 @@
       </w:rPr>
     </w:lvl>
   </w:abstractNum>
-  <w:abstractNum w:abstractNumId="13">
+  <w:abstractNum w:abstractNumId="14">
     <w:nsid w:val="41B86460"/>
     <w:multiLevelType w:val="hybridMultilevel"/>
     <w:tmpl w:val="FDA2F9AC"/>
@@ -5023,7 +5157,7 @@
       </w:rPr>
     </w:lvl>
   </w:abstractNum>
-  <w:abstractNum w:abstractNumId="14">
+  <w:abstractNum w:abstractNumId="15">
     <w:nsid w:val="47E90737"/>
     <w:multiLevelType w:val="hybridMultilevel"/>
     <w:tmpl w:val="A3E4E910"/>
@@ -5136,7 +5270,7 @@
       </w:rPr>
     </w:lvl>
   </w:abstractNum>
-  <w:abstractNum w:abstractNumId="15">
+  <w:abstractNum w:abstractNumId="16">
     <w:nsid w:val="5F5C1EB9"/>
     <w:multiLevelType w:val="hybridMultilevel"/>
     <w:tmpl w:val="9BD6F6C6"/>
@@ -5249,7 +5383,120 @@
       </w:rPr>
     </w:lvl>
   </w:abstractNum>
-  <w:abstractNum w:abstractNumId="16">
+  <w:abstractNum w:abstractNumId="17">
+    <w:nsid w:val="68F25FBD"/>
+    <w:multiLevelType w:val="hybridMultilevel"/>
+    <w:tmpl w:val="657814AC"/>
+    <w:lvl w:ilvl="0" w:tplc="04070001">
+      <w:start w:val="1"/>
+      <w:numFmt w:val="bullet"/>
+      <w:lvlText w:val=""/>
+      <w:lvlJc w:val="left"/>
+      <w:pPr>
+        <w:ind w:left="720" w:hanging="360"/>
+      </w:pPr>
+      <w:rPr>
+        <w:rFonts w:ascii="Symbol" w:hAnsi="Symbol" w:hint="default"/>
+      </w:rPr>
+    </w:lvl>
+    <w:lvl w:ilvl="1" w:tplc="04070003" w:tentative="1">
+      <w:start w:val="1"/>
+      <w:numFmt w:val="bullet"/>
+      <w:lvlText w:val="o"/>
+      <w:lvlJc w:val="left"/>
+      <w:pPr>
+        <w:ind w:left="1440" w:hanging="360"/>
+      </w:pPr>
+      <w:rPr>
+        <w:rFonts w:ascii="Courier New" w:hAnsi="Courier New" w:cs="Courier New" w:hint="default"/>
+      </w:rPr>
+    </w:lvl>
+    <w:lvl w:ilvl="2" w:tplc="04070005" w:tentative="1">
+      <w:start w:val="1"/>
+      <w:numFmt w:val="bullet"/>
+      <w:lvlText w:val=""/>
+      <w:lvlJc w:val="left"/>
+      <w:pPr>
+        <w:ind w:left="2160" w:hanging="360"/>
+      </w:pPr>
+      <w:rPr>
+        <w:rFonts w:ascii="Wingdings" w:hAnsi="Wingdings" w:hint="default"/>
+      </w:rPr>
+    </w:lvl>
+    <w:lvl w:ilvl="3" w:tplc="04070001" w:tentative="1">
+      <w:start w:val="1"/>
+      <w:numFmt w:val="bullet"/>
+      <w:lvlText w:val=""/>
+      <w:lvlJc w:val="left"/>
+      <w:pPr>
+        <w:ind w:left="2880" w:hanging="360"/>
+      </w:pPr>
+      <w:rPr>
+        <w:rFonts w:ascii="Symbol" w:hAnsi="Symbol" w:hint="default"/>
+      </w:rPr>
+    </w:lvl>
+    <w:lvl w:ilvl="4" w:tplc="04070003" w:tentative="1">
+      <w:start w:val="1"/>
+      <w:numFmt w:val="bullet"/>
+      <w:lvlText w:val="o"/>
+      <w:lvlJc w:val="left"/>
+      <w:pPr>
+        <w:ind w:left="3600" w:hanging="360"/>
+      </w:pPr>
+      <w:rPr>
+        <w:rFonts w:ascii="Courier New" w:hAnsi="Courier New" w:cs="Courier New" w:hint="default"/>
+      </w:rPr>
+    </w:lvl>
+    <w:lvl w:ilvl="5" w:tplc="04070005" w:tentative="1">
+      <w:start w:val="1"/>
+      <w:numFmt w:val="bullet"/>
+      <w:lvlText w:val=""/>
+      <w:lvlJc w:val="left"/>
+      <w:pPr>
+        <w:ind w:left="4320" w:hanging="360"/>
+      </w:pPr>
+      <w:rPr>
+        <w:rFonts w:ascii="Wingdings" w:hAnsi="Wingdings" w:hint="default"/>
+      </w:rPr>
+    </w:lvl>
+    <w:lvl w:ilvl="6" w:tplc="04070001" w:tentative="1">
+      <w:start w:val="1"/>
+      <w:numFmt w:val="bullet"/>
+      <w:lvlText w:val=""/>
+      <w:lvlJc w:val="left"/>
+      <w:pPr>
+        <w:ind w:left="5040" w:hanging="360"/>
+      </w:pPr>
+      <w:rPr>
+        <w:rFonts w:ascii="Symbol" w:hAnsi="Symbol" w:hint="default"/>
+      </w:rPr>
+    </w:lvl>
+    <w:lvl w:ilvl="7" w:tplc="04070003" w:tentative="1">
+      <w:start w:val="1"/>
+      <w:numFmt w:val="bullet"/>
+      <w:lvlText w:val="o"/>
+      <w:lvlJc w:val="left"/>
+      <w:pPr>
+        <w:ind w:left="5760" w:hanging="360"/>
+      </w:pPr>
+      <w:rPr>
+        <w:rFonts w:ascii="Courier New" w:hAnsi="Courier New" w:cs="Courier New" w:hint="default"/>
+      </w:rPr>
+    </w:lvl>
+    <w:lvl w:ilvl="8" w:tplc="04070005" w:tentative="1">
+      <w:start w:val="1"/>
+      <w:numFmt w:val="bullet"/>
+      <w:lvlText w:val=""/>
+      <w:lvlJc w:val="left"/>
+      <w:pPr>
+        <w:ind w:left="6480" w:hanging="360"/>
+      </w:pPr>
+      <w:rPr>
+        <w:rFonts w:ascii="Wingdings" w:hAnsi="Wingdings" w:hint="default"/>
+      </w:rPr>
+    </w:lvl>
+  </w:abstractNum>
+  <w:abstractNum w:abstractNumId="18">
     <w:nsid w:val="6BB96117"/>
     <w:multiLevelType w:val="hybridMultilevel"/>
     <w:tmpl w:val="D18685F4"/>
@@ -5362,7 +5609,7 @@
       </w:rPr>
     </w:lvl>
   </w:abstractNum>
-  <w:abstractNum w:abstractNumId="17">
+  <w:abstractNum w:abstractNumId="19">
     <w:nsid w:val="6E283263"/>
     <w:multiLevelType w:val="hybridMultilevel"/>
     <w:tmpl w:val="823CA9C8"/>
@@ -5476,16 +5723,16 @@
     </w:lvl>
   </w:abstractNum>
   <w:num w:numId="1">
-    <w:abstractNumId w:val="13"/>
+    <w:abstractNumId w:val="14"/>
   </w:num>
   <w:num w:numId="2">
     <w:abstractNumId w:val="9"/>
   </w:num>
   <w:num w:numId="3">
-    <w:abstractNumId w:val="14"/>
+    <w:abstractNumId w:val="15"/>
   </w:num>
   <w:num w:numId="4">
-    <w:abstractNumId w:val="17"/>
+    <w:abstractNumId w:val="19"/>
   </w:num>
   <w:num w:numId="5">
     <w:abstractNumId w:val="7"/>
@@ -5497,7 +5744,7 @@
     <w:abstractNumId w:val="6"/>
   </w:num>
   <w:num w:numId="8">
-    <w:abstractNumId w:val="15"/>
+    <w:abstractNumId w:val="16"/>
   </w:num>
   <w:num w:numId="9">
     <w:abstractNumId w:val="11"/>
@@ -5524,9 +5771,15 @@
     <w:abstractNumId w:val="0"/>
   </w:num>
   <w:num w:numId="17">
-    <w:abstractNumId w:val="16"/>
+    <w:abstractNumId w:val="18"/>
   </w:num>
   <w:num w:numId="18">
+    <w:abstractNumId w:val="13"/>
+  </w:num>
+  <w:num w:numId="19">
+    <w:abstractNumId w:val="17"/>
+  </w:num>
+  <w:num w:numId="20">
     <w:abstractNumId w:val="12"/>
   </w:num>
 </w:numbering>
@@ -7068,7 +7321,7 @@
 </file>
 
 <file path=customXml/itemProps1.xml><?xml version="1.0" encoding="utf-8"?>
-<ds:datastoreItem xmlns:ds="http://schemas.openxmlformats.org/officeDocument/2006/customXml" ds:itemID="{2518AAFB-09C5-49DF-8838-0E2633861FA9}">
+<ds:datastoreItem xmlns:ds="http://schemas.openxmlformats.org/officeDocument/2006/customXml" ds:itemID="{3D2DBB05-45D5-4E5A-96FC-0C2D8FE6917B}">
   <ds:schemaRefs>
     <ds:schemaRef ds:uri="http://schemas.openxmlformats.org/officeDocument/2006/bibliography"/>
   </ds:schemaRefs>

</xml_diff>

<commit_message>
Backed out changeset: 96219d937c94
</commit_message>
<xml_diff>
--- a/documents/Design Document.docx
+++ b/documents/Design Document.docx
@@ -136,7 +136,7 @@
         <w:t>Version 0.</w:t>
       </w:r>
       <w:r>
-        <w:t>2</w:t>
+        <w:t>1</w:t>
       </w:r>
     </w:p>
     <w:p>
@@ -206,7 +206,7 @@
           <w:r>
             <w:fldChar w:fldCharType="separate"/>
           </w:r>
-          <w:hyperlink w:anchor="_Toc267902836" w:history="1">
+          <w:hyperlink w:anchor="_Toc267639941" w:history="1">
             <w:r>
               <w:rPr>
                 <w:rStyle w:val="Hyperlink"/>
@@ -234,7 +234,7 @@
                 <w:noProof/>
                 <w:webHidden/>
               </w:rPr>
-              <w:instrText xml:space="preserve"> PAGEREF _Toc267902836 \h </w:instrText>
+              <w:instrText xml:space="preserve"> PAGEREF _Toc267639941 \h </w:instrText>
             </w:r>
             <w:r>
               <w:rPr>
@@ -254,7 +254,7 @@
                 <w:noProof/>
                 <w:webHidden/>
               </w:rPr>
-              <w:t>3</w:t>
+              <w:t>2</w:t>
             </w:r>
             <w:r>
               <w:rPr>
@@ -276,7 +276,7 @@
               <w:sz w:val="22"/>
             </w:rPr>
           </w:pPr>
-          <w:hyperlink w:anchor="_Toc267902837" w:history="1">
+          <w:hyperlink w:anchor="_Toc267639942" w:history="1">
             <w:r>
               <w:rPr>
                 <w:rStyle w:val="Hyperlink"/>
@@ -304,7 +304,7 @@
                 <w:noProof/>
                 <w:webHidden/>
               </w:rPr>
-              <w:instrText xml:space="preserve"> PAGEREF _Toc267902837 \h </w:instrText>
+              <w:instrText xml:space="preserve"> PAGEREF _Toc267639942 \h </w:instrText>
             </w:r>
             <w:r>
               <w:rPr>
@@ -324,7 +324,7 @@
                 <w:noProof/>
                 <w:webHidden/>
               </w:rPr>
-              <w:t>3</w:t>
+              <w:t>2</w:t>
             </w:r>
             <w:r>
               <w:rPr>
@@ -346,7 +346,7 @@
               <w:sz w:val="22"/>
             </w:rPr>
           </w:pPr>
-          <w:hyperlink w:anchor="_Toc267902838" w:history="1">
+          <w:hyperlink w:anchor="_Toc267639943" w:history="1">
             <w:r>
               <w:rPr>
                 <w:rStyle w:val="Hyperlink"/>
@@ -374,7 +374,7 @@
                 <w:noProof/>
                 <w:webHidden/>
               </w:rPr>
-              <w:instrText xml:space="preserve"> PAGEREF _Toc267902838 \h </w:instrText>
+              <w:instrText xml:space="preserve"> PAGEREF _Toc267639943 \h </w:instrText>
             </w:r>
             <w:r>
               <w:rPr>
@@ -416,7 +416,7 @@
               <w:sz w:val="22"/>
             </w:rPr>
           </w:pPr>
-          <w:hyperlink w:anchor="_Toc267902839" w:history="1">
+          <w:hyperlink w:anchor="_Toc267639944" w:history="1">
             <w:r>
               <w:rPr>
                 <w:rStyle w:val="Hyperlink"/>
@@ -444,7 +444,7 @@
                 <w:noProof/>
                 <w:webHidden/>
               </w:rPr>
-              <w:instrText xml:space="preserve"> PAGEREF _Toc267902839 \h </w:instrText>
+              <w:instrText xml:space="preserve"> PAGEREF _Toc267639944 \h </w:instrText>
             </w:r>
             <w:r>
               <w:rPr>
@@ -486,7 +486,7 @@
               <w:sz w:val="22"/>
             </w:rPr>
           </w:pPr>
-          <w:hyperlink w:anchor="_Toc267902840" w:history="1">
+          <w:hyperlink w:anchor="_Toc267639945" w:history="1">
             <w:r>
               <w:rPr>
                 <w:rStyle w:val="Hyperlink"/>
@@ -513,7 +513,7 @@
                 <w:noProof/>
                 <w:webHidden/>
               </w:rPr>
-              <w:instrText xml:space="preserve"> PAGEREF _Toc267902840 \h </w:instrText>
+              <w:instrText xml:space="preserve"> PAGEREF _Toc267639945 \h </w:instrText>
             </w:r>
             <w:r>
               <w:rPr>
@@ -555,7 +555,7 @@
               <w:sz w:val="22"/>
             </w:rPr>
           </w:pPr>
-          <w:hyperlink w:anchor="_Toc267902841" w:history="1">
+          <w:hyperlink w:anchor="_Toc267639946" w:history="1">
             <w:r>
               <w:rPr>
                 <w:rStyle w:val="Hyperlink"/>
@@ -582,7 +582,7 @@
                 <w:noProof/>
                 <w:webHidden/>
               </w:rPr>
-              <w:instrText xml:space="preserve"> PAGEREF _Toc267902841 \h </w:instrText>
+              <w:instrText xml:space="preserve"> PAGEREF _Toc267639946 \h </w:instrText>
             </w:r>
             <w:r>
               <w:rPr>
@@ -603,6 +603,146 @@
                 <w:webHidden/>
               </w:rPr>
               <w:t>3</w:t>
+            </w:r>
+            <w:r>
+              <w:rPr>
+                <w:noProof/>
+                <w:webHidden/>
+              </w:rPr>
+              <w:fldChar w:fldCharType="end"/>
+            </w:r>
+          </w:hyperlink>
+        </w:p>
+        <w:p>
+          <w:pPr>
+            <w:pStyle w:val="TOC1"/>
+            <w:tabs>
+              <w:tab w:val="right" w:leader="dot" w:pos="9062"/>
+            </w:tabs>
+            <w:rPr>
+              <w:noProof/>
+              <w:sz w:val="22"/>
+            </w:rPr>
+          </w:pPr>
+          <w:hyperlink w:anchor="_Toc267639947" w:history="1">
+            <w:r>
+              <w:rPr>
+                <w:rStyle w:val="Hyperlink"/>
+                <w:noProof/>
+                <w:lang w:val="en-US"/>
+              </w:rPr>
+              <w:t>Game Overview</w:t>
+            </w:r>
+            <w:r>
+              <w:rPr>
+                <w:noProof/>
+                <w:webHidden/>
+              </w:rPr>
+              <w:tab/>
+            </w:r>
+            <w:r>
+              <w:rPr>
+                <w:noProof/>
+                <w:webHidden/>
+              </w:rPr>
+              <w:fldChar w:fldCharType="begin"/>
+            </w:r>
+            <w:r>
+              <w:rPr>
+                <w:noProof/>
+                <w:webHidden/>
+              </w:rPr>
+              <w:instrText xml:space="preserve"> PAGEREF _Toc267639947 \h </w:instrText>
+            </w:r>
+            <w:r>
+              <w:rPr>
+                <w:noProof/>
+                <w:webHidden/>
+              </w:rPr>
+            </w:r>
+            <w:r>
+              <w:rPr>
+                <w:noProof/>
+                <w:webHidden/>
+              </w:rPr>
+              <w:fldChar w:fldCharType="separate"/>
+            </w:r>
+            <w:r>
+              <w:rPr>
+                <w:noProof/>
+                <w:webHidden/>
+              </w:rPr>
+              <w:t>4</w:t>
+            </w:r>
+            <w:r>
+              <w:rPr>
+                <w:noProof/>
+                <w:webHidden/>
+              </w:rPr>
+              <w:fldChar w:fldCharType="end"/>
+            </w:r>
+          </w:hyperlink>
+        </w:p>
+        <w:p>
+          <w:pPr>
+            <w:pStyle w:val="TOC2"/>
+            <w:tabs>
+              <w:tab w:val="right" w:leader="dot" w:pos="9062"/>
+            </w:tabs>
+            <w:rPr>
+              <w:noProof/>
+              <w:sz w:val="22"/>
+            </w:rPr>
+          </w:pPr>
+          <w:hyperlink w:anchor="_Toc267639948" w:history="1">
+            <w:r>
+              <w:rPr>
+                <w:rStyle w:val="Hyperlink"/>
+                <w:noProof/>
+                <w:lang w:val="en-US"/>
+              </w:rPr>
+              <w:t>Philosophy</w:t>
+            </w:r>
+            <w:r>
+              <w:rPr>
+                <w:noProof/>
+                <w:webHidden/>
+              </w:rPr>
+              <w:tab/>
+            </w:r>
+            <w:r>
+              <w:rPr>
+                <w:noProof/>
+                <w:webHidden/>
+              </w:rPr>
+              <w:fldChar w:fldCharType="begin"/>
+            </w:r>
+            <w:r>
+              <w:rPr>
+                <w:noProof/>
+                <w:webHidden/>
+              </w:rPr>
+              <w:instrText xml:space="preserve"> PAGEREF _Toc267639948 \h </w:instrText>
+            </w:r>
+            <w:r>
+              <w:rPr>
+                <w:noProof/>
+                <w:webHidden/>
+              </w:rPr>
+            </w:r>
+            <w:r>
+              <w:rPr>
+                <w:noProof/>
+                <w:webHidden/>
+              </w:rPr>
+              <w:fldChar w:fldCharType="separate"/>
+            </w:r>
+            <w:r>
+              <w:rPr>
+                <w:noProof/>
+                <w:webHidden/>
+              </w:rPr>
+              <w:t>4</w:t>
             </w:r>
             <w:r>
               <w:rPr>
@@ -624,13 +764,14 @@
               <w:sz w:val="22"/>
             </w:rPr>
           </w:pPr>
-          <w:hyperlink w:anchor="_Toc267902842" w:history="1">
+          <w:hyperlink w:anchor="_Toc267639949" w:history="1">
             <w:r>
               <w:rPr>
                 <w:rStyle w:val="Hyperlink"/>
                 <w:noProof/>
-              </w:rPr>
-              <w:t>Milestone 4</w:t>
+                <w:lang w:val="en-US"/>
+              </w:rPr>
+              <w:t>Get it done!</w:t>
             </w:r>
             <w:r>
               <w:rPr>
@@ -651,7 +792,7 @@
                 <w:noProof/>
                 <w:webHidden/>
               </w:rPr>
-              <w:instrText xml:space="preserve"> PAGEREF _Toc267902842 \h </w:instrText>
+              <w:instrText xml:space="preserve"> PAGEREF _Toc267639949 \h </w:instrText>
             </w:r>
             <w:r>
               <w:rPr>
@@ -671,7 +812,147 @@
                 <w:noProof/>
                 <w:webHidden/>
               </w:rPr>
-              <w:t>3</w:t>
+              <w:t>4</w:t>
+            </w:r>
+            <w:r>
+              <w:rPr>
+                <w:noProof/>
+                <w:webHidden/>
+              </w:rPr>
+              <w:fldChar w:fldCharType="end"/>
+            </w:r>
+          </w:hyperlink>
+        </w:p>
+        <w:p>
+          <w:pPr>
+            <w:pStyle w:val="TOC2"/>
+            <w:tabs>
+              <w:tab w:val="right" w:leader="dot" w:pos="9062"/>
+            </w:tabs>
+            <w:rPr>
+              <w:noProof/>
+              <w:sz w:val="22"/>
+            </w:rPr>
+          </w:pPr>
+          <w:hyperlink w:anchor="_Toc267639950" w:history="1">
+            <w:r>
+              <w:rPr>
+                <w:rStyle w:val="Hyperlink"/>
+                <w:noProof/>
+                <w:lang w:val="en-US"/>
+              </w:rPr>
+              <w:t>Common Questions</w:t>
+            </w:r>
+            <w:r>
+              <w:rPr>
+                <w:noProof/>
+                <w:webHidden/>
+              </w:rPr>
+              <w:tab/>
+            </w:r>
+            <w:r>
+              <w:rPr>
+                <w:noProof/>
+                <w:webHidden/>
+              </w:rPr>
+              <w:fldChar w:fldCharType="begin"/>
+            </w:r>
+            <w:r>
+              <w:rPr>
+                <w:noProof/>
+                <w:webHidden/>
+              </w:rPr>
+              <w:instrText xml:space="preserve"> PAGEREF _Toc267639950 \h </w:instrText>
+            </w:r>
+            <w:r>
+              <w:rPr>
+                <w:noProof/>
+                <w:webHidden/>
+              </w:rPr>
+            </w:r>
+            <w:r>
+              <w:rPr>
+                <w:noProof/>
+                <w:webHidden/>
+              </w:rPr>
+              <w:fldChar w:fldCharType="separate"/>
+            </w:r>
+            <w:r>
+              <w:rPr>
+                <w:noProof/>
+                <w:webHidden/>
+              </w:rPr>
+              <w:t>4</w:t>
+            </w:r>
+            <w:r>
+              <w:rPr>
+                <w:noProof/>
+                <w:webHidden/>
+              </w:rPr>
+              <w:fldChar w:fldCharType="end"/>
+            </w:r>
+          </w:hyperlink>
+        </w:p>
+        <w:p>
+          <w:pPr>
+            <w:pStyle w:val="TOC2"/>
+            <w:tabs>
+              <w:tab w:val="right" w:leader="dot" w:pos="9062"/>
+            </w:tabs>
+            <w:rPr>
+              <w:noProof/>
+              <w:sz w:val="22"/>
+            </w:rPr>
+          </w:pPr>
+          <w:hyperlink w:anchor="_Toc267639951" w:history="1">
+            <w:r>
+              <w:rPr>
+                <w:rStyle w:val="Hyperlink"/>
+                <w:noProof/>
+                <w:lang w:val="en-US"/>
+              </w:rPr>
+              <w:t>Production cycle</w:t>
+            </w:r>
+            <w:r>
+              <w:rPr>
+                <w:noProof/>
+                <w:webHidden/>
+              </w:rPr>
+              <w:tab/>
+            </w:r>
+            <w:r>
+              <w:rPr>
+                <w:noProof/>
+                <w:webHidden/>
+              </w:rPr>
+              <w:fldChar w:fldCharType="begin"/>
+            </w:r>
+            <w:r>
+              <w:rPr>
+                <w:noProof/>
+                <w:webHidden/>
+              </w:rPr>
+              <w:instrText xml:space="preserve"> PAGEREF _Toc267639951 \h </w:instrText>
+            </w:r>
+            <w:r>
+              <w:rPr>
+                <w:noProof/>
+                <w:webHidden/>
+              </w:rPr>
+            </w:r>
+            <w:r>
+              <w:rPr>
+                <w:noProof/>
+                <w:webHidden/>
+              </w:rPr>
+              <w:fldChar w:fldCharType="separate"/>
+            </w:r>
+            <w:r>
+              <w:rPr>
+                <w:noProof/>
+                <w:webHidden/>
+              </w:rPr>
+              <w:t>4</w:t>
             </w:r>
             <w:r>
               <w:rPr>
@@ -693,14 +974,14 @@
               <w:sz w:val="22"/>
             </w:rPr>
           </w:pPr>
-          <w:hyperlink w:anchor="_Toc267902843" w:history="1">
+          <w:hyperlink w:anchor="_Toc267639952" w:history="1">
             <w:r>
               <w:rPr>
                 <w:rStyle w:val="Hyperlink"/>
                 <w:noProof/>
                 <w:lang w:val="en-US"/>
               </w:rPr>
-              <w:t>Game Overview</w:t>
+              <w:t>Feature Set</w:t>
             </w:r>
             <w:r>
               <w:rPr>
@@ -721,7 +1002,7 @@
                 <w:noProof/>
                 <w:webHidden/>
               </w:rPr>
-              <w:instrText xml:space="preserve"> PAGEREF _Toc267902843 \h </w:instrText>
+              <w:instrText xml:space="preserve"> PAGEREF _Toc267639952 \h </w:instrText>
             </w:r>
             <w:r>
               <w:rPr>
@@ -741,7 +1022,77 @@
                 <w:noProof/>
                 <w:webHidden/>
               </w:rPr>
-              <w:t>3</w:t>
+              <w:t>5</w:t>
+            </w:r>
+            <w:r>
+              <w:rPr>
+                <w:noProof/>
+                <w:webHidden/>
+              </w:rPr>
+              <w:fldChar w:fldCharType="end"/>
+            </w:r>
+          </w:hyperlink>
+        </w:p>
+        <w:p>
+          <w:pPr>
+            <w:pStyle w:val="TOC1"/>
+            <w:tabs>
+              <w:tab w:val="right" w:leader="dot" w:pos="9062"/>
+            </w:tabs>
+            <w:rPr>
+              <w:noProof/>
+              <w:sz w:val="22"/>
+            </w:rPr>
+          </w:pPr>
+          <w:hyperlink w:anchor="_Toc267639953" w:history="1">
+            <w:r>
+              <w:rPr>
+                <w:rStyle w:val="Hyperlink"/>
+                <w:noProof/>
+                <w:lang w:val="en-US"/>
+              </w:rPr>
+              <w:t>The Game World</w:t>
+            </w:r>
+            <w:r>
+              <w:rPr>
+                <w:noProof/>
+                <w:webHidden/>
+              </w:rPr>
+              <w:tab/>
+            </w:r>
+            <w:r>
+              <w:rPr>
+                <w:noProof/>
+                <w:webHidden/>
+              </w:rPr>
+              <w:fldChar w:fldCharType="begin"/>
+            </w:r>
+            <w:r>
+              <w:rPr>
+                <w:noProof/>
+                <w:webHidden/>
+              </w:rPr>
+              <w:instrText xml:space="preserve"> PAGEREF _Toc267639953 \h </w:instrText>
+            </w:r>
+            <w:r>
+              <w:rPr>
+                <w:noProof/>
+                <w:webHidden/>
+              </w:rPr>
+            </w:r>
+            <w:r>
+              <w:rPr>
+                <w:noProof/>
+                <w:webHidden/>
+              </w:rPr>
+              <w:fldChar w:fldCharType="separate"/>
+            </w:r>
+            <w:r>
+              <w:rPr>
+                <w:noProof/>
+                <w:webHidden/>
+              </w:rPr>
+              <w:t>6</w:t>
             </w:r>
             <w:r>
               <w:rPr>
@@ -763,14 +1114,14 @@
               <w:sz w:val="22"/>
             </w:rPr>
           </w:pPr>
-          <w:hyperlink w:anchor="_Toc267902844" w:history="1">
+          <w:hyperlink w:anchor="_Toc267639954" w:history="1">
             <w:r>
               <w:rPr>
                 <w:rStyle w:val="Hyperlink"/>
                 <w:noProof/>
                 <w:lang w:val="en-US"/>
               </w:rPr>
-              <w:t>Philosophy</w:t>
+              <w:t>The Physical World</w:t>
             </w:r>
             <w:r>
               <w:rPr>
@@ -791,7 +1142,7 @@
                 <w:noProof/>
                 <w:webHidden/>
               </w:rPr>
-              <w:instrText xml:space="preserve"> PAGEREF _Toc267902844 \h </w:instrText>
+              <w:instrText xml:space="preserve"> PAGEREF _Toc267639954 \h </w:instrText>
             </w:r>
             <w:r>
               <w:rPr>
@@ -811,7 +1162,7 @@
                 <w:noProof/>
                 <w:webHidden/>
               </w:rPr>
-              <w:t>3</w:t>
+              <w:t>6</w:t>
             </w:r>
             <w:r>
               <w:rPr>
@@ -833,14 +1184,14 @@
               <w:sz w:val="22"/>
             </w:rPr>
           </w:pPr>
-          <w:hyperlink w:anchor="_Toc267902845" w:history="1">
+          <w:hyperlink w:anchor="_Toc267639955" w:history="1">
             <w:r>
               <w:rPr>
                 <w:rStyle w:val="Hyperlink"/>
                 <w:noProof/>
                 <w:lang w:val="en-US"/>
               </w:rPr>
-              <w:t>Get it done!</w:t>
+              <w:t>Scale</w:t>
             </w:r>
             <w:r>
               <w:rPr>
@@ -861,7 +1212,7 @@
                 <w:noProof/>
                 <w:webHidden/>
               </w:rPr>
-              <w:instrText xml:space="preserve"> PAGEREF _Toc267902845 \h </w:instrText>
+              <w:instrText xml:space="preserve"> PAGEREF _Toc267639955 \h </w:instrText>
             </w:r>
             <w:r>
               <w:rPr>
@@ -881,7 +1232,147 @@
                 <w:noProof/>
                 <w:webHidden/>
               </w:rPr>
-              <w:t>3</w:t>
+              <w:t>6</w:t>
+            </w:r>
+            <w:r>
+              <w:rPr>
+                <w:noProof/>
+                <w:webHidden/>
+              </w:rPr>
+              <w:fldChar w:fldCharType="end"/>
+            </w:r>
+          </w:hyperlink>
+        </w:p>
+        <w:p>
+          <w:pPr>
+            <w:pStyle w:val="TOC3"/>
+            <w:tabs>
+              <w:tab w:val="right" w:leader="dot" w:pos="9062"/>
+            </w:tabs>
+            <w:rPr>
+              <w:noProof/>
+              <w:sz w:val="22"/>
+            </w:rPr>
+          </w:pPr>
+          <w:hyperlink w:anchor="_Toc267639956" w:history="1">
+            <w:r>
+              <w:rPr>
+                <w:rStyle w:val="Hyperlink"/>
+                <w:noProof/>
+                <w:lang w:val="en-US"/>
+              </w:rPr>
+              <w:t>Objects</w:t>
+            </w:r>
+            <w:r>
+              <w:rPr>
+                <w:noProof/>
+                <w:webHidden/>
+              </w:rPr>
+              <w:tab/>
+            </w:r>
+            <w:r>
+              <w:rPr>
+                <w:noProof/>
+                <w:webHidden/>
+              </w:rPr>
+              <w:fldChar w:fldCharType="begin"/>
+            </w:r>
+            <w:r>
+              <w:rPr>
+                <w:noProof/>
+                <w:webHidden/>
+              </w:rPr>
+              <w:instrText xml:space="preserve"> PAGEREF _Toc267639956 \h </w:instrText>
+            </w:r>
+            <w:r>
+              <w:rPr>
+                <w:noProof/>
+                <w:webHidden/>
+              </w:rPr>
+            </w:r>
+            <w:r>
+              <w:rPr>
+                <w:noProof/>
+                <w:webHidden/>
+              </w:rPr>
+              <w:fldChar w:fldCharType="separate"/>
+            </w:r>
+            <w:r>
+              <w:rPr>
+                <w:noProof/>
+                <w:webHidden/>
+              </w:rPr>
+              <w:t>6</w:t>
+            </w:r>
+            <w:r>
+              <w:rPr>
+                <w:noProof/>
+                <w:webHidden/>
+              </w:rPr>
+              <w:fldChar w:fldCharType="end"/>
+            </w:r>
+          </w:hyperlink>
+        </w:p>
+        <w:p>
+          <w:pPr>
+            <w:pStyle w:val="TOC3"/>
+            <w:tabs>
+              <w:tab w:val="right" w:leader="dot" w:pos="9062"/>
+            </w:tabs>
+            <w:rPr>
+              <w:noProof/>
+              <w:sz w:val="22"/>
+            </w:rPr>
+          </w:pPr>
+          <w:hyperlink w:anchor="_Toc267639957" w:history="1">
+            <w:r>
+              <w:rPr>
+                <w:rStyle w:val="Hyperlink"/>
+                <w:noProof/>
+                <w:lang w:val="en-US"/>
+              </w:rPr>
+              <w:t>Time</w:t>
+            </w:r>
+            <w:r>
+              <w:rPr>
+                <w:noProof/>
+                <w:webHidden/>
+              </w:rPr>
+              <w:tab/>
+            </w:r>
+            <w:r>
+              <w:rPr>
+                <w:noProof/>
+                <w:webHidden/>
+              </w:rPr>
+              <w:fldChar w:fldCharType="begin"/>
+            </w:r>
+            <w:r>
+              <w:rPr>
+                <w:noProof/>
+                <w:webHidden/>
+              </w:rPr>
+              <w:instrText xml:space="preserve"> PAGEREF _Toc267639957 \h </w:instrText>
+            </w:r>
+            <w:r>
+              <w:rPr>
+                <w:noProof/>
+                <w:webHidden/>
+              </w:rPr>
+            </w:r>
+            <w:r>
+              <w:rPr>
+                <w:noProof/>
+                <w:webHidden/>
+              </w:rPr>
+              <w:fldChar w:fldCharType="separate"/>
+            </w:r>
+            <w:r>
+              <w:rPr>
+                <w:noProof/>
+                <w:webHidden/>
+              </w:rPr>
+              <w:t>6</w:t>
             </w:r>
             <w:r>
               <w:rPr>
@@ -903,14 +1394,14 @@
               <w:sz w:val="22"/>
             </w:rPr>
           </w:pPr>
-          <w:hyperlink w:anchor="_Toc267902846" w:history="1">
+          <w:hyperlink w:anchor="_Toc267639958" w:history="1">
             <w:r>
               <w:rPr>
                 <w:rStyle w:val="Hyperlink"/>
                 <w:noProof/>
                 <w:lang w:val="en-US"/>
               </w:rPr>
-              <w:t>Common Questions</w:t>
+              <w:t>Rendering System</w:t>
             </w:r>
             <w:r>
               <w:rPr>
@@ -931,7 +1422,7 @@
                 <w:noProof/>
                 <w:webHidden/>
               </w:rPr>
-              <w:instrText xml:space="preserve"> PAGEREF _Toc267902846 \h </w:instrText>
+              <w:instrText xml:space="preserve"> PAGEREF _Toc267639958 \h </w:instrText>
             </w:r>
             <w:r>
               <w:rPr>
@@ -951,7 +1442,7 @@
                 <w:noProof/>
                 <w:webHidden/>
               </w:rPr>
-              <w:t>3</w:t>
+              <w:t>6</w:t>
             </w:r>
             <w:r>
               <w:rPr>
@@ -973,14 +1464,14 @@
               <w:sz w:val="22"/>
             </w:rPr>
           </w:pPr>
-          <w:hyperlink w:anchor="_Toc267902847" w:history="1">
+          <w:hyperlink w:anchor="_Toc267639959" w:history="1">
             <w:r>
               <w:rPr>
                 <w:rStyle w:val="Hyperlink"/>
                 <w:noProof/>
                 <w:lang w:val="en-US"/>
               </w:rPr>
-              <w:t>Production cycle</w:t>
+              <w:t>Camera</w:t>
             </w:r>
             <w:r>
               <w:rPr>
@@ -1001,7 +1492,7 @@
                 <w:noProof/>
                 <w:webHidden/>
               </w:rPr>
-              <w:instrText xml:space="preserve"> PAGEREF _Toc267902847 \h </w:instrText>
+              <w:instrText xml:space="preserve"> PAGEREF _Toc267639959 \h </w:instrText>
             </w:r>
             <w:r>
               <w:rPr>
@@ -1021,7 +1512,217 @@
                 <w:noProof/>
                 <w:webHidden/>
               </w:rPr>
-              <w:t>4</w:t>
+              <w:t>6</w:t>
+            </w:r>
+            <w:r>
+              <w:rPr>
+                <w:noProof/>
+                <w:webHidden/>
+              </w:rPr>
+              <w:fldChar w:fldCharType="end"/>
+            </w:r>
+          </w:hyperlink>
+        </w:p>
+        <w:p>
+          <w:pPr>
+            <w:pStyle w:val="TOC2"/>
+            <w:tabs>
+              <w:tab w:val="right" w:leader="dot" w:pos="9062"/>
+            </w:tabs>
+            <w:rPr>
+              <w:noProof/>
+              <w:sz w:val="22"/>
+            </w:rPr>
+          </w:pPr>
+          <w:hyperlink w:anchor="_Toc267639960" w:history="1">
+            <w:r>
+              <w:rPr>
+                <w:rStyle w:val="Hyperlink"/>
+                <w:noProof/>
+                <w:lang w:val="en-US"/>
+              </w:rPr>
+              <w:t>Game Engine</w:t>
+            </w:r>
+            <w:r>
+              <w:rPr>
+                <w:noProof/>
+                <w:webHidden/>
+              </w:rPr>
+              <w:tab/>
+            </w:r>
+            <w:r>
+              <w:rPr>
+                <w:noProof/>
+                <w:webHidden/>
+              </w:rPr>
+              <w:fldChar w:fldCharType="begin"/>
+            </w:r>
+            <w:r>
+              <w:rPr>
+                <w:noProof/>
+                <w:webHidden/>
+              </w:rPr>
+              <w:instrText xml:space="preserve"> PAGEREF _Toc267639960 \h </w:instrText>
+            </w:r>
+            <w:r>
+              <w:rPr>
+                <w:noProof/>
+                <w:webHidden/>
+              </w:rPr>
+            </w:r>
+            <w:r>
+              <w:rPr>
+                <w:noProof/>
+                <w:webHidden/>
+              </w:rPr>
+              <w:fldChar w:fldCharType="separate"/>
+            </w:r>
+            <w:r>
+              <w:rPr>
+                <w:noProof/>
+                <w:webHidden/>
+              </w:rPr>
+              <w:t>6</w:t>
+            </w:r>
+            <w:r>
+              <w:rPr>
+                <w:noProof/>
+                <w:webHidden/>
+              </w:rPr>
+              <w:fldChar w:fldCharType="end"/>
+            </w:r>
+          </w:hyperlink>
+        </w:p>
+        <w:p>
+          <w:pPr>
+            <w:pStyle w:val="TOC3"/>
+            <w:tabs>
+              <w:tab w:val="right" w:leader="dot" w:pos="9062"/>
+            </w:tabs>
+            <w:rPr>
+              <w:noProof/>
+              <w:sz w:val="22"/>
+            </w:rPr>
+          </w:pPr>
+          <w:hyperlink w:anchor="_Toc267639961" w:history="1">
+            <w:r>
+              <w:rPr>
+                <w:rStyle w:val="Hyperlink"/>
+                <w:noProof/>
+                <w:lang w:val="en-US"/>
+              </w:rPr>
+              <w:t>Collision Detection</w:t>
+            </w:r>
+            <w:r>
+              <w:rPr>
+                <w:noProof/>
+                <w:webHidden/>
+              </w:rPr>
+              <w:tab/>
+            </w:r>
+            <w:r>
+              <w:rPr>
+                <w:noProof/>
+                <w:webHidden/>
+              </w:rPr>
+              <w:fldChar w:fldCharType="begin"/>
+            </w:r>
+            <w:r>
+              <w:rPr>
+                <w:noProof/>
+                <w:webHidden/>
+              </w:rPr>
+              <w:instrText xml:space="preserve"> PAGEREF _Toc267639961 \h </w:instrText>
+            </w:r>
+            <w:r>
+              <w:rPr>
+                <w:noProof/>
+                <w:webHidden/>
+              </w:rPr>
+            </w:r>
+            <w:r>
+              <w:rPr>
+                <w:noProof/>
+                <w:webHidden/>
+              </w:rPr>
+              <w:fldChar w:fldCharType="separate"/>
+            </w:r>
+            <w:r>
+              <w:rPr>
+                <w:noProof/>
+                <w:webHidden/>
+              </w:rPr>
+              <w:t>6</w:t>
+            </w:r>
+            <w:r>
+              <w:rPr>
+                <w:noProof/>
+                <w:webHidden/>
+              </w:rPr>
+              <w:fldChar w:fldCharType="end"/>
+            </w:r>
+          </w:hyperlink>
+        </w:p>
+        <w:p>
+          <w:pPr>
+            <w:pStyle w:val="TOC2"/>
+            <w:tabs>
+              <w:tab w:val="right" w:leader="dot" w:pos="9062"/>
+            </w:tabs>
+            <w:rPr>
+              <w:noProof/>
+              <w:sz w:val="22"/>
+            </w:rPr>
+          </w:pPr>
+          <w:hyperlink w:anchor="_Toc267639962" w:history="1">
+            <w:r>
+              <w:rPr>
+                <w:rStyle w:val="Hyperlink"/>
+                <w:noProof/>
+                <w:lang w:val="en-US"/>
+              </w:rPr>
+              <w:t>Lighting Model</w:t>
+            </w:r>
+            <w:r>
+              <w:rPr>
+                <w:noProof/>
+                <w:webHidden/>
+              </w:rPr>
+              <w:tab/>
+            </w:r>
+            <w:r>
+              <w:rPr>
+                <w:noProof/>
+                <w:webHidden/>
+              </w:rPr>
+              <w:fldChar w:fldCharType="begin"/>
+            </w:r>
+            <w:r>
+              <w:rPr>
+                <w:noProof/>
+                <w:webHidden/>
+              </w:rPr>
+              <w:instrText xml:space="preserve"> PAGEREF _Toc267639962 \h </w:instrText>
+            </w:r>
+            <w:r>
+              <w:rPr>
+                <w:noProof/>
+                <w:webHidden/>
+              </w:rPr>
+            </w:r>
+            <w:r>
+              <w:rPr>
+                <w:noProof/>
+                <w:webHidden/>
+              </w:rPr>
+              <w:fldChar w:fldCharType="separate"/>
+            </w:r>
+            <w:r>
+              <w:rPr>
+                <w:noProof/>
+                <w:webHidden/>
+              </w:rPr>
+              <w:t>6</w:t>
             </w:r>
             <w:r>
               <w:rPr>
@@ -1043,14 +1744,14 @@
               <w:sz w:val="22"/>
             </w:rPr>
           </w:pPr>
-          <w:hyperlink w:anchor="_Toc267902848" w:history="1">
+          <w:hyperlink w:anchor="_Toc267639963" w:history="1">
             <w:r>
               <w:rPr>
                 <w:rStyle w:val="Hyperlink"/>
                 <w:noProof/>
                 <w:lang w:val="en-US"/>
               </w:rPr>
-              <w:t>Feature Set</w:t>
+              <w:t>The World Layout</w:t>
             </w:r>
             <w:r>
               <w:rPr>
@@ -1071,7 +1772,7 @@
                 <w:noProof/>
                 <w:webHidden/>
               </w:rPr>
-              <w:instrText xml:space="preserve"> PAGEREF _Toc267902848 \h </w:instrText>
+              <w:instrText xml:space="preserve"> PAGEREF _Toc267639963 \h </w:instrText>
             </w:r>
             <w:r>
               <w:rPr>
@@ -1091,7 +1792,7 @@
                 <w:noProof/>
                 <w:webHidden/>
               </w:rPr>
-              <w:t>4</w:t>
+              <w:t>7</w:t>
             </w:r>
             <w:r>
               <w:rPr>
@@ -1113,14 +1814,14 @@
               <w:sz w:val="22"/>
             </w:rPr>
           </w:pPr>
-          <w:hyperlink w:anchor="_Toc267902849" w:history="1">
+          <w:hyperlink w:anchor="_Toc267639964" w:history="1">
             <w:r>
               <w:rPr>
                 <w:rStyle w:val="Hyperlink"/>
                 <w:noProof/>
                 <w:lang w:val="en-US"/>
               </w:rPr>
-              <w:t>The Game World</w:t>
+              <w:t>Game Characters</w:t>
             </w:r>
             <w:r>
               <w:rPr>
@@ -1141,7 +1842,7 @@
                 <w:noProof/>
                 <w:webHidden/>
               </w:rPr>
-              <w:instrText xml:space="preserve"> PAGEREF _Toc267902849 \h </w:instrText>
+              <w:instrText xml:space="preserve"> PAGEREF _Toc267639964 \h </w:instrText>
             </w:r>
             <w:r>
               <w:rPr>
@@ -1161,7 +1862,7 @@
                 <w:noProof/>
                 <w:webHidden/>
               </w:rPr>
-              <w:t>4</w:t>
+              <w:t>8</w:t>
             </w:r>
             <w:r>
               <w:rPr>
@@ -1183,14 +1884,14 @@
               <w:sz w:val="22"/>
             </w:rPr>
           </w:pPr>
-          <w:hyperlink w:anchor="_Toc267902850" w:history="1">
+          <w:hyperlink w:anchor="_Toc267639965" w:history="1">
             <w:r>
               <w:rPr>
                 <w:rStyle w:val="Hyperlink"/>
                 <w:noProof/>
                 <w:lang w:val="en-US"/>
               </w:rPr>
-              <w:t>The Physical World</w:t>
+              <w:t>Player</w:t>
             </w:r>
             <w:r>
               <w:rPr>
@@ -1211,7 +1912,7 @@
                 <w:noProof/>
                 <w:webHidden/>
               </w:rPr>
-              <w:instrText xml:space="preserve"> PAGEREF _Toc267902850 \h </w:instrText>
+              <w:instrText xml:space="preserve"> PAGEREF _Toc267639965 \h </w:instrText>
             </w:r>
             <w:r>
               <w:rPr>
@@ -1231,217 +1932,7 @@
                 <w:noProof/>
                 <w:webHidden/>
               </w:rPr>
-              <w:t>4</w:t>
-            </w:r>
-            <w:r>
-              <w:rPr>
-                <w:noProof/>
-                <w:webHidden/>
-              </w:rPr>
-              <w:fldChar w:fldCharType="end"/>
-            </w:r>
-          </w:hyperlink>
-        </w:p>
-        <w:p>
-          <w:pPr>
-            <w:pStyle w:val="TOC3"/>
-            <w:tabs>
-              <w:tab w:val="right" w:leader="dot" w:pos="9062"/>
-            </w:tabs>
-            <w:rPr>
-              <w:noProof/>
-              <w:sz w:val="22"/>
-            </w:rPr>
-          </w:pPr>
-          <w:hyperlink w:anchor="_Toc267902851" w:history="1">
-            <w:r>
-              <w:rPr>
-                <w:rStyle w:val="Hyperlink"/>
-                <w:noProof/>
-                <w:lang w:val="en-US"/>
-              </w:rPr>
-              <w:t>Scale</w:t>
-            </w:r>
-            <w:r>
-              <w:rPr>
-                <w:noProof/>
-                <w:webHidden/>
-              </w:rPr>
-              <w:tab/>
-            </w:r>
-            <w:r>
-              <w:rPr>
-                <w:noProof/>
-                <w:webHidden/>
-              </w:rPr>
-              <w:fldChar w:fldCharType="begin"/>
-            </w:r>
-            <w:r>
-              <w:rPr>
-                <w:noProof/>
-                <w:webHidden/>
-              </w:rPr>
-              <w:instrText xml:space="preserve"> PAGEREF _Toc267902851 \h </w:instrText>
-            </w:r>
-            <w:r>
-              <w:rPr>
-                <w:noProof/>
-                <w:webHidden/>
-              </w:rPr>
-            </w:r>
-            <w:r>
-              <w:rPr>
-                <w:noProof/>
-                <w:webHidden/>
-              </w:rPr>
-              <w:fldChar w:fldCharType="separate"/>
-            </w:r>
-            <w:r>
-              <w:rPr>
-                <w:noProof/>
-                <w:webHidden/>
-              </w:rPr>
-              <w:t>4</w:t>
-            </w:r>
-            <w:r>
-              <w:rPr>
-                <w:noProof/>
-                <w:webHidden/>
-              </w:rPr>
-              <w:fldChar w:fldCharType="end"/>
-            </w:r>
-          </w:hyperlink>
-        </w:p>
-        <w:p>
-          <w:pPr>
-            <w:pStyle w:val="TOC3"/>
-            <w:tabs>
-              <w:tab w:val="right" w:leader="dot" w:pos="9062"/>
-            </w:tabs>
-            <w:rPr>
-              <w:noProof/>
-              <w:sz w:val="22"/>
-            </w:rPr>
-          </w:pPr>
-          <w:hyperlink w:anchor="_Toc267902852" w:history="1">
-            <w:r>
-              <w:rPr>
-                <w:rStyle w:val="Hyperlink"/>
-                <w:noProof/>
-                <w:lang w:val="en-US"/>
-              </w:rPr>
-              <w:t>Objects</w:t>
-            </w:r>
-            <w:r>
-              <w:rPr>
-                <w:noProof/>
-                <w:webHidden/>
-              </w:rPr>
-              <w:tab/>
-            </w:r>
-            <w:r>
-              <w:rPr>
-                <w:noProof/>
-                <w:webHidden/>
-              </w:rPr>
-              <w:fldChar w:fldCharType="begin"/>
-            </w:r>
-            <w:r>
-              <w:rPr>
-                <w:noProof/>
-                <w:webHidden/>
-              </w:rPr>
-              <w:instrText xml:space="preserve"> PAGEREF _Toc267902852 \h </w:instrText>
-            </w:r>
-            <w:r>
-              <w:rPr>
-                <w:noProof/>
-                <w:webHidden/>
-              </w:rPr>
-            </w:r>
-            <w:r>
-              <w:rPr>
-                <w:noProof/>
-                <w:webHidden/>
-              </w:rPr>
-              <w:fldChar w:fldCharType="separate"/>
-            </w:r>
-            <w:r>
-              <w:rPr>
-                <w:noProof/>
-                <w:webHidden/>
-              </w:rPr>
-              <w:t>4</w:t>
-            </w:r>
-            <w:r>
-              <w:rPr>
-                <w:noProof/>
-                <w:webHidden/>
-              </w:rPr>
-              <w:fldChar w:fldCharType="end"/>
-            </w:r>
-          </w:hyperlink>
-        </w:p>
-        <w:p>
-          <w:pPr>
-            <w:pStyle w:val="TOC3"/>
-            <w:tabs>
-              <w:tab w:val="right" w:leader="dot" w:pos="9062"/>
-            </w:tabs>
-            <w:rPr>
-              <w:noProof/>
-              <w:sz w:val="22"/>
-            </w:rPr>
-          </w:pPr>
-          <w:hyperlink w:anchor="_Toc267902853" w:history="1">
-            <w:r>
-              <w:rPr>
-                <w:rStyle w:val="Hyperlink"/>
-                <w:noProof/>
-                <w:lang w:val="en-US"/>
-              </w:rPr>
-              <w:t>Time</w:t>
-            </w:r>
-            <w:r>
-              <w:rPr>
-                <w:noProof/>
-                <w:webHidden/>
-              </w:rPr>
-              <w:tab/>
-            </w:r>
-            <w:r>
-              <w:rPr>
-                <w:noProof/>
-                <w:webHidden/>
-              </w:rPr>
-              <w:fldChar w:fldCharType="begin"/>
-            </w:r>
-            <w:r>
-              <w:rPr>
-                <w:noProof/>
-                <w:webHidden/>
-              </w:rPr>
-              <w:instrText xml:space="preserve"> PAGEREF _Toc267902853 \h </w:instrText>
-            </w:r>
-            <w:r>
-              <w:rPr>
-                <w:noProof/>
-                <w:webHidden/>
-              </w:rPr>
-            </w:r>
-            <w:r>
-              <w:rPr>
-                <w:noProof/>
-                <w:webHidden/>
-              </w:rPr>
-              <w:fldChar w:fldCharType="separate"/>
-            </w:r>
-            <w:r>
-              <w:rPr>
-                <w:noProof/>
-                <w:webHidden/>
-              </w:rPr>
-              <w:t>4</w:t>
+              <w:t>8</w:t>
             </w:r>
             <w:r>
               <w:rPr>
@@ -1463,14 +1954,14 @@
               <w:sz w:val="22"/>
             </w:rPr>
           </w:pPr>
-          <w:hyperlink w:anchor="_Toc267902854" w:history="1">
+          <w:hyperlink w:anchor="_Toc267639966" w:history="1">
             <w:r>
               <w:rPr>
                 <w:rStyle w:val="Hyperlink"/>
                 <w:noProof/>
                 <w:lang w:val="en-US"/>
               </w:rPr>
-              <w:t>Rendering System</w:t>
+              <w:t>Enemies</w:t>
             </w:r>
             <w:r>
               <w:rPr>
@@ -1491,7 +1982,7 @@
                 <w:noProof/>
                 <w:webHidden/>
               </w:rPr>
-              <w:instrText xml:space="preserve"> PAGEREF _Toc267902854 \h </w:instrText>
+              <w:instrText xml:space="preserve"> PAGEREF _Toc267639966 \h </w:instrText>
             </w:r>
             <w:r>
               <w:rPr>
@@ -1511,7 +2002,147 @@
                 <w:noProof/>
                 <w:webHidden/>
               </w:rPr>
-              <w:t>4</w:t>
+              <w:t>8</w:t>
+            </w:r>
+            <w:r>
+              <w:rPr>
+                <w:noProof/>
+                <w:webHidden/>
+              </w:rPr>
+              <w:fldChar w:fldCharType="end"/>
+            </w:r>
+          </w:hyperlink>
+        </w:p>
+        <w:p>
+          <w:pPr>
+            <w:pStyle w:val="TOC1"/>
+            <w:tabs>
+              <w:tab w:val="right" w:leader="dot" w:pos="9062"/>
+            </w:tabs>
+            <w:rPr>
+              <w:noProof/>
+              <w:sz w:val="22"/>
+            </w:rPr>
+          </w:pPr>
+          <w:hyperlink w:anchor="_Toc267639967" w:history="1">
+            <w:r>
+              <w:rPr>
+                <w:rStyle w:val="Hyperlink"/>
+                <w:noProof/>
+                <w:lang w:val="en-US"/>
+              </w:rPr>
+              <w:t>User Interface</w:t>
+            </w:r>
+            <w:r>
+              <w:rPr>
+                <w:noProof/>
+                <w:webHidden/>
+              </w:rPr>
+              <w:tab/>
+            </w:r>
+            <w:r>
+              <w:rPr>
+                <w:noProof/>
+                <w:webHidden/>
+              </w:rPr>
+              <w:fldChar w:fldCharType="begin"/>
+            </w:r>
+            <w:r>
+              <w:rPr>
+                <w:noProof/>
+                <w:webHidden/>
+              </w:rPr>
+              <w:instrText xml:space="preserve"> PAGEREF _Toc267639967 \h </w:instrText>
+            </w:r>
+            <w:r>
+              <w:rPr>
+                <w:noProof/>
+                <w:webHidden/>
+              </w:rPr>
+            </w:r>
+            <w:r>
+              <w:rPr>
+                <w:noProof/>
+                <w:webHidden/>
+              </w:rPr>
+              <w:fldChar w:fldCharType="separate"/>
+            </w:r>
+            <w:r>
+              <w:rPr>
+                <w:noProof/>
+                <w:webHidden/>
+              </w:rPr>
+              <w:t>9</w:t>
+            </w:r>
+            <w:r>
+              <w:rPr>
+                <w:noProof/>
+                <w:webHidden/>
+              </w:rPr>
+              <w:fldChar w:fldCharType="end"/>
+            </w:r>
+          </w:hyperlink>
+        </w:p>
+        <w:p>
+          <w:pPr>
+            <w:pStyle w:val="TOC1"/>
+            <w:tabs>
+              <w:tab w:val="right" w:leader="dot" w:pos="9062"/>
+            </w:tabs>
+            <w:rPr>
+              <w:noProof/>
+              <w:sz w:val="22"/>
+            </w:rPr>
+          </w:pPr>
+          <w:hyperlink w:anchor="_Toc267639968" w:history="1">
+            <w:r>
+              <w:rPr>
+                <w:rStyle w:val="Hyperlink"/>
+                <w:noProof/>
+                <w:lang w:val="en-US"/>
+              </w:rPr>
+              <w:t>Sound</w:t>
+            </w:r>
+            <w:r>
+              <w:rPr>
+                <w:noProof/>
+                <w:webHidden/>
+              </w:rPr>
+              <w:tab/>
+            </w:r>
+            <w:r>
+              <w:rPr>
+                <w:noProof/>
+                <w:webHidden/>
+              </w:rPr>
+              <w:fldChar w:fldCharType="begin"/>
+            </w:r>
+            <w:r>
+              <w:rPr>
+                <w:noProof/>
+                <w:webHidden/>
+              </w:rPr>
+              <w:instrText xml:space="preserve"> PAGEREF _Toc267639968 \h </w:instrText>
+            </w:r>
+            <w:r>
+              <w:rPr>
+                <w:noProof/>
+                <w:webHidden/>
+              </w:rPr>
+            </w:r>
+            <w:r>
+              <w:rPr>
+                <w:noProof/>
+                <w:webHidden/>
+              </w:rPr>
+              <w:fldChar w:fldCharType="separate"/>
+            </w:r>
+            <w:r>
+              <w:rPr>
+                <w:noProof/>
+                <w:webHidden/>
+              </w:rPr>
+              <w:t>10</w:t>
             </w:r>
             <w:r>
               <w:rPr>
@@ -1533,14 +2164,14 @@
               <w:sz w:val="22"/>
             </w:rPr>
           </w:pPr>
-          <w:hyperlink w:anchor="_Toc267902855" w:history="1">
+          <w:hyperlink w:anchor="_Toc267639969" w:history="1">
             <w:r>
               <w:rPr>
                 <w:rStyle w:val="Hyperlink"/>
                 <w:noProof/>
                 <w:lang w:val="en-US"/>
               </w:rPr>
-              <w:t>Camera</w:t>
+              <w:t>Music</w:t>
             </w:r>
             <w:r>
               <w:rPr>
@@ -1561,7 +2192,7 @@
                 <w:noProof/>
                 <w:webHidden/>
               </w:rPr>
-              <w:instrText xml:space="preserve"> PAGEREF _Toc267902855 \h </w:instrText>
+              <w:instrText xml:space="preserve"> PAGEREF _Toc267639969 \h </w:instrText>
             </w:r>
             <w:r>
               <w:rPr>
@@ -1581,7 +2212,7 @@
                 <w:noProof/>
                 <w:webHidden/>
               </w:rPr>
-              <w:t>4</w:t>
+              <w:t>10</w:t>
             </w:r>
             <w:r>
               <w:rPr>
@@ -1603,14 +2234,14 @@
               <w:sz w:val="22"/>
             </w:rPr>
           </w:pPr>
-          <w:hyperlink w:anchor="_Toc267902856" w:history="1">
+          <w:hyperlink w:anchor="_Toc267639970" w:history="1">
             <w:r>
               <w:rPr>
                 <w:rStyle w:val="Hyperlink"/>
                 <w:noProof/>
                 <w:lang w:val="en-US"/>
               </w:rPr>
-              <w:t>Game Engine</w:t>
+              <w:t>Sound Effects</w:t>
             </w:r>
             <w:r>
               <w:rPr>
@@ -1631,7 +2262,7 @@
                 <w:noProof/>
                 <w:webHidden/>
               </w:rPr>
-              <w:instrText xml:space="preserve"> PAGEREF _Toc267902856 \h </w:instrText>
+              <w:instrText xml:space="preserve"> PAGEREF _Toc267639970 \h </w:instrText>
             </w:r>
             <w:r>
               <w:rPr>
@@ -1651,147 +2282,7 @@
                 <w:noProof/>
                 <w:webHidden/>
               </w:rPr>
-              <w:t>4</w:t>
-            </w:r>
-            <w:r>
-              <w:rPr>
-                <w:noProof/>
-                <w:webHidden/>
-              </w:rPr>
-              <w:fldChar w:fldCharType="end"/>
-            </w:r>
-          </w:hyperlink>
-        </w:p>
-        <w:p>
-          <w:pPr>
-            <w:pStyle w:val="TOC3"/>
-            <w:tabs>
-              <w:tab w:val="right" w:leader="dot" w:pos="9062"/>
-            </w:tabs>
-            <w:rPr>
-              <w:noProof/>
-              <w:sz w:val="22"/>
-            </w:rPr>
-          </w:pPr>
-          <w:hyperlink w:anchor="_Toc267902857" w:history="1">
-            <w:r>
-              <w:rPr>
-                <w:rStyle w:val="Hyperlink"/>
-                <w:noProof/>
-                <w:lang w:val="en-US"/>
-              </w:rPr>
-              <w:t>Collision Detection</w:t>
-            </w:r>
-            <w:r>
-              <w:rPr>
-                <w:noProof/>
-                <w:webHidden/>
-              </w:rPr>
-              <w:tab/>
-            </w:r>
-            <w:r>
-              <w:rPr>
-                <w:noProof/>
-                <w:webHidden/>
-              </w:rPr>
-              <w:fldChar w:fldCharType="begin"/>
-            </w:r>
-            <w:r>
-              <w:rPr>
-                <w:noProof/>
-                <w:webHidden/>
-              </w:rPr>
-              <w:instrText xml:space="preserve"> PAGEREF _Toc267902857 \h </w:instrText>
-            </w:r>
-            <w:r>
-              <w:rPr>
-                <w:noProof/>
-                <w:webHidden/>
-              </w:rPr>
-            </w:r>
-            <w:r>
-              <w:rPr>
-                <w:noProof/>
-                <w:webHidden/>
-              </w:rPr>
-              <w:fldChar w:fldCharType="separate"/>
-            </w:r>
-            <w:r>
-              <w:rPr>
-                <w:noProof/>
-                <w:webHidden/>
-              </w:rPr>
-              <w:t>4</w:t>
-            </w:r>
-            <w:r>
-              <w:rPr>
-                <w:noProof/>
-                <w:webHidden/>
-              </w:rPr>
-              <w:fldChar w:fldCharType="end"/>
-            </w:r>
-          </w:hyperlink>
-        </w:p>
-        <w:p>
-          <w:pPr>
-            <w:pStyle w:val="TOC2"/>
-            <w:tabs>
-              <w:tab w:val="right" w:leader="dot" w:pos="9062"/>
-            </w:tabs>
-            <w:rPr>
-              <w:noProof/>
-              <w:sz w:val="22"/>
-            </w:rPr>
-          </w:pPr>
-          <w:hyperlink w:anchor="_Toc267902858" w:history="1">
-            <w:r>
-              <w:rPr>
-                <w:rStyle w:val="Hyperlink"/>
-                <w:noProof/>
-                <w:lang w:val="en-US"/>
-              </w:rPr>
-              <w:t>Lighting Model</w:t>
-            </w:r>
-            <w:r>
-              <w:rPr>
-                <w:noProof/>
-                <w:webHidden/>
-              </w:rPr>
-              <w:tab/>
-            </w:r>
-            <w:r>
-              <w:rPr>
-                <w:noProof/>
-                <w:webHidden/>
-              </w:rPr>
-              <w:fldChar w:fldCharType="begin"/>
-            </w:r>
-            <w:r>
-              <w:rPr>
-                <w:noProof/>
-                <w:webHidden/>
-              </w:rPr>
-              <w:instrText xml:space="preserve"> PAGEREF _Toc267902858 \h </w:instrText>
-            </w:r>
-            <w:r>
-              <w:rPr>
-                <w:noProof/>
-                <w:webHidden/>
-              </w:rPr>
-            </w:r>
-            <w:r>
-              <w:rPr>
-                <w:noProof/>
-                <w:webHidden/>
-              </w:rPr>
-              <w:fldChar w:fldCharType="separate"/>
-            </w:r>
-            <w:r>
-              <w:rPr>
-                <w:noProof/>
-                <w:webHidden/>
-              </w:rPr>
-              <w:t>5</w:t>
+              <w:t>10</w:t>
             </w:r>
             <w:r>
               <w:rPr>
@@ -1813,14 +2304,14 @@
               <w:sz w:val="22"/>
             </w:rPr>
           </w:pPr>
-          <w:hyperlink w:anchor="_Toc267902859" w:history="1">
+          <w:hyperlink w:anchor="_Toc267639971" w:history="1">
             <w:r>
               <w:rPr>
                 <w:rStyle w:val="Hyperlink"/>
                 <w:noProof/>
                 <w:lang w:val="en-US"/>
               </w:rPr>
-              <w:t>The World Layout</w:t>
+              <w:t>Idea Pool</w:t>
             </w:r>
             <w:r>
               <w:rPr>
@@ -1841,7 +2332,7 @@
                 <w:noProof/>
                 <w:webHidden/>
               </w:rPr>
-              <w:instrText xml:space="preserve"> PAGEREF _Toc267902859 \h </w:instrText>
+              <w:instrText xml:space="preserve"> PAGEREF _Toc267639971 \h </w:instrText>
             </w:r>
             <w:r>
               <w:rPr>
@@ -1861,356 +2352,7 @@
                 <w:noProof/>
                 <w:webHidden/>
               </w:rPr>
-              <w:t>5</w:t>
-            </w:r>
-            <w:r>
-              <w:rPr>
-                <w:noProof/>
-                <w:webHidden/>
-              </w:rPr>
-              <w:fldChar w:fldCharType="end"/>
-            </w:r>
-          </w:hyperlink>
-        </w:p>
-        <w:p>
-          <w:pPr>
-            <w:pStyle w:val="TOC1"/>
-            <w:tabs>
-              <w:tab w:val="right" w:leader="dot" w:pos="9062"/>
-            </w:tabs>
-            <w:rPr>
-              <w:noProof/>
-              <w:sz w:val="22"/>
-            </w:rPr>
-          </w:pPr>
-          <w:hyperlink w:anchor="_Toc267902860" w:history="1">
-            <w:r>
-              <w:rPr>
-                <w:rStyle w:val="Hyperlink"/>
-                <w:noProof/>
-                <w:lang w:val="en-US"/>
-              </w:rPr>
-              <w:t>Game Characters</w:t>
-            </w:r>
-            <w:r>
-              <w:rPr>
-                <w:noProof/>
-                <w:webHidden/>
-              </w:rPr>
-              <w:tab/>
-            </w:r>
-            <w:r>
-              <w:rPr>
-                <w:noProof/>
-                <w:webHidden/>
-              </w:rPr>
-              <w:fldChar w:fldCharType="begin"/>
-            </w:r>
-            <w:r>
-              <w:rPr>
-                <w:noProof/>
-                <w:webHidden/>
-              </w:rPr>
-              <w:instrText xml:space="preserve"> PAGEREF _Toc267902860 \h </w:instrText>
-            </w:r>
-            <w:r>
-              <w:rPr>
-                <w:noProof/>
-                <w:webHidden/>
-              </w:rPr>
-            </w:r>
-            <w:r>
-              <w:rPr>
-                <w:noProof/>
-                <w:webHidden/>
-              </w:rPr>
-              <w:fldChar w:fldCharType="separate"/>
-            </w:r>
-            <w:r>
-              <w:rPr>
-                <w:noProof/>
-                <w:webHidden/>
-              </w:rPr>
-              <w:t>5</w:t>
-            </w:r>
-            <w:r>
-              <w:rPr>
-                <w:noProof/>
-                <w:webHidden/>
-              </w:rPr>
-              <w:fldChar w:fldCharType="end"/>
-            </w:r>
-          </w:hyperlink>
-        </w:p>
-        <w:p>
-          <w:pPr>
-            <w:pStyle w:val="TOC2"/>
-            <w:tabs>
-              <w:tab w:val="right" w:leader="dot" w:pos="9062"/>
-            </w:tabs>
-            <w:rPr>
-              <w:noProof/>
-              <w:sz w:val="22"/>
-            </w:rPr>
-          </w:pPr>
-          <w:hyperlink w:anchor="_Toc267902861" w:history="1">
-            <w:r>
-              <w:rPr>
-                <w:rStyle w:val="Hyperlink"/>
-                <w:noProof/>
-                <w:lang w:val="en-US"/>
-              </w:rPr>
-              <w:t>Player</w:t>
-            </w:r>
-            <w:r>
-              <w:rPr>
-                <w:noProof/>
-                <w:webHidden/>
-              </w:rPr>
-              <w:tab/>
-            </w:r>
-            <w:r>
-              <w:rPr>
-                <w:noProof/>
-                <w:webHidden/>
-              </w:rPr>
-              <w:fldChar w:fldCharType="begin"/>
-            </w:r>
-            <w:r>
-              <w:rPr>
-                <w:noProof/>
-                <w:webHidden/>
-              </w:rPr>
-              <w:instrText xml:space="preserve"> PAGEREF _Toc267902861 \h </w:instrText>
-            </w:r>
-            <w:r>
-              <w:rPr>
-                <w:noProof/>
-                <w:webHidden/>
-              </w:rPr>
-            </w:r>
-            <w:r>
-              <w:rPr>
-                <w:noProof/>
-                <w:webHidden/>
-              </w:rPr>
-              <w:fldChar w:fldCharType="separate"/>
-            </w:r>
-            <w:r>
-              <w:rPr>
-                <w:noProof/>
-                <w:webHidden/>
-              </w:rPr>
-              <w:t>5</w:t>
-            </w:r>
-            <w:r>
-              <w:rPr>
-                <w:noProof/>
-                <w:webHidden/>
-              </w:rPr>
-              <w:fldChar w:fldCharType="end"/>
-            </w:r>
-          </w:hyperlink>
-        </w:p>
-        <w:p>
-          <w:pPr>
-            <w:pStyle w:val="TOC2"/>
-            <w:tabs>
-              <w:tab w:val="right" w:leader="dot" w:pos="9062"/>
-            </w:tabs>
-            <w:rPr>
-              <w:noProof/>
-              <w:sz w:val="22"/>
-            </w:rPr>
-          </w:pPr>
-          <w:hyperlink w:anchor="_Toc267902862" w:history="1">
-            <w:r>
-              <w:rPr>
-                <w:rStyle w:val="Hyperlink"/>
-                <w:noProof/>
-                <w:lang w:val="en-US"/>
-              </w:rPr>
-              <w:t>Enemies</w:t>
-            </w:r>
-            <w:r>
-              <w:rPr>
-                <w:noProof/>
-                <w:webHidden/>
-              </w:rPr>
-              <w:tab/>
-            </w:r>
-            <w:r>
-              <w:rPr>
-                <w:noProof/>
-                <w:webHidden/>
-              </w:rPr>
-              <w:fldChar w:fldCharType="begin"/>
-            </w:r>
-            <w:r>
-              <w:rPr>
-                <w:noProof/>
-                <w:webHidden/>
-              </w:rPr>
-              <w:instrText xml:space="preserve"> PAGEREF _Toc267902862 \h </w:instrText>
-            </w:r>
-            <w:r>
-              <w:rPr>
-                <w:noProof/>
-                <w:webHidden/>
-              </w:rPr>
-            </w:r>
-            <w:r>
-              <w:rPr>
-                <w:noProof/>
-                <w:webHidden/>
-              </w:rPr>
-              <w:fldChar w:fldCharType="separate"/>
-            </w:r>
-            <w:r>
-              <w:rPr>
-                <w:noProof/>
-                <w:webHidden/>
-              </w:rPr>
-              <w:t>5</w:t>
-            </w:r>
-            <w:r>
-              <w:rPr>
-                <w:noProof/>
-                <w:webHidden/>
-              </w:rPr>
-              <w:fldChar w:fldCharType="end"/>
-            </w:r>
-          </w:hyperlink>
-        </w:p>
-        <w:p>
-          <w:pPr>
-            <w:pStyle w:val="TOC1"/>
-            <w:tabs>
-              <w:tab w:val="right" w:leader="dot" w:pos="9062"/>
-            </w:tabs>
-            <w:rPr>
-              <w:noProof/>
-              <w:sz w:val="22"/>
-            </w:rPr>
-          </w:pPr>
-          <w:hyperlink w:anchor="_Toc267902863" w:history="1">
-            <w:r>
-              <w:rPr>
-                <w:rStyle w:val="Hyperlink"/>
-                <w:noProof/>
-                <w:lang w:val="en-US"/>
-              </w:rPr>
-              <w:t>User Interface</w:t>
-            </w:r>
-            <w:r>
-              <w:rPr>
-                <w:noProof/>
-                <w:webHidden/>
-              </w:rPr>
-              <w:tab/>
-            </w:r>
-            <w:r>
-              <w:rPr>
-                <w:noProof/>
-                <w:webHidden/>
-              </w:rPr>
-              <w:fldChar w:fldCharType="begin"/>
-            </w:r>
-            <w:r>
-              <w:rPr>
-                <w:noProof/>
-                <w:webHidden/>
-              </w:rPr>
-              <w:instrText xml:space="preserve"> PAGEREF _Toc267902863 \h </w:instrText>
-            </w:r>
-            <w:r>
-              <w:rPr>
-                <w:noProof/>
-                <w:webHidden/>
-              </w:rPr>
-            </w:r>
-            <w:r>
-              <w:rPr>
-                <w:noProof/>
-                <w:webHidden/>
-              </w:rPr>
-              <w:fldChar w:fldCharType="separate"/>
-            </w:r>
-            <w:r>
-              <w:rPr>
-                <w:noProof/>
-                <w:webHidden/>
-              </w:rPr>
-              <w:t>5</w:t>
-            </w:r>
-            <w:r>
-              <w:rPr>
-                <w:noProof/>
-                <w:webHidden/>
-              </w:rPr>
-              <w:fldChar w:fldCharType="end"/>
-            </w:r>
-          </w:hyperlink>
-        </w:p>
-        <w:p>
-          <w:pPr>
-            <w:pStyle w:val="TOC1"/>
-            <w:tabs>
-              <w:tab w:val="right" w:leader="dot" w:pos="9062"/>
-            </w:tabs>
-            <w:rPr>
-              <w:noProof/>
-              <w:sz w:val="22"/>
-            </w:rPr>
-          </w:pPr>
-          <w:hyperlink w:anchor="_Toc267902864" w:history="1">
-            <w:r>
-              <w:rPr>
-                <w:rStyle w:val="Hyperlink"/>
-                <w:noProof/>
-              </w:rPr>
-              <w:t>Idea Pool</w:t>
-            </w:r>
-            <w:r>
-              <w:rPr>
-                <w:noProof/>
-                <w:webHidden/>
-              </w:rPr>
-              <w:tab/>
-            </w:r>
-            <w:r>
-              <w:rPr>
-                <w:noProof/>
-                <w:webHidden/>
-              </w:rPr>
-              <w:fldChar w:fldCharType="begin"/>
-            </w:r>
-            <w:r>
-              <w:rPr>
-                <w:noProof/>
-                <w:webHidden/>
-              </w:rPr>
-              <w:instrText xml:space="preserve"> PAGEREF _Toc267902864 \h </w:instrText>
-            </w:r>
-            <w:r>
-              <w:rPr>
-                <w:noProof/>
-                <w:webHidden/>
-              </w:rPr>
-            </w:r>
-            <w:r>
-              <w:rPr>
-                <w:noProof/>
-                <w:webHidden/>
-              </w:rPr>
-              <w:fldChar w:fldCharType="separate"/>
-            </w:r>
-            <w:r>
-              <w:rPr>
-                <w:noProof/>
-                <w:webHidden/>
-              </w:rPr>
-              <w:t>5</w:t>
+              <w:t>11</w:t>
             </w:r>
             <w:r>
               <w:rPr>
@@ -2246,6 +2388,7 @@
           <w:lang w:val="en-US"/>
         </w:rPr>
       </w:pPr>
+      <w:bookmarkStart w:id="0" w:name="_Toc267639941"/>
       <w:r>
         <w:rPr>
           <w:lang w:val="en-US"/>
@@ -2260,7 +2403,6 @@
           <w:lang w:val="en-US"/>
         </w:rPr>
       </w:pPr>
-      <w:bookmarkStart w:id="0" w:name="_Toc267902836"/>
       <w:r>
         <w:rPr>
           <w:lang w:val="en-US"/>
@@ -2283,7 +2425,7 @@
           <w:lang w:val="en-US"/>
         </w:rPr>
       </w:pPr>
-      <w:bookmarkStart w:id="1" w:name="_Toc267902837"/>
+      <w:bookmarkStart w:id="1" w:name="_Toc267639942"/>
       <w:r>
         <w:rPr>
           <w:lang w:val="en-US"/>
@@ -2310,12 +2452,6 @@
         </w:rPr>
         <w:t>None</w:t>
       </w:r>
-      <w:r>
-        <w:rPr>
-          <w:lang w:val="en-US"/>
-        </w:rPr>
-        <w:t>, but that will change</w:t>
-      </w:r>
     </w:p>
     <w:p>
       <w:pPr>
@@ -2324,7 +2460,7 @@
           <w:lang w:val="en-US"/>
         </w:rPr>
       </w:pPr>
-      <w:bookmarkStart w:id="2" w:name="_Toc267902838"/>
+      <w:bookmarkStart w:id="2" w:name="_Toc267639943"/>
       <w:r>
         <w:rPr>
           <w:lang w:val="en-US"/>
@@ -2346,7 +2482,7 @@
           <w:lang w:val="en-US"/>
         </w:rPr>
       </w:pPr>
-      <w:bookmarkStart w:id="3" w:name="_Toc267902839"/>
+      <w:bookmarkStart w:id="3" w:name="_Toc267639944"/>
       <w:r>
         <w:rPr>
           <w:lang w:val="en-US"/>
@@ -2381,17 +2517,9 @@
     </w:p>
     <w:p>
       <w:pPr>
-        <w:pStyle w:val="ListParagraph"/>
-      </w:pPr>
-      <w:r>
-        <w:t>Basic game architecture</w:t>
-      </w:r>
-    </w:p>
-    <w:p>
-      <w:pPr>
         <w:pStyle w:val="Heading3"/>
       </w:pPr>
-      <w:bookmarkStart w:id="4" w:name="_Toc267902840"/>
+      <w:bookmarkStart w:id="4" w:name="_Toc267639945"/>
       <w:r>
         <w:t>Milestone 2</w:t>
       </w:r>
@@ -2449,7 +2577,7 @@
       <w:pPr>
         <w:pStyle w:val="Heading3"/>
       </w:pPr>
-      <w:bookmarkStart w:id="5" w:name="_Toc267902841"/>
+      <w:bookmarkStart w:id="5" w:name="_Toc267639946"/>
       <w:r>
         <w:t>Milestone 3</w:t>
       </w:r>
@@ -2505,17 +2633,508 @@
     </w:p>
     <w:p>
       <w:pPr>
+        <w:pStyle w:val="ListParagraph"/>
+      </w:pPr>
+      <w:r>
+        <w:br w:type="page"/>
+      </w:r>
+    </w:p>
+    <w:p>
+      <w:pPr>
+        <w:pStyle w:val="Heading1"/>
+        <w:rPr>
+          <w:lang w:val="en-US"/>
+        </w:rPr>
+      </w:pPr>
+      <w:bookmarkStart w:id="6" w:name="_Toc267639947"/>
+      <w:r>
+        <w:rPr>
+          <w:lang w:val="en-US"/>
+        </w:rPr>
+        <w:lastRenderedPageBreak/>
+        <w:t>Game Overview</w:t>
+      </w:r>
+      <w:bookmarkEnd w:id="6"/>
+    </w:p>
+    <w:p>
+      <w:pPr>
+        <w:pStyle w:val="Heading2"/>
+        <w:rPr>
+          <w:lang w:val="en-US"/>
+        </w:rPr>
+      </w:pPr>
+      <w:bookmarkStart w:id="7" w:name="_Toc267639948"/>
+      <w:r>
+        <w:rPr>
+          <w:lang w:val="en-US"/>
+        </w:rPr>
+        <w:t>Philosophy</w:t>
+      </w:r>
+      <w:bookmarkEnd w:id="7"/>
+    </w:p>
+    <w:p>
+      <w:pPr>
         <w:pStyle w:val="Heading3"/>
-      </w:pPr>
-      <w:bookmarkStart w:id="6" w:name="_Toc267902842"/>
-      <w:r>
-        <w:t>Milestone 4</w:t>
-      </w:r>
-      <w:bookmarkEnd w:id="6"/>
-    </w:p>
-    <w:p>
-      <w:r>
-        <w:t>Fancy stuff?</w:t>
+        <w:rPr>
+          <w:lang w:val="en-US"/>
+        </w:rPr>
+      </w:pPr>
+      <w:bookmarkStart w:id="8" w:name="_Toc267639949"/>
+      <w:r>
+        <w:rPr>
+          <w:lang w:val="en-US"/>
+        </w:rPr>
+        <w:t xml:space="preserve">Get </w:t>
+      </w:r>
+      <w:r>
+        <w:rPr>
+          <w:lang w:val="en-US"/>
+        </w:rPr>
+        <w:t>it</w:t>
+      </w:r>
+      <w:r>
+        <w:rPr>
+          <w:lang w:val="en-US"/>
+        </w:rPr>
+        <w:t xml:space="preserve"> done!</w:t>
+      </w:r>
+      <w:bookmarkEnd w:id="8"/>
+    </w:p>
+    <w:p>
+      <w:pPr>
+        <w:rPr>
+          <w:lang w:val="en-US"/>
+        </w:rPr>
+      </w:pPr>
+      <w:r>
+        <w:rPr>
+          <w:lang w:val="en-US"/>
+        </w:rPr>
+        <w:t>That’s our philosophy and that is what we will do. This is about a simple, no butterflies-and-rainbows Space Invaders clone to get started, so let’s get started!</w:t>
+      </w:r>
+    </w:p>
+    <w:p>
+      <w:pPr>
+        <w:pStyle w:val="Heading2"/>
+        <w:rPr>
+          <w:lang w:val="en-US"/>
+        </w:rPr>
+      </w:pPr>
+      <w:bookmarkStart w:id="9" w:name="_Toc267639950"/>
+      <w:r>
+        <w:rPr>
+          <w:lang w:val="en-US"/>
+        </w:rPr>
+        <w:t xml:space="preserve">Common </w:t>
+      </w:r>
+      <w:r>
+        <w:rPr>
+          <w:lang w:val="en-US"/>
+        </w:rPr>
+        <w:t>Questions</w:t>
+      </w:r>
+      <w:bookmarkEnd w:id="9"/>
+    </w:p>
+    <w:p>
+      <w:pPr>
+        <w:pStyle w:val="Heading4"/>
+        <w:rPr>
+          <w:lang w:val="en-US"/>
+        </w:rPr>
+      </w:pPr>
+      <w:r>
+        <w:rPr>
+          <w:lang w:val="en-US"/>
+        </w:rPr>
+        <w:t>What is the game?</w:t>
+      </w:r>
+    </w:p>
+    <w:p>
+      <w:pPr>
+        <w:rPr>
+          <w:lang w:val="en-US"/>
+        </w:rPr>
+      </w:pPr>
+      <w:r>
+        <w:rPr>
+          <w:lang w:val="en-US"/>
+        </w:rPr>
+        <w:t>Simple Space Invaders clone. M</w:t>
+      </w:r>
+      <w:r>
+        <w:rPr>
+          <w:lang w:val="en-US"/>
+        </w:rPr>
+        <w:t>aybe we’ll add some spice later, but first let’s focus on the fundamentals.</w:t>
+      </w:r>
+    </w:p>
+    <w:p>
+      <w:pPr>
+        <w:pStyle w:val="Heading4"/>
+        <w:rPr>
+          <w:lang w:val="en-US"/>
+        </w:rPr>
+      </w:pPr>
+      <w:r>
+        <w:rPr>
+          <w:lang w:val="en-US"/>
+        </w:rPr>
+        <w:t>Why create this game?</w:t>
+      </w:r>
+    </w:p>
+    <w:p>
+      <w:pPr>
+        <w:rPr>
+          <w:lang w:val="en-US"/>
+        </w:rPr>
+      </w:pPr>
+      <w:r>
+        <w:rPr>
+          <w:lang w:val="en-US"/>
+        </w:rPr>
+        <w:t>To get started and</w:t>
+      </w:r>
+      <w:r>
+        <w:rPr>
+          <w:lang w:val="en-US"/>
+        </w:rPr>
+        <w:t xml:space="preserve"> </w:t>
+      </w:r>
+      <w:r>
+        <w:rPr>
+          <w:lang w:val="en-US"/>
+        </w:rPr>
+        <w:t>gain</w:t>
+      </w:r>
+      <w:r>
+        <w:rPr>
+          <w:lang w:val="en-US"/>
+        </w:rPr>
+        <w:t xml:space="preserve"> some first-hand experience</w:t>
+      </w:r>
+      <w:r>
+        <w:rPr>
+          <w:lang w:val="en-US"/>
+        </w:rPr>
+        <w:t xml:space="preserve"> in creating games.</w:t>
+      </w:r>
+      <w:r>
+        <w:rPr>
+          <w:lang w:val="en-US"/>
+        </w:rPr>
+        <w:t xml:space="preserve"> </w:t>
+      </w:r>
+      <w:r>
+        <w:rPr>
+          <w:lang w:val="en-US"/>
+        </w:rPr>
+        <w:t>Everybody has to start somewhere</w:t>
+      </w:r>
+      <w:r>
+        <w:rPr>
+          <w:lang w:val="en-US"/>
+        </w:rPr>
+        <w:t xml:space="preserve"> and this is where we will start</w:t>
+      </w:r>
+      <w:r>
+        <w:rPr>
+          <w:lang w:val="en-US"/>
+        </w:rPr>
+        <w:t>!</w:t>
+      </w:r>
+    </w:p>
+    <w:p>
+      <w:pPr>
+        <w:pStyle w:val="Heading4"/>
+        <w:rPr>
+          <w:lang w:val="en-US"/>
+        </w:rPr>
+      </w:pPr>
+      <w:r>
+        <w:rPr>
+          <w:lang w:val="en-US"/>
+        </w:rPr>
+        <w:t>Where does the game take place?</w:t>
+      </w:r>
+    </w:p>
+    <w:p>
+      <w:pPr>
+        <w:rPr>
+          <w:lang w:val="en-US"/>
+        </w:rPr>
+      </w:pPr>
+      <w:r>
+        <w:rPr>
+          <w:lang w:val="en-US"/>
+        </w:rPr>
+        <w:t xml:space="preserve">In the year </w:t>
+      </w:r>
+      <w:r>
+        <w:rPr>
+          <w:lang w:val="en-US"/>
+        </w:rPr>
+        <w:t>2345</w:t>
+      </w:r>
+      <w:r>
+        <w:rPr>
+          <w:lang w:val="en-US"/>
+        </w:rPr>
+        <w:t xml:space="preserve">, far far away from earth </w:t>
+      </w:r>
+      <w:r>
+        <w:rPr>
+          <w:lang w:val="en-US"/>
+        </w:rPr>
+        <w:t>in space</w:t>
+      </w:r>
+      <w:r>
+        <w:rPr>
+          <w:lang w:val="en-US"/>
+        </w:rPr>
+        <w:t xml:space="preserve"> where</w:t>
+      </w:r>
+      <w:r>
+        <w:rPr>
+          <w:lang w:val="en-US"/>
+        </w:rPr>
+        <w:t xml:space="preserve"> there are aliens. Kill them. Simple as that!</w:t>
+      </w:r>
+    </w:p>
+    <w:p>
+      <w:pPr>
+        <w:pStyle w:val="Heading4"/>
+        <w:rPr>
+          <w:lang w:val="en-US"/>
+        </w:rPr>
+      </w:pPr>
+      <w:r>
+        <w:rPr>
+          <w:lang w:val="en-US"/>
+        </w:rPr>
+        <w:t>What do I control?</w:t>
+      </w:r>
+    </w:p>
+    <w:p>
+      <w:pPr>
+        <w:rPr>
+          <w:lang w:val="en-US"/>
+        </w:rPr>
+      </w:pPr>
+      <w:r>
+        <w:rPr>
+          <w:lang w:val="en-US"/>
+        </w:rPr>
+        <w:t>A cool space fighter.</w:t>
+      </w:r>
+    </w:p>
+    <w:p>
+      <w:pPr>
+        <w:pStyle w:val="Heading4"/>
+        <w:rPr>
+          <w:lang w:val="en-US"/>
+        </w:rPr>
+      </w:pPr>
+      <w:r>
+        <w:rPr>
+          <w:lang w:val="en-US"/>
+        </w:rPr>
+        <w:t>What is the main focus?</w:t>
+      </w:r>
+    </w:p>
+    <w:p>
+      <w:pPr>
+        <w:rPr>
+          <w:lang w:val="en-US"/>
+        </w:rPr>
+      </w:pPr>
+      <w:r>
+        <w:rPr>
+          <w:lang w:val="en-US"/>
+        </w:rPr>
+        <w:t>Create a fun game from start to finish.</w:t>
+      </w:r>
+    </w:p>
+    <w:p>
+      <w:pPr>
+        <w:pStyle w:val="Heading4"/>
+        <w:rPr>
+          <w:lang w:val="en-US"/>
+        </w:rPr>
+      </w:pPr>
+      <w:r>
+        <w:rPr>
+          <w:lang w:val="en-US"/>
+        </w:rPr>
+        <w:t>What’s different?</w:t>
+      </w:r>
+    </w:p>
+    <w:p>
+      <w:pPr>
+        <w:rPr>
+          <w:lang w:val="en-US"/>
+        </w:rPr>
+      </w:pPr>
+      <w:r>
+        <w:rPr>
+          <w:lang w:val="en-US"/>
+        </w:rPr>
+        <w:t>It’s made by US!</w:t>
+      </w:r>
+    </w:p>
+    <w:p>
+      <w:pPr>
+        <w:pStyle w:val="Heading2"/>
+        <w:rPr>
+          <w:lang w:val="en-US"/>
+        </w:rPr>
+      </w:pPr>
+      <w:bookmarkStart w:id="10" w:name="_Toc267639951"/>
+      <w:r>
+        <w:rPr>
+          <w:lang w:val="en-US"/>
+        </w:rPr>
+        <w:t>Production cycle</w:t>
+      </w:r>
+      <w:bookmarkEnd w:id="10"/>
+    </w:p>
+    <w:p>
+      <w:pPr>
+        <w:rPr>
+          <w:lang w:val="en-US"/>
+        </w:rPr>
+      </w:pPr>
+      <w:r>
+        <w:rPr>
+          <w:lang w:val="en-US"/>
+        </w:rPr>
+        <w:t xml:space="preserve">We will use a scrum-like approach: short, iterative production cycles called </w:t>
+      </w:r>
+      <w:r>
+        <w:rPr>
+          <w:rStyle w:val="Emphasis"/>
+          <w:lang w:val="en-US"/>
+        </w:rPr>
+        <w:t>sprint</w:t>
+      </w:r>
+      <w:r>
+        <w:rPr>
+          <w:lang w:val="en-US"/>
+        </w:rPr>
+        <w:t xml:space="preserve">. In scrum a single sprint takes 24 hours, but as we don’t work full-time on this project </w:t>
+      </w:r>
+      <w:r>
+        <w:rPr>
+          <w:rStyle w:val="Strong"/>
+          <w:lang w:val="en-US"/>
+        </w:rPr>
+        <w:t xml:space="preserve">our sprint will be </w:t>
+      </w:r>
+      <w:r>
+        <w:rPr>
+          <w:rStyle w:val="Strong"/>
+          <w:lang w:val="en-US"/>
+        </w:rPr>
+        <w:t>4</w:t>
+      </w:r>
+      <w:r>
+        <w:rPr>
+          <w:rStyle w:val="Strong"/>
+          <w:lang w:val="en-US"/>
+        </w:rPr>
+        <w:t xml:space="preserve"> weeks</w:t>
+      </w:r>
+      <w:r>
+        <w:rPr>
+          <w:lang w:val="en-US"/>
+        </w:rPr>
+        <w:t xml:space="preserve">. In this </w:t>
+      </w:r>
+      <w:r>
+        <w:rPr>
+          <w:lang w:val="en-US"/>
+        </w:rPr>
+        <w:t>4</w:t>
+      </w:r>
+      <w:r>
+        <w:rPr>
+          <w:lang w:val="en-US"/>
+        </w:rPr>
+        <w:t xml:space="preserve"> weeks you should be able to dedicate </w:t>
+      </w:r>
+      <w:r>
+        <w:rPr>
+          <w:lang w:val="en-US"/>
+        </w:rPr>
+        <w:t>some time</w:t>
+      </w:r>
+      <w:r>
+        <w:rPr>
+          <w:lang w:val="en-US"/>
+        </w:rPr>
+        <w:t xml:space="preserve"> </w:t>
+      </w:r>
+      <w:r>
+        <w:rPr>
+          <w:lang w:val="en-US"/>
+        </w:rPr>
+        <w:t>to</w:t>
+      </w:r>
+      <w:r>
+        <w:rPr>
+          <w:lang w:val="en-US"/>
+        </w:rPr>
+        <w:t xml:space="preserve"> the project.</w:t>
+      </w:r>
+    </w:p>
+    <w:p>
+      <w:pPr>
+        <w:rPr>
+          <w:lang w:val="en-US"/>
+        </w:rPr>
+      </w:pPr>
+      <w:r>
+        <w:rPr>
+          <w:lang w:val="en-US"/>
+        </w:rPr>
+        <w:t xml:space="preserve">After every sprint there will be a </w:t>
+      </w:r>
+      <w:r>
+        <w:rPr>
+          <w:rStyle w:val="Emphasis"/>
+          <w:lang w:val="en-US"/>
+        </w:rPr>
+        <w:t>sprint meeting</w:t>
+      </w:r>
+      <w:r>
+        <w:rPr>
+          <w:lang w:val="en-US"/>
+        </w:rPr>
+        <w:t xml:space="preserve">. This meetings will be Tuesdays at 20:00 o’clock and will take place in Skype. A sprint meeting should take </w:t>
+      </w:r>
+      <w:r>
+        <w:rPr>
+          <w:lang w:val="en-US"/>
+        </w:rPr>
+        <w:t>around</w:t>
+      </w:r>
+      <w:r>
+        <w:rPr>
+          <w:lang w:val="en-US"/>
+        </w:rPr>
+        <w:t xml:space="preserve"> 30 minutes.</w:t>
+      </w:r>
+    </w:p>
+    <w:p>
+      <w:pPr>
+        <w:rPr>
+          <w:lang w:val="en-US"/>
+        </w:rPr>
+      </w:pPr>
+      <w:r>
+        <w:rPr>
+          <w:lang w:val="en-US"/>
+        </w:rPr>
+        <w:br w:type="page"/>
       </w:r>
     </w:p>
     <w:p>
@@ -2525,14 +3144,151 @@
           <w:lang w:val="en-US"/>
         </w:rPr>
       </w:pPr>
-      <w:bookmarkStart w:id="7" w:name="_Toc267902843"/>
-      <w:r>
-        <w:rPr>
-          <w:lang w:val="en-US"/>
-        </w:rPr>
-        <w:t>Game Overview</w:t>
-      </w:r>
-      <w:bookmarkEnd w:id="7"/>
+      <w:bookmarkStart w:id="11" w:name="_Toc267639952"/>
+      <w:r>
+        <w:rPr>
+          <w:lang w:val="en-US"/>
+        </w:rPr>
+        <w:lastRenderedPageBreak/>
+        <w:t>Feature</w:t>
+      </w:r>
+      <w:r>
+        <w:rPr>
+          <w:lang w:val="en-US"/>
+        </w:rPr>
+        <w:t xml:space="preserve"> Set</w:t>
+      </w:r>
+      <w:bookmarkEnd w:id="11"/>
+      <w:r>
+        <w:rPr>
+          <w:lang w:val="en-US"/>
+        </w:rPr>
+        <w:t xml:space="preserve"> </w:t>
+      </w:r>
+    </w:p>
+    <w:p>
+      <w:pPr>
+        <w:rPr>
+          <w:lang w:val="en-US"/>
+        </w:rPr>
+      </w:pPr>
+      <w:r>
+        <w:rPr>
+          <w:lang w:val="en-US"/>
+        </w:rPr>
+        <w:t xml:space="preserve">Following is a list of features we plan to implement into the game. This is a complete list </w:t>
+      </w:r>
+      <w:r>
+        <w:rPr>
+          <w:lang w:val="en-US"/>
+        </w:rPr>
+        <w:t>showing</w:t>
+      </w:r>
+      <w:r>
+        <w:rPr>
+          <w:lang w:val="en-US"/>
+        </w:rPr>
+        <w:t xml:space="preserve"> all features that the final version may contain. To get there we will release several intermediary versions with a partial feature set, continuously working on getting the full feature set implemented.</w:t>
+      </w:r>
+    </w:p>
+    <w:p>
+      <w:pPr>
+        <w:pStyle w:val="ListParagraph"/>
+      </w:pPr>
+      <w:r>
+        <w:t>Um, a 2D Sprite ship, rendered with D3D10!</w:t>
+      </w:r>
+    </w:p>
+    <w:p>
+      <w:pPr>
+        <w:pStyle w:val="ListParagraph"/>
+      </w:pPr>
+      <w:r>
+        <w:t>2D Sprite Enemies, hahaa!</w:t>
+      </w:r>
+    </w:p>
+    <w:p>
+      <w:pPr>
+        <w:pStyle w:val="ListParagraph"/>
+      </w:pPr>
+      <w:r>
+        <w:t>Maybe a nice background</w:t>
+      </w:r>
+    </w:p>
+    <w:p>
+      <w:pPr>
+        <w:pStyle w:val="ListParagraph"/>
+      </w:pPr>
+      <w:r>
+        <w:t>And some different types of enemies that award for a different amount of points</w:t>
+      </w:r>
+    </w:p>
+    <w:p>
+      <w:pPr>
+        <w:pStyle w:val="ListParagraph"/>
+      </w:pPr>
+      <w:r>
+        <w:t>Highscore List</w:t>
+      </w:r>
+    </w:p>
+    <w:p>
+      <w:pPr>
+        <w:pStyle w:val="ListParagraph"/>
+      </w:pPr>
+      <w:r>
+        <w:t>Some nice graphical pew pew laser effectz!</w:t>
+      </w:r>
+    </w:p>
+    <w:p>
+      <w:pPr>
+        <w:pStyle w:val="ListParagraph"/>
+      </w:pPr>
+      <w:r>
+        <w:t>GUI and Menus</w:t>
+      </w:r>
+    </w:p>
+    <w:p>
+      <w:pPr>
+        <w:rPr>
+          <w:lang w:val="en-US"/>
+        </w:rPr>
+      </w:pPr>
+      <w:r>
+        <w:rPr>
+          <w:lang w:val="en-US"/>
+        </w:rPr>
+        <w:br w:type="page"/>
+      </w:r>
+    </w:p>
+    <w:p>
+      <w:pPr>
+        <w:pStyle w:val="Heading1"/>
+        <w:rPr>
+          <w:lang w:val="en-US"/>
+        </w:rPr>
+      </w:pPr>
+      <w:bookmarkStart w:id="12" w:name="_Toc267639953"/>
+      <w:r>
+        <w:rPr>
+          <w:lang w:val="en-US"/>
+        </w:rPr>
+        <w:lastRenderedPageBreak/>
+        <w:t>The Game World</w:t>
+      </w:r>
+      <w:bookmarkEnd w:id="12"/>
+    </w:p>
+    <w:p>
+      <w:pPr>
+        <w:rPr>
+          <w:lang w:val="en-US"/>
+        </w:rPr>
+      </w:pPr>
+      <w:r>
+        <w:rPr>
+          <w:lang w:val="en-US"/>
+        </w:rPr>
+        <w:t>Provide an overview to the game world.</w:t>
+      </w:r>
     </w:p>
     <w:p>
       <w:pPr>
@@ -2541,14 +3297,27 @@
           <w:lang w:val="en-US"/>
         </w:rPr>
       </w:pPr>
-      <w:bookmarkStart w:id="8" w:name="_Toc267902844"/>
-      <w:r>
-        <w:rPr>
-          <w:lang w:val="en-US"/>
-        </w:rPr>
-        <w:t>Philosophy</w:t>
-      </w:r>
-      <w:bookmarkEnd w:id="8"/>
+      <w:bookmarkStart w:id="13" w:name="_Toc267639954"/>
+      <w:r>
+        <w:rPr>
+          <w:lang w:val="en-US"/>
+        </w:rPr>
+        <w:t>The Physical World</w:t>
+      </w:r>
+      <w:bookmarkEnd w:id="13"/>
+    </w:p>
+    <w:p>
+      <w:pPr>
+        <w:rPr>
+          <w:lang w:val="en-US"/>
+        </w:rPr>
+      </w:pPr>
+      <w:r>
+        <w:rPr>
+          <w:lang w:val="en-US"/>
+        </w:rPr>
+        <w:t>Describe an overview of the physical world.  Then start talking about the components of the physical world below in each paragraph.</w:t>
+      </w:r>
     </w:p>
     <w:p>
       <w:pPr>
@@ -2557,38 +3326,77 @@
           <w:lang w:val="en-US"/>
         </w:rPr>
       </w:pPr>
-      <w:bookmarkStart w:id="9" w:name="_Toc267902845"/>
-      <w:r>
-        <w:rPr>
-          <w:lang w:val="en-US"/>
-        </w:rPr>
-        <w:t xml:space="preserve">Get </w:t>
-      </w:r>
-      <w:r>
-        <w:rPr>
-          <w:lang w:val="en-US"/>
-        </w:rPr>
-        <w:t>it</w:t>
-      </w:r>
-      <w:r>
-        <w:rPr>
-          <w:lang w:val="en-US"/>
-        </w:rPr>
-        <w:t xml:space="preserve"> done!</w:t>
-      </w:r>
-      <w:bookmarkEnd w:id="9"/>
-    </w:p>
-    <w:p>
-      <w:pPr>
-        <w:rPr>
-          <w:lang w:val="en-US"/>
-        </w:rPr>
-      </w:pPr>
-      <w:r>
-        <w:rPr>
-          <w:lang w:val="en-US"/>
-        </w:rPr>
-        <w:t>That’s our philosophy and that is what we will do. This is about a simple, no butterflies-and-rainbows Space Invaders clone to get started, so let’s get started!</w:t>
+      <w:bookmarkStart w:id="14" w:name="_Toc267639955"/>
+      <w:r>
+        <w:rPr>
+          <w:lang w:val="en-US"/>
+        </w:rPr>
+        <w:t>Scale</w:t>
+      </w:r>
+      <w:bookmarkEnd w:id="14"/>
+    </w:p>
+    <w:p>
+      <w:pPr>
+        <w:rPr>
+          <w:lang w:val="en-US"/>
+        </w:rPr>
+      </w:pPr>
+      <w:r>
+        <w:rPr>
+          <w:lang w:val="en-US"/>
+        </w:rPr>
+        <w:t>Describe the scale that you will use to represent the world.  Scale is important!</w:t>
+      </w:r>
+      <w:r>
+        <w:rPr>
+          <w:lang w:val="en-US"/>
+        </w:rPr>
+        <w:tab/>
+      </w:r>
+    </w:p>
+    <w:p>
+      <w:pPr>
+        <w:pStyle w:val="Heading3"/>
+        <w:rPr>
+          <w:lang w:val="en-US"/>
+        </w:rPr>
+      </w:pPr>
+      <w:bookmarkStart w:id="15" w:name="_Toc267639956"/>
+      <w:r>
+        <w:rPr>
+          <w:lang w:val="en-US"/>
+        </w:rPr>
+        <w:t>Objects</w:t>
+      </w:r>
+      <w:bookmarkEnd w:id="15"/>
+    </w:p>
+    <w:p>
+      <w:pPr>
+        <w:pStyle w:val="Heading3"/>
+        <w:rPr>
+          <w:lang w:val="en-US"/>
+        </w:rPr>
+      </w:pPr>
+      <w:bookmarkStart w:id="16" w:name="_Toc267639957"/>
+      <w:r>
+        <w:rPr>
+          <w:lang w:val="en-US"/>
+        </w:rPr>
+        <w:t>Time</w:t>
+      </w:r>
+      <w:bookmarkEnd w:id="16"/>
+    </w:p>
+    <w:p>
+      <w:pPr>
+        <w:rPr>
+          <w:lang w:val="en-US"/>
+        </w:rPr>
+      </w:pPr>
+      <w:r>
+        <w:rPr>
+          <w:lang w:val="en-US"/>
+        </w:rPr>
+        <w:t>Describe the way time will work in your game or whatever will be used.</w:t>
       </w:r>
     </w:p>
     <w:p>
@@ -2598,277 +3406,26 @@
           <w:lang w:val="en-US"/>
         </w:rPr>
       </w:pPr>
-      <w:bookmarkStart w:id="10" w:name="_Toc267902846"/>
-      <w:r>
-        <w:rPr>
-          <w:lang w:val="en-US"/>
-        </w:rPr>
-        <w:t xml:space="preserve">Common </w:t>
-      </w:r>
-      <w:r>
-        <w:rPr>
-          <w:lang w:val="en-US"/>
-        </w:rPr>
-        <w:t>Questions</w:t>
-      </w:r>
-      <w:bookmarkEnd w:id="10"/>
-    </w:p>
-    <w:p>
-      <w:pPr>
-        <w:pStyle w:val="Heading4"/>
-        <w:rPr>
-          <w:lang w:val="en-US"/>
-        </w:rPr>
-      </w:pPr>
-      <w:r>
-        <w:rPr>
-          <w:lang w:val="en-US"/>
-        </w:rPr>
-        <w:t>What is the game?</w:t>
-      </w:r>
-    </w:p>
-    <w:p>
-      <w:pPr>
-        <w:rPr>
-          <w:lang w:val="en-US"/>
-        </w:rPr>
-      </w:pPr>
-      <w:r>
-        <w:rPr>
-          <w:lang w:val="en-US"/>
-        </w:rPr>
-        <w:t>Simple Space Invaders clone. M</w:t>
-      </w:r>
-      <w:r>
-        <w:rPr>
-          <w:lang w:val="en-US"/>
-        </w:rPr>
-        <w:t>aybe we’ll add some spice later, but first let’s focus on the fundamentals.</w:t>
-      </w:r>
-    </w:p>
-    <w:p>
-      <w:pPr>
-        <w:pStyle w:val="Heading4"/>
-        <w:rPr>
-          <w:lang w:val="en-US"/>
-        </w:rPr>
-      </w:pPr>
-      <w:r>
-        <w:rPr>
-          <w:lang w:val="en-US"/>
-        </w:rPr>
-        <w:t>Why create this game?</w:t>
-      </w:r>
-    </w:p>
-    <w:p>
-      <w:pPr>
-        <w:rPr>
-          <w:lang w:val="en-US"/>
-        </w:rPr>
-      </w:pPr>
-      <w:r>
-        <w:rPr>
-          <w:lang w:val="en-US"/>
-        </w:rPr>
-        <w:t>To get started and</w:t>
-      </w:r>
-      <w:r>
-        <w:rPr>
-          <w:lang w:val="en-US"/>
-        </w:rPr>
-        <w:t xml:space="preserve"> </w:t>
-      </w:r>
-      <w:r>
-        <w:rPr>
-          <w:lang w:val="en-US"/>
-        </w:rPr>
-        <w:t>gain</w:t>
-      </w:r>
-      <w:r>
-        <w:rPr>
-          <w:lang w:val="en-US"/>
-        </w:rPr>
-        <w:t xml:space="preserve"> some first-hand experience</w:t>
-      </w:r>
-      <w:r>
-        <w:rPr>
-          <w:lang w:val="en-US"/>
-        </w:rPr>
-        <w:t xml:space="preserve"> in creating games.</w:t>
-      </w:r>
-      <w:r>
-        <w:rPr>
-          <w:lang w:val="en-US"/>
-        </w:rPr>
-        <w:t xml:space="preserve"> </w:t>
-      </w:r>
-      <w:r>
-        <w:rPr>
-          <w:lang w:val="en-US"/>
-        </w:rPr>
-        <w:t>Everybody has to start somewhere</w:t>
-      </w:r>
-      <w:r>
-        <w:rPr>
-          <w:lang w:val="en-US"/>
-        </w:rPr>
-        <w:t xml:space="preserve"> and this is where we will start</w:t>
-      </w:r>
-      <w:r>
-        <w:rPr>
-          <w:lang w:val="en-US"/>
-        </w:rPr>
-        <w:t>!</w:t>
-      </w:r>
-    </w:p>
-    <w:p>
-      <w:pPr>
-        <w:pStyle w:val="Heading4"/>
-        <w:rPr>
-          <w:lang w:val="en-US"/>
-        </w:rPr>
-      </w:pPr>
-      <w:r>
-        <w:rPr>
-          <w:lang w:val="en-US"/>
-        </w:rPr>
-        <w:t>Where does the game take place?</w:t>
-      </w:r>
-    </w:p>
-    <w:p>
-      <w:pPr>
-        <w:rPr>
-          <w:lang w:val="en-US"/>
-        </w:rPr>
-      </w:pPr>
-      <w:r>
-        <w:rPr>
-          <w:lang w:val="en-US"/>
-        </w:rPr>
-        <w:t xml:space="preserve">In the year </w:t>
-      </w:r>
-      <w:r>
-        <w:rPr>
-          <w:lang w:val="en-US"/>
-        </w:rPr>
-        <w:t>2345</w:t>
-      </w:r>
-      <w:r>
-        <w:rPr>
-          <w:lang w:val="en-US"/>
-        </w:rPr>
-        <w:t xml:space="preserve">, far far away from earth </w:t>
-      </w:r>
-      <w:r>
-        <w:rPr>
-          <w:lang w:val="en-US"/>
-        </w:rPr>
-        <w:t>in space</w:t>
-      </w:r>
-      <w:r>
-        <w:rPr>
-          <w:lang w:val="en-US"/>
-        </w:rPr>
-        <w:t xml:space="preserve"> where</w:t>
-      </w:r>
-      <w:r>
-        <w:rPr>
-          <w:lang w:val="en-US"/>
-        </w:rPr>
-        <w:t xml:space="preserve"> there are aliens. Kill them. Simple as that!</w:t>
-      </w:r>
-    </w:p>
-    <w:p>
-      <w:pPr>
-        <w:pStyle w:val="Heading4"/>
-        <w:rPr>
-          <w:lang w:val="en-US"/>
-        </w:rPr>
-      </w:pPr>
-      <w:r>
-        <w:rPr>
-          <w:lang w:val="en-US"/>
-        </w:rPr>
-        <w:t>What do I control?</w:t>
-      </w:r>
-    </w:p>
-    <w:p>
-      <w:pPr>
-        <w:rPr>
-          <w:lang w:val="en-US"/>
-        </w:rPr>
-      </w:pPr>
-      <w:r>
-        <w:rPr>
-          <w:lang w:val="en-US"/>
-        </w:rPr>
-        <w:t>A cool space fighter.</w:t>
-      </w:r>
-    </w:p>
-    <w:p>
-      <w:pPr>
-        <w:pStyle w:val="Heading4"/>
-        <w:rPr>
-          <w:lang w:val="en-US"/>
-        </w:rPr>
-      </w:pPr>
-      <w:r>
-        <w:rPr>
-          <w:lang w:val="en-US"/>
-        </w:rPr>
-        <w:t>What is the main focus?</w:t>
-      </w:r>
-    </w:p>
-    <w:p>
-      <w:pPr>
-        <w:rPr>
-          <w:lang w:val="en-US"/>
-        </w:rPr>
-      </w:pPr>
-      <w:r>
-        <w:rPr>
-          <w:lang w:val="en-US"/>
-        </w:rPr>
-        <w:t xml:space="preserve">Create a fun </w:t>
-      </w:r>
-      <w:r>
-        <w:rPr>
-          <w:lang w:val="en-US"/>
-        </w:rPr>
-        <w:t>space shooter game</w:t>
-      </w:r>
-      <w:r>
-        <w:rPr>
-          <w:lang w:val="en-US"/>
-        </w:rPr>
-        <w:t xml:space="preserve"> from start to finish.</w:t>
-      </w:r>
-    </w:p>
-    <w:p>
-      <w:pPr>
-        <w:pStyle w:val="Heading4"/>
-        <w:rPr>
-          <w:lang w:val="en-US"/>
-        </w:rPr>
-      </w:pPr>
-      <w:r>
-        <w:rPr>
-          <w:lang w:val="en-US"/>
-        </w:rPr>
-        <w:t>What’s different?</w:t>
-      </w:r>
-    </w:p>
-    <w:p>
-      <w:pPr>
-        <w:rPr>
-          <w:lang w:val="en-US"/>
-        </w:rPr>
-      </w:pPr>
-      <w:r>
-        <w:rPr>
-          <w:lang w:val="en-US"/>
-        </w:rPr>
-        <w:t>It’s made by US!</w:t>
+      <w:bookmarkStart w:id="17" w:name="_Toc267639958"/>
+      <w:r>
+        <w:rPr>
+          <w:lang w:val="en-US"/>
+        </w:rPr>
+        <w:t>Rendering System</w:t>
+      </w:r>
+      <w:bookmarkEnd w:id="17"/>
+    </w:p>
+    <w:p>
+      <w:pPr>
+        <w:rPr>
+          <w:lang w:val="en-US"/>
+        </w:rPr>
+      </w:pPr>
+      <w:r>
+        <w:rPr>
+          <w:lang w:val="en-US"/>
+        </w:rPr>
+        <w:t>Give an overview of how your game will be rendered and then go into detail in the following paragraphs.</w:t>
       </w:r>
     </w:p>
     <w:p>
@@ -2878,571 +3435,142 @@
           <w:lang w:val="en-US"/>
         </w:rPr>
       </w:pPr>
-      <w:bookmarkStart w:id="11" w:name="_Toc267902847"/>
+      <w:bookmarkStart w:id="18" w:name="_Toc267639959"/>
+      <w:r>
+        <w:rPr>
+          <w:lang w:val="en-US"/>
+        </w:rPr>
+        <w:t>Camera</w:t>
+      </w:r>
+      <w:bookmarkEnd w:id="18"/>
+    </w:p>
+    <w:p>
+      <w:pPr>
+        <w:rPr>
+          <w:lang w:val="en-US"/>
+        </w:rPr>
+      </w:pPr>
+      <w:r>
+        <w:rPr>
+          <w:lang w:val="en-US"/>
+        </w:rPr>
+        <w:t>Fixed.</w:t>
+      </w:r>
+    </w:p>
+    <w:p>
+      <w:pPr>
+        <w:pStyle w:val="Heading2"/>
+        <w:rPr>
+          <w:lang w:val="en-US"/>
+        </w:rPr>
+      </w:pPr>
+      <w:bookmarkStart w:id="19" w:name="_Toc267639960"/>
+      <w:r>
+        <w:rPr>
+          <w:lang w:val="en-US"/>
+        </w:rPr>
+        <w:t>Game Engine</w:t>
+      </w:r>
+      <w:bookmarkEnd w:id="19"/>
+    </w:p>
+    <w:p>
+      <w:pPr>
+        <w:rPr>
+          <w:lang w:val="en-US"/>
+        </w:rPr>
+      </w:pPr>
+      <w:r>
+        <w:rPr>
+          <w:lang w:val="en-US"/>
+        </w:rPr>
+        <w:t>Describe the game engine in general.</w:t>
+      </w:r>
+    </w:p>
+    <w:p>
+      <w:pPr>
+        <w:pStyle w:val="Heading3"/>
+        <w:rPr>
+          <w:lang w:val="en-US"/>
+        </w:rPr>
+      </w:pPr>
+      <w:bookmarkStart w:id="20" w:name="_Toc267639961"/>
+      <w:r>
+        <w:rPr>
+          <w:lang w:val="en-US"/>
+        </w:rPr>
+        <w:t>Collision Detection</w:t>
+      </w:r>
+      <w:bookmarkEnd w:id="20"/>
+    </w:p>
+    <w:p>
+      <w:pPr>
+        <w:rPr>
+          <w:lang w:val="en-US"/>
+        </w:rPr>
+      </w:pPr>
+      <w:r>
+        <w:rPr>
+          <w:lang w:val="en-US"/>
+        </w:rPr>
+        <w:t>Our game engine handles collision detection really well.  It uses the such and such technique and will be quite excellent.  Can you see I am having a hard time making up stupid placeholder text here?</w:t>
+      </w:r>
+    </w:p>
+    <w:p>
+      <w:pPr>
+        <w:pStyle w:val="Heading2"/>
+        <w:rPr>
+          <w:lang w:val="en-US"/>
+        </w:rPr>
+      </w:pPr>
+      <w:bookmarkStart w:id="21" w:name="_Toc267639962"/>
+      <w:r>
+        <w:rPr>
+          <w:lang w:val="en-US"/>
+        </w:rPr>
+        <w:t>Lighting Model</w:t>
+      </w:r>
+      <w:bookmarkEnd w:id="21"/>
+    </w:p>
+    <w:p>
+      <w:pPr>
+        <w:rPr>
+          <w:lang w:val="en-US"/>
+        </w:rPr>
+      </w:pPr>
+      <w:r>
+        <w:rPr>
+          <w:lang w:val="en-US"/>
+        </w:rPr>
+        <w:t>Describe the lighting model you are going to use and then go into the different aspects of it below.</w:t>
+      </w:r>
+    </w:p>
+    <w:p>
+      <w:pPr>
+        <w:rPr>
+          <w:lang w:val="en-US"/>
+        </w:rPr>
+      </w:pPr>
+      <w:r>
+        <w:rPr>
+          <w:lang w:val="en-US"/>
+        </w:rPr>
+        <w:br w:type="page"/>
+      </w:r>
+    </w:p>
+    <w:p>
+      <w:pPr>
+        <w:pStyle w:val="Heading1"/>
+        <w:rPr>
+          <w:lang w:val="en-US"/>
+        </w:rPr>
+      </w:pPr>
+      <w:bookmarkStart w:id="22" w:name="_Toc267639963"/>
       <w:r>
         <w:rPr>
           <w:lang w:val="en-US"/>
         </w:rPr>
         <w:lastRenderedPageBreak/>
-        <w:t>Production cycle</w:t>
-      </w:r>
-      <w:bookmarkEnd w:id="11"/>
-    </w:p>
-    <w:p>
-      <w:pPr>
-        <w:rPr>
-          <w:lang w:val="en-US"/>
-        </w:rPr>
-      </w:pPr>
-      <w:r>
-        <w:rPr>
-          <w:lang w:val="en-US"/>
-        </w:rPr>
-        <w:t xml:space="preserve">We will use a scrum-like approach: short, iterative production cycles called </w:t>
-      </w:r>
-      <w:r>
-        <w:rPr>
-          <w:rStyle w:val="Emphasis"/>
-          <w:lang w:val="en-US"/>
-        </w:rPr>
-        <w:t>sprint</w:t>
-      </w:r>
-      <w:r>
-        <w:rPr>
-          <w:lang w:val="en-US"/>
-        </w:rPr>
-        <w:t xml:space="preserve">. In scrum a single sprint takes 24 hours, but as we don’t work full-time on this project </w:t>
-      </w:r>
-      <w:r>
-        <w:rPr>
-          <w:rStyle w:val="Strong"/>
-          <w:lang w:val="en-US"/>
-        </w:rPr>
-        <w:t xml:space="preserve">our sprint will be </w:t>
-      </w:r>
-      <w:r>
-        <w:rPr>
-          <w:rStyle w:val="Strong"/>
-          <w:lang w:val="en-US"/>
-        </w:rPr>
-        <w:t>4</w:t>
-      </w:r>
-      <w:r>
-        <w:rPr>
-          <w:rStyle w:val="Strong"/>
-          <w:lang w:val="en-US"/>
-        </w:rPr>
-        <w:t xml:space="preserve"> weeks</w:t>
-      </w:r>
-      <w:r>
-        <w:rPr>
-          <w:lang w:val="en-US"/>
-        </w:rPr>
-        <w:t xml:space="preserve">. In this </w:t>
-      </w:r>
-      <w:r>
-        <w:rPr>
-          <w:lang w:val="en-US"/>
-        </w:rPr>
-        <w:t>4</w:t>
-      </w:r>
-      <w:r>
-        <w:rPr>
-          <w:lang w:val="en-US"/>
-        </w:rPr>
-        <w:t xml:space="preserve"> weeks you should be able to dedicate </w:t>
-      </w:r>
-      <w:r>
-        <w:rPr>
-          <w:lang w:val="en-US"/>
-        </w:rPr>
-        <w:t>some time</w:t>
-      </w:r>
-      <w:r>
-        <w:rPr>
-          <w:lang w:val="en-US"/>
-        </w:rPr>
-        <w:t xml:space="preserve"> </w:t>
-      </w:r>
-      <w:r>
-        <w:rPr>
-          <w:lang w:val="en-US"/>
-        </w:rPr>
-        <w:t>to</w:t>
-      </w:r>
-      <w:r>
-        <w:rPr>
-          <w:lang w:val="en-US"/>
-        </w:rPr>
-        <w:t xml:space="preserve"> the project.</w:t>
-      </w:r>
-    </w:p>
-    <w:p>
-      <w:pPr>
-        <w:rPr>
-          <w:lang w:val="en-US"/>
-        </w:rPr>
-      </w:pPr>
-      <w:r>
-        <w:rPr>
-          <w:lang w:val="en-US"/>
-        </w:rPr>
-        <w:t xml:space="preserve">After every sprint there will be a </w:t>
-      </w:r>
-      <w:r>
-        <w:rPr>
-          <w:rStyle w:val="Emphasis"/>
-          <w:lang w:val="en-US"/>
-        </w:rPr>
-        <w:t>sprint meeting</w:t>
-      </w:r>
-      <w:r>
-        <w:rPr>
-          <w:lang w:val="en-US"/>
-        </w:rPr>
-        <w:t xml:space="preserve">. This meetings will be Tuesdays at 20:00 o’clock and will take place in Skype. A sprint meeting should take </w:t>
-      </w:r>
-      <w:r>
-        <w:rPr>
-          <w:lang w:val="en-US"/>
-        </w:rPr>
-        <w:t>around</w:t>
-      </w:r>
-      <w:r>
-        <w:rPr>
-          <w:lang w:val="en-US"/>
-        </w:rPr>
-        <w:t xml:space="preserve"> 30 minutes.</w:t>
-      </w:r>
-    </w:p>
-    <w:p>
-      <w:pPr>
-        <w:pStyle w:val="Heading1"/>
-        <w:rPr>
-          <w:lang w:val="en-US"/>
-        </w:rPr>
-      </w:pPr>
-      <w:bookmarkStart w:id="12" w:name="_Toc267902848"/>
-      <w:r>
-        <w:rPr>
-          <w:lang w:val="en-US"/>
-        </w:rPr>
-        <w:t>Feature</w:t>
-      </w:r>
-      <w:r>
-        <w:rPr>
-          <w:lang w:val="en-US"/>
-        </w:rPr>
-        <w:t xml:space="preserve"> Set</w:t>
-      </w:r>
-      <w:bookmarkEnd w:id="12"/>
-      <w:r>
-        <w:rPr>
-          <w:lang w:val="en-US"/>
-        </w:rPr>
-        <w:t xml:space="preserve"> </w:t>
-      </w:r>
-    </w:p>
-    <w:p>
-      <w:pPr>
-        <w:rPr>
-          <w:lang w:val="en-US"/>
-        </w:rPr>
-      </w:pPr>
-      <w:r>
-        <w:rPr>
-          <w:lang w:val="en-US"/>
-        </w:rPr>
-        <w:t xml:space="preserve">Following is a list of features we plan to implement into the game. This is a complete list </w:t>
-      </w:r>
-      <w:r>
-        <w:rPr>
-          <w:lang w:val="en-US"/>
-        </w:rPr>
-        <w:t>showing</w:t>
-      </w:r>
-      <w:r>
-        <w:rPr>
-          <w:lang w:val="en-US"/>
-        </w:rPr>
-        <w:t xml:space="preserve"> all features that the final version may contain. To get there we will release several intermediary versions with a partial feature set, continuously working on getting the full feature set implemented.</w:t>
-      </w:r>
-    </w:p>
-    <w:p>
-      <w:pPr>
-        <w:pStyle w:val="ListParagraph"/>
-      </w:pPr>
-      <w:r>
-        <w:t>Um, a 2D Sprite ship, rendered with D3D10!</w:t>
-      </w:r>
-    </w:p>
-    <w:p>
-      <w:pPr>
-        <w:pStyle w:val="ListParagraph"/>
-      </w:pPr>
-      <w:r>
-        <w:t>2D Sprite Enemies, hahaa!</w:t>
-      </w:r>
-    </w:p>
-    <w:p>
-      <w:pPr>
-        <w:pStyle w:val="ListParagraph"/>
-      </w:pPr>
-      <w:r>
-        <w:t>Maybe a nice background</w:t>
-      </w:r>
-    </w:p>
-    <w:p>
-      <w:pPr>
-        <w:pStyle w:val="ListParagraph"/>
-      </w:pPr>
-      <w:r>
-        <w:t>And some different types of enemies that award for a different amount of points</w:t>
-      </w:r>
-    </w:p>
-    <w:p>
-      <w:pPr>
-        <w:pStyle w:val="ListParagraph"/>
-      </w:pPr>
-      <w:r>
-        <w:t>Highscore List</w:t>
-      </w:r>
-    </w:p>
-    <w:p>
-      <w:pPr>
-        <w:pStyle w:val="ListParagraph"/>
-      </w:pPr>
-      <w:r>
-        <w:t>Some nice graphical pew pew laser effectz!</w:t>
-      </w:r>
-    </w:p>
-    <w:p>
-      <w:pPr>
-        <w:pStyle w:val="ListParagraph"/>
-      </w:pPr>
-      <w:r>
-        <w:t>GUI and Menus</w:t>
-      </w:r>
-    </w:p>
-    <w:p>
-      <w:pPr>
-        <w:pStyle w:val="ListParagraph"/>
-      </w:pPr>
-      <w:r>
-        <w:t>Sounds</w:t>
-      </w:r>
-    </w:p>
-    <w:p>
-      <w:pPr>
-        <w:pStyle w:val="Heading1"/>
-        <w:rPr>
-          <w:lang w:val="en-US"/>
-        </w:rPr>
-      </w:pPr>
-      <w:bookmarkStart w:id="13" w:name="_Toc267902849"/>
-      <w:r>
-        <w:rPr>
-          <w:lang w:val="en-US"/>
-        </w:rPr>
-        <w:t>The Game World</w:t>
-      </w:r>
-      <w:bookmarkEnd w:id="13"/>
-    </w:p>
-    <w:p>
-      <w:pPr>
-        <w:rPr>
-          <w:lang w:val="en-US"/>
-        </w:rPr>
-      </w:pPr>
-      <w:r>
-        <w:rPr>
-          <w:lang w:val="en-US"/>
-        </w:rPr>
-        <w:t>Provide an overview to the game world.</w:t>
-      </w:r>
-    </w:p>
-    <w:p>
-      <w:pPr>
-        <w:pStyle w:val="Heading2"/>
-        <w:rPr>
-          <w:lang w:val="en-US"/>
-        </w:rPr>
-      </w:pPr>
-      <w:bookmarkStart w:id="14" w:name="_Toc267902850"/>
-      <w:r>
-        <w:rPr>
-          <w:lang w:val="en-US"/>
-        </w:rPr>
-        <w:t>The Physical World</w:t>
-      </w:r>
-      <w:bookmarkEnd w:id="14"/>
-    </w:p>
-    <w:p>
-      <w:pPr>
-        <w:rPr>
-          <w:lang w:val="en-US"/>
-        </w:rPr>
-      </w:pPr>
-      <w:r>
-        <w:rPr>
-          <w:lang w:val="en-US"/>
-        </w:rPr>
-        <w:t>The physical world is rather simple in that it contains only 4 bunkers and nothing else. ;)</w:t>
-      </w:r>
-    </w:p>
-    <w:p>
-      <w:pPr>
-        <w:pStyle w:val="Heading3"/>
-        <w:rPr>
-          <w:lang w:val="en-US"/>
-        </w:rPr>
-      </w:pPr>
-      <w:bookmarkStart w:id="15" w:name="_Toc267902851"/>
-      <w:r>
-        <w:rPr>
-          <w:lang w:val="en-US"/>
-        </w:rPr>
-        <w:t>Scale</w:t>
-      </w:r>
-      <w:bookmarkEnd w:id="15"/>
-    </w:p>
-    <w:p>
-      <w:pPr>
-        <w:rPr>
-          <w:lang w:val="en-US"/>
-        </w:rPr>
-      </w:pPr>
-      <w:r>
-        <w:rPr>
-          <w:lang w:val="en-US"/>
-        </w:rPr>
-        <w:t>It’s only about a laser canon and alien space ships, so the scale is rather small. I would suggest Sprite</w:t>
-      </w:r>
-      <w:r>
-        <w:rPr>
-          <w:lang w:val="en-US"/>
-        </w:rPr>
-        <w:t xml:space="preserve"> sizes ranging from</w:t>
-      </w:r>
-      <w:r>
-        <w:rPr>
-          <w:lang w:val="en-US"/>
-        </w:rPr>
-        <w:t xml:space="preserve"> something around 50x50 </w:t>
-      </w:r>
-      <w:r>
-        <w:rPr>
-          <w:lang w:val="en-US"/>
-        </w:rPr>
-        <w:t>to</w:t>
-      </w:r>
-      <w:r>
-        <w:rPr>
-          <w:lang w:val="en-US"/>
-        </w:rPr>
-        <w:t xml:space="preserve"> 75x75 pixels.</w:t>
-      </w:r>
-    </w:p>
-    <w:p>
-      <w:pPr>
-        <w:pStyle w:val="Heading3"/>
-        <w:rPr>
-          <w:lang w:val="en-US"/>
-        </w:rPr>
-      </w:pPr>
-      <w:bookmarkStart w:id="16" w:name="_Toc267902852"/>
-      <w:r>
-        <w:rPr>
-          <w:lang w:val="en-US"/>
-        </w:rPr>
-        <w:t>Objects</w:t>
-      </w:r>
-      <w:bookmarkEnd w:id="16"/>
-    </w:p>
-    <w:p>
-      <w:pPr>
-        <w:rPr>
-          <w:lang w:val="en-US"/>
-        </w:rPr>
-      </w:pPr>
-      <w:r>
-        <w:rPr>
-          <w:lang w:val="en-US"/>
-        </w:rPr>
-        <w:t>Four bunkers blocking enemy fire distributed evenly before the laser cannon of the player.</w:t>
-      </w:r>
-    </w:p>
-    <w:p>
-      <w:pPr>
-        <w:pStyle w:val="Heading3"/>
-        <w:rPr>
-          <w:lang w:val="en-US"/>
-        </w:rPr>
-      </w:pPr>
-      <w:bookmarkStart w:id="17" w:name="_Toc267902853"/>
-      <w:r>
-        <w:rPr>
-          <w:lang w:val="en-US"/>
-        </w:rPr>
-        <w:t>Time</w:t>
-      </w:r>
-      <w:bookmarkEnd w:id="17"/>
-    </w:p>
-    <w:p>
-      <w:pPr>
-        <w:rPr>
-          <w:lang w:val="en-US"/>
-        </w:rPr>
-      </w:pPr>
-      <w:r>
-        <w:rPr>
-          <w:lang w:val="en-US"/>
-        </w:rPr>
-        <w:t>The game starts at a slow pace with the invaders moving left and right and will speed up a little bit for each invader ship the player kills.</w:t>
-      </w:r>
-    </w:p>
-    <w:p>
-      <w:pPr>
-        <w:pStyle w:val="Heading2"/>
-        <w:rPr>
-          <w:lang w:val="en-US"/>
-        </w:rPr>
-      </w:pPr>
-      <w:bookmarkStart w:id="18" w:name="_Toc267902854"/>
-      <w:r>
-        <w:rPr>
-          <w:lang w:val="en-US"/>
-        </w:rPr>
-        <w:t>Rendering System</w:t>
-      </w:r>
-      <w:bookmarkEnd w:id="18"/>
-    </w:p>
-    <w:p>
-      <w:pPr>
-        <w:rPr>
-          <w:lang w:val="en-US"/>
-        </w:rPr>
-      </w:pPr>
-      <w:r>
-        <w:rPr>
-          <w:lang w:val="en-US"/>
-        </w:rPr>
-        <w:t>We’ll be using Direct3D 10, planes and textures to simulate a 2D game engine.</w:t>
-      </w:r>
-    </w:p>
-    <w:p>
-      <w:pPr>
-        <w:pStyle w:val="Heading2"/>
-        <w:rPr>
-          <w:lang w:val="en-US"/>
-        </w:rPr>
-      </w:pPr>
-      <w:bookmarkStart w:id="19" w:name="_Toc267902855"/>
-      <w:r>
-        <w:rPr>
-          <w:lang w:val="en-US"/>
-        </w:rPr>
-        <w:t>Camera</w:t>
-      </w:r>
-      <w:bookmarkEnd w:id="19"/>
-    </w:p>
-    <w:p>
-      <w:pPr>
-        <w:rPr>
-          <w:lang w:val="en-US"/>
-        </w:rPr>
-      </w:pPr>
-      <w:r>
-        <w:rPr>
-          <w:lang w:val="en-US"/>
-        </w:rPr>
-        <w:t>Fixed</w:t>
-      </w:r>
-      <w:r>
-        <w:rPr>
-          <w:lang w:val="en-US"/>
-        </w:rPr>
-        <w:t xml:space="preserve"> view from above</w:t>
-      </w:r>
-      <w:r>
-        <w:rPr>
-          <w:lang w:val="en-US"/>
-        </w:rPr>
-        <w:t>.</w:t>
-      </w:r>
-    </w:p>
-    <w:p>
-      <w:pPr>
-        <w:pStyle w:val="Heading2"/>
-        <w:rPr>
-          <w:lang w:val="en-US"/>
-        </w:rPr>
-      </w:pPr>
-      <w:bookmarkStart w:id="20" w:name="_Toc267902856"/>
-      <w:r>
-        <w:rPr>
-          <w:lang w:val="en-US"/>
-        </w:rPr>
-        <w:t>Game Engine</w:t>
-      </w:r>
-      <w:bookmarkEnd w:id="20"/>
-    </w:p>
-    <w:p>
-      <w:pPr>
-        <w:rPr>
-          <w:lang w:val="en-US"/>
-        </w:rPr>
-      </w:pPr>
-      <w:r>
-        <w:rPr>
-          <w:lang w:val="en-US"/>
-        </w:rPr>
-        <w:t>Describe the game engine in general.</w:t>
-      </w:r>
-    </w:p>
-    <w:p>
-      <w:pPr>
-        <w:pStyle w:val="Heading3"/>
-        <w:rPr>
-          <w:lang w:val="en-US"/>
-        </w:rPr>
-      </w:pPr>
-      <w:bookmarkStart w:id="21" w:name="_Toc267902857"/>
-      <w:r>
-        <w:rPr>
-          <w:lang w:val="en-US"/>
-        </w:rPr>
-        <w:t>Collision Detection</w:t>
-      </w:r>
-      <w:bookmarkEnd w:id="21"/>
-    </w:p>
-    <w:p>
-      <w:pPr>
-        <w:rPr>
-          <w:lang w:val="en-US"/>
-        </w:rPr>
-      </w:pPr>
-      <w:r>
-        <w:rPr>
-          <w:lang w:val="en-US"/>
-        </w:rPr>
-        <w:t>Simple bounding boxes, nothing fancy.</w:t>
-      </w:r>
-    </w:p>
-    <w:p>
-      <w:pPr>
-        <w:pStyle w:val="Heading2"/>
-        <w:rPr>
-          <w:lang w:val="en-US"/>
-        </w:rPr>
-      </w:pPr>
-      <w:bookmarkStart w:id="22" w:name="_Toc267902858"/>
-      <w:r>
-        <w:rPr>
-          <w:lang w:val="en-US"/>
-        </w:rPr>
-        <w:lastRenderedPageBreak/>
-        <w:t>Lighting Model</w:t>
+        <w:t>The World Layout</w:t>
       </w:r>
       <w:bookmarkEnd w:id="22"/>
     </w:p>
@@ -3456,36 +3584,26 @@
         <w:rPr>
           <w:lang w:val="en-US"/>
         </w:rPr>
-        <w:t>We’re using the default lighting.</w:t>
-      </w:r>
-    </w:p>
-    <w:p>
-      <w:pPr>
-        <w:pStyle w:val="Heading1"/>
-        <w:rPr>
-          <w:lang w:val="en-US"/>
-        </w:rPr>
-      </w:pPr>
-      <w:bookmarkStart w:id="23" w:name="_Toc267902859"/>
-      <w:r>
-        <w:rPr>
-          <w:lang w:val="en-US"/>
-        </w:rPr>
-        <w:t>The World Layout</w:t>
-      </w:r>
-      <w:bookmarkEnd w:id="23"/>
-    </w:p>
-    <w:p>
-      <w:pPr>
-        <w:rPr>
-          <w:lang w:val="en-US"/>
-        </w:rPr>
-      </w:pPr>
-      <w:r>
-        <w:rPr>
-          <w:lang w:val="en-US"/>
-        </w:rPr>
-        <w:t>Four bunkers blocking enemy fire distributed evenly before the laser cannon of the player.</w:t>
+        <w:t xml:space="preserve">Basically there will be </w:t>
+      </w:r>
+      <w:r>
+        <w:rPr>
+          <w:lang w:val="en-US"/>
+        </w:rPr>
+        <w:t>only one kind of environments: Space.</w:t>
+      </w:r>
+    </w:p>
+    <w:p>
+      <w:pPr>
+        <w:rPr>
+          <w:lang w:val="en-US"/>
+        </w:rPr>
+      </w:pPr>
+      <w:r>
+        <w:rPr>
+          <w:lang w:val="en-US"/>
+        </w:rPr>
+        <w:br w:type="page"/>
       </w:r>
     </w:p>
     <w:p>
@@ -3498,28 +3616,59 @@
           <w:lang w:val="en-US"/>
         </w:rPr>
       </w:pPr>
-      <w:bookmarkStart w:id="24" w:name="_Toc267902860"/>
-      <w:r>
-        <w:rPr>
-          <w:lang w:val="en-US"/>
-        </w:rPr>
+      <w:bookmarkStart w:id="23" w:name="_Toc267639964"/>
+      <w:r>
+        <w:rPr>
+          <w:lang w:val="en-US"/>
+        </w:rPr>
+        <w:lastRenderedPageBreak/>
         <w:t>Game Characters</w:t>
       </w:r>
+      <w:bookmarkEnd w:id="23"/>
+    </w:p>
+    <w:p>
+      <w:pPr>
+        <w:rPr>
+          <w:lang w:val="en-US"/>
+        </w:rPr>
+      </w:pPr>
+    </w:p>
+    <w:p>
+      <w:pPr>
+        <w:pStyle w:val="Heading2"/>
+        <w:rPr>
+          <w:lang w:val="en-US"/>
+        </w:rPr>
+      </w:pPr>
+      <w:bookmarkStart w:id="24" w:name="_Toc267639965"/>
+      <w:r>
+        <w:rPr>
+          <w:lang w:val="en-US"/>
+        </w:rPr>
+        <w:t>Player</w:t>
+      </w:r>
       <w:bookmarkEnd w:id="24"/>
     </w:p>
     <w:p>
       <w:pPr>
+        <w:rPr>
+          <w:lang w:val="en-US"/>
+        </w:rPr>
+      </w:pPr>
+    </w:p>
+    <w:p>
+      <w:pPr>
         <w:pStyle w:val="Heading2"/>
         <w:rPr>
           <w:lang w:val="en-US"/>
         </w:rPr>
       </w:pPr>
-      <w:bookmarkStart w:id="25" w:name="_Toc267902861"/>
-      <w:r>
-        <w:rPr>
-          <w:lang w:val="en-US"/>
-        </w:rPr>
-        <w:t>Player</w:t>
+      <w:bookmarkStart w:id="25" w:name="_Toc267639966"/>
+      <w:r>
+        <w:rPr>
+          <w:lang w:val="en-US"/>
+        </w:rPr>
+        <w:t>Enemies</w:t>
       </w:r>
       <w:bookmarkEnd w:id="25"/>
     </w:p>
@@ -3529,12 +3678,87 @@
           <w:lang w:val="en-US"/>
         </w:rPr>
       </w:pPr>
-      <w:r>
-        <w:rPr>
-          <w:lang w:val="en-US"/>
-        </w:rPr>
-        <w:t>The players controls a laser cannon, mankinds last hope!</w:t>
-      </w:r>
+    </w:p>
+    <w:p>
+      <w:pPr>
+        <w:pStyle w:val="Heading1"/>
+        <w:rPr>
+          <w:lang w:val="en-US"/>
+        </w:rPr>
+      </w:pPr>
+      <w:r>
+        <w:rPr>
+          <w:lang w:val="en-US"/>
+        </w:rPr>
+        <w:br w:type="page"/>
+      </w:r>
+    </w:p>
+    <w:p>
+      <w:pPr>
+        <w:pStyle w:val="Heading1"/>
+        <w:rPr>
+          <w:lang w:val="en-US"/>
+        </w:rPr>
+      </w:pPr>
+      <w:bookmarkStart w:id="26" w:name="_Toc267639967"/>
+      <w:r>
+        <w:rPr>
+          <w:lang w:val="en-US"/>
+        </w:rPr>
+        <w:lastRenderedPageBreak/>
+        <w:t>User Interface</w:t>
+      </w:r>
+      <w:bookmarkEnd w:id="26"/>
+    </w:p>
+    <w:p>
+      <w:pPr>
+        <w:rPr>
+          <w:lang w:val="en-US"/>
+        </w:rPr>
+      </w:pPr>
+      <w:r>
+        <w:rPr>
+          <w:lang w:val="en-US"/>
+        </w:rPr>
+        <w:t>Provide some sort of an overview to your interface and same as all the previous sections, break down the components of the UI below.</w:t>
+      </w:r>
+    </w:p>
+    <w:p>
+      <w:pPr>
+        <w:rPr>
+          <w:lang w:val="en-US"/>
+        </w:rPr>
+      </w:pPr>
+      <w:r>
+        <w:rPr>
+          <w:lang w:val="en-US"/>
+        </w:rPr>
+        <w:br w:type="page"/>
+      </w:r>
+    </w:p>
+    <w:p>
+      <w:pPr>
+        <w:pStyle w:val="Heading1"/>
+        <w:rPr>
+          <w:lang w:val="en-US"/>
+        </w:rPr>
+      </w:pPr>
+      <w:bookmarkStart w:id="27" w:name="_Toc267639968"/>
+      <w:r>
+        <w:rPr>
+          <w:lang w:val="en-US"/>
+        </w:rPr>
+        <w:lastRenderedPageBreak/>
+        <w:t>Sound</w:t>
+      </w:r>
+      <w:bookmarkEnd w:id="27"/>
+    </w:p>
+    <w:p>
+      <w:pPr>
+        <w:rPr>
+          <w:lang w:val="en-US"/>
+        </w:rPr>
+      </w:pPr>
     </w:p>
     <w:p>
       <w:pPr>
@@ -3543,226 +3767,56 @@
           <w:lang w:val="en-US"/>
         </w:rPr>
       </w:pPr>
-      <w:bookmarkStart w:id="26" w:name="_Toc267902862"/>
-      <w:r>
-        <w:rPr>
-          <w:lang w:val="en-US"/>
-        </w:rPr>
-        <w:t>Enemies</w:t>
-      </w:r>
-      <w:bookmarkEnd w:id="26"/>
-    </w:p>
-    <w:p>
-      <w:pPr>
-        <w:rPr>
-          <w:lang w:val="en-US"/>
-        </w:rPr>
-      </w:pPr>
-      <w:r>
-        <w:rPr>
-          <w:lang w:val="en-US"/>
-        </w:rPr>
-        <w:t>There are four types of enemies, which simply award different points when killed.</w:t>
-      </w:r>
-    </w:p>
-    <w:p>
-      <w:pPr>
-        <w:rPr>
-          <w:lang w:val="en-US"/>
-        </w:rPr>
-      </w:pPr>
-      <w:r>
-        <w:rPr>
-          <w:lang w:val="en-US"/>
-        </w:rPr>
-        <w:t>But we could also implement some specials like different kinds of shots or something like that. But first let’s get the basic idea down.</w:t>
-      </w:r>
-    </w:p>
-    <w:p>
-      <w:pPr>
-        <w:rPr>
-          <w:lang w:val="en-US"/>
-        </w:rPr>
-      </w:pPr>
-      <w:r>
-        <w:rPr>
-          <w:lang w:val="en-US"/>
-        </w:rPr>
-        <w:t>Beginning from the lowest pointing invaders which also start in the lowest row, I’ll list the invaders.</w:t>
-      </w:r>
-    </w:p>
-    <w:p>
-      <w:pPr>
-        <w:pStyle w:val="Heading4"/>
-        <w:rPr>
-          <w:lang w:val="en-US"/>
-        </w:rPr>
-      </w:pPr>
-      <w:r>
-        <w:rPr>
-          <w:lang w:val="en-US"/>
-        </w:rPr>
-        <w:t>Alpha</w:t>
-      </w:r>
-      <w:r>
-        <w:rPr>
-          <w:lang w:val="en-US"/>
-        </w:rPr>
-        <w:t>’</w:t>
-      </w:r>
-      <w:r>
-        <w:rPr>
-          <w:lang w:val="en-US"/>
-        </w:rPr>
-        <w:t>s</w:t>
-      </w:r>
-      <w:r>
-        <w:rPr>
-          <w:lang w:val="en-US"/>
-        </w:rPr>
-        <w:t xml:space="preserve"> (Codename: Chicks)</w:t>
-      </w:r>
-    </w:p>
-    <w:p>
-      <w:pPr>
-        <w:rPr>
-          <w:lang w:val="en-US"/>
-        </w:rPr>
-      </w:pPr>
-      <w:r>
-        <w:rPr>
-          <w:lang w:val="en-US"/>
-        </w:rPr>
-        <w:t>Points: 10</w:t>
-      </w:r>
-    </w:p>
-    <w:p>
-      <w:pPr>
-        <w:pStyle w:val="Heading4"/>
-        <w:rPr>
-          <w:lang w:val="en-US"/>
-        </w:rPr>
-      </w:pPr>
-      <w:r>
-        <w:rPr>
-          <w:lang w:val="en-US"/>
-        </w:rPr>
-        <w:t>Beta</w:t>
-      </w:r>
-      <w:r>
-        <w:rPr>
-          <w:lang w:val="en-US"/>
-        </w:rPr>
-        <w:t>’</w:t>
-      </w:r>
-      <w:r>
-        <w:rPr>
-          <w:lang w:val="en-US"/>
-        </w:rPr>
-        <w:t>s</w:t>
-      </w:r>
-      <w:r>
-        <w:rPr>
-          <w:lang w:val="en-US"/>
-        </w:rPr>
-        <w:t xml:space="preserve"> (Codename: Noms)</w:t>
-      </w:r>
-    </w:p>
-    <w:p>
-      <w:pPr>
-        <w:rPr>
-          <w:lang w:val="en-US"/>
-        </w:rPr>
-      </w:pPr>
-      <w:r>
-        <w:rPr>
-          <w:lang w:val="en-US"/>
-        </w:rPr>
-        <w:t>Points: 50</w:t>
-      </w:r>
-    </w:p>
-    <w:p>
-      <w:pPr>
-        <w:pStyle w:val="Heading4"/>
-        <w:rPr>
-          <w:lang w:val="en-US"/>
-        </w:rPr>
-      </w:pPr>
-      <w:r>
-        <w:rPr>
-          <w:lang w:val="en-US"/>
-        </w:rPr>
-        <w:t>Gamma</w:t>
-      </w:r>
-      <w:r>
-        <w:rPr>
-          <w:lang w:val="en-US"/>
-        </w:rPr>
-        <w:t>’</w:t>
-      </w:r>
-      <w:r>
-        <w:rPr>
-          <w:lang w:val="en-US"/>
-        </w:rPr>
-        <w:t>s</w:t>
-      </w:r>
-      <w:r>
-        <w:rPr>
-          <w:lang w:val="en-US"/>
-        </w:rPr>
-        <w:t xml:space="preserve"> (Codename: Squids)</w:t>
-      </w:r>
-    </w:p>
-    <w:p>
-      <w:pPr>
-        <w:rPr>
-          <w:lang w:val="en-US"/>
-        </w:rPr>
-      </w:pPr>
-      <w:r>
-        <w:rPr>
-          <w:lang w:val="en-US"/>
-        </w:rPr>
-        <w:t>Points: 100</w:t>
-      </w:r>
-    </w:p>
-    <w:p>
-      <w:pPr>
-        <w:pStyle w:val="Heading4"/>
-        <w:rPr>
-          <w:lang w:val="en-US"/>
-        </w:rPr>
-      </w:pPr>
-      <w:r>
-        <w:rPr>
-          <w:lang w:val="en-US"/>
-        </w:rPr>
-        <w:t>Zeta</w:t>
-      </w:r>
-      <w:r>
-        <w:rPr>
-          <w:lang w:val="en-US"/>
-        </w:rPr>
-        <w:t>’s</w:t>
-      </w:r>
-      <w:r>
-        <w:rPr>
-          <w:lang w:val="en-US"/>
-        </w:rPr>
-        <w:t xml:space="preserve"> (Codename: Mystery Ship)</w:t>
-      </w:r>
-    </w:p>
-    <w:p>
-      <w:pPr>
-        <w:rPr>
-          <w:lang w:val="en-US"/>
-        </w:rPr>
-      </w:pPr>
-      <w:r>
-        <w:rPr>
-          <w:lang w:val="en-US"/>
-        </w:rPr>
-        <w:t>Points: 500</w:t>
+      <w:bookmarkStart w:id="28" w:name="_Toc267639969"/>
+      <w:r>
+        <w:rPr>
+          <w:lang w:val="en-US"/>
+        </w:rPr>
+        <w:t>Music</w:t>
+      </w:r>
+      <w:bookmarkEnd w:id="28"/>
+    </w:p>
+    <w:p>
+      <w:pPr>
+        <w:rPr>
+          <w:lang w:val="en-US"/>
+        </w:rPr>
+      </w:pPr>
+    </w:p>
+    <w:p>
+      <w:pPr>
+        <w:pStyle w:val="Heading2"/>
+        <w:rPr>
+          <w:lang w:val="en-US"/>
+        </w:rPr>
+      </w:pPr>
+      <w:bookmarkStart w:id="29" w:name="_Toc267639970"/>
+      <w:r>
+        <w:rPr>
+          <w:lang w:val="en-US"/>
+        </w:rPr>
+        <w:t>Sound Effects</w:t>
+      </w:r>
+      <w:bookmarkEnd w:id="29"/>
+    </w:p>
+    <w:p>
+      <w:pPr>
+        <w:rPr>
+          <w:lang w:val="en-US"/>
+        </w:rPr>
+      </w:pPr>
+    </w:p>
+    <w:p>
+      <w:pPr>
+        <w:rPr>
+          <w:lang w:val="en-US"/>
+        </w:rPr>
+      </w:pPr>
+      <w:r>
+        <w:rPr>
+          <w:lang w:val="en-US"/>
+        </w:rPr>
+        <w:br w:type="page"/>
       </w:r>
     </w:p>
     <w:p>
@@ -3772,98 +3826,23 @@
           <w:lang w:val="en-US"/>
         </w:rPr>
       </w:pPr>
-      <w:bookmarkStart w:id="27" w:name="_Toc267902863"/>
-      <w:r>
-        <w:rPr>
-          <w:lang w:val="en-US"/>
-        </w:rPr>
-        <w:t>User Interface</w:t>
-      </w:r>
-      <w:bookmarkEnd w:id="27"/>
-    </w:p>
-    <w:p>
-      <w:pPr>
-        <w:rPr>
-          <w:lang w:val="en-US"/>
-        </w:rPr>
-      </w:pPr>
-      <w:r>
-        <w:rPr>
-          <w:lang w:val="en-US"/>
-        </w:rPr>
-        <w:t>All we need is the following:</w:t>
-      </w:r>
-    </w:p>
-    <w:p>
-      <w:pPr>
-        <w:pStyle w:val="ListParagraph"/>
-        <w:numPr>
-          <w:ilvl w:val="0"/>
-          <w:numId w:val="19"/>
-        </w:numPr>
-      </w:pPr>
-      <w:r>
-        <w:t>Score</w:t>
-      </w:r>
-    </w:p>
-    <w:p>
-      <w:pPr>
-        <w:pStyle w:val="ListParagraph"/>
-        <w:numPr>
-          <w:ilvl w:val="0"/>
-          <w:numId w:val="19"/>
-        </w:numPr>
-      </w:pPr>
-      <w:r>
-        <w:t>High Score</w:t>
-      </w:r>
-    </w:p>
-    <w:p>
-      <w:pPr>
-        <w:pStyle w:val="ListParagraph"/>
-        <w:numPr>
-          <w:ilvl w:val="0"/>
-          <w:numId w:val="19"/>
-        </w:numPr>
-      </w:pPr>
-      <w:r>
-        <w:t>Lives</w:t>
-      </w:r>
-    </w:p>
-    <w:p>
-      <w:pPr>
-        <w:pStyle w:val="Heading1"/>
-      </w:pPr>
-      <w:bookmarkStart w:id="28" w:name="_Toc267902864"/>
-      <w:r>
-        <w:t>Idea Pool</w:t>
-      </w:r>
-      <w:bookmarkEnd w:id="28"/>
-    </w:p>
-    <w:p>
-      <w:pPr>
-        <w:pStyle w:val="ListParagraph"/>
-        <w:numPr>
-          <w:ilvl w:val="0"/>
-          <w:numId w:val="20"/>
-        </w:numPr>
-      </w:pPr>
-      <w:r>
-        <w:t>Different weapons that can be picked up</w:t>
-      </w:r>
-    </w:p>
-    <w:p>
-      <w:pPr>
-        <w:pStyle w:val="ListParagraph"/>
-        <w:numPr>
-          <w:ilvl w:val="0"/>
-          <w:numId w:val="20"/>
-        </w:numPr>
-      </w:pPr>
-      <w:r>
-        <w:t>Aliens with different weapons</w:t>
-      </w:r>
-    </w:p>
+      <w:bookmarkStart w:id="30" w:name="_Toc267639971"/>
+      <w:r>
+        <w:rPr>
+          <w:lang w:val="en-US"/>
+        </w:rPr>
+        <w:lastRenderedPageBreak/>
+        <w:t>Idea Poo</w:t>
+      </w:r>
+      <w:r>
+        <w:rPr>
+          <w:lang w:val="en-US"/>
+        </w:rPr>
+        <w:t>l</w:t>
+      </w:r>
+      <w:bookmarkEnd w:id="30"/>
+    </w:p>
+    <w:p/>
     <w:sectPr>
       <w:pgSz w:w="11906" w:h="16838"/>
       <w:pgMar w:top="1417" w:right="1417" w:bottom="1134" w:left="1417" w:header="708" w:footer="708" w:gutter="0"/>
@@ -4819,119 +4798,6 @@
     </w:lvl>
   </w:abstractNum>
   <w:abstractNum w:abstractNumId="12">
-    <w:nsid w:val="3A56369B"/>
-    <w:multiLevelType w:val="hybridMultilevel"/>
-    <w:tmpl w:val="0E06656A"/>
-    <w:lvl w:ilvl="0" w:tplc="04070001">
-      <w:start w:val="1"/>
-      <w:numFmt w:val="bullet"/>
-      <w:lvlText w:val=""/>
-      <w:lvlJc w:val="left"/>
-      <w:pPr>
-        <w:ind w:left="720" w:hanging="360"/>
-      </w:pPr>
-      <w:rPr>
-        <w:rFonts w:ascii="Symbol" w:hAnsi="Symbol" w:hint="default"/>
-      </w:rPr>
-    </w:lvl>
-    <w:lvl w:ilvl="1" w:tplc="04070003" w:tentative="1">
-      <w:start w:val="1"/>
-      <w:numFmt w:val="bullet"/>
-      <w:lvlText w:val="o"/>
-      <w:lvlJc w:val="left"/>
-      <w:pPr>
-        <w:ind w:left="1440" w:hanging="360"/>
-      </w:pPr>
-      <w:rPr>
-        <w:rFonts w:ascii="Courier New" w:hAnsi="Courier New" w:cs="Courier New" w:hint="default"/>
-      </w:rPr>
-    </w:lvl>
-    <w:lvl w:ilvl="2" w:tplc="04070005" w:tentative="1">
-      <w:start w:val="1"/>
-      <w:numFmt w:val="bullet"/>
-      <w:lvlText w:val=""/>
-      <w:lvlJc w:val="left"/>
-      <w:pPr>
-        <w:ind w:left="2160" w:hanging="360"/>
-      </w:pPr>
-      <w:rPr>
-        <w:rFonts w:ascii="Wingdings" w:hAnsi="Wingdings" w:hint="default"/>
-      </w:rPr>
-    </w:lvl>
-    <w:lvl w:ilvl="3" w:tplc="04070001" w:tentative="1">
-      <w:start w:val="1"/>
-      <w:numFmt w:val="bullet"/>
-      <w:lvlText w:val=""/>
-      <w:lvlJc w:val="left"/>
-      <w:pPr>
-        <w:ind w:left="2880" w:hanging="360"/>
-      </w:pPr>
-      <w:rPr>
-        <w:rFonts w:ascii="Symbol" w:hAnsi="Symbol" w:hint="default"/>
-      </w:rPr>
-    </w:lvl>
-    <w:lvl w:ilvl="4" w:tplc="04070003" w:tentative="1">
-      <w:start w:val="1"/>
-      <w:numFmt w:val="bullet"/>
-      <w:lvlText w:val="o"/>
-      <w:lvlJc w:val="left"/>
-      <w:pPr>
-        <w:ind w:left="3600" w:hanging="360"/>
-      </w:pPr>
-      <w:rPr>
-        <w:rFonts w:ascii="Courier New" w:hAnsi="Courier New" w:cs="Courier New" w:hint="default"/>
-      </w:rPr>
-    </w:lvl>
-    <w:lvl w:ilvl="5" w:tplc="04070005" w:tentative="1">
-      <w:start w:val="1"/>
-      <w:numFmt w:val="bullet"/>
-      <w:lvlText w:val=""/>
-      <w:lvlJc w:val="left"/>
-      <w:pPr>
-        <w:ind w:left="4320" w:hanging="360"/>
-      </w:pPr>
-      <w:rPr>
-        <w:rFonts w:ascii="Wingdings" w:hAnsi="Wingdings" w:hint="default"/>
-      </w:rPr>
-    </w:lvl>
-    <w:lvl w:ilvl="6" w:tplc="04070001" w:tentative="1">
-      <w:start w:val="1"/>
-      <w:numFmt w:val="bullet"/>
-      <w:lvlText w:val=""/>
-      <w:lvlJc w:val="left"/>
-      <w:pPr>
-        <w:ind w:left="5040" w:hanging="360"/>
-      </w:pPr>
-      <w:rPr>
-        <w:rFonts w:ascii="Symbol" w:hAnsi="Symbol" w:hint="default"/>
-      </w:rPr>
-    </w:lvl>
-    <w:lvl w:ilvl="7" w:tplc="04070003" w:tentative="1">
-      <w:start w:val="1"/>
-      <w:numFmt w:val="bullet"/>
-      <w:lvlText w:val="o"/>
-      <w:lvlJc w:val="left"/>
-      <w:pPr>
-        <w:ind w:left="5760" w:hanging="360"/>
-      </w:pPr>
-      <w:rPr>
-        <w:rFonts w:ascii="Courier New" w:hAnsi="Courier New" w:cs="Courier New" w:hint="default"/>
-      </w:rPr>
-    </w:lvl>
-    <w:lvl w:ilvl="8" w:tplc="04070005" w:tentative="1">
-      <w:start w:val="1"/>
-      <w:numFmt w:val="bullet"/>
-      <w:lvlText w:val=""/>
-      <w:lvlJc w:val="left"/>
-      <w:pPr>
-        <w:ind w:left="6480" w:hanging="360"/>
-      </w:pPr>
-      <w:rPr>
-        <w:rFonts w:ascii="Wingdings" w:hAnsi="Wingdings" w:hint="default"/>
-      </w:rPr>
-    </w:lvl>
-  </w:abstractNum>
-  <w:abstractNum w:abstractNumId="13">
     <w:nsid w:val="3E3066F3"/>
     <w:multiLevelType w:val="hybridMultilevel"/>
     <w:tmpl w:val="74C29A06"/>
@@ -5044,7 +4910,7 @@
       </w:rPr>
     </w:lvl>
   </w:abstractNum>
-  <w:abstractNum w:abstractNumId="14">
+  <w:abstractNum w:abstractNumId="13">
     <w:nsid w:val="41B86460"/>
     <w:multiLevelType w:val="hybridMultilevel"/>
     <w:tmpl w:val="FDA2F9AC"/>
@@ -5157,7 +5023,7 @@
       </w:rPr>
     </w:lvl>
   </w:abstractNum>
-  <w:abstractNum w:abstractNumId="15">
+  <w:abstractNum w:abstractNumId="14">
     <w:nsid w:val="47E90737"/>
     <w:multiLevelType w:val="hybridMultilevel"/>
     <w:tmpl w:val="A3E4E910"/>
@@ -5270,7 +5136,7 @@
       </w:rPr>
     </w:lvl>
   </w:abstractNum>
-  <w:abstractNum w:abstractNumId="16">
+  <w:abstractNum w:abstractNumId="15">
     <w:nsid w:val="5F5C1EB9"/>
     <w:multiLevelType w:val="hybridMultilevel"/>
     <w:tmpl w:val="9BD6F6C6"/>
@@ -5383,120 +5249,7 @@
       </w:rPr>
     </w:lvl>
   </w:abstractNum>
-  <w:abstractNum w:abstractNumId="17">
-    <w:nsid w:val="68F25FBD"/>
-    <w:multiLevelType w:val="hybridMultilevel"/>
-    <w:tmpl w:val="657814AC"/>
-    <w:lvl w:ilvl="0" w:tplc="04070001">
-      <w:start w:val="1"/>
-      <w:numFmt w:val="bullet"/>
-      <w:lvlText w:val=""/>
-      <w:lvlJc w:val="left"/>
-      <w:pPr>
-        <w:ind w:left="720" w:hanging="360"/>
-      </w:pPr>
-      <w:rPr>
-        <w:rFonts w:ascii="Symbol" w:hAnsi="Symbol" w:hint="default"/>
-      </w:rPr>
-    </w:lvl>
-    <w:lvl w:ilvl="1" w:tplc="04070003" w:tentative="1">
-      <w:start w:val="1"/>
-      <w:numFmt w:val="bullet"/>
-      <w:lvlText w:val="o"/>
-      <w:lvlJc w:val="left"/>
-      <w:pPr>
-        <w:ind w:left="1440" w:hanging="360"/>
-      </w:pPr>
-      <w:rPr>
-        <w:rFonts w:ascii="Courier New" w:hAnsi="Courier New" w:cs="Courier New" w:hint="default"/>
-      </w:rPr>
-    </w:lvl>
-    <w:lvl w:ilvl="2" w:tplc="04070005" w:tentative="1">
-      <w:start w:val="1"/>
-      <w:numFmt w:val="bullet"/>
-      <w:lvlText w:val=""/>
-      <w:lvlJc w:val="left"/>
-      <w:pPr>
-        <w:ind w:left="2160" w:hanging="360"/>
-      </w:pPr>
-      <w:rPr>
-        <w:rFonts w:ascii="Wingdings" w:hAnsi="Wingdings" w:hint="default"/>
-      </w:rPr>
-    </w:lvl>
-    <w:lvl w:ilvl="3" w:tplc="04070001" w:tentative="1">
-      <w:start w:val="1"/>
-      <w:numFmt w:val="bullet"/>
-      <w:lvlText w:val=""/>
-      <w:lvlJc w:val="left"/>
-      <w:pPr>
-        <w:ind w:left="2880" w:hanging="360"/>
-      </w:pPr>
-      <w:rPr>
-        <w:rFonts w:ascii="Symbol" w:hAnsi="Symbol" w:hint="default"/>
-      </w:rPr>
-    </w:lvl>
-    <w:lvl w:ilvl="4" w:tplc="04070003" w:tentative="1">
-      <w:start w:val="1"/>
-      <w:numFmt w:val="bullet"/>
-      <w:lvlText w:val="o"/>
-      <w:lvlJc w:val="left"/>
-      <w:pPr>
-        <w:ind w:left="3600" w:hanging="360"/>
-      </w:pPr>
-      <w:rPr>
-        <w:rFonts w:ascii="Courier New" w:hAnsi="Courier New" w:cs="Courier New" w:hint="default"/>
-      </w:rPr>
-    </w:lvl>
-    <w:lvl w:ilvl="5" w:tplc="04070005" w:tentative="1">
-      <w:start w:val="1"/>
-      <w:numFmt w:val="bullet"/>
-      <w:lvlText w:val=""/>
-      <w:lvlJc w:val="left"/>
-      <w:pPr>
-        <w:ind w:left="4320" w:hanging="360"/>
-      </w:pPr>
-      <w:rPr>
-        <w:rFonts w:ascii="Wingdings" w:hAnsi="Wingdings" w:hint="default"/>
-      </w:rPr>
-    </w:lvl>
-    <w:lvl w:ilvl="6" w:tplc="04070001" w:tentative="1">
-      <w:start w:val="1"/>
-      <w:numFmt w:val="bullet"/>
-      <w:lvlText w:val=""/>
-      <w:lvlJc w:val="left"/>
-      <w:pPr>
-        <w:ind w:left="5040" w:hanging="360"/>
-      </w:pPr>
-      <w:rPr>
-        <w:rFonts w:ascii="Symbol" w:hAnsi="Symbol" w:hint="default"/>
-      </w:rPr>
-    </w:lvl>
-    <w:lvl w:ilvl="7" w:tplc="04070003" w:tentative="1">
-      <w:start w:val="1"/>
-      <w:numFmt w:val="bullet"/>
-      <w:lvlText w:val="o"/>
-      <w:lvlJc w:val="left"/>
-      <w:pPr>
-        <w:ind w:left="5760" w:hanging="360"/>
-      </w:pPr>
-      <w:rPr>
-        <w:rFonts w:ascii="Courier New" w:hAnsi="Courier New" w:cs="Courier New" w:hint="default"/>
-      </w:rPr>
-    </w:lvl>
-    <w:lvl w:ilvl="8" w:tplc="04070005" w:tentative="1">
-      <w:start w:val="1"/>
-      <w:numFmt w:val="bullet"/>
-      <w:lvlText w:val=""/>
-      <w:lvlJc w:val="left"/>
-      <w:pPr>
-        <w:ind w:left="6480" w:hanging="360"/>
-      </w:pPr>
-      <w:rPr>
-        <w:rFonts w:ascii="Wingdings" w:hAnsi="Wingdings" w:hint="default"/>
-      </w:rPr>
-    </w:lvl>
-  </w:abstractNum>
-  <w:abstractNum w:abstractNumId="18">
+  <w:abstractNum w:abstractNumId="16">
     <w:nsid w:val="6BB96117"/>
     <w:multiLevelType w:val="hybridMultilevel"/>
     <w:tmpl w:val="D18685F4"/>
@@ -5609,7 +5362,7 @@
       </w:rPr>
     </w:lvl>
   </w:abstractNum>
-  <w:abstractNum w:abstractNumId="19">
+  <w:abstractNum w:abstractNumId="17">
     <w:nsid w:val="6E283263"/>
     <w:multiLevelType w:val="hybridMultilevel"/>
     <w:tmpl w:val="823CA9C8"/>
@@ -5723,16 +5476,16 @@
     </w:lvl>
   </w:abstractNum>
   <w:num w:numId="1">
-    <w:abstractNumId w:val="14"/>
+    <w:abstractNumId w:val="13"/>
   </w:num>
   <w:num w:numId="2">
     <w:abstractNumId w:val="9"/>
   </w:num>
   <w:num w:numId="3">
-    <w:abstractNumId w:val="15"/>
+    <w:abstractNumId w:val="14"/>
   </w:num>
   <w:num w:numId="4">
-    <w:abstractNumId w:val="19"/>
+    <w:abstractNumId w:val="17"/>
   </w:num>
   <w:num w:numId="5">
     <w:abstractNumId w:val="7"/>
@@ -5744,7 +5497,7 @@
     <w:abstractNumId w:val="6"/>
   </w:num>
   <w:num w:numId="8">
-    <w:abstractNumId w:val="16"/>
+    <w:abstractNumId w:val="15"/>
   </w:num>
   <w:num w:numId="9">
     <w:abstractNumId w:val="11"/>
@@ -5771,15 +5524,9 @@
     <w:abstractNumId w:val="0"/>
   </w:num>
   <w:num w:numId="17">
-    <w:abstractNumId w:val="18"/>
+    <w:abstractNumId w:val="16"/>
   </w:num>
   <w:num w:numId="18">
-    <w:abstractNumId w:val="13"/>
-  </w:num>
-  <w:num w:numId="19">
-    <w:abstractNumId w:val="17"/>
-  </w:num>
-  <w:num w:numId="20">
     <w:abstractNumId w:val="12"/>
   </w:num>
 </w:numbering>
@@ -7321,7 +7068,7 @@
 </file>
 
 <file path=customXml/itemProps1.xml><?xml version="1.0" encoding="utf-8"?>
-<ds:datastoreItem xmlns:ds="http://schemas.openxmlformats.org/officeDocument/2006/customXml" ds:itemID="{3D2DBB05-45D5-4E5A-96FC-0C2D8FE6917B}">
+<ds:datastoreItem xmlns:ds="http://schemas.openxmlformats.org/officeDocument/2006/customXml" ds:itemID="{2518AAFB-09C5-49DF-8838-0E2633861FA9}">
   <ds:schemaRefs>
     <ds:schemaRef ds:uri="http://schemas.openxmlformats.org/officeDocument/2006/bibliography"/>
   </ds:schemaRefs>

</xml_diff>

<commit_message>
Some changes to make repository ready for publishing
</commit_message>
<xml_diff>
--- a/documents/Design Document.docx
+++ b/documents/Design Document.docx
@@ -1,6 +1,6 @@
 
 <file path=word/document.xml><?xml version="1.0" encoding="utf-8"?>
-<w:document xmlns:ve="http://schemas.openxmlformats.org/markup-compatibility/2006" xmlns:o="urn:schemas-microsoft-com:office:office" xmlns:r="http://schemas.openxmlformats.org/officeDocument/2006/relationships" xmlns:m="http://schemas.openxmlformats.org/officeDocument/2006/math" xmlns:v="urn:schemas-microsoft-com:vml" xmlns:wp="http://schemas.openxmlformats.org/drawingml/2006/wordprocessingDrawing" xmlns:w10="urn:schemas-microsoft-com:office:word" xmlns:w="http://schemas.openxmlformats.org/wordprocessingml/2006/main" xmlns:wne="http://schemas.microsoft.com/office/word/2006/wordml">
+<w:document xmlns:wpc="http://schemas.microsoft.com/office/word/2010/wordprocessingCanvas" xmlns:cx="http://schemas.microsoft.com/office/drawing/2014/chartex" xmlns:cx1="http://schemas.microsoft.com/office/drawing/2015/9/8/chartex" xmlns:cx2="http://schemas.microsoft.com/office/drawing/2015/10/21/chartex" xmlns:mc="http://schemas.openxmlformats.org/markup-compatibility/2006" xmlns:o="urn:schemas-microsoft-com:office:office" xmlns:r="http://schemas.openxmlformats.org/officeDocument/2006/relationships" xmlns:m="http://schemas.openxmlformats.org/officeDocument/2006/math" xmlns:v="urn:schemas-microsoft-com:vml" xmlns:wp14="http://schemas.microsoft.com/office/word/2010/wordprocessingDrawing" xmlns:wp="http://schemas.openxmlformats.org/drawingml/2006/wordprocessingDrawing" xmlns:w10="urn:schemas-microsoft-com:office:word" xmlns:w="http://schemas.openxmlformats.org/wordprocessingml/2006/main" xmlns:w14="http://schemas.microsoft.com/office/word/2010/wordml" xmlns:w15="http://schemas.microsoft.com/office/word/2012/wordml" xmlns:w16se="http://schemas.microsoft.com/office/word/2015/wordml/symex" xmlns:wpg="http://schemas.microsoft.com/office/word/2010/wordprocessingGroup" xmlns:wpi="http://schemas.microsoft.com/office/word/2010/wordprocessingInk" xmlns:wne="http://schemas.microsoft.com/office/word/2006/wordml" xmlns:wps="http://schemas.microsoft.com/office/word/2010/wordprocessingShape" mc:Ignorable="w14 w15 w16se wp14">
   <w:body>
     <w:p>
       <w:pPr>
@@ -13,25 +13,15 @@
         <w:rPr>
           <w:lang w:val="en-US"/>
         </w:rPr>
-        <w:t>RoleplayTalk</w:t>
-      </w:r>
-      <w:r>
-        <w:rPr>
-          <w:lang w:val="en-US"/>
-        </w:rPr>
-        <w:t xml:space="preserve"> </w:t>
-      </w:r>
-      <w:r>
-        <w:rPr>
-          <w:lang w:val="en-US"/>
-        </w:rPr>
-        <w:t>Studios</w:t>
-      </w:r>
-      <w:r>
-        <w:rPr>
-          <w:lang w:val="en-US"/>
-        </w:rPr>
-        <w:t xml:space="preserve"> presents</w:t>
+        <w:t xml:space="preserve">Red Stone Forge </w:t>
+      </w:r>
+      <w:bookmarkStart w:id="0" w:name="_GoBack"/>
+      <w:bookmarkEnd w:id="0"/>
+      <w:r>
+        <w:rPr>
+          <w:lang w:val="en-US"/>
+        </w:rPr>
+        <w:t>presents</w:t>
       </w:r>
     </w:p>
     <w:p>
@@ -83,7 +73,7 @@
         <w:rPr>
           <w:lang w:val="en-US"/>
         </w:rPr>
-        <w:t>Space Invaders</w:t>
+        <w:t>Alien Invasion</w:t>
       </w:r>
     </w:p>
     <w:p>
@@ -2260,7 +2250,7 @@
           <w:lang w:val="en-US"/>
         </w:rPr>
       </w:pPr>
-      <w:bookmarkStart w:id="0" w:name="_Toc267902836"/>
+      <w:bookmarkStart w:id="1" w:name="_Toc267902836"/>
       <w:r>
         <w:rPr>
           <w:lang w:val="en-US"/>
@@ -2274,7 +2264,7 @@
         </w:rPr>
         <w:t xml:space="preserve"> &amp; Planned Milestones</w:t>
       </w:r>
-      <w:bookmarkEnd w:id="0"/>
+      <w:bookmarkEnd w:id="1"/>
     </w:p>
     <w:p>
       <w:pPr>
@@ -2283,7 +2273,7 @@
           <w:lang w:val="en-US"/>
         </w:rPr>
       </w:pPr>
-      <w:bookmarkStart w:id="1" w:name="_Toc267902837"/>
+      <w:bookmarkStart w:id="2" w:name="_Toc267902837"/>
       <w:r>
         <w:rPr>
           <w:lang w:val="en-US"/>
@@ -2296,7 +2286,7 @@
         </w:rPr>
         <w:t>History</w:t>
       </w:r>
-      <w:bookmarkEnd w:id="1"/>
+      <w:bookmarkEnd w:id="2"/>
     </w:p>
     <w:p>
       <w:pPr>
@@ -2324,7 +2314,7 @@
           <w:lang w:val="en-US"/>
         </w:rPr>
       </w:pPr>
-      <w:bookmarkStart w:id="2" w:name="_Toc267902838"/>
+      <w:bookmarkStart w:id="3" w:name="_Toc267902838"/>
       <w:r>
         <w:rPr>
           <w:lang w:val="en-US"/>
@@ -2337,7 +2327,7 @@
         </w:rPr>
         <w:t>Milestones</w:t>
       </w:r>
-      <w:bookmarkEnd w:id="2"/>
+      <w:bookmarkEnd w:id="3"/>
     </w:p>
     <w:p>
       <w:pPr>
@@ -2346,14 +2336,14 @@
           <w:lang w:val="en-US"/>
         </w:rPr>
       </w:pPr>
-      <w:bookmarkStart w:id="3" w:name="_Toc267902839"/>
+      <w:bookmarkStart w:id="4" w:name="_Toc267902839"/>
       <w:r>
         <w:rPr>
           <w:lang w:val="en-US"/>
         </w:rPr>
         <w:t>Milestone 1</w:t>
       </w:r>
-      <w:bookmarkEnd w:id="3"/>
+      <w:bookmarkEnd w:id="4"/>
     </w:p>
     <w:p>
       <w:pPr>
@@ -2391,11 +2381,11 @@
       <w:pPr>
         <w:pStyle w:val="Heading3"/>
       </w:pPr>
-      <w:bookmarkStart w:id="4" w:name="_Toc267902840"/>
+      <w:bookmarkStart w:id="5" w:name="_Toc267902840"/>
       <w:r>
         <w:t>Milestone 2</w:t>
       </w:r>
-      <w:bookmarkEnd w:id="4"/>
+      <w:bookmarkEnd w:id="5"/>
     </w:p>
     <w:p>
       <w:pPr>
@@ -2449,11 +2439,11 @@
       <w:pPr>
         <w:pStyle w:val="Heading3"/>
       </w:pPr>
-      <w:bookmarkStart w:id="5" w:name="_Toc267902841"/>
+      <w:bookmarkStart w:id="6" w:name="_Toc267902841"/>
       <w:r>
         <w:t>Milestone 3</w:t>
       </w:r>
-      <w:bookmarkEnd w:id="5"/>
+      <w:bookmarkEnd w:id="6"/>
     </w:p>
     <w:p>
       <w:pPr>
@@ -2507,11 +2497,11 @@
       <w:pPr>
         <w:pStyle w:val="Heading3"/>
       </w:pPr>
-      <w:bookmarkStart w:id="6" w:name="_Toc267902842"/>
+      <w:bookmarkStart w:id="7" w:name="_Toc267902842"/>
       <w:r>
         <w:t>Milestone 4</w:t>
       </w:r>
-      <w:bookmarkEnd w:id="6"/>
+      <w:bookmarkEnd w:id="7"/>
     </w:p>
     <w:p>
       <w:r>
@@ -2525,14 +2515,14 @@
           <w:lang w:val="en-US"/>
         </w:rPr>
       </w:pPr>
-      <w:bookmarkStart w:id="7" w:name="_Toc267902843"/>
+      <w:bookmarkStart w:id="8" w:name="_Toc267902843"/>
       <w:r>
         <w:rPr>
           <w:lang w:val="en-US"/>
         </w:rPr>
         <w:t>Game Overview</w:t>
       </w:r>
-      <w:bookmarkEnd w:id="7"/>
+      <w:bookmarkEnd w:id="8"/>
     </w:p>
     <w:p>
       <w:pPr>
@@ -2541,14 +2531,14 @@
           <w:lang w:val="en-US"/>
         </w:rPr>
       </w:pPr>
-      <w:bookmarkStart w:id="8" w:name="_Toc267902844"/>
+      <w:bookmarkStart w:id="9" w:name="_Toc267902844"/>
       <w:r>
         <w:rPr>
           <w:lang w:val="en-US"/>
         </w:rPr>
         <w:t>Philosophy</w:t>
       </w:r>
-      <w:bookmarkEnd w:id="8"/>
+      <w:bookmarkEnd w:id="9"/>
     </w:p>
     <w:p>
       <w:pPr>
@@ -2557,7 +2547,7 @@
           <w:lang w:val="en-US"/>
         </w:rPr>
       </w:pPr>
-      <w:bookmarkStart w:id="9" w:name="_Toc267902845"/>
+      <w:bookmarkStart w:id="10" w:name="_Toc267902845"/>
       <w:r>
         <w:rPr>
           <w:lang w:val="en-US"/>
@@ -2576,7 +2566,7 @@
         </w:rPr>
         <w:t xml:space="preserve"> done!</w:t>
       </w:r>
-      <w:bookmarkEnd w:id="9"/>
+      <w:bookmarkEnd w:id="10"/>
     </w:p>
     <w:p>
       <w:pPr>
@@ -2598,7 +2588,7 @@
           <w:lang w:val="en-US"/>
         </w:rPr>
       </w:pPr>
-      <w:bookmarkStart w:id="10" w:name="_Toc267902846"/>
+      <w:bookmarkStart w:id="11" w:name="_Toc267902846"/>
       <w:r>
         <w:rPr>
           <w:lang w:val="en-US"/>
@@ -2611,7 +2601,7 @@
         </w:rPr>
         <w:t>Questions</w:t>
       </w:r>
-      <w:bookmarkEnd w:id="10"/>
+      <w:bookmarkEnd w:id="11"/>
     </w:p>
     <w:p>
       <w:pPr>
@@ -2878,7 +2868,7 @@
           <w:lang w:val="en-US"/>
         </w:rPr>
       </w:pPr>
-      <w:bookmarkStart w:id="11" w:name="_Toc267902847"/>
+      <w:bookmarkStart w:id="12" w:name="_Toc267902847"/>
       <w:r>
         <w:rPr>
           <w:lang w:val="en-US"/>
@@ -2886,7 +2876,7 @@
         <w:lastRenderedPageBreak/>
         <w:t>Production cycle</w:t>
       </w:r>
-      <w:bookmarkEnd w:id="11"/>
+      <w:bookmarkEnd w:id="12"/>
     </w:p>
     <w:p>
       <w:pPr>
@@ -3022,7 +3012,7 @@
           <w:lang w:val="en-US"/>
         </w:rPr>
       </w:pPr>
-      <w:bookmarkStart w:id="12" w:name="_Toc267902848"/>
+      <w:bookmarkStart w:id="13" w:name="_Toc267902848"/>
       <w:r>
         <w:rPr>
           <w:lang w:val="en-US"/>
@@ -3035,7 +3025,7 @@
         </w:rPr>
         <w:t xml:space="preserve"> Set</w:t>
       </w:r>
-      <w:bookmarkEnd w:id="12"/>
+      <w:bookmarkEnd w:id="13"/>
       <w:r>
         <w:rPr>
           <w:lang w:val="en-US"/>
@@ -3139,14 +3129,14 @@
           <w:lang w:val="en-US"/>
         </w:rPr>
       </w:pPr>
-      <w:bookmarkStart w:id="13" w:name="_Toc267902849"/>
+      <w:bookmarkStart w:id="14" w:name="_Toc267902849"/>
       <w:r>
         <w:rPr>
           <w:lang w:val="en-US"/>
         </w:rPr>
         <w:t>The Game World</w:t>
       </w:r>
-      <w:bookmarkEnd w:id="13"/>
+      <w:bookmarkEnd w:id="14"/>
     </w:p>
     <w:p>
       <w:pPr>
@@ -3168,14 +3158,14 @@
           <w:lang w:val="en-US"/>
         </w:rPr>
       </w:pPr>
-      <w:bookmarkStart w:id="14" w:name="_Toc267902850"/>
+      <w:bookmarkStart w:id="15" w:name="_Toc267902850"/>
       <w:r>
         <w:rPr>
           <w:lang w:val="en-US"/>
         </w:rPr>
         <w:t>The Physical World</w:t>
       </w:r>
-      <w:bookmarkEnd w:id="14"/>
+      <w:bookmarkEnd w:id="15"/>
     </w:p>
     <w:p>
       <w:pPr>
@@ -3197,14 +3187,14 @@
           <w:lang w:val="en-US"/>
         </w:rPr>
       </w:pPr>
-      <w:bookmarkStart w:id="15" w:name="_Toc267902851"/>
+      <w:bookmarkStart w:id="16" w:name="_Toc267902851"/>
       <w:r>
         <w:rPr>
           <w:lang w:val="en-US"/>
         </w:rPr>
         <w:t>Scale</w:t>
       </w:r>
-      <w:bookmarkEnd w:id="15"/>
+      <w:bookmarkEnd w:id="16"/>
     </w:p>
     <w:p>
       <w:pPr>
@@ -3250,14 +3240,14 @@
           <w:lang w:val="en-US"/>
         </w:rPr>
       </w:pPr>
-      <w:bookmarkStart w:id="16" w:name="_Toc267902852"/>
+      <w:bookmarkStart w:id="17" w:name="_Toc267902852"/>
       <w:r>
         <w:rPr>
           <w:lang w:val="en-US"/>
         </w:rPr>
         <w:t>Objects</w:t>
       </w:r>
-      <w:bookmarkEnd w:id="16"/>
+      <w:bookmarkEnd w:id="17"/>
     </w:p>
     <w:p>
       <w:pPr>
@@ -3279,14 +3269,14 @@
           <w:lang w:val="en-US"/>
         </w:rPr>
       </w:pPr>
-      <w:bookmarkStart w:id="17" w:name="_Toc267902853"/>
+      <w:bookmarkStart w:id="18" w:name="_Toc267902853"/>
       <w:r>
         <w:rPr>
           <w:lang w:val="en-US"/>
         </w:rPr>
         <w:t>Time</w:t>
       </w:r>
-      <w:bookmarkEnd w:id="17"/>
+      <w:bookmarkEnd w:id="18"/>
     </w:p>
     <w:p>
       <w:pPr>
@@ -3308,14 +3298,14 @@
           <w:lang w:val="en-US"/>
         </w:rPr>
       </w:pPr>
-      <w:bookmarkStart w:id="18" w:name="_Toc267902854"/>
+      <w:bookmarkStart w:id="19" w:name="_Toc267902854"/>
       <w:r>
         <w:rPr>
           <w:lang w:val="en-US"/>
         </w:rPr>
         <w:t>Rendering System</w:t>
       </w:r>
-      <w:bookmarkEnd w:id="18"/>
+      <w:bookmarkEnd w:id="19"/>
     </w:p>
     <w:p>
       <w:pPr>
@@ -3337,14 +3327,14 @@
           <w:lang w:val="en-US"/>
         </w:rPr>
       </w:pPr>
-      <w:bookmarkStart w:id="19" w:name="_Toc267902855"/>
+      <w:bookmarkStart w:id="20" w:name="_Toc267902855"/>
       <w:r>
         <w:rPr>
           <w:lang w:val="en-US"/>
         </w:rPr>
         <w:t>Camera</w:t>
       </w:r>
-      <w:bookmarkEnd w:id="19"/>
+      <w:bookmarkEnd w:id="20"/>
     </w:p>
     <w:p>
       <w:pPr>
@@ -3378,14 +3368,14 @@
           <w:lang w:val="en-US"/>
         </w:rPr>
       </w:pPr>
-      <w:bookmarkStart w:id="20" w:name="_Toc267902856"/>
+      <w:bookmarkStart w:id="21" w:name="_Toc267902856"/>
       <w:r>
         <w:rPr>
           <w:lang w:val="en-US"/>
         </w:rPr>
         <w:t>Game Engine</w:t>
       </w:r>
-      <w:bookmarkEnd w:id="20"/>
+      <w:bookmarkEnd w:id="21"/>
     </w:p>
     <w:p>
       <w:pPr>
@@ -3407,14 +3397,14 @@
           <w:lang w:val="en-US"/>
         </w:rPr>
       </w:pPr>
-      <w:bookmarkStart w:id="21" w:name="_Toc267902857"/>
+      <w:bookmarkStart w:id="22" w:name="_Toc267902857"/>
       <w:r>
         <w:rPr>
           <w:lang w:val="en-US"/>
         </w:rPr>
         <w:t>Collision Detection</w:t>
       </w:r>
-      <w:bookmarkEnd w:id="21"/>
+      <w:bookmarkEnd w:id="22"/>
     </w:p>
     <w:p>
       <w:pPr>
@@ -3436,7 +3426,7 @@
           <w:lang w:val="en-US"/>
         </w:rPr>
       </w:pPr>
-      <w:bookmarkStart w:id="22" w:name="_Toc267902858"/>
+      <w:bookmarkStart w:id="23" w:name="_Toc267902858"/>
       <w:r>
         <w:rPr>
           <w:lang w:val="en-US"/>
@@ -3444,7 +3434,7 @@
         <w:lastRenderedPageBreak/>
         <w:t>Lighting Model</w:t>
       </w:r>
-      <w:bookmarkEnd w:id="22"/>
+      <w:bookmarkEnd w:id="23"/>
     </w:p>
     <w:p>
       <w:pPr>
@@ -3466,14 +3456,14 @@
           <w:lang w:val="en-US"/>
         </w:rPr>
       </w:pPr>
-      <w:bookmarkStart w:id="23" w:name="_Toc267902859"/>
+      <w:bookmarkStart w:id="24" w:name="_Toc267902859"/>
       <w:r>
         <w:rPr>
           <w:lang w:val="en-US"/>
         </w:rPr>
         <w:t>The World Layout</w:t>
       </w:r>
-      <w:bookmarkEnd w:id="23"/>
+      <w:bookmarkEnd w:id="24"/>
     </w:p>
     <w:p>
       <w:pPr>
@@ -3498,14 +3488,14 @@
           <w:lang w:val="en-US"/>
         </w:rPr>
       </w:pPr>
-      <w:bookmarkStart w:id="24" w:name="_Toc267902860"/>
+      <w:bookmarkStart w:id="25" w:name="_Toc267902860"/>
       <w:r>
         <w:rPr>
           <w:lang w:val="en-US"/>
         </w:rPr>
         <w:t>Game Characters</w:t>
       </w:r>
-      <w:bookmarkEnd w:id="24"/>
+      <w:bookmarkEnd w:id="25"/>
     </w:p>
     <w:p>
       <w:pPr>
@@ -3514,14 +3504,14 @@
           <w:lang w:val="en-US"/>
         </w:rPr>
       </w:pPr>
-      <w:bookmarkStart w:id="25" w:name="_Toc267902861"/>
+      <w:bookmarkStart w:id="26" w:name="_Toc267902861"/>
       <w:r>
         <w:rPr>
           <w:lang w:val="en-US"/>
         </w:rPr>
         <w:t>Player</w:t>
       </w:r>
-      <w:bookmarkEnd w:id="25"/>
+      <w:bookmarkEnd w:id="26"/>
     </w:p>
     <w:p>
       <w:pPr>
@@ -3543,14 +3533,14 @@
           <w:lang w:val="en-US"/>
         </w:rPr>
       </w:pPr>
-      <w:bookmarkStart w:id="26" w:name="_Toc267902862"/>
+      <w:bookmarkStart w:id="27" w:name="_Toc267902862"/>
       <w:r>
         <w:rPr>
           <w:lang w:val="en-US"/>
         </w:rPr>
         <w:t>Enemies</w:t>
       </w:r>
-      <w:bookmarkEnd w:id="26"/>
+      <w:bookmarkEnd w:id="27"/>
     </w:p>
     <w:p>
       <w:pPr>
@@ -3784,14 +3774,14 @@
           <w:lang w:val="en-US"/>
         </w:rPr>
       </w:pPr>
-      <w:bookmarkStart w:id="27" w:name="_Toc267902863"/>
+      <w:bookmarkStart w:id="28" w:name="_Toc267902863"/>
       <w:r>
         <w:rPr>
           <w:lang w:val="en-US"/>
         </w:rPr>
         <w:t>User Interface</w:t>
       </w:r>
-      <w:bookmarkEnd w:id="27"/>
+      <w:bookmarkEnd w:id="28"/>
     </w:p>
     <w:p>
       <w:pPr>
@@ -3846,11 +3836,11 @@
       <w:pPr>
         <w:pStyle w:val="Heading1"/>
       </w:pPr>
-      <w:bookmarkStart w:id="28" w:name="_Toc267902864"/>
+      <w:bookmarkStart w:id="29" w:name="_Toc267902864"/>
       <w:r>
         <w:t>Idea Pool</w:t>
       </w:r>
-      <w:bookmarkEnd w:id="28"/>
+      <w:bookmarkEnd w:id="29"/>
     </w:p>
     <w:p>
       <w:pPr>
@@ -3887,7 +3877,7 @@
 </file>
 
 <file path=word/endnotes.xml><?xml version="1.0" encoding="utf-8"?>
-<w:endnotes xmlns:ve="http://schemas.openxmlformats.org/markup-compatibility/2006" xmlns:o="urn:schemas-microsoft-com:office:office" xmlns:r="http://schemas.openxmlformats.org/officeDocument/2006/relationships" xmlns:m="http://schemas.openxmlformats.org/officeDocument/2006/math" xmlns:v="urn:schemas-microsoft-com:vml" xmlns:wp="http://schemas.openxmlformats.org/drawingml/2006/wordprocessingDrawing" xmlns:w10="urn:schemas-microsoft-com:office:word" xmlns:w="http://schemas.openxmlformats.org/wordprocessingml/2006/main" xmlns:wne="http://schemas.microsoft.com/office/word/2006/wordml">
+<w:endnotes xmlns:wpc="http://schemas.microsoft.com/office/word/2010/wordprocessingCanvas" xmlns:cx="http://schemas.microsoft.com/office/drawing/2014/chartex" xmlns:cx1="http://schemas.microsoft.com/office/drawing/2015/9/8/chartex" xmlns:cx2="http://schemas.microsoft.com/office/drawing/2015/10/21/chartex" xmlns:mc="http://schemas.openxmlformats.org/markup-compatibility/2006" xmlns:o="urn:schemas-microsoft-com:office:office" xmlns:r="http://schemas.openxmlformats.org/officeDocument/2006/relationships" xmlns:m="http://schemas.openxmlformats.org/officeDocument/2006/math" xmlns:v="urn:schemas-microsoft-com:vml" xmlns:wp14="http://schemas.microsoft.com/office/word/2010/wordprocessingDrawing" xmlns:wp="http://schemas.openxmlformats.org/drawingml/2006/wordprocessingDrawing" xmlns:w10="urn:schemas-microsoft-com:office:word" xmlns:w="http://schemas.openxmlformats.org/wordprocessingml/2006/main" xmlns:w14="http://schemas.microsoft.com/office/word/2010/wordml" xmlns:w15="http://schemas.microsoft.com/office/word/2012/wordml" xmlns:w16se="http://schemas.microsoft.com/office/word/2015/wordml/symex" xmlns:wpg="http://schemas.microsoft.com/office/word/2010/wordprocessingGroup" xmlns:wpi="http://schemas.microsoft.com/office/word/2010/wordprocessingInk" xmlns:wne="http://schemas.microsoft.com/office/word/2006/wordml" xmlns:wps="http://schemas.microsoft.com/office/word/2010/wordprocessingShape" mc:Ignorable="w14 w15 w16se wp14">
   <w:endnote w:type="separator" w:id="-1">
     <w:p>
       <w:pPr>
@@ -3912,7 +3902,7 @@
 </file>
 
 <file path=word/footnotes.xml><?xml version="1.0" encoding="utf-8"?>
-<w:footnotes xmlns:ve="http://schemas.openxmlformats.org/markup-compatibility/2006" xmlns:o="urn:schemas-microsoft-com:office:office" xmlns:r="http://schemas.openxmlformats.org/officeDocument/2006/relationships" xmlns:m="http://schemas.openxmlformats.org/officeDocument/2006/math" xmlns:v="urn:schemas-microsoft-com:vml" xmlns:wp="http://schemas.openxmlformats.org/drawingml/2006/wordprocessingDrawing" xmlns:w10="urn:schemas-microsoft-com:office:word" xmlns:w="http://schemas.openxmlformats.org/wordprocessingml/2006/main" xmlns:wne="http://schemas.microsoft.com/office/word/2006/wordml">
+<w:footnotes xmlns:wpc="http://schemas.microsoft.com/office/word/2010/wordprocessingCanvas" xmlns:cx="http://schemas.microsoft.com/office/drawing/2014/chartex" xmlns:cx1="http://schemas.microsoft.com/office/drawing/2015/9/8/chartex" xmlns:cx2="http://schemas.microsoft.com/office/drawing/2015/10/21/chartex" xmlns:mc="http://schemas.openxmlformats.org/markup-compatibility/2006" xmlns:o="urn:schemas-microsoft-com:office:office" xmlns:r="http://schemas.openxmlformats.org/officeDocument/2006/relationships" xmlns:m="http://schemas.openxmlformats.org/officeDocument/2006/math" xmlns:v="urn:schemas-microsoft-com:vml" xmlns:wp14="http://schemas.microsoft.com/office/word/2010/wordprocessingDrawing" xmlns:wp="http://schemas.openxmlformats.org/drawingml/2006/wordprocessingDrawing" xmlns:w10="urn:schemas-microsoft-com:office:word" xmlns:w="http://schemas.openxmlformats.org/wordprocessingml/2006/main" xmlns:w14="http://schemas.microsoft.com/office/word/2010/wordml" xmlns:w15="http://schemas.microsoft.com/office/word/2012/wordml" xmlns:w16se="http://schemas.microsoft.com/office/word/2015/wordml/symex" xmlns:wpg="http://schemas.microsoft.com/office/word/2010/wordprocessingGroup" xmlns:wpi="http://schemas.microsoft.com/office/word/2010/wordprocessingInk" xmlns:wne="http://schemas.microsoft.com/office/word/2006/wordml" xmlns:wps="http://schemas.microsoft.com/office/word/2010/wordprocessingShape" mc:Ignorable="w14 w15 w16se wp14">
   <w:footnote w:type="separator" w:id="-1">
     <w:p>
       <w:pPr>
@@ -3937,8 +3927,8 @@
 </file>
 
 <file path=word/numbering.xml><?xml version="1.0" encoding="utf-8"?>
-<w:numbering xmlns:ve="http://schemas.openxmlformats.org/markup-compatibility/2006" xmlns:o="urn:schemas-microsoft-com:office:office" xmlns:r="http://schemas.openxmlformats.org/officeDocument/2006/relationships" xmlns:m="http://schemas.openxmlformats.org/officeDocument/2006/math" xmlns:v="urn:schemas-microsoft-com:vml" xmlns:wp="http://schemas.openxmlformats.org/drawingml/2006/wordprocessingDrawing" xmlns:w10="urn:schemas-microsoft-com:office:word" xmlns:w="http://schemas.openxmlformats.org/wordprocessingml/2006/main" xmlns:wne="http://schemas.microsoft.com/office/word/2006/wordml">
-  <w:abstractNum w:abstractNumId="0">
+<w:numbering xmlns:wpc="http://schemas.microsoft.com/office/word/2010/wordprocessingCanvas" xmlns:cx="http://schemas.microsoft.com/office/drawing/2014/chartex" xmlns:cx1="http://schemas.microsoft.com/office/drawing/2015/9/8/chartex" xmlns:cx2="http://schemas.microsoft.com/office/drawing/2015/10/21/chartex" xmlns:mc="http://schemas.openxmlformats.org/markup-compatibility/2006" xmlns:o="urn:schemas-microsoft-com:office:office" xmlns:r="http://schemas.openxmlformats.org/officeDocument/2006/relationships" xmlns:m="http://schemas.openxmlformats.org/officeDocument/2006/math" xmlns:v="urn:schemas-microsoft-com:vml" xmlns:wp14="http://schemas.microsoft.com/office/word/2010/wordprocessingDrawing" xmlns:wp="http://schemas.openxmlformats.org/drawingml/2006/wordprocessingDrawing" xmlns:w10="urn:schemas-microsoft-com:office:word" xmlns:w="http://schemas.openxmlformats.org/wordprocessingml/2006/main" xmlns:w14="http://schemas.microsoft.com/office/word/2010/wordml" xmlns:w15="http://schemas.microsoft.com/office/word/2012/wordml" xmlns:w16se="http://schemas.microsoft.com/office/word/2015/wordml/symex" xmlns:wpg="http://schemas.microsoft.com/office/word/2010/wordprocessingGroup" xmlns:wpi="http://schemas.microsoft.com/office/word/2010/wordprocessingInk" xmlns:wne="http://schemas.microsoft.com/office/word/2006/wordml" xmlns:wps="http://schemas.microsoft.com/office/word/2010/wordprocessingShape" mc:Ignorable="w14 w15 w16se wp14">
+  <w:abstractNum w:abstractNumId="0" w15:restartNumberingAfterBreak="0">
     <w:nsid w:val="FFFFFF80"/>
     <w:multiLevelType w:val="singleLevel"/>
     <w:tmpl w:val="08B2D2A2"/>
@@ -3958,7 +3948,7 @@
       </w:rPr>
     </w:lvl>
   </w:abstractNum>
-  <w:abstractNum w:abstractNumId="1">
+  <w:abstractNum w:abstractNumId="1" w15:restartNumberingAfterBreak="0">
     <w:nsid w:val="FFFFFF81"/>
     <w:multiLevelType w:val="singleLevel"/>
     <w:tmpl w:val="790AE03A"/>
@@ -3978,7 +3968,7 @@
       </w:rPr>
     </w:lvl>
   </w:abstractNum>
-  <w:abstractNum w:abstractNumId="2">
+  <w:abstractNum w:abstractNumId="2" w15:restartNumberingAfterBreak="0">
     <w:nsid w:val="FFFFFF82"/>
     <w:multiLevelType w:val="singleLevel"/>
     <w:tmpl w:val="F99C966C"/>
@@ -3998,7 +3988,7 @@
       </w:rPr>
     </w:lvl>
   </w:abstractNum>
-  <w:abstractNum w:abstractNumId="3">
+  <w:abstractNum w:abstractNumId="3" w15:restartNumberingAfterBreak="0">
     <w:nsid w:val="FFFFFF83"/>
     <w:multiLevelType w:val="singleLevel"/>
     <w:tmpl w:val="9A0C50AE"/>
@@ -4018,7 +4008,7 @@
       </w:rPr>
     </w:lvl>
   </w:abstractNum>
-  <w:abstractNum w:abstractNumId="4">
+  <w:abstractNum w:abstractNumId="4" w15:restartNumberingAfterBreak="0">
     <w:nsid w:val="FFFFFF89"/>
     <w:multiLevelType w:val="singleLevel"/>
     <w:tmpl w:val="F5FEC566"/>
@@ -4038,7 +4028,7 @@
       </w:rPr>
     </w:lvl>
   </w:abstractNum>
-  <w:abstractNum w:abstractNumId="5">
+  <w:abstractNum w:abstractNumId="5" w15:restartNumberingAfterBreak="0">
     <w:nsid w:val="02176DEE"/>
     <w:multiLevelType w:val="hybridMultilevel"/>
     <w:tmpl w:val="C71AE9F8"/>
@@ -4152,7 +4142,7 @@
       </w:rPr>
     </w:lvl>
   </w:abstractNum>
-  <w:abstractNum w:abstractNumId="6">
+  <w:abstractNum w:abstractNumId="6" w15:restartNumberingAfterBreak="0">
     <w:nsid w:val="06EA5E31"/>
     <w:multiLevelType w:val="hybridMultilevel"/>
     <w:tmpl w:val="720CAAC6"/>
@@ -4265,7 +4255,7 @@
       </w:rPr>
     </w:lvl>
   </w:abstractNum>
-  <w:abstractNum w:abstractNumId="7">
+  <w:abstractNum w:abstractNumId="7" w15:restartNumberingAfterBreak="0">
     <w:nsid w:val="0E3A7730"/>
     <w:multiLevelType w:val="hybridMultilevel"/>
     <w:tmpl w:val="9634D772"/>
@@ -4378,7 +4368,7 @@
       </w:rPr>
     </w:lvl>
   </w:abstractNum>
-  <w:abstractNum w:abstractNumId="8">
+  <w:abstractNum w:abstractNumId="8" w15:restartNumberingAfterBreak="0">
     <w:nsid w:val="28E175CC"/>
     <w:multiLevelType w:val="hybridMultilevel"/>
     <w:tmpl w:val="C98462EE"/>
@@ -4491,7 +4481,7 @@
       </w:rPr>
     </w:lvl>
   </w:abstractNum>
-  <w:abstractNum w:abstractNumId="9">
+  <w:abstractNum w:abstractNumId="9" w15:restartNumberingAfterBreak="0">
     <w:nsid w:val="2D5130BB"/>
     <w:multiLevelType w:val="hybridMultilevel"/>
     <w:tmpl w:val="7486ADC2"/>
@@ -4604,7 +4594,7 @@
       </w:rPr>
     </w:lvl>
   </w:abstractNum>
-  <w:abstractNum w:abstractNumId="10">
+  <w:abstractNum w:abstractNumId="10" w15:restartNumberingAfterBreak="0">
     <w:nsid w:val="2EBC1AFF"/>
     <w:multiLevelType w:val="hybridMultilevel"/>
     <w:tmpl w:val="A364D6FC"/>
@@ -4717,7 +4707,7 @@
       </w:rPr>
     </w:lvl>
   </w:abstractNum>
-  <w:abstractNum w:abstractNumId="11">
+  <w:abstractNum w:abstractNumId="11" w15:restartNumberingAfterBreak="0">
     <w:nsid w:val="38931837"/>
     <w:multiLevelType w:val="hybridMultilevel"/>
     <w:tmpl w:val="5E4C17E4"/>
@@ -4830,7 +4820,7 @@
       </w:rPr>
     </w:lvl>
   </w:abstractNum>
-  <w:abstractNum w:abstractNumId="12">
+  <w:abstractNum w:abstractNumId="12" w15:restartNumberingAfterBreak="0">
     <w:nsid w:val="3A56369B"/>
     <w:multiLevelType w:val="hybridMultilevel"/>
     <w:tmpl w:val="0E06656A"/>
@@ -4943,7 +4933,7 @@
       </w:rPr>
     </w:lvl>
   </w:abstractNum>
-  <w:abstractNum w:abstractNumId="13">
+  <w:abstractNum w:abstractNumId="13" w15:restartNumberingAfterBreak="0">
     <w:nsid w:val="3E3066F3"/>
     <w:multiLevelType w:val="hybridMultilevel"/>
     <w:tmpl w:val="74C29A06"/>
@@ -5056,7 +5046,7 @@
       </w:rPr>
     </w:lvl>
   </w:abstractNum>
-  <w:abstractNum w:abstractNumId="14">
+  <w:abstractNum w:abstractNumId="14" w15:restartNumberingAfterBreak="0">
     <w:nsid w:val="41B86460"/>
     <w:multiLevelType w:val="hybridMultilevel"/>
     <w:tmpl w:val="FDA2F9AC"/>
@@ -5169,7 +5159,7 @@
       </w:rPr>
     </w:lvl>
   </w:abstractNum>
-  <w:abstractNum w:abstractNumId="15">
+  <w:abstractNum w:abstractNumId="15" w15:restartNumberingAfterBreak="0">
     <w:nsid w:val="47E90737"/>
     <w:multiLevelType w:val="hybridMultilevel"/>
     <w:tmpl w:val="A3E4E910"/>
@@ -5282,7 +5272,7 @@
       </w:rPr>
     </w:lvl>
   </w:abstractNum>
-  <w:abstractNum w:abstractNumId="16">
+  <w:abstractNum w:abstractNumId="16" w15:restartNumberingAfterBreak="0">
     <w:nsid w:val="5F5C1EB9"/>
     <w:multiLevelType w:val="hybridMultilevel"/>
     <w:tmpl w:val="9BD6F6C6"/>
@@ -5395,7 +5385,7 @@
       </w:rPr>
     </w:lvl>
   </w:abstractNum>
-  <w:abstractNum w:abstractNumId="17">
+  <w:abstractNum w:abstractNumId="17" w15:restartNumberingAfterBreak="0">
     <w:nsid w:val="68F25FBD"/>
     <w:multiLevelType w:val="hybridMultilevel"/>
     <w:tmpl w:val="657814AC"/>
@@ -5508,7 +5498,7 @@
       </w:rPr>
     </w:lvl>
   </w:abstractNum>
-  <w:abstractNum w:abstractNumId="18">
+  <w:abstractNum w:abstractNumId="18" w15:restartNumberingAfterBreak="0">
     <w:nsid w:val="6BB96117"/>
     <w:multiLevelType w:val="hybridMultilevel"/>
     <w:tmpl w:val="D18685F4"/>
@@ -5621,7 +5611,7 @@
       </w:rPr>
     </w:lvl>
   </w:abstractNum>
-  <w:abstractNum w:abstractNumId="19">
+  <w:abstractNum w:abstractNumId="19" w15:restartNumberingAfterBreak="0">
     <w:nsid w:val="6E283263"/>
     <w:multiLevelType w:val="hybridMultilevel"/>
     <w:tmpl w:val="823CA9C8"/>
@@ -5798,7 +5788,7 @@
 </file>
 
 <file path=word/styles.xml><?xml version="1.0" encoding="utf-8"?>
-<w:styles xmlns:r="http://schemas.openxmlformats.org/officeDocument/2006/relationships" xmlns:w="http://schemas.openxmlformats.org/wordprocessingml/2006/main">
+<w:styles xmlns:mc="http://schemas.openxmlformats.org/markup-compatibility/2006" xmlns:r="http://schemas.openxmlformats.org/officeDocument/2006/relationships" xmlns:w="http://schemas.openxmlformats.org/wordprocessingml/2006/main" xmlns:w14="http://schemas.microsoft.com/office/word/2010/wordml" xmlns:w15="http://schemas.microsoft.com/office/word/2012/wordml" xmlns:w16se="http://schemas.microsoft.com/office/word/2015/wordml/symex" mc:Ignorable="w14 w15 w16se">
   <w:docDefaults>
     <w:rPrDefault>
       <w:rPr>
@@ -5814,144 +5804,379 @@
       </w:pPr>
     </w:pPrDefault>
   </w:docDefaults>
-  <w:latentStyles w:defLockedState="0" w:defUIPriority="99" w:defSemiHidden="1" w:defUnhideWhenUsed="1" w:defQFormat="0" w:count="267">
-    <w:lsdException w:name="Normal" w:semiHidden="0" w:uiPriority="0" w:unhideWhenUsed="0" w:qFormat="1"/>
-    <w:lsdException w:name="heading 1" w:semiHidden="0" w:uiPriority="9" w:unhideWhenUsed="0" w:qFormat="1"/>
-    <w:lsdException w:name="heading 2" w:uiPriority="9" w:qFormat="1"/>
-    <w:lsdException w:name="heading 3" w:uiPriority="9" w:qFormat="1"/>
-    <w:lsdException w:name="heading 4" w:uiPriority="9" w:qFormat="1"/>
-    <w:lsdException w:name="heading 5" w:uiPriority="9" w:qFormat="1"/>
-    <w:lsdException w:name="heading 6" w:uiPriority="9" w:qFormat="1"/>
-    <w:lsdException w:name="heading 7" w:uiPriority="9" w:qFormat="1"/>
-    <w:lsdException w:name="heading 8" w:uiPriority="9" w:qFormat="1"/>
-    <w:lsdException w:name="heading 9" w:uiPriority="9" w:qFormat="1"/>
-    <w:lsdException w:name="toc 1" w:uiPriority="39"/>
-    <w:lsdException w:name="toc 2" w:uiPriority="39"/>
-    <w:lsdException w:name="toc 3" w:uiPriority="39"/>
-    <w:lsdException w:name="toc 4" w:uiPriority="39"/>
-    <w:lsdException w:name="toc 5" w:uiPriority="39"/>
-    <w:lsdException w:name="toc 6" w:uiPriority="39"/>
-    <w:lsdException w:name="toc 7" w:uiPriority="39"/>
-    <w:lsdException w:name="toc 8" w:uiPriority="39"/>
-    <w:lsdException w:name="toc 9" w:uiPriority="39"/>
-    <w:lsdException w:name="caption" w:uiPriority="35" w:qFormat="1"/>
-    <w:lsdException w:name="Title" w:semiHidden="0" w:uiPriority="10" w:unhideWhenUsed="0" w:qFormat="1"/>
-    <w:lsdException w:name="Default Paragraph Font" w:uiPriority="1"/>
-    <w:lsdException w:name="Subtitle" w:semiHidden="0" w:uiPriority="11" w:unhideWhenUsed="0" w:qFormat="1"/>
-    <w:lsdException w:name="Strong" w:semiHidden="0" w:uiPriority="22" w:unhideWhenUsed="0" w:qFormat="1"/>
-    <w:lsdException w:name="Emphasis" w:semiHidden="0" w:uiPriority="20" w:unhideWhenUsed="0" w:qFormat="1"/>
-    <w:lsdException w:name="Table Grid" w:semiHidden="0" w:uiPriority="59" w:unhideWhenUsed="0"/>
-    <w:lsdException w:name="Placeholder Text" w:unhideWhenUsed="0"/>
-    <w:lsdException w:name="No Spacing" w:semiHidden="0" w:uiPriority="1" w:unhideWhenUsed="0" w:qFormat="1"/>
-    <w:lsdException w:name="Light Shading" w:semiHidden="0" w:uiPriority="60" w:unhideWhenUsed="0"/>
-    <w:lsdException w:name="Light List" w:semiHidden="0" w:uiPriority="61" w:unhideWhenUsed="0"/>
-    <w:lsdException w:name="Light Grid" w:semiHidden="0" w:uiPriority="62" w:unhideWhenUsed="0"/>
-    <w:lsdException w:name="Medium Shading 1" w:semiHidden="0" w:uiPriority="63" w:unhideWhenUsed="0"/>
-    <w:lsdException w:name="Medium Shading 2" w:semiHidden="0" w:uiPriority="64" w:unhideWhenUsed="0"/>
-    <w:lsdException w:name="Medium List 1" w:semiHidden="0" w:uiPriority="65" w:unhideWhenUsed="0"/>
-    <w:lsdException w:name="Medium List 2" w:semiHidden="0" w:uiPriority="66" w:unhideWhenUsed="0"/>
-    <w:lsdException w:name="Medium Grid 1" w:semiHidden="0" w:uiPriority="67" w:unhideWhenUsed="0"/>
-    <w:lsdException w:name="Medium Grid 2" w:semiHidden="0" w:uiPriority="68" w:unhideWhenUsed="0"/>
-    <w:lsdException w:name="Medium Grid 3" w:semiHidden="0" w:uiPriority="69" w:unhideWhenUsed="0"/>
-    <w:lsdException w:name="Dark List" w:semiHidden="0" w:uiPriority="70" w:unhideWhenUsed="0"/>
-    <w:lsdException w:name="Colorful Shading" w:semiHidden="0" w:uiPriority="71" w:unhideWhenUsed="0"/>
-    <w:lsdException w:name="Colorful List" w:semiHidden="0" w:uiPriority="72" w:unhideWhenUsed="0"/>
-    <w:lsdException w:name="Colorful Grid" w:semiHidden="0" w:uiPriority="73" w:unhideWhenUsed="0"/>
-    <w:lsdException w:name="Light Shading Accent 1" w:semiHidden="0" w:uiPriority="60" w:unhideWhenUsed="0"/>
-    <w:lsdException w:name="Light List Accent 1" w:semiHidden="0" w:uiPriority="61" w:unhideWhenUsed="0"/>
-    <w:lsdException w:name="Light Grid Accent 1" w:semiHidden="0" w:uiPriority="62" w:unhideWhenUsed="0"/>
-    <w:lsdException w:name="Medium Shading 1 Accent 1" w:semiHidden="0" w:uiPriority="63" w:unhideWhenUsed="0"/>
-    <w:lsdException w:name="Medium Shading 2 Accent 1" w:semiHidden="0" w:uiPriority="64" w:unhideWhenUsed="0"/>
-    <w:lsdException w:name="Medium List 1 Accent 1" w:semiHidden="0" w:uiPriority="65" w:unhideWhenUsed="0"/>
-    <w:lsdException w:name="Revision" w:unhideWhenUsed="0"/>
-    <w:lsdException w:name="List Paragraph" w:semiHidden="0" w:uiPriority="34" w:unhideWhenUsed="0" w:qFormat="1"/>
-    <w:lsdException w:name="Quote" w:semiHidden="0" w:uiPriority="29" w:unhideWhenUsed="0" w:qFormat="1"/>
-    <w:lsdException w:name="Intense Quote" w:semiHidden="0" w:uiPriority="30" w:unhideWhenUsed="0" w:qFormat="1"/>
-    <w:lsdException w:name="Medium List 2 Accent 1" w:semiHidden="0" w:uiPriority="66" w:unhideWhenUsed="0"/>
-    <w:lsdException w:name="Medium Grid 1 Accent 1" w:semiHidden="0" w:uiPriority="67" w:unhideWhenUsed="0"/>
-    <w:lsdException w:name="Medium Grid 2 Accent 1" w:semiHidden="0" w:uiPriority="68" w:unhideWhenUsed="0"/>
-    <w:lsdException w:name="Medium Grid 3 Accent 1" w:semiHidden="0" w:uiPriority="69" w:unhideWhenUsed="0"/>
-    <w:lsdException w:name="Dark List Accent 1" w:semiHidden="0" w:uiPriority="70" w:unhideWhenUsed="0"/>
-    <w:lsdException w:name="Colorful Shading Accent 1" w:semiHidden="0" w:uiPriority="71" w:unhideWhenUsed="0"/>
-    <w:lsdException w:name="Colorful List Accent 1" w:semiHidden="0" w:uiPriority="72" w:unhideWhenUsed="0"/>
-    <w:lsdException w:name="Colorful Grid Accent 1" w:semiHidden="0" w:uiPriority="73" w:unhideWhenUsed="0"/>
-    <w:lsdException w:name="Light Shading Accent 2" w:semiHidden="0" w:uiPriority="60" w:unhideWhenUsed="0"/>
-    <w:lsdException w:name="Light List Accent 2" w:semiHidden="0" w:uiPriority="61" w:unhideWhenUsed="0"/>
-    <w:lsdException w:name="Light Grid Accent 2" w:semiHidden="0" w:uiPriority="62" w:unhideWhenUsed="0"/>
-    <w:lsdException w:name="Medium Shading 1 Accent 2" w:semiHidden="0" w:uiPriority="63" w:unhideWhenUsed="0"/>
-    <w:lsdException w:name="Medium Shading 2 Accent 2" w:semiHidden="0" w:uiPriority="64" w:unhideWhenUsed="0"/>
-    <w:lsdException w:name="Medium List 1 Accent 2" w:semiHidden="0" w:uiPriority="65" w:unhideWhenUsed="0"/>
-    <w:lsdException w:name="Medium List 2 Accent 2" w:semiHidden="0" w:uiPriority="66" w:unhideWhenUsed="0"/>
-    <w:lsdException w:name="Medium Grid 1 Accent 2" w:semiHidden="0" w:uiPriority="67" w:unhideWhenUsed="0"/>
-    <w:lsdException w:name="Medium Grid 2 Accent 2" w:semiHidden="0" w:uiPriority="68" w:unhideWhenUsed="0"/>
-    <w:lsdException w:name="Medium Grid 3 Accent 2" w:semiHidden="0" w:uiPriority="69" w:unhideWhenUsed="0"/>
-    <w:lsdException w:name="Dark List Accent 2" w:semiHidden="0" w:uiPriority="70" w:unhideWhenUsed="0"/>
-    <w:lsdException w:name="Colorful Shading Accent 2" w:semiHidden="0" w:uiPriority="71" w:unhideWhenUsed="0"/>
-    <w:lsdException w:name="Colorful List Accent 2" w:semiHidden="0" w:uiPriority="72" w:unhideWhenUsed="0"/>
-    <w:lsdException w:name="Colorful Grid Accent 2" w:semiHidden="0" w:uiPriority="73" w:unhideWhenUsed="0"/>
-    <w:lsdException w:name="Light Shading Accent 3" w:semiHidden="0" w:uiPriority="60" w:unhideWhenUsed="0"/>
-    <w:lsdException w:name="Light List Accent 3" w:semiHidden="0" w:uiPriority="61" w:unhideWhenUsed="0"/>
-    <w:lsdException w:name="Light Grid Accent 3" w:semiHidden="0" w:uiPriority="62" w:unhideWhenUsed="0"/>
-    <w:lsdException w:name="Medium Shading 1 Accent 3" w:semiHidden="0" w:uiPriority="63" w:unhideWhenUsed="0"/>
-    <w:lsdException w:name="Medium Shading 2 Accent 3" w:semiHidden="0" w:uiPriority="64" w:unhideWhenUsed="0"/>
-    <w:lsdException w:name="Medium List 1 Accent 3" w:semiHidden="0" w:uiPriority="65" w:unhideWhenUsed="0"/>
-    <w:lsdException w:name="Medium List 2 Accent 3" w:semiHidden="0" w:uiPriority="66" w:unhideWhenUsed="0"/>
-    <w:lsdException w:name="Medium Grid 1 Accent 3" w:semiHidden="0" w:uiPriority="67" w:unhideWhenUsed="0"/>
-    <w:lsdException w:name="Medium Grid 2 Accent 3" w:semiHidden="0" w:uiPriority="68" w:unhideWhenUsed="0"/>
-    <w:lsdException w:name="Medium Grid 3 Accent 3" w:semiHidden="0" w:uiPriority="69" w:unhideWhenUsed="0"/>
-    <w:lsdException w:name="Dark List Accent 3" w:semiHidden="0" w:uiPriority="70" w:unhideWhenUsed="0"/>
-    <w:lsdException w:name="Colorful Shading Accent 3" w:semiHidden="0" w:uiPriority="71" w:unhideWhenUsed="0"/>
-    <w:lsdException w:name="Colorful List Accent 3" w:semiHidden="0" w:uiPriority="72" w:unhideWhenUsed="0"/>
-    <w:lsdException w:name="Colorful Grid Accent 3" w:semiHidden="0" w:uiPriority="73" w:unhideWhenUsed="0"/>
-    <w:lsdException w:name="Light Shading Accent 4" w:semiHidden="0" w:uiPriority="60" w:unhideWhenUsed="0"/>
-    <w:lsdException w:name="Light List Accent 4" w:semiHidden="0" w:uiPriority="61" w:unhideWhenUsed="0"/>
-    <w:lsdException w:name="Light Grid Accent 4" w:semiHidden="0" w:uiPriority="62" w:unhideWhenUsed="0"/>
-    <w:lsdException w:name="Medium Shading 1 Accent 4" w:semiHidden="0" w:uiPriority="63" w:unhideWhenUsed="0"/>
-    <w:lsdException w:name="Medium Shading 2 Accent 4" w:semiHidden="0" w:uiPriority="64" w:unhideWhenUsed="0"/>
-    <w:lsdException w:name="Medium List 1 Accent 4" w:semiHidden="0" w:uiPriority="65" w:unhideWhenUsed="0"/>
-    <w:lsdException w:name="Medium List 2 Accent 4" w:semiHidden="0" w:uiPriority="66" w:unhideWhenUsed="0"/>
-    <w:lsdException w:name="Medium Grid 1 Accent 4" w:semiHidden="0" w:uiPriority="67" w:unhideWhenUsed="0"/>
-    <w:lsdException w:name="Medium Grid 2 Accent 4" w:semiHidden="0" w:uiPriority="68" w:unhideWhenUsed="0"/>
-    <w:lsdException w:name="Medium Grid 3 Accent 4" w:semiHidden="0" w:uiPriority="69" w:unhideWhenUsed="0"/>
-    <w:lsdException w:name="Dark List Accent 4" w:semiHidden="0" w:uiPriority="70" w:unhideWhenUsed="0"/>
-    <w:lsdException w:name="Colorful Shading Accent 4" w:semiHidden="0" w:uiPriority="71" w:unhideWhenUsed="0"/>
-    <w:lsdException w:name="Colorful List Accent 4" w:semiHidden="0" w:uiPriority="72" w:unhideWhenUsed="0"/>
-    <w:lsdException w:name="Colorful Grid Accent 4" w:semiHidden="0" w:uiPriority="73" w:unhideWhenUsed="0"/>
-    <w:lsdException w:name="Light Shading Accent 5" w:semiHidden="0" w:uiPriority="60" w:unhideWhenUsed="0"/>
-    <w:lsdException w:name="Light List Accent 5" w:semiHidden="0" w:uiPriority="61" w:unhideWhenUsed="0"/>
-    <w:lsdException w:name="Light Grid Accent 5" w:semiHidden="0" w:uiPriority="62" w:unhideWhenUsed="0"/>
-    <w:lsdException w:name="Medium Shading 1 Accent 5" w:semiHidden="0" w:uiPriority="63" w:unhideWhenUsed="0"/>
-    <w:lsdException w:name="Medium Shading 2 Accent 5" w:semiHidden="0" w:uiPriority="64" w:unhideWhenUsed="0"/>
-    <w:lsdException w:name="Medium List 1 Accent 5" w:semiHidden="0" w:uiPriority="65" w:unhideWhenUsed="0"/>
-    <w:lsdException w:name="Medium List 2 Accent 5" w:semiHidden="0" w:uiPriority="66" w:unhideWhenUsed="0"/>
-    <w:lsdException w:name="Medium Grid 1 Accent 5" w:semiHidden="0" w:uiPriority="67" w:unhideWhenUsed="0"/>
-    <w:lsdException w:name="Medium Grid 2 Accent 5" w:semiHidden="0" w:uiPriority="68" w:unhideWhenUsed="0"/>
-    <w:lsdException w:name="Medium Grid 3 Accent 5" w:semiHidden="0" w:uiPriority="69" w:unhideWhenUsed="0"/>
-    <w:lsdException w:name="Dark List Accent 5" w:semiHidden="0" w:uiPriority="70" w:unhideWhenUsed="0"/>
-    <w:lsdException w:name="Colorful Shading Accent 5" w:semiHidden="0" w:uiPriority="71" w:unhideWhenUsed="0"/>
-    <w:lsdException w:name="Colorful List Accent 5" w:semiHidden="0" w:uiPriority="72" w:unhideWhenUsed="0"/>
-    <w:lsdException w:name="Colorful Grid Accent 5" w:semiHidden="0" w:uiPriority="73" w:unhideWhenUsed="0"/>
-    <w:lsdException w:name="Light Shading Accent 6" w:semiHidden="0" w:uiPriority="60" w:unhideWhenUsed="0"/>
-    <w:lsdException w:name="Light List Accent 6" w:semiHidden="0" w:uiPriority="61" w:unhideWhenUsed="0"/>
-    <w:lsdException w:name="Light Grid Accent 6" w:semiHidden="0" w:uiPriority="62" w:unhideWhenUsed="0"/>
-    <w:lsdException w:name="Medium Shading 1 Accent 6" w:semiHidden="0" w:uiPriority="63" w:unhideWhenUsed="0"/>
-    <w:lsdException w:name="Medium Shading 2 Accent 6" w:semiHidden="0" w:uiPriority="64" w:unhideWhenUsed="0"/>
-    <w:lsdException w:name="Medium List 1 Accent 6" w:semiHidden="0" w:uiPriority="65" w:unhideWhenUsed="0"/>
-    <w:lsdException w:name="Medium List 2 Accent 6" w:semiHidden="0" w:uiPriority="66" w:unhideWhenUsed="0"/>
-    <w:lsdException w:name="Medium Grid 1 Accent 6" w:semiHidden="0" w:uiPriority="67" w:unhideWhenUsed="0"/>
-    <w:lsdException w:name="Medium Grid 2 Accent 6" w:semiHidden="0" w:uiPriority="68" w:unhideWhenUsed="0"/>
-    <w:lsdException w:name="Medium Grid 3 Accent 6" w:semiHidden="0" w:uiPriority="69" w:unhideWhenUsed="0"/>
-    <w:lsdException w:name="Dark List Accent 6" w:semiHidden="0" w:uiPriority="70" w:unhideWhenUsed="0"/>
-    <w:lsdException w:name="Colorful Shading Accent 6" w:semiHidden="0" w:uiPriority="71" w:unhideWhenUsed="0"/>
-    <w:lsdException w:name="Colorful List Accent 6" w:semiHidden="0" w:uiPriority="72" w:unhideWhenUsed="0"/>
-    <w:lsdException w:name="Colorful Grid Accent 6" w:semiHidden="0" w:uiPriority="73" w:unhideWhenUsed="0"/>
-    <w:lsdException w:name="Subtle Emphasis" w:semiHidden="0" w:uiPriority="19" w:unhideWhenUsed="0" w:qFormat="1"/>
-    <w:lsdException w:name="Intense Emphasis" w:semiHidden="0" w:uiPriority="21" w:unhideWhenUsed="0" w:qFormat="1"/>
-    <w:lsdException w:name="Subtle Reference" w:semiHidden="0" w:uiPriority="31" w:unhideWhenUsed="0" w:qFormat="1"/>
-    <w:lsdException w:name="Intense Reference" w:semiHidden="0" w:uiPriority="32" w:unhideWhenUsed="0" w:qFormat="1"/>
-    <w:lsdException w:name="Book Title" w:semiHidden="0" w:uiPriority="33" w:unhideWhenUsed="0" w:qFormat="1"/>
-    <w:lsdException w:name="Bibliography" w:uiPriority="37"/>
-    <w:lsdException w:name="TOC Heading" w:uiPriority="39" w:qFormat="1"/>
+  <w:latentStyles w:defLockedState="0" w:defUIPriority="99" w:defSemiHidden="0" w:defUnhideWhenUsed="0" w:defQFormat="0" w:count="372">
+    <w:lsdException w:name="Normal" w:uiPriority="0" w:qFormat="1"/>
+    <w:lsdException w:name="heading 1" w:uiPriority="9" w:qFormat="1"/>
+    <w:lsdException w:name="heading 2" w:semiHidden="1" w:uiPriority="9" w:unhideWhenUsed="1" w:qFormat="1"/>
+    <w:lsdException w:name="heading 3" w:semiHidden="1" w:uiPriority="9" w:unhideWhenUsed="1" w:qFormat="1"/>
+    <w:lsdException w:name="heading 4" w:semiHidden="1" w:uiPriority="9" w:unhideWhenUsed="1" w:qFormat="1"/>
+    <w:lsdException w:name="heading 5" w:semiHidden="1" w:uiPriority="9" w:unhideWhenUsed="1" w:qFormat="1"/>
+    <w:lsdException w:name="heading 6" w:semiHidden="1" w:uiPriority="9" w:unhideWhenUsed="1" w:qFormat="1"/>
+    <w:lsdException w:name="heading 7" w:semiHidden="1" w:uiPriority="9" w:unhideWhenUsed="1" w:qFormat="1"/>
+    <w:lsdException w:name="heading 8" w:semiHidden="1" w:uiPriority="9" w:unhideWhenUsed="1" w:qFormat="1"/>
+    <w:lsdException w:name="heading 9" w:semiHidden="1" w:uiPriority="9" w:unhideWhenUsed="1" w:qFormat="1"/>
+    <w:lsdException w:name="index 1" w:semiHidden="1" w:unhideWhenUsed="1"/>
+    <w:lsdException w:name="index 2" w:semiHidden="1" w:unhideWhenUsed="1"/>
+    <w:lsdException w:name="index 3" w:semiHidden="1" w:unhideWhenUsed="1"/>
+    <w:lsdException w:name="index 4" w:semiHidden="1" w:unhideWhenUsed="1"/>
+    <w:lsdException w:name="index 5" w:semiHidden="1" w:unhideWhenUsed="1"/>
+    <w:lsdException w:name="index 6" w:semiHidden="1" w:unhideWhenUsed="1"/>
+    <w:lsdException w:name="index 7" w:semiHidden="1" w:unhideWhenUsed="1"/>
+    <w:lsdException w:name="index 8" w:semiHidden="1" w:unhideWhenUsed="1"/>
+    <w:lsdException w:name="index 9" w:semiHidden="1" w:unhideWhenUsed="1"/>
+    <w:lsdException w:name="toc 1" w:semiHidden="1" w:uiPriority="39" w:unhideWhenUsed="1"/>
+    <w:lsdException w:name="toc 2" w:semiHidden="1" w:uiPriority="39" w:unhideWhenUsed="1"/>
+    <w:lsdException w:name="toc 3" w:semiHidden="1" w:uiPriority="39" w:unhideWhenUsed="1"/>
+    <w:lsdException w:name="toc 4" w:semiHidden="1" w:uiPriority="39" w:unhideWhenUsed="1"/>
+    <w:lsdException w:name="toc 5" w:semiHidden="1" w:uiPriority="39" w:unhideWhenUsed="1"/>
+    <w:lsdException w:name="toc 6" w:semiHidden="1" w:uiPriority="39" w:unhideWhenUsed="1"/>
+    <w:lsdException w:name="toc 7" w:semiHidden="1" w:uiPriority="39" w:unhideWhenUsed="1"/>
+    <w:lsdException w:name="toc 8" w:semiHidden="1" w:uiPriority="39" w:unhideWhenUsed="1"/>
+    <w:lsdException w:name="toc 9" w:semiHidden="1" w:uiPriority="39" w:unhideWhenUsed="1"/>
+    <w:lsdException w:name="Normal Indent" w:semiHidden="1" w:unhideWhenUsed="1"/>
+    <w:lsdException w:name="footnote text" w:semiHidden="1" w:unhideWhenUsed="1"/>
+    <w:lsdException w:name="annotation text" w:semiHidden="1" w:unhideWhenUsed="1"/>
+    <w:lsdException w:name="header" w:semiHidden="1" w:unhideWhenUsed="1"/>
+    <w:lsdException w:name="footer" w:semiHidden="1" w:unhideWhenUsed="1"/>
+    <w:lsdException w:name="index heading" w:semiHidden="1" w:unhideWhenUsed="1"/>
+    <w:lsdException w:name="caption" w:semiHidden="1" w:uiPriority="35" w:unhideWhenUsed="1" w:qFormat="1"/>
+    <w:lsdException w:name="table of figures" w:semiHidden="1" w:unhideWhenUsed="1"/>
+    <w:lsdException w:name="envelope address" w:semiHidden="1" w:unhideWhenUsed="1"/>
+    <w:lsdException w:name="envelope return" w:semiHidden="1" w:unhideWhenUsed="1"/>
+    <w:lsdException w:name="footnote reference" w:semiHidden="1" w:unhideWhenUsed="1"/>
+    <w:lsdException w:name="annotation reference" w:semiHidden="1" w:unhideWhenUsed="1"/>
+    <w:lsdException w:name="line number" w:semiHidden="1" w:unhideWhenUsed="1"/>
+    <w:lsdException w:name="page number" w:semiHidden="1" w:unhideWhenUsed="1"/>
+    <w:lsdException w:name="endnote reference" w:semiHidden="1" w:unhideWhenUsed="1"/>
+    <w:lsdException w:name="endnote text" w:semiHidden="1" w:unhideWhenUsed="1"/>
+    <w:lsdException w:name="table of authorities" w:semiHidden="1" w:unhideWhenUsed="1"/>
+    <w:lsdException w:name="macro" w:semiHidden="1" w:unhideWhenUsed="1"/>
+    <w:lsdException w:name="toa heading" w:semiHidden="1" w:unhideWhenUsed="1"/>
+    <w:lsdException w:name="List" w:semiHidden="1" w:unhideWhenUsed="1"/>
+    <w:lsdException w:name="List Bullet" w:semiHidden="1" w:unhideWhenUsed="1"/>
+    <w:lsdException w:name="List Number" w:semiHidden="1" w:unhideWhenUsed="1"/>
+    <w:lsdException w:name="List 2" w:semiHidden="1" w:unhideWhenUsed="1"/>
+    <w:lsdException w:name="List 3" w:semiHidden="1" w:unhideWhenUsed="1"/>
+    <w:lsdException w:name="List 4" w:semiHidden="1" w:unhideWhenUsed="1"/>
+    <w:lsdException w:name="List 5" w:semiHidden="1" w:unhideWhenUsed="1"/>
+    <w:lsdException w:name="List Bullet 2" w:semiHidden="1" w:unhideWhenUsed="1"/>
+    <w:lsdException w:name="List Bullet 3" w:semiHidden="1" w:unhideWhenUsed="1"/>
+    <w:lsdException w:name="List Bullet 4" w:semiHidden="1" w:unhideWhenUsed="1"/>
+    <w:lsdException w:name="List Bullet 5" w:semiHidden="1" w:unhideWhenUsed="1"/>
+    <w:lsdException w:name="List Number 2" w:semiHidden="1" w:unhideWhenUsed="1"/>
+    <w:lsdException w:name="List Number 3" w:semiHidden="1" w:unhideWhenUsed="1"/>
+    <w:lsdException w:name="List Number 4" w:semiHidden="1" w:unhideWhenUsed="1"/>
+    <w:lsdException w:name="List Number 5" w:semiHidden="1" w:unhideWhenUsed="1"/>
+    <w:lsdException w:name="Title" w:uiPriority="10" w:qFormat="1"/>
+    <w:lsdException w:name="Closing" w:semiHidden="1" w:unhideWhenUsed="1"/>
+    <w:lsdException w:name="Signature" w:semiHidden="1" w:unhideWhenUsed="1"/>
+    <w:lsdException w:name="Default Paragraph Font" w:semiHidden="1" w:uiPriority="1" w:unhideWhenUsed="1"/>
+    <w:lsdException w:name="Body Text" w:semiHidden="1" w:unhideWhenUsed="1"/>
+    <w:lsdException w:name="Body Text Indent" w:semiHidden="1" w:unhideWhenUsed="1"/>
+    <w:lsdException w:name="List Continue" w:semiHidden="1" w:unhideWhenUsed="1"/>
+    <w:lsdException w:name="List Continue 2" w:semiHidden="1" w:unhideWhenUsed="1"/>
+    <w:lsdException w:name="List Continue 3" w:semiHidden="1" w:unhideWhenUsed="1"/>
+    <w:lsdException w:name="List Continue 4" w:semiHidden="1" w:unhideWhenUsed="1"/>
+    <w:lsdException w:name="List Continue 5" w:semiHidden="1" w:unhideWhenUsed="1"/>
+    <w:lsdException w:name="Message Header" w:semiHidden="1" w:unhideWhenUsed="1"/>
+    <w:lsdException w:name="Subtitle" w:uiPriority="11" w:qFormat="1"/>
+    <w:lsdException w:name="Salutation" w:semiHidden="1" w:unhideWhenUsed="1"/>
+    <w:lsdException w:name="Date" w:semiHidden="1" w:unhideWhenUsed="1"/>
+    <w:lsdException w:name="Body Text First Indent" w:semiHidden="1" w:unhideWhenUsed="1"/>
+    <w:lsdException w:name="Body Text First Indent 2" w:semiHidden="1" w:unhideWhenUsed="1"/>
+    <w:lsdException w:name="Note Heading" w:semiHidden="1" w:unhideWhenUsed="1"/>
+    <w:lsdException w:name="Body Text 2" w:semiHidden="1" w:unhideWhenUsed="1"/>
+    <w:lsdException w:name="Body Text 3" w:semiHidden="1" w:unhideWhenUsed="1"/>
+    <w:lsdException w:name="Body Text Indent 2" w:semiHidden="1" w:unhideWhenUsed="1"/>
+    <w:lsdException w:name="Body Text Indent 3" w:semiHidden="1" w:unhideWhenUsed="1"/>
+    <w:lsdException w:name="Block Text" w:semiHidden="1" w:unhideWhenUsed="1"/>
+    <w:lsdException w:name="Hyperlink" w:semiHidden="1" w:unhideWhenUsed="1"/>
+    <w:lsdException w:name="FollowedHyperlink" w:semiHidden="1" w:unhideWhenUsed="1"/>
+    <w:lsdException w:name="Strong" w:uiPriority="22" w:qFormat="1"/>
+    <w:lsdException w:name="Emphasis" w:uiPriority="20" w:qFormat="1"/>
+    <w:lsdException w:name="Document Map" w:semiHidden="1" w:unhideWhenUsed="1"/>
+    <w:lsdException w:name="Plain Text" w:semiHidden="1" w:unhideWhenUsed="1"/>
+    <w:lsdException w:name="E-mail Signature" w:semiHidden="1" w:unhideWhenUsed="1"/>
+    <w:lsdException w:name="HTML Top of Form" w:semiHidden="1" w:unhideWhenUsed="1"/>
+    <w:lsdException w:name="HTML Bottom of Form" w:semiHidden="1" w:unhideWhenUsed="1"/>
+    <w:lsdException w:name="Normal (Web)" w:semiHidden="1" w:unhideWhenUsed="1"/>
+    <w:lsdException w:name="HTML Acronym" w:semiHidden="1" w:unhideWhenUsed="1"/>
+    <w:lsdException w:name="HTML Address" w:semiHidden="1" w:unhideWhenUsed="1"/>
+    <w:lsdException w:name="HTML Cite" w:semiHidden="1" w:unhideWhenUsed="1"/>
+    <w:lsdException w:name="HTML Code" w:semiHidden="1" w:unhideWhenUsed="1"/>
+    <w:lsdException w:name="HTML Definition" w:semiHidden="1" w:unhideWhenUsed="1"/>
+    <w:lsdException w:name="HTML Keyboard" w:semiHidden="1" w:unhideWhenUsed="1"/>
+    <w:lsdException w:name="HTML Preformatted" w:semiHidden="1" w:unhideWhenUsed="1"/>
+    <w:lsdException w:name="HTML Sample" w:semiHidden="1" w:unhideWhenUsed="1"/>
+    <w:lsdException w:name="HTML Typewriter" w:semiHidden="1" w:unhideWhenUsed="1"/>
+    <w:lsdException w:name="HTML Variable" w:semiHidden="1" w:unhideWhenUsed="1"/>
+    <w:lsdException w:name="Normal Table" w:semiHidden="1" w:unhideWhenUsed="1"/>
+    <w:lsdException w:name="annotation subject" w:semiHidden="1" w:unhideWhenUsed="1"/>
+    <w:lsdException w:name="No List" w:semiHidden="1" w:unhideWhenUsed="1"/>
+    <w:lsdException w:name="Outline List 1" w:semiHidden="1" w:unhideWhenUsed="1"/>
+    <w:lsdException w:name="Outline List 2" w:semiHidden="1" w:unhideWhenUsed="1"/>
+    <w:lsdException w:name="Outline List 3" w:semiHidden="1" w:unhideWhenUsed="1"/>
+    <w:lsdException w:name="Table Simple 1" w:semiHidden="1" w:unhideWhenUsed="1"/>
+    <w:lsdException w:name="Table Simple 2" w:semiHidden="1" w:unhideWhenUsed="1"/>
+    <w:lsdException w:name="Table Simple 3" w:semiHidden="1" w:unhideWhenUsed="1"/>
+    <w:lsdException w:name="Table Classic 1" w:semiHidden="1" w:unhideWhenUsed="1"/>
+    <w:lsdException w:name="Table Classic 2" w:semiHidden="1" w:unhideWhenUsed="1"/>
+    <w:lsdException w:name="Table Classic 3" w:semiHidden="1" w:unhideWhenUsed="1"/>
+    <w:lsdException w:name="Table Classic 4" w:semiHidden="1" w:unhideWhenUsed="1"/>
+    <w:lsdException w:name="Table Colorful 1" w:semiHidden="1" w:unhideWhenUsed="1"/>
+    <w:lsdException w:name="Table Colorful 2" w:semiHidden="1" w:unhideWhenUsed="1"/>
+    <w:lsdException w:name="Table Colorful 3" w:semiHidden="1" w:unhideWhenUsed="1"/>
+    <w:lsdException w:name="Table Columns 1" w:semiHidden="1" w:unhideWhenUsed="1"/>
+    <w:lsdException w:name="Table Columns 2" w:semiHidden="1" w:unhideWhenUsed="1"/>
+    <w:lsdException w:name="Table Columns 3" w:semiHidden="1" w:unhideWhenUsed="1"/>
+    <w:lsdException w:name="Table Columns 4" w:semiHidden="1" w:unhideWhenUsed="1"/>
+    <w:lsdException w:name="Table Columns 5" w:semiHidden="1" w:unhideWhenUsed="1"/>
+    <w:lsdException w:name="Table Grid 1" w:semiHidden="1" w:unhideWhenUsed="1"/>
+    <w:lsdException w:name="Table Grid 2" w:semiHidden="1" w:unhideWhenUsed="1"/>
+    <w:lsdException w:name="Table Grid 3" w:semiHidden="1" w:unhideWhenUsed="1"/>
+    <w:lsdException w:name="Table Grid 4" w:semiHidden="1" w:unhideWhenUsed="1"/>
+    <w:lsdException w:name="Table Grid 5" w:semiHidden="1" w:unhideWhenUsed="1"/>
+    <w:lsdException w:name="Table Grid 6" w:semiHidden="1" w:unhideWhenUsed="1"/>
+    <w:lsdException w:name="Table Grid 7" w:semiHidden="1" w:unhideWhenUsed="1"/>
+    <w:lsdException w:name="Table Grid 8" w:semiHidden="1" w:unhideWhenUsed="1"/>
+    <w:lsdException w:name="Table List 1" w:semiHidden="1" w:unhideWhenUsed="1"/>
+    <w:lsdException w:name="Table List 2" w:semiHidden="1" w:unhideWhenUsed="1"/>
+    <w:lsdException w:name="Table List 3" w:semiHidden="1" w:unhideWhenUsed="1"/>
+    <w:lsdException w:name="Table List 4" w:semiHidden="1" w:unhideWhenUsed="1"/>
+    <w:lsdException w:name="Table List 5" w:semiHidden="1" w:unhideWhenUsed="1"/>
+    <w:lsdException w:name="Table List 6" w:semiHidden="1" w:unhideWhenUsed="1"/>
+    <w:lsdException w:name="Table List 7" w:semiHidden="1" w:unhideWhenUsed="1"/>
+    <w:lsdException w:name="Table List 8" w:semiHidden="1" w:unhideWhenUsed="1"/>
+    <w:lsdException w:name="Table 3D effects 1" w:semiHidden="1" w:unhideWhenUsed="1"/>
+    <w:lsdException w:name="Table 3D effects 2" w:semiHidden="1" w:unhideWhenUsed="1"/>
+    <w:lsdException w:name="Table 3D effects 3" w:semiHidden="1" w:unhideWhenUsed="1"/>
+    <w:lsdException w:name="Table Contemporary" w:semiHidden="1" w:unhideWhenUsed="1"/>
+    <w:lsdException w:name="Table Elegant" w:semiHidden="1" w:unhideWhenUsed="1"/>
+    <w:lsdException w:name="Table Professional" w:semiHidden="1" w:unhideWhenUsed="1"/>
+    <w:lsdException w:name="Table Subtle 1" w:semiHidden="1" w:unhideWhenUsed="1"/>
+    <w:lsdException w:name="Table Subtle 2" w:semiHidden="1" w:unhideWhenUsed="1"/>
+    <w:lsdException w:name="Table Web 1" w:semiHidden="1" w:unhideWhenUsed="1"/>
+    <w:lsdException w:name="Table Web 2" w:semiHidden="1" w:unhideWhenUsed="1"/>
+    <w:lsdException w:name="Table Web 3" w:semiHidden="1" w:unhideWhenUsed="1"/>
+    <w:lsdException w:name="Balloon Text" w:semiHidden="1" w:unhideWhenUsed="1"/>
+    <w:lsdException w:name="Table Grid" w:uiPriority="59"/>
+    <w:lsdException w:name="Table Theme" w:semiHidden="1" w:unhideWhenUsed="1"/>
+    <w:lsdException w:name="Placeholder Text" w:semiHidden="1"/>
+    <w:lsdException w:name="No Spacing" w:uiPriority="1" w:qFormat="1"/>
+    <w:lsdException w:name="Light Shading" w:uiPriority="60"/>
+    <w:lsdException w:name="Light List" w:uiPriority="61"/>
+    <w:lsdException w:name="Light Grid" w:uiPriority="62"/>
+    <w:lsdException w:name="Medium Shading 1" w:uiPriority="63"/>
+    <w:lsdException w:name="Medium Shading 2" w:uiPriority="64"/>
+    <w:lsdException w:name="Medium List 1" w:uiPriority="65"/>
+    <w:lsdException w:name="Medium List 2" w:uiPriority="66"/>
+    <w:lsdException w:name="Medium Grid 1" w:uiPriority="67"/>
+    <w:lsdException w:name="Medium Grid 2" w:uiPriority="68"/>
+    <w:lsdException w:name="Medium Grid 3" w:uiPriority="69"/>
+    <w:lsdException w:name="Dark List" w:uiPriority="70"/>
+    <w:lsdException w:name="Colorful Shading" w:uiPriority="71"/>
+    <w:lsdException w:name="Colorful List" w:uiPriority="72"/>
+    <w:lsdException w:name="Colorful Grid" w:uiPriority="73"/>
+    <w:lsdException w:name="Light Shading Accent 1" w:uiPriority="60"/>
+    <w:lsdException w:name="Light List Accent 1" w:uiPriority="61"/>
+    <w:lsdException w:name="Light Grid Accent 1" w:uiPriority="62"/>
+    <w:lsdException w:name="Medium Shading 1 Accent 1" w:uiPriority="63"/>
+    <w:lsdException w:name="Medium Shading 2 Accent 1" w:uiPriority="64"/>
+    <w:lsdException w:name="Medium List 1 Accent 1" w:uiPriority="65"/>
+    <w:lsdException w:name="Revision" w:semiHidden="1"/>
+    <w:lsdException w:name="List Paragraph" w:uiPriority="34" w:qFormat="1"/>
+    <w:lsdException w:name="Quote" w:uiPriority="29" w:qFormat="1"/>
+    <w:lsdException w:name="Intense Quote" w:uiPriority="30" w:qFormat="1"/>
+    <w:lsdException w:name="Medium List 2 Accent 1" w:uiPriority="66"/>
+    <w:lsdException w:name="Medium Grid 1 Accent 1" w:uiPriority="67"/>
+    <w:lsdException w:name="Medium Grid 2 Accent 1" w:uiPriority="68"/>
+    <w:lsdException w:name="Medium Grid 3 Accent 1" w:uiPriority="69"/>
+    <w:lsdException w:name="Dark List Accent 1" w:uiPriority="70"/>
+    <w:lsdException w:name="Colorful Shading Accent 1" w:uiPriority="71"/>
+    <w:lsdException w:name="Colorful List Accent 1" w:uiPriority="72"/>
+    <w:lsdException w:name="Colorful Grid Accent 1" w:uiPriority="73"/>
+    <w:lsdException w:name="Light Shading Accent 2" w:uiPriority="60"/>
+    <w:lsdException w:name="Light List Accent 2" w:uiPriority="61"/>
+    <w:lsdException w:name="Light Grid Accent 2" w:uiPriority="62"/>
+    <w:lsdException w:name="Medium Shading 1 Accent 2" w:uiPriority="63"/>
+    <w:lsdException w:name="Medium Shading 2 Accent 2" w:uiPriority="64"/>
+    <w:lsdException w:name="Medium List 1 Accent 2" w:uiPriority="65"/>
+    <w:lsdException w:name="Medium List 2 Accent 2" w:uiPriority="66"/>
+    <w:lsdException w:name="Medium Grid 1 Accent 2" w:uiPriority="67"/>
+    <w:lsdException w:name="Medium Grid 2 Accent 2" w:uiPriority="68"/>
+    <w:lsdException w:name="Medium Grid 3 Accent 2" w:uiPriority="69"/>
+    <w:lsdException w:name="Dark List Accent 2" w:uiPriority="70"/>
+    <w:lsdException w:name="Colorful Shading Accent 2" w:uiPriority="71"/>
+    <w:lsdException w:name="Colorful List Accent 2" w:uiPriority="72"/>
+    <w:lsdException w:name="Colorful Grid Accent 2" w:uiPriority="73"/>
+    <w:lsdException w:name="Light Shading Accent 3" w:uiPriority="60"/>
+    <w:lsdException w:name="Light List Accent 3" w:uiPriority="61"/>
+    <w:lsdException w:name="Light Grid Accent 3" w:uiPriority="62"/>
+    <w:lsdException w:name="Medium Shading 1 Accent 3" w:uiPriority="63"/>
+    <w:lsdException w:name="Medium Shading 2 Accent 3" w:uiPriority="64"/>
+    <w:lsdException w:name="Medium List 1 Accent 3" w:uiPriority="65"/>
+    <w:lsdException w:name="Medium List 2 Accent 3" w:uiPriority="66"/>
+    <w:lsdException w:name="Medium Grid 1 Accent 3" w:uiPriority="67"/>
+    <w:lsdException w:name="Medium Grid 2 Accent 3" w:uiPriority="68"/>
+    <w:lsdException w:name="Medium Grid 3 Accent 3" w:uiPriority="69"/>
+    <w:lsdException w:name="Dark List Accent 3" w:uiPriority="70"/>
+    <w:lsdException w:name="Colorful Shading Accent 3" w:uiPriority="71"/>
+    <w:lsdException w:name="Colorful List Accent 3" w:uiPriority="72"/>
+    <w:lsdException w:name="Colorful Grid Accent 3" w:uiPriority="73"/>
+    <w:lsdException w:name="Light Shading Accent 4" w:uiPriority="60"/>
+    <w:lsdException w:name="Light List Accent 4" w:uiPriority="61"/>
+    <w:lsdException w:name="Light Grid Accent 4" w:uiPriority="62"/>
+    <w:lsdException w:name="Medium Shading 1 Accent 4" w:uiPriority="63"/>
+    <w:lsdException w:name="Medium Shading 2 Accent 4" w:uiPriority="64"/>
+    <w:lsdException w:name="Medium List 1 Accent 4" w:uiPriority="65"/>
+    <w:lsdException w:name="Medium List 2 Accent 4" w:uiPriority="66"/>
+    <w:lsdException w:name="Medium Grid 1 Accent 4" w:uiPriority="67"/>
+    <w:lsdException w:name="Medium Grid 2 Accent 4" w:uiPriority="68"/>
+    <w:lsdException w:name="Medium Grid 3 Accent 4" w:uiPriority="69"/>
+    <w:lsdException w:name="Dark List Accent 4" w:uiPriority="70"/>
+    <w:lsdException w:name="Colorful Shading Accent 4" w:uiPriority="71"/>
+    <w:lsdException w:name="Colorful List Accent 4" w:uiPriority="72"/>
+    <w:lsdException w:name="Colorful Grid Accent 4" w:uiPriority="73"/>
+    <w:lsdException w:name="Light Shading Accent 5" w:uiPriority="60"/>
+    <w:lsdException w:name="Light List Accent 5" w:uiPriority="61"/>
+    <w:lsdException w:name="Light Grid Accent 5" w:uiPriority="62"/>
+    <w:lsdException w:name="Medium Shading 1 Accent 5" w:uiPriority="63"/>
+    <w:lsdException w:name="Medium Shading 2 Accent 5" w:uiPriority="64"/>
+    <w:lsdException w:name="Medium List 1 Accent 5" w:uiPriority="65"/>
+    <w:lsdException w:name="Medium List 2 Accent 5" w:uiPriority="66"/>
+    <w:lsdException w:name="Medium Grid 1 Accent 5" w:uiPriority="67"/>
+    <w:lsdException w:name="Medium Grid 2 Accent 5" w:uiPriority="68"/>
+    <w:lsdException w:name="Medium Grid 3 Accent 5" w:uiPriority="69"/>
+    <w:lsdException w:name="Dark List Accent 5" w:uiPriority="70"/>
+    <w:lsdException w:name="Colorful Shading Accent 5" w:uiPriority="71"/>
+    <w:lsdException w:name="Colorful List Accent 5" w:uiPriority="72"/>
+    <w:lsdException w:name="Colorful Grid Accent 5" w:uiPriority="73"/>
+    <w:lsdException w:name="Light Shading Accent 6" w:uiPriority="60"/>
+    <w:lsdException w:name="Light List Accent 6" w:uiPriority="61"/>
+    <w:lsdException w:name="Light Grid Accent 6" w:uiPriority="62"/>
+    <w:lsdException w:name="Medium Shading 1 Accent 6" w:uiPriority="63"/>
+    <w:lsdException w:name="Medium Shading 2 Accent 6" w:uiPriority="64"/>
+    <w:lsdException w:name="Medium List 1 Accent 6" w:uiPriority="65"/>
+    <w:lsdException w:name="Medium List 2 Accent 6" w:uiPriority="66"/>
+    <w:lsdException w:name="Medium Grid 1 Accent 6" w:uiPriority="67"/>
+    <w:lsdException w:name="Medium Grid 2 Accent 6" w:uiPriority="68"/>
+    <w:lsdException w:name="Medium Grid 3 Accent 6" w:uiPriority="69"/>
+    <w:lsdException w:name="Dark List Accent 6" w:uiPriority="70"/>
+    <w:lsdException w:name="Colorful Shading Accent 6" w:uiPriority="71"/>
+    <w:lsdException w:name="Colorful List Accent 6" w:uiPriority="72"/>
+    <w:lsdException w:name="Colorful Grid Accent 6" w:uiPriority="73"/>
+    <w:lsdException w:name="Subtle Emphasis" w:uiPriority="19" w:qFormat="1"/>
+    <w:lsdException w:name="Intense Emphasis" w:uiPriority="21" w:qFormat="1"/>
+    <w:lsdException w:name="Subtle Reference" w:uiPriority="31" w:qFormat="1"/>
+    <w:lsdException w:name="Intense Reference" w:uiPriority="32" w:qFormat="1"/>
+    <w:lsdException w:name="Book Title" w:uiPriority="33" w:qFormat="1"/>
+    <w:lsdException w:name="Bibliography" w:semiHidden="1" w:uiPriority="37" w:unhideWhenUsed="1"/>
+    <w:lsdException w:name="TOC Heading" w:semiHidden="1" w:uiPriority="39" w:unhideWhenUsed="1" w:qFormat="1"/>
+    <w:lsdException w:name="Plain Table 1" w:uiPriority="41"/>
+    <w:lsdException w:name="Plain Table 2" w:uiPriority="42"/>
+    <w:lsdException w:name="Plain Table 3" w:uiPriority="43"/>
+    <w:lsdException w:name="Plain Table 4" w:uiPriority="44"/>
+    <w:lsdException w:name="Plain Table 5" w:uiPriority="45"/>
+    <w:lsdException w:name="Grid Table Light" w:uiPriority="40"/>
+    <w:lsdException w:name="Grid Table 1 Light" w:uiPriority="46"/>
+    <w:lsdException w:name="Grid Table 2" w:uiPriority="47"/>
+    <w:lsdException w:name="Grid Table 3" w:uiPriority="48"/>
+    <w:lsdException w:name="Grid Table 4" w:uiPriority="49"/>
+    <w:lsdException w:name="Grid Table 5 Dark" w:uiPriority="50"/>
+    <w:lsdException w:name="Grid Table 6 Colorful" w:uiPriority="51"/>
+    <w:lsdException w:name="Grid Table 7 Colorful" w:uiPriority="52"/>
+    <w:lsdException w:name="Grid Table 1 Light Accent 1" w:uiPriority="46"/>
+    <w:lsdException w:name="Grid Table 2 Accent 1" w:uiPriority="47"/>
+    <w:lsdException w:name="Grid Table 3 Accent 1" w:uiPriority="48"/>
+    <w:lsdException w:name="Grid Table 4 Accent 1" w:uiPriority="49"/>
+    <w:lsdException w:name="Grid Table 5 Dark Accent 1" w:uiPriority="50"/>
+    <w:lsdException w:name="Grid Table 6 Colorful Accent 1" w:uiPriority="51"/>
+    <w:lsdException w:name="Grid Table 7 Colorful Accent 1" w:uiPriority="52"/>
+    <w:lsdException w:name="Grid Table 1 Light Accent 2" w:uiPriority="46"/>
+    <w:lsdException w:name="Grid Table 2 Accent 2" w:uiPriority="47"/>
+    <w:lsdException w:name="Grid Table 3 Accent 2" w:uiPriority="48"/>
+    <w:lsdException w:name="Grid Table 4 Accent 2" w:uiPriority="49"/>
+    <w:lsdException w:name="Grid Table 5 Dark Accent 2" w:uiPriority="50"/>
+    <w:lsdException w:name="Grid Table 6 Colorful Accent 2" w:uiPriority="51"/>
+    <w:lsdException w:name="Grid Table 7 Colorful Accent 2" w:uiPriority="52"/>
+    <w:lsdException w:name="Grid Table 1 Light Accent 3" w:uiPriority="46"/>
+    <w:lsdException w:name="Grid Table 2 Accent 3" w:uiPriority="47"/>
+    <w:lsdException w:name="Grid Table 3 Accent 3" w:uiPriority="48"/>
+    <w:lsdException w:name="Grid Table 4 Accent 3" w:uiPriority="49"/>
+    <w:lsdException w:name="Grid Table 5 Dark Accent 3" w:uiPriority="50"/>
+    <w:lsdException w:name="Grid Table 6 Colorful Accent 3" w:uiPriority="51"/>
+    <w:lsdException w:name="Grid Table 7 Colorful Accent 3" w:uiPriority="52"/>
+    <w:lsdException w:name="Grid Table 1 Light Accent 4" w:uiPriority="46"/>
+    <w:lsdException w:name="Grid Table 2 Accent 4" w:uiPriority="47"/>
+    <w:lsdException w:name="Grid Table 3 Accent 4" w:uiPriority="48"/>
+    <w:lsdException w:name="Grid Table 4 Accent 4" w:uiPriority="49"/>
+    <w:lsdException w:name="Grid Table 5 Dark Accent 4" w:uiPriority="50"/>
+    <w:lsdException w:name="Grid Table 6 Colorful Accent 4" w:uiPriority="51"/>
+    <w:lsdException w:name="Grid Table 7 Colorful Accent 4" w:uiPriority="52"/>
+    <w:lsdException w:name="Grid Table 1 Light Accent 5" w:uiPriority="46"/>
+    <w:lsdException w:name="Grid Table 2 Accent 5" w:uiPriority="47"/>
+    <w:lsdException w:name="Grid Table 3 Accent 5" w:uiPriority="48"/>
+    <w:lsdException w:name="Grid Table 4 Accent 5" w:uiPriority="49"/>
+    <w:lsdException w:name="Grid Table 5 Dark Accent 5" w:uiPriority="50"/>
+    <w:lsdException w:name="Grid Table 6 Colorful Accent 5" w:uiPriority="51"/>
+    <w:lsdException w:name="Grid Table 7 Colorful Accent 5" w:uiPriority="52"/>
+    <w:lsdException w:name="Grid Table 1 Light Accent 6" w:uiPriority="46"/>
+    <w:lsdException w:name="Grid Table 2 Accent 6" w:uiPriority="47"/>
+    <w:lsdException w:name="Grid Table 3 Accent 6" w:uiPriority="48"/>
+    <w:lsdException w:name="Grid Table 4 Accent 6" w:uiPriority="49"/>
+    <w:lsdException w:name="Grid Table 5 Dark Accent 6" w:uiPriority="50"/>
+    <w:lsdException w:name="Grid Table 6 Colorful Accent 6" w:uiPriority="51"/>
+    <w:lsdException w:name="Grid Table 7 Colorful Accent 6" w:uiPriority="52"/>
+    <w:lsdException w:name="List Table 1 Light" w:uiPriority="46"/>
+    <w:lsdException w:name="List Table 2" w:uiPriority="47"/>
+    <w:lsdException w:name="List Table 3" w:uiPriority="48"/>
+    <w:lsdException w:name="List Table 4" w:uiPriority="49"/>
+    <w:lsdException w:name="List Table 5 Dark" w:uiPriority="50"/>
+    <w:lsdException w:name="List Table 6 Colorful" w:uiPriority="51"/>
+    <w:lsdException w:name="List Table 7 Colorful" w:uiPriority="52"/>
+    <w:lsdException w:name="List Table 1 Light Accent 1" w:uiPriority="46"/>
+    <w:lsdException w:name="List Table 2 Accent 1" w:uiPriority="47"/>
+    <w:lsdException w:name="List Table 3 Accent 1" w:uiPriority="48"/>
+    <w:lsdException w:name="List Table 4 Accent 1" w:uiPriority="49"/>
+    <w:lsdException w:name="List Table 5 Dark Accent 1" w:uiPriority="50"/>
+    <w:lsdException w:name="List Table 6 Colorful Accent 1" w:uiPriority="51"/>
+    <w:lsdException w:name="List Table 7 Colorful Accent 1" w:uiPriority="52"/>
+    <w:lsdException w:name="List Table 1 Light Accent 2" w:uiPriority="46"/>
+    <w:lsdException w:name="List Table 2 Accent 2" w:uiPriority="47"/>
+    <w:lsdException w:name="List Table 3 Accent 2" w:uiPriority="48"/>
+    <w:lsdException w:name="List Table 4 Accent 2" w:uiPriority="49"/>
+    <w:lsdException w:name="List Table 5 Dark Accent 2" w:uiPriority="50"/>
+    <w:lsdException w:name="List Table 6 Colorful Accent 2" w:uiPriority="51"/>
+    <w:lsdException w:name="List Table 7 Colorful Accent 2" w:uiPriority="52"/>
+    <w:lsdException w:name="List Table 1 Light Accent 3" w:uiPriority="46"/>
+    <w:lsdException w:name="List Table 2 Accent 3" w:uiPriority="47"/>
+    <w:lsdException w:name="List Table 3 Accent 3" w:uiPriority="48"/>
+    <w:lsdException w:name="List Table 4 Accent 3" w:uiPriority="49"/>
+    <w:lsdException w:name="List Table 5 Dark Accent 3" w:uiPriority="50"/>
+    <w:lsdException w:name="List Table 6 Colorful Accent 3" w:uiPriority="51"/>
+    <w:lsdException w:name="List Table 7 Colorful Accent 3" w:uiPriority="52"/>
+    <w:lsdException w:name="List Table 1 Light Accent 4" w:uiPriority="46"/>
+    <w:lsdException w:name="List Table 2 Accent 4" w:uiPriority="47"/>
+    <w:lsdException w:name="List Table 3 Accent 4" w:uiPriority="48"/>
+    <w:lsdException w:name="List Table 4 Accent 4" w:uiPriority="49"/>
+    <w:lsdException w:name="List Table 5 Dark Accent 4" w:uiPriority="50"/>
+    <w:lsdException w:name="List Table 6 Colorful Accent 4" w:uiPriority="51"/>
+    <w:lsdException w:name="List Table 7 Colorful Accent 4" w:uiPriority="52"/>
+    <w:lsdException w:name="List Table 1 Light Accent 5" w:uiPriority="46"/>
+    <w:lsdException w:name="List Table 2 Accent 5" w:uiPriority="47"/>
+    <w:lsdException w:name="List Table 3 Accent 5" w:uiPriority="48"/>
+    <w:lsdException w:name="List Table 4 Accent 5" w:uiPriority="49"/>
+    <w:lsdException w:name="List Table 5 Dark Accent 5" w:uiPriority="50"/>
+    <w:lsdException w:name="List Table 6 Colorful Accent 5" w:uiPriority="51"/>
+    <w:lsdException w:name="List Table 7 Colorful Accent 5" w:uiPriority="52"/>
+    <w:lsdException w:name="List Table 1 Light Accent 6" w:uiPriority="46"/>
+    <w:lsdException w:name="List Table 2 Accent 6" w:uiPriority="47"/>
+    <w:lsdException w:name="List Table 3 Accent 6" w:uiPriority="48"/>
+    <w:lsdException w:name="List Table 4 Accent 6" w:uiPriority="49"/>
+    <w:lsdException w:name="List Table 5 Dark Accent 6" w:uiPriority="50"/>
+    <w:lsdException w:name="List Table 6 Colorful Accent 6" w:uiPriority="51"/>
+    <w:lsdException w:name="List Table 7 Colorful Accent 6" w:uiPriority="52"/>
+    <w:lsdException w:name="Mention" w:semiHidden="1" w:unhideWhenUsed="1"/>
   </w:latentStyles>
   <w:style w:type="paragraph" w:default="1" w:styleId="Normal">
     <w:name w:val="Normal"/>
@@ -6068,7 +6293,6 @@
     <w:uiPriority w:val="99"/>
     <w:semiHidden/>
     <w:unhideWhenUsed/>
-    <w:qFormat/>
     <w:tblPr>
       <w:tblInd w:w="0" w:type="dxa"/>
       <w:tblCellMar>
@@ -6235,17 +6459,10 @@
     <w:tblPr>
       <w:tblStyleRowBandSize w:val="1"/>
       <w:tblStyleColBandSize w:val="1"/>
-      <w:tblInd w:w="0" w:type="dxa"/>
       <w:tblBorders>
         <w:top w:val="single" w:sz="8" w:space="0" w:color="9BBB59" w:themeColor="accent3"/>
         <w:bottom w:val="single" w:sz="8" w:space="0" w:color="9BBB59" w:themeColor="accent3"/>
       </w:tblBorders>
-      <w:tblCellMar>
-        <w:top w:w="0" w:type="dxa"/>
-        <w:left w:w="108" w:type="dxa"/>
-        <w:bottom w:w="0" w:type="dxa"/>
-        <w:right w:w="108" w:type="dxa"/>
-      </w:tblCellMar>
     </w:tblPr>
     <w:tblStylePr w:type="firstRow">
       <w:rPr>
@@ -6357,17 +6574,10 @@
     <w:tblPr>
       <w:tblStyleRowBandSize w:val="1"/>
       <w:tblStyleColBandSize w:val="1"/>
-      <w:tblInd w:w="0" w:type="dxa"/>
       <w:tblBorders>
         <w:top w:val="single" w:sz="8" w:space="0" w:color="4BACC6" w:themeColor="accent5"/>
         <w:bottom w:val="single" w:sz="8" w:space="0" w:color="4BACC6" w:themeColor="accent5"/>
       </w:tblBorders>
-      <w:tblCellMar>
-        <w:top w:w="0" w:type="dxa"/>
-        <w:left w:w="108" w:type="dxa"/>
-        <w:bottom w:w="0" w:type="dxa"/>
-        <w:right w:w="108" w:type="dxa"/>
-      </w:tblCellMar>
     </w:tblPr>
     <w:tblStylePr w:type="firstRow">
       <w:rPr>
@@ -6527,7 +6737,6 @@
       <w:spacing w:after="0" w:line="240" w:lineRule="auto"/>
     </w:pPr>
     <w:tblPr>
-      <w:tblInd w:w="0" w:type="dxa"/>
       <w:tblBorders>
         <w:top w:val="single" w:sz="4" w:space="0" w:color="000000" w:themeColor="text1"/>
         <w:left w:val="single" w:sz="4" w:space="0" w:color="000000" w:themeColor="text1"/>
@@ -6536,12 +6745,6 @@
         <w:insideH w:val="single" w:sz="4" w:space="0" w:color="000000" w:themeColor="text1"/>
         <w:insideV w:val="single" w:sz="4" w:space="0" w:color="000000" w:themeColor="text1"/>
       </w:tblBorders>
-      <w:tblCellMar>
-        <w:top w:w="0" w:type="dxa"/>
-        <w:left w:w="108" w:type="dxa"/>
-        <w:bottom w:w="0" w:type="dxa"/>
-        <w:right w:w="108" w:type="dxa"/>
-      </w:tblCellMar>
     </w:tblPr>
   </w:style>
   <w:style w:type="table" w:styleId="MediumGrid3-Accent1">
@@ -6555,7 +6758,6 @@
     <w:tblPr>
       <w:tblStyleRowBandSize w:val="1"/>
       <w:tblStyleColBandSize w:val="1"/>
-      <w:tblInd w:w="0" w:type="dxa"/>
       <w:tblBorders>
         <w:top w:val="single" w:sz="8" w:space="0" w:color="FFFFFF" w:themeColor="background1"/>
         <w:left w:val="single" w:sz="8" w:space="0" w:color="FFFFFF" w:themeColor="background1"/>
@@ -6564,12 +6766,6 @@
         <w:insideH w:val="single" w:sz="6" w:space="0" w:color="FFFFFF" w:themeColor="background1"/>
         <w:insideV w:val="single" w:sz="6" w:space="0" w:color="FFFFFF" w:themeColor="background1"/>
       </w:tblBorders>
-      <w:tblCellMar>
-        <w:top w:w="0" w:type="dxa"/>
-        <w:left w:w="108" w:type="dxa"/>
-        <w:bottom w:w="0" w:type="dxa"/>
-        <w:right w:w="108" w:type="dxa"/>
-      </w:tblCellMar>
     </w:tblPr>
     <w:tcPr>
       <w:shd w:val="clear" w:color="auto" w:fill="D3DFEE" w:themeFill="accent1" w:themeFillTint="3F"/>
@@ -6699,17 +6895,10 @@
     <w:tblPr>
       <w:tblStyleRowBandSize w:val="1"/>
       <w:tblStyleColBandSize w:val="1"/>
-      <w:tblInd w:w="0" w:type="dxa"/>
       <w:tblBorders>
         <w:top w:val="single" w:sz="8" w:space="0" w:color="4F81BD" w:themeColor="accent1"/>
         <w:bottom w:val="single" w:sz="8" w:space="0" w:color="4F81BD" w:themeColor="accent1"/>
       </w:tblBorders>
-      <w:tblCellMar>
-        <w:top w:w="0" w:type="dxa"/>
-        <w:left w:w="108" w:type="dxa"/>
-        <w:bottom w:w="0" w:type="dxa"/>
-        <w:right w:w="108" w:type="dxa"/>
-      </w:tblCellMar>
     </w:tblPr>
     <w:tblStylePr w:type="firstRow">
       <w:rPr>
@@ -6780,7 +6969,6 @@
     <w:tblPr>
       <w:tblStyleRowBandSize w:val="1"/>
       <w:tblStyleColBandSize w:val="1"/>
-      <w:tblInd w:w="0" w:type="dxa"/>
       <w:tblBorders>
         <w:top w:val="single" w:sz="8" w:space="0" w:color="7BA0CD" w:themeColor="accent1" w:themeTint="BF"/>
         <w:left w:val="single" w:sz="8" w:space="0" w:color="7BA0CD" w:themeColor="accent1" w:themeTint="BF"/>
@@ -6789,12 +6977,6 @@
         <w:insideH w:val="single" w:sz="8" w:space="0" w:color="7BA0CD" w:themeColor="accent1" w:themeTint="BF"/>
         <w:insideV w:val="single" w:sz="8" w:space="0" w:color="7BA0CD" w:themeColor="accent1" w:themeTint="BF"/>
       </w:tblBorders>
-      <w:tblCellMar>
-        <w:top w:w="0" w:type="dxa"/>
-        <w:left w:w="108" w:type="dxa"/>
-        <w:bottom w:w="0" w:type="dxa"/>
-        <w:right w:w="108" w:type="dxa"/>
-      </w:tblCellMar>
     </w:tblPr>
     <w:tcPr>
       <w:shd w:val="clear" w:color="auto" w:fill="D3DFEE" w:themeFill="accent1" w:themeFillTint="3F"/>
@@ -6853,7 +7035,6 @@
     <w:tblPr>
       <w:tblStyleRowBandSize w:val="1"/>
       <w:tblStyleColBandSize w:val="1"/>
-      <w:tblInd w:w="0" w:type="dxa"/>
       <w:tblBorders>
         <w:top w:val="single" w:sz="8" w:space="0" w:color="78C0D4" w:themeColor="accent5" w:themeTint="BF"/>
         <w:left w:val="single" w:sz="8" w:space="0" w:color="78C0D4" w:themeColor="accent5" w:themeTint="BF"/>
@@ -6862,12 +7043,6 @@
         <w:insideH w:val="single" w:sz="8" w:space="0" w:color="78C0D4" w:themeColor="accent5" w:themeTint="BF"/>
         <w:insideV w:val="single" w:sz="8" w:space="0" w:color="78C0D4" w:themeColor="accent5" w:themeTint="BF"/>
       </w:tblBorders>
-      <w:tblCellMar>
-        <w:top w:w="0" w:type="dxa"/>
-        <w:left w:w="108" w:type="dxa"/>
-        <w:bottom w:w="0" w:type="dxa"/>
-        <w:right w:w="108" w:type="dxa"/>
-      </w:tblCellMar>
     </w:tblPr>
     <w:tcPr>
       <w:shd w:val="clear" w:color="auto" w:fill="D2EAF1" w:themeFill="accent5" w:themeFillTint="3F"/>
@@ -7026,8 +7201,12 @@
     <w:link w:val="PreTitle"/>
     <w:rsid w:val="0050772B"/>
     <w:rPr>
+      <w:rFonts w:asciiTheme="majorHAnsi" w:eastAsiaTheme="majorEastAsia" w:hAnsiTheme="majorHAnsi" w:cstheme="majorBidi"/>
       <w:color w:val="548DD4" w:themeColor="text2" w:themeTint="99"/>
+      <w:spacing w:val="5"/>
+      <w:kern w:val="28"/>
       <w:sz w:val="52"/>
+      <w:szCs w:val="52"/>
     </w:rPr>
   </w:style>
   <w:style w:type="paragraph" w:styleId="NoSpacing">
@@ -7333,7 +7512,7 @@
 </file>
 
 <file path=customXml/itemProps1.xml><?xml version="1.0" encoding="utf-8"?>
-<ds:datastoreItem xmlns:ds="http://schemas.openxmlformats.org/officeDocument/2006/customXml" ds:itemID="{BE858428-1D3A-436D-BC4C-28428F0ED934}">
+<ds:datastoreItem xmlns:ds="http://schemas.openxmlformats.org/officeDocument/2006/customXml" ds:itemID="{BFA34153-A027-4800-B624-AF35F54660FC}">
   <ds:schemaRefs>
     <ds:schemaRef ds:uri="http://schemas.openxmlformats.org/officeDocument/2006/bibliography"/>
   </ds:schemaRefs>

</xml_diff>